<commit_message>
meet Austin for 2nd time
</commit_message>
<xml_diff>
--- a/hotshoe_WIP_0.docx
+++ b/hotshoe_WIP_0.docx
@@ -33,10 +33,11 @@
               <w:t>2/</w:t>
             </w:r>
             <w:r>
-              <w:t>10</w:t>
+              <w:t>1</w:t>
             </w:r>
-            <w:bookmarkStart w:id="0" w:name="_GoBack"/>
-            <w:bookmarkEnd w:id="0"/>
+            <w:r>
+              <w:t>4</w:t>
+            </w:r>
             <w:r>
               <w:t>/19</w:t>
             </w:r>
@@ -54,7 +55,10 @@
               <w:t xml:space="preserve"> – </w:t>
             </w:r>
             <w:r>
-              <w:t>6000</w:t>
+              <w:t>100</w:t>
+            </w:r>
+            <w:r>
+              <w:t>00</w:t>
             </w:r>
             <w:r>
               <w:t xml:space="preserve"> words</w:t>
@@ -335,7 +339,21 @@
         <w:t xml:space="preserve">It was a good cover because he really was a mining engineer. After graduating from the Southern Alberta Institute of Technology in Calgary, he worked at a mine in far Northern Alberta. </w:t>
       </w:r>
       <w:r>
-        <w:t xml:space="preserve">The mine boss cut one too many corners and a laborer died while blasting. To keep from going to jail, he put the blame on the Martin, who was the FNG. Martin was fired and blackballed from any mine work in Canada. He fell in with a ring of thieves who needed an explosives expert and eventually ended up with a loose group of guys who pulled off heists from time to time. </w:t>
+        <w:t>The mine boss cut one too many corners and a laborer died while blasting. To keep from going to jail, he put the blame on the Martin, who was the FNG</w:t>
+      </w:r>
+      <w:r>
+        <w:t xml:space="preserve"> </w:t>
+      </w:r>
+      <w:proofErr w:type="gramStart"/>
+      <w:r>
+        <w:t>-  short</w:t>
+      </w:r>
+      <w:proofErr w:type="gramEnd"/>
+      <w:r>
+        <w:t xml:space="preserve"> for the Fucking New Guy</w:t>
+      </w:r>
+      <w:r>
+        <w:t xml:space="preserve">. Martin was fired and blackballed from any mine work in Canada. He fell in with a ring of thieves who needed an explosives expert and eventually ended up with a loose group of guys who pulled off heists from time to time. </w:t>
       </w:r>
       <w:r>
         <w:t xml:space="preserve">Jake </w:t>
@@ -365,14 +383,38 @@
         <w:t>The bar was a dive. As it was early afternoon on a weekday, it was deserted. There w</w:t>
       </w:r>
       <w:r>
-        <w:t xml:space="preserve">ere a couple old guys at the bar chatting with the bartender. </w:t>
-      </w:r>
-      <w:r>
-        <w:t xml:space="preserve">A couple of TVs hung from the bar showing sports </w:t>
+        <w:t xml:space="preserve">ere a couple old guys at the bar </w:t>
+      </w:r>
+      <w:r>
+        <w:t>arguing</w:t>
+      </w:r>
+      <w:r>
+        <w:t xml:space="preserve"> with the bartender. </w:t>
+      </w:r>
+      <w:r>
+        <w:t>A</w:t>
+      </w:r>
+      <w:r>
+        <w:t xml:space="preserve"> </w:t>
+      </w:r>
+      <w:r>
+        <w:t xml:space="preserve">TV hung </w:t>
+      </w:r>
+      <w:r>
+        <w:t xml:space="preserve">above each end of </w:t>
+      </w:r>
+      <w:r>
+        <w:t xml:space="preserve">the bar showing sports </w:t>
       </w:r>
       <w:r>
         <w:lastRenderedPageBreak/>
-        <w:t xml:space="preserve">highlights. This being Vegas, there were a couple of slot machines bolted to the wall. </w:t>
+        <w:t xml:space="preserve">highlights. This being Vegas, there were a </w:t>
+      </w:r>
+      <w:r>
+        <w:t>three</w:t>
+      </w:r>
+      <w:r>
+        <w:t xml:space="preserve"> slot machines bolted to the wall. </w:t>
       </w:r>
       <w:r>
         <w:t>Fortunately,</w:t>
@@ -782,11 +824,9 @@
       <w:r>
         <w:t xml:space="preserve">Martin said, “We don’t have a deal. We have an agreement on the price. I need to do some research on </w:t>
       </w:r>
-      <w:proofErr w:type="gramStart"/>
-      <w:r>
-        <w:t>Belkin</w:t>
-      </w:r>
-      <w:proofErr w:type="gramEnd"/>
+      <w:r>
+        <w:t>Belkin,</w:t>
+      </w:r>
       <w:r>
         <w:t xml:space="preserve"> and we need to work out how the payment works. I need to see the money up front, but don’t expect to be paid until delivery. Jake and I will figure out something. Jake will get back to you within a couple of days. When we see the money, we’ll have a deal.”</w:t>
       </w:r>
@@ -869,7 +909,12 @@
     </w:p>
     <w:p>
       <w:r>
-        <w:t xml:space="preserve">Jake grinned, “Yep, sweet little hippie chick from Sacramento. She was dying to see Las Vegas. We’re cool. She’s hanging around the Mandalay Bay pool in her </w:t>
+        <w:t>Jake grinned, “</w:t>
+      </w:r>
+      <w:bookmarkStart w:id="0" w:name="_GoBack"/>
+      <w:bookmarkEnd w:id="0"/>
+      <w:r>
+        <w:t xml:space="preserve">Yep, sweet little hippie chick from Sacramento. She was dying to see Las Vegas. We’re cool. She’s hanging around the Mandalay Bay pool in her </w:t>
       </w:r>
       <w:r>
         <w:t>organic</w:t>
@@ -965,11 +1010,9 @@
       <w:r>
         <w:t xml:space="preserve">He had a mini-bar sized fridge and microwave that ran off a </w:t>
       </w:r>
-      <w:proofErr w:type="gramStart"/>
-      <w:r>
-        <w:t>gas powered</w:t>
-      </w:r>
-      <w:proofErr w:type="gramEnd"/>
+      <w:r>
+        <w:t>gas-powered</w:t>
+      </w:r>
       <w:r>
         <w:t xml:space="preserve"> Honda generator. He seldom stayed here long enough to fire it up.</w:t>
       </w:r>
@@ -1267,7 +1310,13 @@
         <w:t xml:space="preserve">USB jack in the truck to charge when he drove back into town. He locked everything up and then started the truck. The battery was weak, but it started on the second try. </w:t>
       </w:r>
       <w:r>
-        <w:t xml:space="preserve">Martin pulled out a mesh back ball cap </w:t>
+        <w:t xml:space="preserve">Martin pulled out a </w:t>
+      </w:r>
+      <w:r>
+        <w:t xml:space="preserve">well-worn </w:t>
+      </w:r>
+      <w:r>
+        <w:t xml:space="preserve">mesh back ball cap </w:t>
       </w:r>
       <w:r>
         <w:t xml:space="preserve">with a truck stop logo </w:t>
@@ -1309,11 +1358,9 @@
       <w:r>
         <w:t xml:space="preserve">Was he trying to feed a drug habit? If he was a </w:t>
       </w:r>
-      <w:proofErr w:type="spellStart"/>
-      <w:r>
-        <w:t>tweaker</w:t>
-      </w:r>
-      <w:proofErr w:type="spellEnd"/>
+      <w:r>
+        <w:t>drug addict</w:t>
+      </w:r>
       <w:r>
         <w:t xml:space="preserve">, Martin would be especially wary. It would be just be a matter of time before he got busted and </w:t>
       </w:r>
@@ -1322,39 +1369,6 @@
       </w:r>
       <w:r>
         <w:t xml:space="preserve"> in any case.</w:t>
-      </w:r>
-    </w:p>
-    <w:p>
-      <w:pPr>
-        <w:rPr>
-          <w:i/>
-          <w:sz w:val="16"/>
-          <w:szCs w:val="16"/>
-        </w:rPr>
-      </w:pPr>
-      <w:r>
-        <w:rPr>
-          <w:i/>
-          <w:sz w:val="16"/>
-          <w:szCs w:val="16"/>
-        </w:rPr>
-        <w:t xml:space="preserve">&lt;&lt;Martin’s thoughts – work into the dialog later - </w:t>
-      </w:r>
-      <w:r>
-        <w:rPr>
-          <w:i/>
-          <w:sz w:val="16"/>
-          <w:szCs w:val="16"/>
-        </w:rPr>
-        <w:t>He didn’t figure anyone would get too bent out of shape about stolen shoes. The local Palo Alto cops weren’t a serious threat after the fact. If Belkin had insured the shoes, the insurance company would have the most interest. But he figured it was unlikely.</w:t>
-      </w:r>
-      <w:r>
-        <w:rPr>
-          <w:i/>
-          <w:sz w:val="16"/>
-          <w:szCs w:val="16"/>
-        </w:rPr>
-        <w:t>&gt;&gt;</w:t>
       </w:r>
     </w:p>
     <w:p>
@@ -1727,13 +1741,7 @@
         <w:t xml:space="preserve"> open the shades, unlock the front door, and flip the Closed sign to Open right at 11am. </w:t>
       </w:r>
       <w:r>
-        <w:t xml:space="preserve">Austin must have parked </w:t>
-      </w:r>
-      <w:r>
-        <w:t xml:space="preserve">in the back </w:t>
-      </w:r>
-      <w:r>
-        <w:t xml:space="preserve">and entered via a back door. </w:t>
+        <w:t xml:space="preserve">Austin must have parked in the back and entered via a back door. </w:t>
       </w:r>
     </w:p>
     <w:p>
@@ -2044,33 +2052,56 @@
         <w:t xml:space="preserve">The second bedroom door held the master suite. There was a double bed - unmade but the covers pulled back roughly in place. </w:t>
       </w:r>
       <w:r>
-        <w:t xml:space="preserve">Martin checked the nightstand. A half empty box of condoms. So, Austin wasn’t completely hopeless. There was a small green plastic vial about the size of a roll of quarters half filled with marijuana. Lastly there was a </w:t>
-      </w:r>
-      <w:proofErr w:type="gramStart"/>
-      <w:r>
-        <w:t>100 round</w:t>
-      </w:r>
-      <w:proofErr w:type="gramEnd"/>
+        <w:t>Martin checked the nightstand</w:t>
+      </w:r>
+      <w:r>
+        <w:t xml:space="preserve"> drawer.</w:t>
+      </w:r>
+      <w:r>
+        <w:t xml:space="preserve"> A half empty box of condoms. So, Austin wasn’t completely hopeless. There was a small green plastic vial about the size of a roll of quarters half filled with marijuana. Lastly there was a </w:t>
+      </w:r>
+      <w:r>
+        <w:t>50</w:t>
+      </w:r>
+      <w:r>
+        <w:t xml:space="preserve"> round </w:t>
+      </w:r>
+      <w:r>
+        <w:t xml:space="preserve">box of </w:t>
+      </w:r>
+      <w:r>
+        <w:t xml:space="preserve">Winchester </w:t>
+      </w:r>
+      <w:r>
+        <w:t>.</w:t>
+      </w:r>
+      <w:r>
+        <w:t xml:space="preserve">380 </w:t>
+      </w:r>
+      <w:proofErr w:type="gramStart"/>
+      <w:r>
+        <w:t>ACP  hollow</w:t>
+      </w:r>
+      <w:proofErr w:type="gramEnd"/>
+      <w:r>
+        <w:t xml:space="preserve"> point</w:t>
+      </w:r>
       <w:r>
         <w:t xml:space="preserve"> </w:t>
       </w:r>
       <w:r>
-        <w:t xml:space="preserve">box of </w:t>
-      </w:r>
-      <w:r>
-        <w:t xml:space="preserve">Winchester </w:t>
-      </w:r>
-      <w:r>
-        <w:t xml:space="preserve">9mm </w:t>
-      </w:r>
-      <w:r>
-        <w:t>luger</w:t>
-      </w:r>
-      <w:r>
-        <w:t xml:space="preserve"> </w:t>
-      </w:r>
-      <w:r>
-        <w:t>ammunition that wasn’t quite full. But no gun.</w:t>
+        <w:t xml:space="preserve">ammunition that wasn’t quite full. </w:t>
+      </w:r>
+      <w:r>
+        <w:t xml:space="preserve">He must have a </w:t>
+      </w:r>
+      <w:proofErr w:type="gramStart"/>
+      <w:r>
+        <w:t>gun</w:t>
+      </w:r>
+      <w:proofErr w:type="gramEnd"/>
+      <w:r>
+        <w:t xml:space="preserve"> but it wasn’t there.</w:t>
       </w:r>
     </w:p>
     <w:p>
@@ -2084,7 +2115,33 @@
         <w:t>being used</w:t>
       </w:r>
       <w:r>
-        <w:t>. An electric razor on the shelf. Men’s shampoo and body wash. Martin opened the medicine cabinet. Toothbrush, toothpaste. The usual. A couple of old prescription bottles</w:t>
+        <w:t>. An electric razor on the shelf. Men’s shampoo and body wash</w:t>
+      </w:r>
+      <w:r>
+        <w:t xml:space="preserve"> in the shower</w:t>
+      </w:r>
+      <w:r>
+        <w:t xml:space="preserve">. Martin opened the medicine cabinet. </w:t>
+      </w:r>
+      <w:r>
+        <w:t>One t</w:t>
+      </w:r>
+      <w:r>
+        <w:t xml:space="preserve">oothbrush, toothpaste. The usual. </w:t>
+      </w:r>
+      <w:r>
+        <w:t xml:space="preserve">A </w:t>
+      </w:r>
+      <w:proofErr w:type="gramStart"/>
+      <w:r>
+        <w:t>half used</w:t>
+      </w:r>
+      <w:proofErr w:type="gramEnd"/>
+      <w:r>
+        <w:t xml:space="preserve"> tube of athlete’s foot cream. </w:t>
+      </w:r>
+      <w:r>
+        <w:t>A couple of old prescription bottles</w:t>
       </w:r>
       <w:r>
         <w:t xml:space="preserve"> from a Las Vegas pharmacy. One of the prescriptions was for generic Vicodin and had three pills left. </w:t>
@@ -2340,24 +2397,17 @@
     </w:p>
     <w:p>
       <w:r>
-        <w:t xml:space="preserve">Martin parked next to the Yukon. He got out and opened the back door to the shop. He couldn’t help </w:t>
-      </w:r>
-      <w:proofErr w:type="spellStart"/>
-      <w:r>
-        <w:t>but</w:t>
-      </w:r>
-      <w:proofErr w:type="spellEnd"/>
-      <w:r>
-        <w:t xml:space="preserve"> notice the security camera immediately inside the door. The </w:t>
-      </w:r>
-      <w:proofErr w:type="gramStart"/>
-      <w:r>
-        <w:t>back door</w:t>
-      </w:r>
-      <w:proofErr w:type="gramEnd"/>
+        <w:t xml:space="preserve">Martin parked next to the Yukon. He got out and opened the back door to the shop. He couldn’t help but notice the security camera immediately inside the door. The </w:t>
+      </w:r>
+      <w:r>
+        <w:t>back-door</w:t>
+      </w:r>
       <w:r>
         <w:t xml:space="preserve"> lead to a short hallway. Off to the left was a bathroom door followed by a small office. </w:t>
       </w:r>
+      <w:r>
+        <w:t xml:space="preserve"> The hallway ended in a curtained doorway. He could see the shoe displays and the front counter through gaps in the curtain.  </w:t>
+      </w:r>
     </w:p>
     <w:p>
       <w:r>
@@ -2396,7 +2446,18 @@
     </w:p>
     <w:p>
       <w:r>
-        <w:t>Martin took his ball cap off, “We need to talk. Why are you doing this? The financials don’t make sense for you. Are you setting us up?”</w:t>
+        <w:t xml:space="preserve">Martin took his ball cap off, “We need to talk. </w:t>
+      </w:r>
+      <w:r>
+        <w:t>Now.”</w:t>
+      </w:r>
+    </w:p>
+    <w:p>
+      <w:r>
+        <w:t>He continued, “</w:t>
+      </w:r>
+      <w:r>
+        <w:t>Why are you doing this? The financials don’t make sense for you. Are you setting us up?”</w:t>
       </w:r>
     </w:p>
     <w:p>
@@ -2404,7 +2465,13 @@
         <w:t>Austin said</w:t>
       </w:r>
       <w:r>
-        <w:t>, “No. I’m not setting you up. I need the money.</w:t>
+        <w:t>, “No</w:t>
+      </w:r>
+      <w:r>
+        <w:t xml:space="preserve">! </w:t>
+      </w:r>
+      <w:r>
+        <w:t>I need the money.</w:t>
       </w:r>
       <w:r>
         <w:t xml:space="preserve"> I have some debts that I need to pay off.”</w:t>
@@ -2417,7 +2484,13 @@
     </w:p>
     <w:p>
       <w:r>
-        <w:t xml:space="preserve">Austin said, “You don’t need to know the details. I need 100 to 200 </w:t>
+        <w:t>Austin said</w:t>
+      </w:r>
+      <w:r>
+        <w:t xml:space="preserve"> nervously</w:t>
+      </w:r>
+      <w:r>
+        <w:t xml:space="preserve">, “You don’t need to know the details. I need 100 to 200 </w:t>
       </w:r>
       <w:proofErr w:type="gramStart"/>
       <w:r>
@@ -2435,6 +2508,7 @@
     </w:p>
     <w:p>
       <w:r>
+        <w:lastRenderedPageBreak/>
         <w:t xml:space="preserve">Austin was </w:t>
       </w:r>
       <w:r>
@@ -2452,13 +2526,18 @@
     </w:p>
     <w:p>
       <w:r>
-        <w:lastRenderedPageBreak/>
         <w:t>Martin said, “Damn straight, I’ve been snooping. You think I’m going into business with someone I don’t know everything about? Now. Who else do you owe?”</w:t>
       </w:r>
     </w:p>
     <w:p>
       <w:r>
-        <w:t xml:space="preserve">Austin said, “No one. The 43 grand I owe the tax man is the tip of the iceberg. They’re going to audit and find I owe three or four times that. I’ve been putting all my expenses through my business and I’ve been using my reseller number to avoid paying sales tax. I didn’t think they’d catch on. It’s only a few bucks at a time. </w:t>
+        <w:t xml:space="preserve">Austin said, “No one. The 43 grand I owe the tax man is the tip of the iceberg. They’re going to audit and find I owe three or four times that. I’ve been putting all my expenses through my business </w:t>
+      </w:r>
+      <w:r>
+        <w:t>and used</w:t>
+      </w:r>
+      <w:r>
+        <w:t xml:space="preserve"> my reseller number to avoid paying sales tax. I didn’t think they’d catch on. It’s only a few bucks at a time. </w:t>
       </w:r>
       <w:r>
         <w:t>I’m looking for a way out from under that and make a few more bucks”</w:t>
@@ -2483,8 +2562,22 @@
         <w:t>back taxes</w:t>
       </w:r>
       <w:r>
-        <w:t>. I mean I have mortgage and car payment, but I can cover those.”</w:t>
-      </w:r>
+        <w:t xml:space="preserve">. </w:t>
+      </w:r>
+      <w:r>
+        <w:t>I talked to a lawyer, if I come clean and pay the penalties</w:t>
+      </w:r>
+      <w:r>
+        <w:t>, I can avoid jail time</w:t>
+      </w:r>
+      <w:proofErr w:type="gramStart"/>
+      <w:r>
+        <w:t xml:space="preserve">. </w:t>
+      </w:r>
+      <w:r>
+        <w:t>”</w:t>
+      </w:r>
+      <w:proofErr w:type="gramEnd"/>
     </w:p>
     <w:p>
       <w:r>
@@ -2506,7 +2599,19 @@
     </w:p>
     <w:p>
       <w:r>
-        <w:t xml:space="preserve">Austin said, “I can borrow the money to pay off the tax man. True, but then I’ll </w:t>
+        <w:t>Austin said, “I can borrow the money to pay off the tax man</w:t>
+      </w:r>
+      <w:r>
+        <w:t>, t</w:t>
+      </w:r>
+      <w:r>
+        <w:t>rue</w:t>
+      </w:r>
+      <w:r>
+        <w:t>. B</w:t>
+      </w:r>
+      <w:r>
+        <w:t xml:space="preserve">ut then I’ll </w:t>
       </w:r>
       <w:r>
         <w:t>be paying off the loan forever. I’ll never get ahead of it. This way is a bigger risk but has a much larger payoff. I’ll be able to pay off the tax man and have the capital I need to take my business to the next level.”</w:t>
@@ -2514,7 +2619,19 @@
     </w:p>
     <w:p>
       <w:r>
-        <w:t>Martin said, “Fine. I’ll buy it. Start finding the cash. We’ll talk later. Oh, and before I go, you’re going to wipe the security cam video from when I came in.”</w:t>
+        <w:t>Martin said, “</w:t>
+      </w:r>
+      <w:r>
+        <w:t>Maybe</w:t>
+      </w:r>
+      <w:r>
+        <w:t xml:space="preserve">. </w:t>
+      </w:r>
+      <w:r>
+        <w:t>Let’s pretend I believe you</w:t>
+      </w:r>
+      <w:r>
+        <w:t>. Start finding the cash. We’ll talk later. Oh, and before I go, you’re going to wipe the security cam video from when I came in.”</w:t>
       </w:r>
     </w:p>
     <w:p>
@@ -2530,13 +2647,10 @@
         <w:pStyle w:val="Heading1"/>
       </w:pPr>
       <w:r>
-        <w:t xml:space="preserve">The </w:t>
-      </w:r>
-      <w:r>
-        <w:t xml:space="preserve">Tech </w:t>
-      </w:r>
-      <w:r>
-        <w:t>Billionaire</w:t>
+        <w:t>The Billionaire</w:t>
+      </w:r>
+      <w:r>
+        <w:t>’s House</w:t>
       </w:r>
     </w:p>
     <w:p>
@@ -2555,9 +2669,1614 @@
     </w:p>
     <w:p>
       <w:r>
-        <w:t>Martin ate quickly, paid in cash, and left. He was back at his room with time to spare.</w:t>
-      </w:r>
-    </w:p>
+        <w:t>While he was waiting for his lunch, he thought about this job and his finances. He still had a good twelve to eighteen months expenses stashed away in various accounts. He didn’t need this job immediately. He would want a gig in the next four or five months to keep to his financial goals. This job was looking promising, but he’d been down this road before. Even if it fell through, it was still fun to plan. It was intellectually satisfying to be presented with a puzzle and to come up with a solution.  And even more fun when it came time to do it.</w:t>
+      </w:r>
+    </w:p>
+    <w:p>
+      <w:r>
+        <w:t>The waitress smiled at him as she brought his burger</w:t>
+      </w:r>
+      <w:r>
+        <w:t xml:space="preserve">. </w:t>
+      </w:r>
+      <w:r>
+        <w:t xml:space="preserve">He thought about his girlfriend back in British Columbia. He was used to spending time away from her. Unlike Jake, who could work and have fun at </w:t>
+      </w:r>
+      <w:r>
+        <w:lastRenderedPageBreak/>
+        <w:t>the same time, when Martin was working, he was working. Full time. He wasn’t interested in putting any effort to chasing women. He didn’t know why. When he got done with work</w:t>
+      </w:r>
+      <w:r>
+        <w:t>,</w:t>
+      </w:r>
+      <w:r>
+        <w:t xml:space="preserve"> he made up for lost time. It was </w:t>
+      </w:r>
+      <w:r>
+        <w:t xml:space="preserve">like </w:t>
+      </w:r>
+      <w:r>
+        <w:t xml:space="preserve">he was </w:t>
+      </w:r>
+      <w:r>
+        <w:t xml:space="preserve">still </w:t>
+      </w:r>
+      <w:r>
+        <w:t xml:space="preserve">working three weeks on, one week off, in the mine in </w:t>
+      </w:r>
+      <w:r>
+        <w:t>northern Alberta.</w:t>
+      </w:r>
+    </w:p>
+    <w:p>
+      <w:r>
+        <w:t>He ate</w:t>
+      </w:r>
+      <w:r>
+        <w:t xml:space="preserve">, </w:t>
+      </w:r>
+      <w:r>
+        <w:t>left five bucks on the table, and paid at the register</w:t>
+      </w:r>
+      <w:r>
+        <w:t>. He was back at his room with time to spare.</w:t>
+      </w:r>
+      <w:r>
+        <w:t xml:space="preserve"> </w:t>
+      </w:r>
+    </w:p>
+    <w:p>
+      <w:r>
+        <w:t xml:space="preserve">Jake arrived when he said he </w:t>
+      </w:r>
+      <w:proofErr w:type="gramStart"/>
+      <w:r>
+        <w:t>would</w:t>
+      </w:r>
+      <w:proofErr w:type="gramEnd"/>
+      <w:r>
+        <w:t xml:space="preserve"> and Martin let him </w:t>
+      </w:r>
+      <w:r>
+        <w:t>in. There wasn’t a lot of space in the room to sit. Martin sat on the spare bed and motioned for Jake to sit in the only chair. Jake took his cowboy hat of</w:t>
+      </w:r>
+      <w:r>
+        <w:t xml:space="preserve">f </w:t>
+      </w:r>
+      <w:r>
+        <w:t xml:space="preserve">and got straight to business. He said, “The twerp’s been lowballing us. </w:t>
+      </w:r>
+      <w:r>
+        <w:t xml:space="preserve">He’s sharper than he looks. </w:t>
+      </w:r>
+      <w:r>
+        <w:t>The collection is worth more like 3 million than 2”</w:t>
+      </w:r>
+    </w:p>
+    <w:p>
+      <w:r>
+        <w:t>Martin said, “Yeah, there had to be something more to it. Let me tell you what I found, and you can fill me in about Belkin, the house, and the collection.” Martin told him about Austin’s tax problem</w:t>
+      </w:r>
+      <w:r>
+        <w:t xml:space="preserve"> and told him briefly about stopping in on Austin’s store.</w:t>
+      </w:r>
+    </w:p>
+    <w:p>
+      <w:r>
+        <w:t xml:space="preserve">Jake said, “So that’s it. </w:t>
+      </w:r>
+      <w:r>
+        <w:t>For a smart guy, he’s</w:t>
+      </w:r>
+      <w:r>
+        <w:t xml:space="preserve"> an idiot. He had to know that the sales tax people would catch up to him eventually. You know, they’re worse than the mafia. You can’t declare bankruptcy to get out of a debt to the state. Only way out is death and even then, they’ll take if from your estate. “</w:t>
+      </w:r>
+    </w:p>
+    <w:p>
+      <w:r>
+        <w:t xml:space="preserve">He continued, “The math works out way better for Austin </w:t>
+      </w:r>
+      <w:r>
+        <w:t>than we thought. H</w:t>
+      </w:r>
+      <w:r>
+        <w:t xml:space="preserve">e’s paying 1.3 mil for a collection that’s worth 3. He can afford to </w:t>
+      </w:r>
+      <w:r>
+        <w:t>skim off the cream to repay his creditors, pay the tax man and roll the bulk of the collection into his regular business inventory.”</w:t>
+      </w:r>
+    </w:p>
+    <w:p>
+      <w:r>
+        <w:t xml:space="preserve">Martin sat quietly, thinking through possibilities. They could squeeze another couple hundred </w:t>
+      </w:r>
+      <w:proofErr w:type="gramStart"/>
+      <w:r>
+        <w:t>grand</w:t>
+      </w:r>
+      <w:proofErr w:type="gramEnd"/>
+      <w:r>
+        <w:t xml:space="preserve"> out of Austin. Martin was sure that Austin had fully committed to the idea of a heist and wouldn’t easily walk away.  If they squeezed him too much</w:t>
+      </w:r>
+      <w:r>
+        <w:t>,</w:t>
+      </w:r>
+      <w:r>
+        <w:t xml:space="preserve"> </w:t>
+      </w:r>
+      <w:r>
+        <w:t>did he have the balls to try a double cross</w:t>
+      </w:r>
+      <w:r>
+        <w:t>?</w:t>
+      </w:r>
+      <w:r>
+        <w:t xml:space="preserve"> </w:t>
+      </w:r>
+    </w:p>
+    <w:p>
+      <w:r>
+        <w:t>Jake eventually spoke up, “What are you thinking? You think we should get him to up the ante? It might take getting physical with him.”</w:t>
+      </w:r>
+    </w:p>
+    <w:p>
+      <w:r>
+        <w:t xml:space="preserve">Martin said, “I think we keep deal as it is. </w:t>
+      </w:r>
+      <w:r>
+        <w:t>I think it’s 50/50 he can get the money as it is. We’ll see. Tell me about Belkin and the house in Palo Alto.”</w:t>
+      </w:r>
+    </w:p>
+    <w:p>
+      <w:r>
+        <w:t xml:space="preserve">Jake said, “Sure. Why don’t you boot up your laptop so we can look at it </w:t>
+      </w:r>
+      <w:proofErr w:type="gramStart"/>
+      <w:r>
+        <w:t>online.</w:t>
+      </w:r>
+      <w:proofErr w:type="gramEnd"/>
+      <w:r>
+        <w:t xml:space="preserve"> </w:t>
+      </w:r>
+      <w:r>
+        <w:t>“</w:t>
+      </w:r>
+    </w:p>
+    <w:p>
+      <w:pPr>
+        <w:rPr>
+          <w:i/>
+          <w:sz w:val="20"/>
+          <w:szCs w:val="20"/>
+        </w:rPr>
+      </w:pPr>
+      <w:r>
+        <w:rPr>
+          <w:i/>
+          <w:sz w:val="20"/>
+          <w:szCs w:val="20"/>
+        </w:rPr>
+        <w:t>&lt;1050 Harriet St, Palo Alto</w:t>
+      </w:r>
+      <w:r>
+        <w:rPr>
+          <w:i/>
+          <w:sz w:val="20"/>
+          <w:szCs w:val="20"/>
+        </w:rPr>
+        <w:t>. 3.5 mil 3bd built 1973. Off Middlefield</w:t>
+      </w:r>
+      <w:r>
+        <w:rPr>
+          <w:i/>
+          <w:sz w:val="20"/>
+          <w:szCs w:val="20"/>
+        </w:rPr>
+        <w:t>&gt;</w:t>
+      </w:r>
+    </w:p>
+    <w:p>
+      <w:r>
+        <w:t>Martin opened his laptop did the incantations to get it to load the hidden system and launched the secure browser.</w:t>
+      </w:r>
+    </w:p>
+    <w:p>
+      <w:r>
+        <w:t>Jake said, “The house is a one story Eichler style house. You know what those are? They’re distinctive looking flat roof tract houses that were popular in the 50’s, 60’s and 70’s. People call them ‘Mid-century Modern’. Palo Alto is full of them. You’ll see what I mean when you bring the picture up. The house is on Tubman St, off Middlefield.’</w:t>
+      </w:r>
+    </w:p>
+    <w:p>
+      <w:r>
+        <w:t xml:space="preserve">Martin brought it up on Google Maps and then street view. It was one of those strange flat roofed California houses. You didn’t build houses like this in </w:t>
+      </w:r>
+      <w:r>
+        <w:t>back home in Medicine Hat</w:t>
+      </w:r>
+      <w:r>
+        <w:t>. The snow load would crush it. On street view he could see it was in a leafy suburban setting. It was the kind of neighborhood that</w:t>
+      </w:r>
+      <w:r>
+        <w:t xml:space="preserve"> a strange car would be noticed if it parked in the same place too long.</w:t>
+      </w:r>
+    </w:p>
+    <w:p>
+      <w:r>
+        <w:lastRenderedPageBreak/>
+        <w:t>Jake said, shaking his head, “Would you believe that these houses go for upwards of 3 million?  Crazy. Anyway, I don’t have floorplans for that exact house, but I found the plans for a similar one.  Check your messages, I sent a PDF “</w:t>
+      </w:r>
+    </w:p>
+    <w:p>
+      <w:r>
+        <w:t xml:space="preserve">Martin </w:t>
+      </w:r>
+      <w:proofErr w:type="gramStart"/>
+      <w:r>
+        <w:t>opened up</w:t>
+      </w:r>
+      <w:proofErr w:type="gramEnd"/>
+      <w:r>
+        <w:t xml:space="preserve"> the PDF. The floorplan showed a central gallery with the kitchen, living room, and master bedroom/bath on one side. On the other side of the gallery was the garage, a bathroom, and two smaller bedrooms. </w:t>
+      </w:r>
+      <w:r>
+        <w:t xml:space="preserve"> The house in the street</w:t>
+      </w:r>
+      <w:r>
+        <w:t xml:space="preserve"> </w:t>
+      </w:r>
+      <w:r>
+        <w:t>view photo looked like this from the outside. Might be different but not enough to matter.</w:t>
+      </w:r>
+    </w:p>
+    <w:p>
+      <w:r>
+        <w:t>Jake said, “I figure one of the smaller bedrooms has the collection. I</w:t>
+      </w:r>
+      <w:r>
+        <w:t xml:space="preserve"> read some online forums and it looks like collectors like to keep the </w:t>
+      </w:r>
+      <w:r>
+        <w:t xml:space="preserve">original </w:t>
+      </w:r>
+      <w:r>
+        <w:t xml:space="preserve">shoeboxes. Sometimes they put them in plastic bins. Guys like him build glass walled cases to show them off. I’m pretty sure he hasn’t done that in this house. More likely in the new house he’s building.  He likely has them stacked up in their original boxes or similar plastic ones. You could easily store 200 pairs in that one bedroom. </w:t>
+      </w:r>
+      <w:r>
+        <w:t>“</w:t>
+      </w:r>
+    </w:p>
+    <w:p>
+      <w:r>
+        <w:t>Martin said, “Are you sure no one’s living in it?”</w:t>
+      </w:r>
+    </w:p>
+    <w:p>
+      <w:r>
+        <w:t xml:space="preserve">Jake said, “Not 100%. We’ll have to look at it in person. </w:t>
+      </w:r>
+      <w:r>
+        <w:t xml:space="preserve">There is a chance he has a caretaker. </w:t>
+      </w:r>
+      <w:r>
+        <w:t xml:space="preserve">I know that Belkin and his wife are renting a </w:t>
+      </w:r>
+      <w:r>
+        <w:t>larger place in Menlo Park while they finish the work on their Woodside estate. Their new pool house is bigger than the Palo Alto house.</w:t>
+      </w:r>
+    </w:p>
+    <w:p>
+      <w:r>
+        <w:t>Martin said, “Alarms?</w:t>
+      </w:r>
+      <w:r>
+        <w:t>”</w:t>
+      </w:r>
+    </w:p>
+    <w:p>
+      <w:r>
+        <w:t xml:space="preserve">Jake said, “I would expect he’s got an alarm. We won’t know for sure until we check it out. It’s an ordinary house in an ordinary neighborhood. I wouldn’t expect he’s got anything too specialized. It might be possible </w:t>
+      </w:r>
+      <w:r>
+        <w:t xml:space="preserve">ignore the alarm, </w:t>
+      </w:r>
+      <w:r>
+        <w:t>do it fast and</w:t>
+      </w:r>
+      <w:r>
+        <w:t xml:space="preserve"> get out of there before the police arrive.</w:t>
+      </w:r>
+      <w:r>
+        <w:t>”</w:t>
+      </w:r>
+    </w:p>
+    <w:p>
+      <w:r>
+        <w:t xml:space="preserve">Martin said, “Yeah. Maybe. It’s going to take a few trips to and from the house to carry all those boxes. There’s too much to carry to do the quick smash and grab. </w:t>
+      </w:r>
+      <w:r>
+        <w:t xml:space="preserve">Originally, I thought we’d need a </w:t>
+      </w:r>
+      <w:proofErr w:type="gramStart"/>
+      <w:r>
+        <w:t>third  partner</w:t>
+      </w:r>
+      <w:proofErr w:type="gramEnd"/>
+      <w:r>
+        <w:t xml:space="preserve"> to take care of the alarms. Now I think we can </w:t>
+      </w:r>
+      <w:proofErr w:type="gramStart"/>
+      <w:r>
+        <w:t>make due</w:t>
+      </w:r>
+      <w:proofErr w:type="gramEnd"/>
+      <w:r>
+        <w:t xml:space="preserve"> with a contractor who’ll disable the alarms for a fee. It makes the math work much better for us too.”</w:t>
+      </w:r>
+    </w:p>
+    <w:p>
+      <w:r>
+        <w:t>Jake said, “You got that right.”</w:t>
+      </w:r>
+    </w:p>
+    <w:p>
+      <w:r>
+        <w:t>Martin continued, “</w:t>
+      </w:r>
+      <w:r>
+        <w:t xml:space="preserve">I know someone who </w:t>
+      </w:r>
+      <w:r>
+        <w:t>I think I can get to</w:t>
+      </w:r>
+      <w:r>
+        <w:t xml:space="preserve"> do it for a fee rather than a percentage. For a simple house burglary, I can probably get her for 50 </w:t>
+      </w:r>
+      <w:proofErr w:type="gramStart"/>
+      <w:r>
+        <w:t>grand</w:t>
+      </w:r>
+      <w:proofErr w:type="gramEnd"/>
+      <w:r>
+        <w:t xml:space="preserve">. </w:t>
+      </w:r>
+      <w:r>
+        <w:t xml:space="preserve">She’s in California already, so it wouldn’t be a huge investment in her time. </w:t>
+      </w:r>
+      <w:r>
+        <w:t>Best case scenario, with no caretaker and without setting off the alarm, it will be days before Belkin knows he was robbed. Since he’s a billionaire, the cops will make a good show of looking for us, but they won’t really try. “</w:t>
+      </w:r>
+    </w:p>
+    <w:p>
+      <w:r>
+        <w:t>Jake said, “Perfect. I like it.</w:t>
+      </w:r>
+      <w:r>
+        <w:t xml:space="preserve"> The only other player would be an insurance company. </w:t>
+      </w:r>
+      <w:r>
+        <w:t>You think he’s insured the shoes? Personally, I doubt it. “</w:t>
+      </w:r>
+    </w:p>
+    <w:p>
+      <w:r>
+        <w:t>Martin said, “I don’t know. It doesn’t matter to me if he did or didn’t.”</w:t>
+      </w:r>
+    </w:p>
+    <w:p>
+      <w:r>
+        <w:t xml:space="preserve">Jake said, “No matter. </w:t>
+      </w:r>
+      <w:r>
+        <w:t xml:space="preserve">Let me </w:t>
+      </w:r>
+      <w:r>
+        <w:t>walk you through the spreadsheet I made of Belkin’s collection.”</w:t>
+      </w:r>
+    </w:p>
+    <w:p>
+      <w:r>
+        <w:t>Along with the PDF of the house, Jake had sent along a spreadsheet listing the shoes that Belkin had on his old Facebook page with high and low estimates of the</w:t>
+      </w:r>
+      <w:r>
+        <w:t>ir</w:t>
+      </w:r>
+      <w:r>
+        <w:t xml:space="preserve"> value. There were 22</w:t>
+      </w:r>
+      <w:r>
+        <w:t>4</w:t>
+      </w:r>
+      <w:r>
+        <w:t xml:space="preserve"> pairs of sneakers. The </w:t>
+      </w:r>
+      <w:r>
+        <w:lastRenderedPageBreak/>
+        <w:t xml:space="preserve">total of the high estimate was $3.5 </w:t>
+      </w:r>
+      <w:proofErr w:type="gramStart"/>
+      <w:r>
+        <w:t>million</w:t>
+      </w:r>
+      <w:proofErr w:type="gramEnd"/>
+      <w:r>
+        <w:t xml:space="preserve"> and the low estimate was $2.6 million. The page </w:t>
+      </w:r>
+      <w:r>
+        <w:t>was last updated six months ago, so Jake explained that this was his best guess.</w:t>
+      </w:r>
+    </w:p>
+    <w:p>
+      <w:r>
+        <w:t xml:space="preserve">Martin was satisfied with the accounting. It was Austin’s problem </w:t>
+      </w:r>
+      <w:r>
+        <w:t>not his</w:t>
+      </w:r>
+      <w:r>
+        <w:t xml:space="preserve">. They were contracting to grab the collection and Austin was taking the risk on the valuation. </w:t>
+      </w:r>
+    </w:p>
+    <w:p>
+      <w:r>
+        <w:t>Jake said, “You know, once Austin gets the money, there’s nothing stopping us from taking it off his hands and disappearing. “</w:t>
+      </w:r>
+    </w:p>
+    <w:p>
+      <w:r>
+        <w:t xml:space="preserve">Martin said, “Yeah. </w:t>
+      </w:r>
+      <w:r>
+        <w:t>I thought of that too.</w:t>
+      </w:r>
+      <w:r>
+        <w:t xml:space="preserve"> </w:t>
+      </w:r>
+      <w:r>
+        <w:t>I</w:t>
+      </w:r>
+      <w:r>
+        <w:t xml:space="preserve">t’s an option. </w:t>
+      </w:r>
+      <w:r>
+        <w:t>I hate to leave</w:t>
+      </w:r>
+      <w:r>
+        <w:t xml:space="preserve"> behind</w:t>
+      </w:r>
+      <w:r>
+        <w:t xml:space="preserve"> a live enemy who knows my face. </w:t>
+      </w:r>
+      <w:r>
+        <w:t xml:space="preserve">If we crossed him, </w:t>
+      </w:r>
+      <w:r>
+        <w:t xml:space="preserve">I’d want to drive him out into the desert and put two in the back of his head.  </w:t>
+      </w:r>
+      <w:r>
+        <w:t>All things being equal,</w:t>
+      </w:r>
+      <w:r>
+        <w:t xml:space="preserve"> I’d prefer to leave him alive and happy. You never know if he’d be useful in the future.”</w:t>
+      </w:r>
+    </w:p>
+    <w:p>
+      <w:r>
+        <w:t>Jake nodded, “</w:t>
+      </w:r>
+      <w:r>
+        <w:t xml:space="preserve">The job itself should be low key. </w:t>
+      </w:r>
+      <w:r>
+        <w:t xml:space="preserve">Assuming he can come up with the money, it looks like a </w:t>
+      </w:r>
+      <w:proofErr w:type="gramStart"/>
+      <w:r>
+        <w:t>pretty sweet</w:t>
+      </w:r>
+      <w:proofErr w:type="gramEnd"/>
+      <w:r>
+        <w:t xml:space="preserve"> setup for all of us. Quick and quiet, and relatively low risk.</w:t>
+      </w:r>
+      <w:r>
+        <w:t>’</w:t>
+      </w:r>
+    </w:p>
+    <w:p>
+      <w:r>
+        <w:t>Martin said, “</w:t>
+      </w:r>
+      <w:r>
+        <w:t xml:space="preserve">Agreed. </w:t>
+      </w:r>
+      <w:r>
+        <w:t>The last order of business is to decide on how to escrow the money</w:t>
+      </w:r>
+      <w:r>
+        <w:t>. I did some investigation and there are companies that will escrow cryptocurrency. They’re mostly set up for legal contracts and real estate transactions. I’m not sure they’re the right thing for us.”</w:t>
+      </w:r>
+    </w:p>
+    <w:p>
+      <w:r>
+        <w:t>Jake said, “We could always do it ourselves.”</w:t>
+      </w:r>
+    </w:p>
+    <w:p>
+      <w:r>
+        <w:t xml:space="preserve">Martin said, “How do you mean? </w:t>
+      </w:r>
+    </w:p>
+    <w:p>
+      <w:r>
+        <w:t>Jake elaborated, “</w:t>
+      </w:r>
+      <w:r>
+        <w:t xml:space="preserve">You know how crypto currency works? You create a wallet which is just a pair of public and private keys. The public key is a bunch of what looks like random letters </w:t>
+      </w:r>
+      <w:r>
+        <w:t xml:space="preserve">and number </w:t>
+      </w:r>
+      <w:r>
+        <w:t>that you can freely give out.</w:t>
+      </w:r>
+      <w:r>
+        <w:t xml:space="preserve"> The private key is another long</w:t>
+      </w:r>
+      <w:r>
+        <w:t>er</w:t>
+      </w:r>
+      <w:r>
+        <w:t xml:space="preserve"> list of letters and numbers that look random but have some mathematical relationship to the public key. I don’t know how the math works.</w:t>
+      </w:r>
+    </w:p>
+    <w:p>
+      <w:r>
+        <w:t xml:space="preserve">With the public key, you can send bitcoin or whatever crypto currency you’re using to the wallet, but you can’t get the money out. You need the private key to </w:t>
+      </w:r>
+      <w:r>
+        <w:t>take the money out.</w:t>
+      </w:r>
+    </w:p>
+    <w:p>
+      <w:r>
+        <w:t>So, here’s what we do. We sit down with Austin in front of a computer we control and create the wallet. We put the public and private key on a USB thumb drive. We encrypt the thumb drive with a password that we know but Austin doesn’t know. We give Austin the public key</w:t>
+      </w:r>
+      <w:r>
+        <w:t xml:space="preserve"> so he can transfer the money in. We can know it too, it doesn’t matter.”</w:t>
+      </w:r>
+    </w:p>
+    <w:p>
+      <w:r>
+        <w:t>Martin said, “Ok, so far”</w:t>
+      </w:r>
+    </w:p>
+    <w:p>
+      <w:r>
+        <w:t xml:space="preserve">Jake nodded. “Now, here’s the tricky part. Neither of us can know the private key. We need to store it on the thumb drive. It’s a long enough string of characters that </w:t>
+      </w:r>
+      <w:r>
+        <w:t xml:space="preserve">it’s </w:t>
+      </w:r>
+      <w:proofErr w:type="gramStart"/>
+      <w:r>
+        <w:t>really unlikely</w:t>
+      </w:r>
+      <w:proofErr w:type="gramEnd"/>
+      <w:r>
+        <w:t xml:space="preserve"> that </w:t>
+      </w:r>
+      <w:r>
+        <w:t xml:space="preserve">Austin </w:t>
+      </w:r>
+      <w:r>
+        <w:t>will</w:t>
+      </w:r>
+      <w:r>
+        <w:t xml:space="preserve"> be able to memorize it. </w:t>
+      </w:r>
+      <w:proofErr w:type="gramStart"/>
+      <w:r>
+        <w:t>So</w:t>
+      </w:r>
+      <w:proofErr w:type="gramEnd"/>
+      <w:r>
+        <w:t xml:space="preserve"> we should be safe from him knowing it. </w:t>
+      </w:r>
+      <w:r>
+        <w:t xml:space="preserve">Austin knows it’s a long string that we haven’t memorized so he knows we can’t get </w:t>
+      </w:r>
+      <w:r>
+        <w:t xml:space="preserve">at </w:t>
+      </w:r>
+      <w:r>
+        <w:t xml:space="preserve">the money. </w:t>
+      </w:r>
+    </w:p>
+    <w:p>
+      <w:r>
+        <w:t>We give him the thumb drive</w:t>
+      </w:r>
+      <w:r>
+        <w:t xml:space="preserve"> encrypted with a password he doesn’t know. </w:t>
+      </w:r>
+      <w:r>
+        <w:t xml:space="preserve">When we deliver the </w:t>
+      </w:r>
+      <w:proofErr w:type="gramStart"/>
+      <w:r>
+        <w:t>sneakers</w:t>
+      </w:r>
+      <w:proofErr w:type="gramEnd"/>
+      <w:r>
+        <w:t xml:space="preserve"> he gives the thumb drive back to us</w:t>
+      </w:r>
+      <w:r>
+        <w:t>. W</w:t>
+      </w:r>
+      <w:r>
+        <w:t xml:space="preserve">e </w:t>
+      </w:r>
+      <w:r>
+        <w:t xml:space="preserve">know the password, get the private key, </w:t>
+      </w:r>
+      <w:r>
+        <w:t>transfer the funds, and be done. “</w:t>
+      </w:r>
+    </w:p>
+    <w:p>
+      <w:pPr>
+        <w:rPr>
+          <w:i/>
+          <w:sz w:val="18"/>
+          <w:szCs w:val="18"/>
+        </w:rPr>
+      </w:pPr>
+      <w:r>
+        <w:rPr>
+          <w:i/>
+          <w:sz w:val="18"/>
+          <w:szCs w:val="18"/>
+        </w:rPr>
+        <w:t xml:space="preserve">&lt;&lt;there’s a hole here – if Martin </w:t>
+      </w:r>
+      <w:proofErr w:type="spellStart"/>
+      <w:r>
+        <w:rPr>
+          <w:i/>
+          <w:sz w:val="18"/>
+          <w:szCs w:val="18"/>
+        </w:rPr>
+        <w:t>keylogs</w:t>
+      </w:r>
+      <w:proofErr w:type="spellEnd"/>
+      <w:r>
+        <w:rPr>
+          <w:i/>
+          <w:sz w:val="18"/>
+          <w:szCs w:val="18"/>
+        </w:rPr>
+        <w:t xml:space="preserve"> the session, he can retrieve the bitcoin without ever delivering the shoes</w:t>
+      </w:r>
+      <w:r>
+        <w:rPr>
+          <w:i/>
+          <w:sz w:val="18"/>
+          <w:szCs w:val="18"/>
+        </w:rPr>
+        <w:t xml:space="preserve">. </w:t>
+      </w:r>
+      <w:proofErr w:type="gramStart"/>
+      <w:r>
+        <w:rPr>
+          <w:i/>
+          <w:sz w:val="18"/>
+          <w:szCs w:val="18"/>
+        </w:rPr>
+        <w:t>Also</w:t>
+      </w:r>
+      <w:proofErr w:type="gramEnd"/>
+      <w:r>
+        <w:rPr>
+          <w:i/>
+          <w:sz w:val="18"/>
+          <w:szCs w:val="18"/>
+        </w:rPr>
+        <w:t xml:space="preserve"> they have to check to see that the money’s there before they go off and do the job. They need the private key for that</w:t>
+      </w:r>
+      <w:r>
+        <w:rPr>
+          <w:i/>
+          <w:sz w:val="18"/>
+          <w:szCs w:val="18"/>
+        </w:rPr>
+        <w:t>&gt;&gt;</w:t>
+      </w:r>
+    </w:p>
+    <w:p>
+      <w:r>
+        <w:lastRenderedPageBreak/>
+        <w:t>Martin said, “Yeah that sounds like it works. What happens if the thumb drive gets stolen or destroyed?”</w:t>
+      </w:r>
+    </w:p>
+    <w:p>
+      <w:r>
+        <w:t>Jake shrugged, “</w:t>
+      </w:r>
+      <w:r>
+        <w:t>Real b</w:t>
+      </w:r>
+      <w:r>
+        <w:t xml:space="preserve">ad news. Without the private key, no one can get to the money. </w:t>
+      </w:r>
+      <w:r>
+        <w:t xml:space="preserve">Not us, not Austin. </w:t>
+      </w:r>
+      <w:r>
+        <w:t xml:space="preserve">It’s </w:t>
+      </w:r>
+      <w:r>
+        <w:t>gone.”</w:t>
+      </w:r>
+    </w:p>
+    <w:p>
+      <w:r>
+        <w:t>Martin said, “</w:t>
+      </w:r>
+      <w:r>
+        <w:t xml:space="preserve">Let’s not do that. Anyway, </w:t>
+      </w:r>
+      <w:r>
+        <w:t xml:space="preserve">I think </w:t>
+      </w:r>
+      <w:r>
+        <w:t>your scheme will work.”</w:t>
+      </w:r>
+    </w:p>
+    <w:p>
+      <w:r>
+        <w:t xml:space="preserve">Jake said, “Ok, I’ll set up a meet with Austin tomorrow. </w:t>
+      </w:r>
+      <w:r>
+        <w:t>“</w:t>
+      </w:r>
+    </w:p>
+    <w:p>
+      <w:r>
+        <w:t>Martin nodded.</w:t>
+      </w:r>
+    </w:p>
+    <w:p>
+      <w:r>
+        <w:t>Jake said, “Well, I’ve got to go.</w:t>
+      </w:r>
+      <w:r>
+        <w:t xml:space="preserve"> My girl wants me to take her to see Circe de Solei tonight. I </w:t>
+      </w:r>
+      <w:proofErr w:type="gramStart"/>
+      <w:r>
+        <w:t>have to</w:t>
+      </w:r>
+      <w:proofErr w:type="gramEnd"/>
+      <w:r>
+        <w:t xml:space="preserve"> scare up some tickets. She never found her a high roller. She said that all the guys at the pool were frat boys and wannabes. </w:t>
+      </w:r>
+      <w:proofErr w:type="gramStart"/>
+      <w:r>
+        <w:t>So</w:t>
+      </w:r>
+      <w:proofErr w:type="gramEnd"/>
+      <w:r>
+        <w:t xml:space="preserve"> she came back to me.”</w:t>
+      </w:r>
+    </w:p>
+    <w:p>
+      <w:pPr>
+        <w:pStyle w:val="Heading2"/>
+      </w:pPr>
+      <w:r>
+        <w:t>The Fence</w:t>
+      </w:r>
+    </w:p>
+    <w:p>
+      <w:r>
+        <w:t xml:space="preserve">Austin sat in his </w:t>
+      </w:r>
+      <w:r>
+        <w:t xml:space="preserve">store office and tried to work on his web site. He was interrupted from time to time by people coming into the store. Almost all of them were </w:t>
+      </w:r>
+      <w:proofErr w:type="spellStart"/>
+      <w:r>
+        <w:t>looky</w:t>
+      </w:r>
+      <w:proofErr w:type="spellEnd"/>
+      <w:r>
+        <w:t xml:space="preserve"> loos. He sold more shoe cleaners and shoe laces than anything else out of his store. Occasionally someone would drop in and buy something out of his stock. Most actual sales came through his web site.</w:t>
+      </w:r>
+    </w:p>
+    <w:p>
+      <w:r>
+        <w:t xml:space="preserve"> He also had an annoyingly high number of people calling and dropping by looking for regular running shoes. Couldn’t they see that he was a specialty shop?</w:t>
+      </w:r>
+    </w:p>
+    <w:p>
+      <w:r>
+        <w:t xml:space="preserve">The real thing that was keeping him from making progress on his web site was worry about getting the loan together. He thought about where to get the money. When he first got the </w:t>
+      </w:r>
+      <w:r>
+        <w:t xml:space="preserve">notice from the </w:t>
+      </w:r>
+      <w:r>
+        <w:t>Nevada D</w:t>
+      </w:r>
+      <w:r>
+        <w:t xml:space="preserve">epartment of </w:t>
+      </w:r>
+      <w:proofErr w:type="gramStart"/>
+      <w:r>
+        <w:t>T</w:t>
+      </w:r>
+      <w:r>
+        <w:t>axation</w:t>
+      </w:r>
+      <w:proofErr w:type="gramEnd"/>
+      <w:r>
+        <w:t xml:space="preserve"> he </w:t>
+      </w:r>
+      <w:r>
+        <w:t>looked into getting a business loan through his bank. After doing a bunch of paperwork, the bank was willing to give him a line of credit up to $200,000. He might still go for it, but it wouldn’t be nearly enough.</w:t>
+      </w:r>
+      <w:r>
+        <w:t xml:space="preserve"> </w:t>
+      </w:r>
+    </w:p>
+    <w:p>
+      <w:r>
+        <w:t xml:space="preserve">His </w:t>
+      </w:r>
+      <w:r>
+        <w:t xml:space="preserve">next best option was to try one of the </w:t>
+      </w:r>
+      <w:r>
+        <w:t>short-term</w:t>
+      </w:r>
+      <w:r>
+        <w:t xml:space="preserve"> loan places. He had heard on the radio ads for business loans up to $</w:t>
+      </w:r>
+      <w:r>
+        <w:t>5</w:t>
+      </w:r>
+      <w:r>
+        <w:t xml:space="preserve"> million. The interest rate would be horrible, but it wouldn’t matter that much in the long term. </w:t>
+      </w:r>
+      <w:r>
+        <w:t xml:space="preserve">He’d only need the money for </w:t>
+      </w:r>
+      <w:r>
+        <w:t>two or three weeks</w:t>
+      </w:r>
+      <w:r>
+        <w:t>.</w:t>
+      </w:r>
+    </w:p>
+    <w:p>
+      <w:r>
+        <w:t xml:space="preserve">He searched online and found a full page of business loan places.  He tried the first couple. They didn’t loan enough. The third one he looked at had a $5 million limit. They needed him to have a revenue of more than $100,000 and have been in business three years. He easily qualified. He filled out the online form. In case it fell through, he applied at two other sites. They promised answers within 24 hours. </w:t>
+      </w:r>
+    </w:p>
+    <w:p>
+      <w:r>
+        <w:t xml:space="preserve">If </w:t>
+      </w:r>
+      <w:r>
+        <w:t>he couldn’t get a loan</w:t>
+      </w:r>
+      <w:r>
+        <w:t xml:space="preserve"> from these guys</w:t>
+      </w:r>
+      <w:r>
+        <w:t xml:space="preserve">, </w:t>
+      </w:r>
+      <w:r>
+        <w:t xml:space="preserve">he would need to look at the unsavory options. He </w:t>
+      </w:r>
+      <w:r>
+        <w:t>might have a connection with the Satans, a local biker gang</w:t>
+      </w:r>
+      <w:r>
+        <w:t>, that he could exploit.</w:t>
+      </w:r>
+    </w:p>
+    <w:p>
+      <w:r>
+        <w:t xml:space="preserve">He used to hang out and ride motorcycles with a couple of guys from high school. </w:t>
+      </w:r>
+      <w:r>
+        <w:t xml:space="preserve">He still had his Harley, but didn’t ride it much. </w:t>
+      </w:r>
+    </w:p>
+    <w:p>
+      <w:r>
+        <w:t xml:space="preserve">His </w:t>
+      </w:r>
+      <w:r>
+        <w:t>high school</w:t>
+      </w:r>
+      <w:r>
+        <w:t xml:space="preserve"> buddies told Austin about selling balloons full of laughing gas at music festivals</w:t>
+      </w:r>
+      <w:r>
+        <w:t xml:space="preserve"> for the Satans</w:t>
+      </w:r>
+      <w:r>
+        <w:t xml:space="preserve">. </w:t>
+      </w:r>
+      <w:r>
+        <w:t>His buddies</w:t>
+      </w:r>
+      <w:r>
+        <w:t xml:space="preserve"> technically were ‘</w:t>
+      </w:r>
+      <w:proofErr w:type="spellStart"/>
+      <w:r>
+        <w:t>hangaround</w:t>
+      </w:r>
+      <w:r>
+        <w:t>s</w:t>
+      </w:r>
+      <w:proofErr w:type="spellEnd"/>
+      <w:r>
+        <w:t>’ with the gang. These are guys who are associated with the members but aren’t part of the gang. If a hangaround was useful, a full member might sponsor them, and after a long initiation process, they could become a full member.</w:t>
+      </w:r>
+    </w:p>
+    <w:p>
+      <w:r>
+        <w:lastRenderedPageBreak/>
+        <w:t xml:space="preserve">One of his old buddies, </w:t>
+      </w:r>
+      <w:r>
+        <w:t xml:space="preserve">a </w:t>
+      </w:r>
+      <w:r>
+        <w:t xml:space="preserve">guy </w:t>
+      </w:r>
+      <w:r>
+        <w:t xml:space="preserve">named Guillermo, </w:t>
+      </w:r>
+      <w:r>
+        <w:t xml:space="preserve">tried to recruit him to </w:t>
+      </w:r>
+      <w:proofErr w:type="gramStart"/>
+      <w:r>
+        <w:t>help out</w:t>
+      </w:r>
+      <w:proofErr w:type="gramEnd"/>
+      <w:r>
+        <w:t xml:space="preserve"> with the nitrous, </w:t>
+      </w:r>
+      <w:r>
+        <w:t xml:space="preserve">but </w:t>
+      </w:r>
+      <w:r>
+        <w:t>Austin</w:t>
+      </w:r>
+      <w:r>
+        <w:t xml:space="preserve"> turned them down. It was hard work standing out in the sun</w:t>
+      </w:r>
+      <w:r>
+        <w:t xml:space="preserve">. They wanted to pay him minimum wage with </w:t>
+      </w:r>
+      <w:r>
+        <w:t xml:space="preserve">all the profit </w:t>
+      </w:r>
+      <w:r>
+        <w:t>going</w:t>
+      </w:r>
+      <w:r>
+        <w:t xml:space="preserve"> to the Satans. </w:t>
+      </w:r>
+    </w:p>
+    <w:p>
+      <w:r>
+        <w:t xml:space="preserve">He had heard the Guillermo had been sponsored a few years back and would have made full membership by now. If he was still with them. </w:t>
+      </w:r>
+    </w:p>
+    <w:p>
+      <w:r>
+        <w:t xml:space="preserve">If he struck out with the online loan places, Austin would see if he could find Guillermo and try to borrow from them. </w:t>
+      </w:r>
+      <w:r>
+        <w:t xml:space="preserve">According to the news reports, they had a thriving drug business in the Las Vegas </w:t>
+      </w:r>
+      <w:proofErr w:type="gramStart"/>
+      <w:r>
+        <w:t>Valley .</w:t>
+      </w:r>
+      <w:proofErr w:type="gramEnd"/>
+      <w:r>
+        <w:t xml:space="preserve"> They might welcome the chance to launder their cash through him and make a profit. </w:t>
+      </w:r>
+      <w:r>
+        <w:t xml:space="preserve"> The downside with dealing with them was they had a reputation for being greedy and unpredictable.  </w:t>
+      </w:r>
+    </w:p>
+    <w:p>
+      <w:pPr>
+        <w:rPr>
+          <w:i/>
+          <w:sz w:val="18"/>
+          <w:szCs w:val="18"/>
+        </w:rPr>
+      </w:pPr>
+      <w:r>
+        <w:rPr>
+          <w:i/>
+          <w:sz w:val="18"/>
+          <w:szCs w:val="18"/>
+        </w:rPr>
+        <w:t xml:space="preserve">&lt;&lt;Guillermo, aka </w:t>
+      </w:r>
+      <w:r>
+        <w:rPr>
+          <w:i/>
+          <w:sz w:val="18"/>
+          <w:szCs w:val="18"/>
+        </w:rPr>
+        <w:t>Crazy Billy</w:t>
+      </w:r>
+      <w:r>
+        <w:rPr>
+          <w:i/>
+          <w:sz w:val="18"/>
+          <w:szCs w:val="18"/>
+        </w:rPr>
+        <w:t xml:space="preserve">. </w:t>
+      </w:r>
+      <w:r>
+        <w:rPr>
+          <w:i/>
+          <w:sz w:val="18"/>
+          <w:szCs w:val="18"/>
+        </w:rPr>
+        <w:t>&gt;&gt;</w:t>
+      </w:r>
+      <w:r>
+        <w:rPr>
+          <w:i/>
+          <w:sz w:val="18"/>
+          <w:szCs w:val="18"/>
+        </w:rPr>
+        <w:t xml:space="preserve"> </w:t>
+      </w:r>
+    </w:p>
+    <w:p>
+      <w:r>
+        <w:t>As a last resort, he’d try the loan sharks.</w:t>
+      </w:r>
+      <w:r>
+        <w:t xml:space="preserve"> He knew he could find one by asking around at the casinos. They wanted outrageous interest – like 10% a week with a minimum of 6 months interest. Their business model was to get you hooked on paying interest forever and never having enough to pay off the loan amount.  These guys weren’t as unpredictable as the bikers but had a worse reputation for violence.</w:t>
+      </w:r>
+      <w:r>
+        <w:t xml:space="preserve"> </w:t>
+      </w:r>
+    </w:p>
+    <w:p>
+      <w:r>
+        <w:t xml:space="preserve">Just for the heck of it, he searched online for loan shark. The fourth item down was a listing on Craigslist. What do you know, there’s shady lenders in the financial services section of </w:t>
+      </w:r>
+      <w:proofErr w:type="gramStart"/>
+      <w:r>
+        <w:t>Craigslist.</w:t>
+      </w:r>
+      <w:proofErr w:type="gramEnd"/>
+      <w:r>
+        <w:t xml:space="preserve"> Well, he’d try there if either of his first two opens failed.</w:t>
+      </w:r>
+    </w:p>
+    <w:p>
+      <w:r>
+        <w:t xml:space="preserve">He got back to and finished updating his web site. He was puttering around his shop when he got a text. Jake wanted to meet. Tomorrow at noon at a country and western bar in Spring Valley.  </w:t>
+      </w:r>
+    </w:p>
+    <w:p>
+      <w:r>
+        <w:t xml:space="preserve">The next morning, </w:t>
+      </w:r>
+      <w:r>
+        <w:t xml:space="preserve">Austin </w:t>
+      </w:r>
+      <w:r>
+        <w:t xml:space="preserve">got to the store at 10:40. As was his habit, he had swung by Starbucks for coffee on the way. For some reason it had taken longer than normal today. No matter, he had a few minutes to fire up his laptop and check his business email before he opened the store. </w:t>
+      </w:r>
+    </w:p>
+    <w:p>
+      <w:r>
+        <w:t xml:space="preserve">Crap. He had answers from two of the moneylending sites. Declined. One of them appeared to be an automated response with no details. The other said that he was asking for too much compared to the value of his business. </w:t>
+      </w:r>
+      <w:r>
+        <w:t>He hoped he’d get a positive response from the third before he went to meet Jake and Frank</w:t>
+      </w:r>
+      <w:r>
+        <w:t xml:space="preserve"> at noon. Given the two strikes already, he was afraid he’d strike out. </w:t>
+      </w:r>
+    </w:p>
+    <w:p>
+      <w:r>
+        <w:t xml:space="preserve">The meet was all the way across town in a strip mall on West Tropicana. Why did he have to pick a place half an hour away? </w:t>
+      </w:r>
+    </w:p>
+    <w:p>
+      <w:r>
+        <w:br w:type="page"/>
+      </w:r>
+    </w:p>
+    <w:p>
+      <w:r>
+        <w:lastRenderedPageBreak/>
+        <w:t>Jake knocked on Martin’s hotel door at 11</w:t>
+      </w:r>
+      <w:r>
+        <w:t>:15</w:t>
+      </w:r>
+      <w:r>
+        <w:t xml:space="preserve">. Martin was wandering around Belkin’s neighborhood on Google maps on his laptop. When the time came to do the job, it could turn out useful to know </w:t>
+      </w:r>
+      <w:r>
+        <w:t>the nearby streets.</w:t>
+      </w:r>
+    </w:p>
+    <w:p>
+      <w:r>
+        <w:t xml:space="preserve">When Martin opened the door, Jake said “You ready?”. Martin nodded. He logged out and shut down his laptop. He grabbed his ball cap and sunglasses and left with Jake. </w:t>
+      </w:r>
+    </w:p>
+    <w:p>
+      <w:r>
+        <w:t>They got in the truck and pulled out. Martin said, “You know where this place is, right?”</w:t>
+      </w:r>
+    </w:p>
+    <w:p>
+      <w:r>
+        <w:t>Jake nodded, “Yeah, I looked it up. It’s off Durango.”</w:t>
+      </w:r>
+    </w:p>
+    <w:p>
+      <w:r>
+        <w:t xml:space="preserve">Martin had chosen this place. He’d been there once before. </w:t>
+      </w:r>
+    </w:p>
+    <w:p>
+      <w:r>
+        <w:t xml:space="preserve">While they were driving, Jake told Martin about the Circe show. Martin </w:t>
+      </w:r>
+      <w:r>
+        <w:t xml:space="preserve">didn’t say much </w:t>
+      </w:r>
+      <w:r>
+        <w:t>and let Jake do all the talking</w:t>
+      </w:r>
+      <w:r>
+        <w:t>.</w:t>
+      </w:r>
+      <w:r>
+        <w:t xml:space="preserve"> Jake was impressed by the acrobats. He’d never seen anything like them.</w:t>
+      </w:r>
+    </w:p>
+    <w:p>
+      <w:r>
+        <w:t>Jake got into his current business via the marijuana trade. When he dropped out of community college, he took a trip up to Humboldt County, California to help a friend out with his marijuana farm. Jake found out that he didn’t have the patience to be a farmer</w:t>
+      </w:r>
+      <w:r>
+        <w:t xml:space="preserve">. He </w:t>
+      </w:r>
+      <w:r>
+        <w:t xml:space="preserve">had the personality more suited for providing security. He never was much into the drug </w:t>
+      </w:r>
+      <w:r>
+        <w:t>itself, but he loved the lifestyle up in the hills</w:t>
+      </w:r>
+      <w:r>
+        <w:t xml:space="preserve">. </w:t>
+      </w:r>
+    </w:p>
+    <w:p>
+      <w:r>
+        <w:t>He made his living providing security for one of the illicit growers deep in the redwoods. After harvest, he provided security while the weed was in transit to out of town buyers. During one of these trips he took some side jobs that eventually ended up with him meeting Martin.</w:t>
+      </w:r>
+    </w:p>
+    <w:p>
+      <w:r>
+        <w:t>Now that weed was legal in California, the Humboldt growers were in decline. The former advantages of being way off the main roads, deep in the hills</w:t>
+      </w:r>
+      <w:r>
+        <w:t xml:space="preserve"> amongst the redwoods flipped to being disadvantages. They couldn’t compete </w:t>
+      </w:r>
+      <w:proofErr w:type="gramStart"/>
+      <w:r>
+        <w:t>on the basis of</w:t>
+      </w:r>
+      <w:proofErr w:type="gramEnd"/>
+      <w:r>
+        <w:t xml:space="preserve"> price with the larger operations in the flatlands near the highways and the big cities. Sure, there were boutique growers and some stubborn outlaws, but </w:t>
+      </w:r>
+      <w:r>
+        <w:t xml:space="preserve">the days of the big outlaw farms was </w:t>
+      </w:r>
+      <w:proofErr w:type="gramStart"/>
+      <w:r>
+        <w:t>coming to a close</w:t>
+      </w:r>
+      <w:proofErr w:type="gramEnd"/>
+      <w:r>
+        <w:t>.</w:t>
+      </w:r>
+    </w:p>
+    <w:p>
+      <w:r>
+        <w:t>The grower dude who paid Jake for security had filed for his permits and no longer felt he needed the same level of security. He let Jake still live rent free in a cabin on his property, but no longer paid for his time</w:t>
+      </w:r>
+      <w:proofErr w:type="gramStart"/>
+      <w:r>
+        <w:t xml:space="preserve">. </w:t>
+      </w:r>
+      <w:proofErr w:type="gramEnd"/>
+      <w:r>
+        <w:t xml:space="preserve">He loved living in the </w:t>
+      </w:r>
+      <w:r>
+        <w:t>misty</w:t>
+      </w:r>
+      <w:r>
+        <w:t xml:space="preserve"> green </w:t>
+      </w:r>
+      <w:r>
+        <w:t xml:space="preserve">forest and stayed. Besides it was almost completely off the grid with none of the pervasive surveillance you got in most of America. </w:t>
+      </w:r>
+      <w:r>
+        <w:t>It was</w:t>
+      </w:r>
+      <w:r>
+        <w:t xml:space="preserve"> a good base of operations, but it meant he needed to do more jobs like this one to put cash in his pocket and food on the table.</w:t>
+      </w:r>
+    </w:p>
+    <w:p>
+      <w:r>
+        <w:t>They got to the bar 20 minutes early by design. Martin liked a chance to scope out the place before a meet. Just in case. This place was a large country and western themed bar. They had three pool tables and a large dance floor</w:t>
+      </w:r>
+      <w:r>
+        <w:t xml:space="preserve"> with six or eight lunch tables around it. </w:t>
+      </w:r>
+      <w:r>
+        <w:t xml:space="preserve">There were booths along the wall. </w:t>
+      </w:r>
+    </w:p>
+    <w:p>
+      <w:r>
+        <w:t>A</w:t>
+      </w:r>
+      <w:r>
+        <w:t xml:space="preserve"> sign hung on</w:t>
+      </w:r>
+      <w:r>
+        <w:t xml:space="preserve"> wall above the booths </w:t>
+      </w:r>
+      <w:r>
+        <w:t xml:space="preserve">that said Karaoke every Sunday night. </w:t>
+      </w:r>
+      <w:r>
+        <w:t>Behind the bar, t</w:t>
+      </w:r>
+      <w:r>
+        <w:t xml:space="preserve">he bartender was wearing a cowboy hat. Martin thought it was odd to wear a hat indoors. He had left his ball cap and sunglasses in Jakes truck. </w:t>
+      </w:r>
+    </w:p>
+    <w:p>
+      <w:r>
+        <w:t>They were the only people other than the bartender in the place. They picked out a booth in the back and this time Jake went to the bar. Martin asked Jake to get him a diet Coke</w:t>
+      </w:r>
+      <w:r>
+        <w:t xml:space="preserve">. Jake came back with a draft beer and Martin’s soft drink. Martin tasted it. Diet Pepsi, but at least it was cold. </w:t>
+      </w:r>
+    </w:p>
+    <w:p>
+      <w:r>
+        <w:lastRenderedPageBreak/>
+        <w:t xml:space="preserve">While they were waiting for Austin, people started filtering in. Looks like they did </w:t>
+      </w:r>
+      <w:r>
+        <w:t>have</w:t>
+      </w:r>
+      <w:r>
+        <w:t xml:space="preserve"> a lunch crowd</w:t>
+      </w:r>
+      <w:r>
+        <w:t xml:space="preserve"> after all. Austin came in a couple of minutes after noon, and swiveled around looking for them.  He saw them in the back, gave a little wave and went to join them.</w:t>
+      </w:r>
+    </w:p>
+    <w:p>
+      <w:r>
+        <w:t xml:space="preserve">Jake had his back to the </w:t>
+      </w:r>
+      <w:r>
+        <w:t xml:space="preserve">front </w:t>
+      </w:r>
+      <w:r>
+        <w:t xml:space="preserve">door and didn’t see Austin come in. Martin said, </w:t>
+      </w:r>
+      <w:r>
+        <w:t>“</w:t>
+      </w:r>
+      <w:r>
+        <w:t>Here he is.</w:t>
+      </w:r>
+      <w:r>
+        <w:t xml:space="preserve"> Not too subtle.</w:t>
+      </w:r>
+      <w:r>
+        <w:t>”</w:t>
+      </w:r>
+    </w:p>
+    <w:p>
+      <w:r>
+        <w:t xml:space="preserve">Austin came over and squeezed in the booth next to Jake. </w:t>
+      </w:r>
+      <w:r>
+        <w:t xml:space="preserve">Austin didn’t bother to get himself a drink. </w:t>
+      </w:r>
+      <w:r>
+        <w:t>As he was sitting down, Austin said, “Hey guys. Why’d we have to meet all the way across town. We could have met at the same place as before.”</w:t>
+      </w:r>
+    </w:p>
+    <w:p>
+      <w:r>
+        <w:t xml:space="preserve">Martin didn’t bother explaining that they avoid going to the same place twice for a meeting. </w:t>
+      </w:r>
+      <w:r>
+        <w:t>Bartenders and waitresses remember repeat customers.</w:t>
+      </w:r>
+      <w:r>
+        <w:t xml:space="preserve"> He asked abruptly, </w:t>
+      </w:r>
+      <w:r>
+        <w:t>“Did you get our money?”</w:t>
+      </w:r>
+    </w:p>
+    <w:p>
+      <w:r>
+        <w:t>Austin shook his head, “Not yet. I was declined by two online lenders and I’m still waiting on the third.”</w:t>
+      </w:r>
+    </w:p>
+    <w:p>
+      <w:r>
+        <w:t>Martin said, “Forget the third one. We don’t</w:t>
+      </w:r>
+      <w:r>
+        <w:t xml:space="preserve"> have</w:t>
+      </w:r>
+      <w:r>
+        <w:t xml:space="preserve"> forever you know. Belkin will be moving his collection any day now and it will take us some time to put the rest of the job in motion. Go find the local loan sharks. They’ll lend it to you. The price will be steep, but they’ll do it with a minimum of fuss.”</w:t>
+      </w:r>
+    </w:p>
+    <w:p>
+      <w:r>
+        <w:t>Austin</w:t>
+      </w:r>
+      <w:r>
+        <w:t xml:space="preserve"> nervously fiddled with the cardboard PBR coaster in front of him. </w:t>
+      </w:r>
+      <w:r>
+        <w:t xml:space="preserve"> “I have a couple of other ideas before I go to those guys. </w:t>
+      </w:r>
+      <w:r>
+        <w:t>Today is Thursday, g</w:t>
+      </w:r>
+      <w:r>
+        <w:t xml:space="preserve">ive me </w:t>
+      </w:r>
+      <w:r>
+        <w:t>until Sunday</w:t>
+      </w:r>
+      <w:r>
+        <w:t>.”</w:t>
+      </w:r>
+    </w:p>
+    <w:p>
+      <w:r>
+        <w:t>Martin gave Austin a hard stare, “</w:t>
+      </w:r>
+      <w:r>
+        <w:t>Saturday afternoon I’m leaving town. Either to do this job or to go home. You have until then.”</w:t>
+      </w:r>
+    </w:p>
+    <w:p>
+      <w:r>
+        <w:t>Austin complained, “But what if I can’t get it done by then? I won’t be able to pay the state and I’ll go to jail!”</w:t>
+      </w:r>
+    </w:p>
+    <w:p>
+      <w:r>
+        <w:t>Jake said smoothly, “Take it easy, Austin. It won’t come to that. You can get it done in 24 hours no problem. Just take care of it</w:t>
+      </w:r>
+      <w:r>
+        <w:t>.</w:t>
+      </w:r>
+      <w:r>
+        <w:t>”</w:t>
+      </w:r>
+    </w:p>
+    <w:p>
+      <w:r>
+        <w:t xml:space="preserve">Austin pulled himself together. He said, “I guess I can. I will. </w:t>
+      </w:r>
+      <w:r>
+        <w:t>You know I’ve never done this before</w:t>
+      </w:r>
+      <w:r>
+        <w:t xml:space="preserve">. I don’t want to be walking around with a million in cash. </w:t>
+      </w:r>
+      <w:proofErr w:type="gramStart"/>
+      <w:r>
+        <w:t>But,</w:t>
+      </w:r>
+      <w:proofErr w:type="gramEnd"/>
+      <w:r>
+        <w:t xml:space="preserve"> y</w:t>
+      </w:r>
+      <w:r>
+        <w:t>ou want to see the money before you go. How does that work? Do we meet in a bar and I show you a duffle bag full of cash?”</w:t>
+      </w:r>
+    </w:p>
+    <w:p>
+      <w:r>
+        <w:t>Martin said, “No. This isn’t the 19</w:t>
+      </w:r>
+      <w:r>
+        <w:t>8</w:t>
+      </w:r>
+      <w:r>
+        <w:t xml:space="preserve">0s. We’ll use bitcoin. You get the money and convert it into bitcoin. Jake can help you with that if you need it. We make a bitcoin wallet and put it on an encrypted USB drive. We know the password to the USB </w:t>
+      </w:r>
+      <w:proofErr w:type="gramStart"/>
+      <w:r>
+        <w:t>drive</w:t>
+      </w:r>
+      <w:proofErr w:type="gramEnd"/>
+      <w:r>
+        <w:t xml:space="preserve"> and you don’t. You’ll transfer the money to the bitcoin </w:t>
+      </w:r>
+      <w:proofErr w:type="gramStart"/>
+      <w:r>
+        <w:t>wallet</w:t>
+      </w:r>
+      <w:proofErr w:type="gramEnd"/>
+      <w:r>
+        <w:t xml:space="preserve"> and w</w:t>
+      </w:r>
+      <w:r>
+        <w:t>e give you the USB drive</w:t>
+      </w:r>
+      <w:r>
+        <w:t xml:space="preserve"> to hold while we go off and do the job</w:t>
+      </w:r>
+      <w:r>
+        <w:t>. We exchange the sneakers for the USB drive and say goodbye.”</w:t>
+      </w:r>
+    </w:p>
+    <w:p>
+      <w:r>
+        <w:t xml:space="preserve">Martin continued, “There are some technical details, but that’s the gist of it. When you get the </w:t>
+      </w:r>
+      <w:proofErr w:type="gramStart"/>
+      <w:r>
+        <w:t>money</w:t>
+      </w:r>
+      <w:proofErr w:type="gramEnd"/>
+      <w:r>
+        <w:t xml:space="preserve"> we’ll go over it in depth. Just get it. “</w:t>
+      </w:r>
+    </w:p>
+    <w:p>
+      <w:r>
+        <w:t>Jake smiled at Austin, “I think we’re done here. Good luck. Text me if you have questions. Saturday we’re out of here, one way or another. Ok? “</w:t>
+      </w:r>
+    </w:p>
+    <w:p>
+      <w:r>
+        <w:t>Austin nodded.</w:t>
+      </w:r>
+    </w:p>
+    <w:p>
+      <w:r>
+        <w:lastRenderedPageBreak/>
+        <w:t>Martin said, “</w:t>
+      </w:r>
+      <w:r>
+        <w:t xml:space="preserve">We’re going to sit here for a couple of </w:t>
+      </w:r>
+      <w:proofErr w:type="gramStart"/>
+      <w:r>
+        <w:t>minutes</w:t>
+      </w:r>
+      <w:proofErr w:type="gramEnd"/>
+      <w:r>
+        <w:t xml:space="preserve"> </w:t>
+      </w:r>
+      <w:r>
+        <w:t xml:space="preserve">so we’re not seen leaving together. You can go </w:t>
+      </w:r>
+      <w:proofErr w:type="gramStart"/>
+      <w:r>
+        <w:t>now.“</w:t>
+      </w:r>
+      <w:proofErr w:type="gramEnd"/>
+    </w:p>
+    <w:p>
+      <w:r>
+        <w:t>Austin got up and went out past the dance floor and out the front door.</w:t>
+      </w:r>
+    </w:p>
+    <w:p/>
+    <w:p>
+      <w:r>
+        <w:t xml:space="preserve">Satan’s clubhouse is a </w:t>
+      </w:r>
+      <w:proofErr w:type="spellStart"/>
+      <w:r>
+        <w:t>Quanset</w:t>
+      </w:r>
+      <w:proofErr w:type="spellEnd"/>
+      <w:r>
+        <w:t xml:space="preserve"> hut in an industrial area way out on E Vegas Valley Road.  The bar they hang out is in an old frontier themed strip mall on N </w:t>
+      </w:r>
+      <w:proofErr w:type="spellStart"/>
+      <w:proofErr w:type="gramStart"/>
+      <w:r>
+        <w:t>Nellis</w:t>
+      </w:r>
+      <w:proofErr w:type="spellEnd"/>
+      <w:r>
+        <w:t xml:space="preserve"> </w:t>
+      </w:r>
+      <w:r>
+        <w:t>.</w:t>
+      </w:r>
+      <w:proofErr w:type="gramEnd"/>
+      <w:r>
+        <w:t xml:space="preserve"> </w:t>
+      </w:r>
+      <w:proofErr w:type="spellStart"/>
+      <w:r>
+        <w:t>Motorycyles</w:t>
+      </w:r>
+      <w:proofErr w:type="spellEnd"/>
+      <w:r>
+        <w:t xml:space="preserve"> parked on the sidewalk in front of the bar even though there are plenty of car parking spaces. It’s next to a barber shop and a tile store.  &lt;</w:t>
+      </w:r>
+      <w:r>
+        <w:t>&lt;</w:t>
+      </w:r>
+      <w:proofErr w:type="spellStart"/>
+      <w:r>
+        <w:t>Kracker</w:t>
+      </w:r>
+      <w:proofErr w:type="spellEnd"/>
+      <w:r>
+        <w:t xml:space="preserve"> </w:t>
+      </w:r>
+      <w:proofErr w:type="spellStart"/>
+      <w:r>
+        <w:t>Boxx</w:t>
+      </w:r>
+      <w:proofErr w:type="spellEnd"/>
+      <w:r>
+        <w:t xml:space="preserve"> Bar&gt;&gt;</w:t>
+      </w:r>
+      <w:r>
+        <w:t>. Down the street from used car lots and payday loan storefronts, past a depressing RV park.</w:t>
+      </w:r>
+    </w:p>
+    <w:p/>
+    <w:p/>
+    <w:p/>
+    <w:p/>
     <w:sectPr>
       <w:footerReference w:type="default" r:id="rId6"/>
       <w:pgSz w:w="12240" w:h="15840"/>
@@ -2656,7 +4375,7 @@
       <w:rPr>
         <w:noProof/>
       </w:rPr>
-      <w:t>2/9/2019</w:t>
+      <w:t>2/15/2019</w:t>
     </w:r>
     <w:r>
       <w:fldChar w:fldCharType="end"/>

</xml_diff>

<commit_message>
austin tries to borrow money
</commit_message>
<xml_diff>
--- a/hotshoe_WIP_0.docx
+++ b/hotshoe_WIP_0.docx
@@ -36,8 +36,10 @@
               <w:t>1</w:t>
             </w:r>
             <w:r>
-              <w:t>4</w:t>
+              <w:t>7</w:t>
             </w:r>
+            <w:bookmarkStart w:id="0" w:name="_GoBack"/>
+            <w:bookmarkEnd w:id="0"/>
             <w:r>
               <w:t>/19</w:t>
             </w:r>
@@ -55,10 +57,19 @@
               <w:t xml:space="preserve"> – </w:t>
             </w:r>
             <w:r>
-              <w:t>100</w:t>
+              <w:t>1</w:t>
             </w:r>
             <w:r>
-              <w:t>00</w:t>
+              <w:t>2</w:t>
+            </w:r>
+            <w:r>
+              <w:t>2</w:t>
+            </w:r>
+            <w:r>
+              <w:t>0</w:t>
+            </w:r>
+            <w:r>
+              <w:t>0</w:t>
             </w:r>
             <w:r>
               <w:t xml:space="preserve"> words</w:t>
@@ -293,13 +304,11 @@
         <w:t xml:space="preserve">Jake </w:t>
       </w:r>
       <w:r>
-        <w:t xml:space="preserve">said, “Yeah, you wouldn’t believe what some people pay for rare sneakers. </w:t>
-      </w:r>
-      <w:proofErr w:type="gramStart"/>
-      <w:r>
-        <w:t>Anyway</w:t>
-      </w:r>
-      <w:proofErr w:type="gramEnd"/>
+        <w:t>said, “Yeah, you wouldn’t believe what some people pay for rare sneakers. Anyway</w:t>
+      </w:r>
+      <w:r>
+        <w:t>,</w:t>
+      </w:r>
       <w:r>
         <w:t xml:space="preserve"> he has a physical store and website called ‘Kicks on Route 66’. He’s got an idea for </w:t>
       </w:r>
@@ -339,7 +348,13 @@
         <w:t xml:space="preserve">It was a good cover because he really was a mining engineer. After graduating from the Southern Alberta Institute of Technology in Calgary, he worked at a mine in far Northern Alberta. </w:t>
       </w:r>
       <w:r>
-        <w:t>The mine boss cut one too many corners and a laborer died while blasting. To keep from going to jail, he put the blame on the Martin, who was the FNG</w:t>
+        <w:t xml:space="preserve">The mine boss cut one too many corners and a laborer died while blasting. To keep from going to jail, </w:t>
+      </w:r>
+      <w:r>
+        <w:t>the boss</w:t>
+      </w:r>
+      <w:r>
+        <w:t xml:space="preserve"> put the blame on the Martin, who was the FNG</w:t>
       </w:r>
       <w:r>
         <w:t xml:space="preserve"> </w:t>
@@ -353,7 +368,31 @@
         <w:t xml:space="preserve"> for the Fucking New Guy</w:t>
       </w:r>
       <w:r>
-        <w:t xml:space="preserve">. Martin was fired and blackballed from any mine work in Canada. He fell in with a ring of thieves who needed an explosives expert and eventually ended up with a loose group of guys who pulled off heists from time to time. </w:t>
+        <w:t xml:space="preserve">. Martin was fired and blackballed from any mine work in Canada. </w:t>
+      </w:r>
+      <w:r>
+        <w:t>After looking for work for more than a year, h</w:t>
+      </w:r>
+      <w:r>
+        <w:t>e fell in with a ring of thieves who needed an explosives expert</w:t>
+      </w:r>
+      <w:r>
+        <w:t>. E</w:t>
+      </w:r>
+      <w:r>
+        <w:t xml:space="preserve">ventually </w:t>
+      </w:r>
+      <w:r>
+        <w:t xml:space="preserve">he </w:t>
+      </w:r>
+      <w:r>
+        <w:t xml:space="preserve">ended up with a loose </w:t>
+      </w:r>
+      <w:r>
+        <w:t>collection</w:t>
+      </w:r>
+      <w:r>
+        <w:t xml:space="preserve"> of guys who pulled off heists from time to time. </w:t>
       </w:r>
       <w:r>
         <w:t xml:space="preserve">Jake </w:t>
@@ -480,7 +519,10 @@
         <w:t xml:space="preserve">, this </w:t>
       </w:r>
       <w:r>
-        <w:t>is the guy I worked with before</w:t>
+        <w:t xml:space="preserve">is the guy I </w:t>
+      </w:r>
+      <w:r>
+        <w:t>told you about</w:t>
       </w:r>
       <w:r>
         <w:t>. We’ve worked together before.</w:t>
@@ -714,7 +756,13 @@
     </w:p>
     <w:p>
       <w:r>
-        <w:t>Austin looked down at his beer. “I figured that much. I’ll find a way to come up with the money</w:t>
+        <w:t>Austin looked down at his beer. “I figured that much.</w:t>
+      </w:r>
+      <w:r>
+        <w:t xml:space="preserve"> I guess this could work.</w:t>
+      </w:r>
+      <w:r>
+        <w:t xml:space="preserve"> I’ll find a way to come up with the money</w:t>
       </w:r>
       <w:r>
         <w:t>.</w:t>
@@ -828,7 +876,19 @@
         <w:t>Belkin,</w:t>
       </w:r>
       <w:r>
-        <w:t xml:space="preserve"> and we need to work out how the payment works. I need to see the money up front, but don’t expect to be paid until delivery. Jake and I will figure out something. Jake will get back to you within a couple of days. When we see the money, we’ll have a deal.”</w:t>
+        <w:t xml:space="preserve"> and we need to work out how the payment works. I need to see the money up front</w:t>
+      </w:r>
+      <w:r>
+        <w:t xml:space="preserve">. I don’t expect </w:t>
+      </w:r>
+      <w:r>
+        <w:t xml:space="preserve">to be paid until </w:t>
+      </w:r>
+      <w:r>
+        <w:t>delivery, but I need to see that you have it</w:t>
+      </w:r>
+      <w:r>
+        <w:t>. Jake and I will figure out something. Jake will get back to you within a couple of days. When we see the money, we’ll have a deal.”</w:t>
       </w:r>
     </w:p>
     <w:p>
@@ -909,12 +969,7 @@
     </w:p>
     <w:p>
       <w:r>
-        <w:t>Jake grinned, “</w:t>
-      </w:r>
-      <w:bookmarkStart w:id="0" w:name="_GoBack"/>
-      <w:bookmarkEnd w:id="0"/>
-      <w:r>
-        <w:t xml:space="preserve">Yep, sweet little hippie chick from Sacramento. She was dying to see Las Vegas. We’re cool. She’s hanging around the Mandalay Bay pool in her </w:t>
+        <w:t xml:space="preserve">Jake grinned, “Yep, sweet little hippie chick from Sacramento. She was dying to see Las Vegas. We’re cool. She’s hanging around the Mandalay Bay pool in her </w:t>
       </w:r>
       <w:r>
         <w:t>organic</w:t>
@@ -1060,7 +1115,13 @@
         <w:t>. He checked under the truck for rattlers and pulled the tarp off</w:t>
       </w:r>
       <w:r>
-        <w:t>, stowing it in the camper shell. He hadn’t been there for more than a month and the tires needed air. He didn’t need to drag his compressor out of the shipping container. He’d be able to get to the gas station off the interstate without too much trouble.</w:t>
+        <w:t xml:space="preserve">, stowing it in the camper shell. He hadn’t been there for more than a month and the tires needed air. He didn’t need to drag his </w:t>
+      </w:r>
+      <w:r>
+        <w:t xml:space="preserve">air </w:t>
+      </w:r>
+      <w:r>
+        <w:t>compressor out of the shipping container. He’d be able to get to the gas station off the interstate without too much trouble.</w:t>
       </w:r>
     </w:p>
     <w:p>
@@ -1130,7 +1191,13 @@
     </w:p>
     <w:p>
       <w:r>
-        <w:t xml:space="preserve">In the tub, he took out a Glock 9mm that was wrapped in an oily rag. He </w:t>
+        <w:t xml:space="preserve">In the tub, he took out a Glock </w:t>
+      </w:r>
+      <w:r>
+        <w:t xml:space="preserve">17 </w:t>
+      </w:r>
+      <w:r>
+        <w:t xml:space="preserve">9mm that was wrapped in an oily rag. He </w:t>
       </w:r>
       <w:r>
         <w:t xml:space="preserve">took the clip out, </w:t>
@@ -1256,27 +1323,26 @@
     </w:p>
     <w:p>
       <w:r>
-        <w:t xml:space="preserve">He went into the storage container to get a folding knife to open the cell phone plastic clamshell.  He slipped the knife in his pocket when he was done. </w:t>
-      </w:r>
-      <w:r>
-        <w:t>A pocket knife w</w:t>
-      </w:r>
-      <w:r>
-        <w:t xml:space="preserve">as part of his everyday </w:t>
-      </w:r>
-      <w:proofErr w:type="gramStart"/>
-      <w:r>
-        <w:t>carry</w:t>
-      </w:r>
-      <w:proofErr w:type="gramEnd"/>
-      <w:r>
-        <w:t xml:space="preserve"> but he left it out today because he didn’t want to lose it to the TSA.  </w:t>
+        <w:t xml:space="preserve">He went into the storage container to get a folding knife to open the cell phone plastic clamshell.  He slipped the knife in his pocket when he was </w:t>
+      </w:r>
+      <w:proofErr w:type="spellStart"/>
+      <w:proofErr w:type="gramStart"/>
+      <w:r>
+        <w:t>done</w:t>
+      </w:r>
+      <w:r>
+        <w:t>.</w:t>
       </w:r>
       <w:r>
         <w:t>H</w:t>
       </w:r>
       <w:r>
-        <w:t xml:space="preserve">e opened one of the drawers of a rolling tool chest and pulled out a small pouch. The pouch contained a lock pick, rake and torsion tool. He wasn’t great at using them, but he could open most regular locks in a couple of minutes. Most residential locks were </w:t>
+        <w:t>e</w:t>
+      </w:r>
+      <w:proofErr w:type="spellEnd"/>
+      <w:proofErr w:type="gramEnd"/>
+      <w:r>
+        <w:t xml:space="preserve"> opened one of the drawers of a rolling tool chest and pulled out a small pouch. The pouch contained a lock pick, rake and torsion tool. He wasn’t great at using them, but he could open most regular locks in a couple of minutes. Most residential locks were </w:t>
       </w:r>
       <w:proofErr w:type="gramStart"/>
       <w:r>
@@ -1284,7 +1350,13 @@
       </w:r>
       <w:proofErr w:type="gramEnd"/>
       <w:r>
-        <w:t xml:space="preserve"> to open with these tools. They’d get an expert to handle the locks on the job itself, but he thought he might need his own tools before then.  He stuck the lock picks in his backpack.</w:t>
+        <w:t xml:space="preserve"> to open with these tools. </w:t>
+      </w:r>
+      <w:r>
+        <w:t>If necessary, t</w:t>
+      </w:r>
+      <w:r>
+        <w:t>hey’d get an expert to handle the locks on the job itself, but he thought he might need his own tools before then.  He stuck the lock picks in his backpack.</w:t>
       </w:r>
     </w:p>
     <w:p>
@@ -1300,16 +1372,16 @@
     </w:p>
     <w:p>
       <w:r>
+        <w:t xml:space="preserve">He plugged the new phone into </w:t>
+      </w:r>
+      <w:r>
+        <w:t xml:space="preserve">the </w:t>
+      </w:r>
+      <w:r>
+        <w:t xml:space="preserve">USB jack in the truck to charge when he drove back into town. He locked everything up and then started the truck. The battery was weak, but it started on the second try. </w:t>
+      </w:r>
+      <w:r>
         <w:lastRenderedPageBreak/>
-        <w:t xml:space="preserve">He plugged the new phone into </w:t>
-      </w:r>
-      <w:r>
-        <w:t xml:space="preserve">the </w:t>
-      </w:r>
-      <w:r>
-        <w:t xml:space="preserve">USB jack in the truck to charge when he drove back into town. He locked everything up and then started the truck. The battery was weak, but it started on the second try. </w:t>
-      </w:r>
-      <w:r>
         <w:t xml:space="preserve">Martin pulled out a </w:t>
       </w:r>
       <w:r>
@@ -3323,6 +3395,58 @@
       </w:r>
     </w:p>
     <w:p>
+      <w:r>
+        <w:t>Martin said, “Yeah that sounds like it works. What happens if the thumb drive gets stolen or destroyed?”</w:t>
+      </w:r>
+    </w:p>
+    <w:p>
+      <w:r>
+        <w:lastRenderedPageBreak/>
+        <w:t>Jake shrugged, “</w:t>
+      </w:r>
+      <w:r>
+        <w:t>Real b</w:t>
+      </w:r>
+      <w:r>
+        <w:t xml:space="preserve">ad news. Without the private key, no one can get to the money. </w:t>
+      </w:r>
+      <w:r>
+        <w:t xml:space="preserve">Not us, not Austin. </w:t>
+      </w:r>
+      <w:r>
+        <w:t xml:space="preserve">It’s </w:t>
+      </w:r>
+      <w:r>
+        <w:t>gone.”</w:t>
+      </w:r>
+    </w:p>
+    <w:p>
+      <w:r>
+        <w:t>Martin said, “</w:t>
+      </w:r>
+      <w:r>
+        <w:t>Let’s not do that.</w:t>
+      </w:r>
+      <w:r>
+        <w:t xml:space="preserve"> Anyway,</w:t>
+      </w:r>
+      <w:r>
+        <w:t xml:space="preserve"> </w:t>
+      </w:r>
+      <w:r>
+        <w:t xml:space="preserve">I think </w:t>
+      </w:r>
+      <w:r>
+        <w:t>your scheme will work.</w:t>
+      </w:r>
+      <w:r>
+        <w:t xml:space="preserve"> I might have an idea for bit of a wrinkle to add later.</w:t>
+      </w:r>
+      <w:r>
+        <w:t>”</w:t>
+      </w:r>
+    </w:p>
+    <w:p>
       <w:pPr>
         <w:rPr>
           <w:i/>
@@ -3336,7 +3460,23 @@
           <w:sz w:val="18"/>
           <w:szCs w:val="18"/>
         </w:rPr>
-        <w:t xml:space="preserve">&lt;&lt;there’s a hole here – if Martin </w:t>
+        <w:t>&lt;&lt;</w:t>
+      </w:r>
+      <w:r>
+        <w:rPr>
+          <w:i/>
+          <w:sz w:val="18"/>
+          <w:szCs w:val="18"/>
+        </w:rPr>
+        <w:t>The wrinkle is</w:t>
+      </w:r>
+      <w:r>
+        <w:rPr>
+          <w:i/>
+          <w:sz w:val="18"/>
+          <w:szCs w:val="18"/>
+        </w:rPr>
+        <w:t xml:space="preserve"> Martin </w:t>
       </w:r>
       <w:proofErr w:type="spellStart"/>
       <w:r>
@@ -3354,7 +3494,23 @@
           <w:sz w:val="18"/>
           <w:szCs w:val="18"/>
         </w:rPr>
-        <w:t xml:space="preserve"> the session, he can retrieve the bitcoin without ever delivering the shoes</w:t>
+        <w:t xml:space="preserve"> the session</w:t>
+      </w:r>
+      <w:r>
+        <w:rPr>
+          <w:i/>
+          <w:sz w:val="18"/>
+          <w:szCs w:val="18"/>
+        </w:rPr>
+        <w:t xml:space="preserve"> and </w:t>
+      </w:r>
+      <w:r>
+        <w:rPr>
+          <w:i/>
+          <w:sz w:val="18"/>
+          <w:szCs w:val="18"/>
+        </w:rPr>
+        <w:t>he can retrieve the bitcoin without ever delivering the shoes</w:t>
       </w:r>
       <w:r>
         <w:rPr>
@@ -3393,46 +3549,6 @@
     </w:p>
     <w:p>
       <w:r>
-        <w:lastRenderedPageBreak/>
-        <w:t>Martin said, “Yeah that sounds like it works. What happens if the thumb drive gets stolen or destroyed?”</w:t>
-      </w:r>
-    </w:p>
-    <w:p>
-      <w:r>
-        <w:t>Jake shrugged, “</w:t>
-      </w:r>
-      <w:r>
-        <w:t>Real b</w:t>
-      </w:r>
-      <w:r>
-        <w:t xml:space="preserve">ad news. Without the private key, no one can get to the money. </w:t>
-      </w:r>
-      <w:r>
-        <w:t xml:space="preserve">Not us, not Austin. </w:t>
-      </w:r>
-      <w:r>
-        <w:t xml:space="preserve">It’s </w:t>
-      </w:r>
-      <w:r>
-        <w:t>gone.”</w:t>
-      </w:r>
-    </w:p>
-    <w:p>
-      <w:r>
-        <w:t>Martin said, “</w:t>
-      </w:r>
-      <w:r>
-        <w:t xml:space="preserve">Let’s not do that. Anyway, </w:t>
-      </w:r>
-      <w:r>
-        <w:t xml:space="preserve">I think </w:t>
-      </w:r>
-      <w:r>
-        <w:t>your scheme will work.”</w:t>
-      </w:r>
-    </w:p>
-    <w:p>
-      <w:r>
         <w:t xml:space="preserve">Jake said, “Ok, I’ll set up a meet with Austin tomorrow. </w:t>
       </w:r>
       <w:r>
@@ -3624,12 +3740,15 @@
       </w:r>
       <w:proofErr w:type="spellEnd"/>
       <w:r>
-        <w:t>’ with the gang. These are guys who are associated with the members but aren’t part of the gang. If a hangaround was useful, a full member might sponsor them, and after a long initiation process, they could become a full member.</w:t>
-      </w:r>
-    </w:p>
-    <w:p>
+        <w:t xml:space="preserve">’ with the gang. These are guys who are associated </w:t>
+      </w:r>
       <w:r>
         <w:lastRenderedPageBreak/>
+        <w:t>with the members but aren’t part of the gang. If a hangaround was useful, a full member might sponsor them, and after a long initiation process, they could become a full member.</w:t>
+      </w:r>
+    </w:p>
+    <w:p>
+      <w:r>
         <w:t xml:space="preserve">One of his old buddies, </w:t>
       </w:r>
       <w:r>
@@ -3911,30 +4030,43 @@
     </w:p>
     <w:p>
       <w:r>
-        <w:t>The grower dude who paid Jake for security had filed for his permits and no longer felt he needed the same level of security. He let Jake still live rent free in a cabin on his property, but no longer paid for his time</w:t>
-      </w:r>
-      <w:proofErr w:type="gramStart"/>
-      <w:r>
-        <w:t xml:space="preserve">. </w:t>
-      </w:r>
-      <w:proofErr w:type="gramEnd"/>
-      <w:r>
-        <w:t xml:space="preserve">He loved living in the </w:t>
-      </w:r>
-      <w:r>
-        <w:t>misty</w:t>
-      </w:r>
-      <w:r>
-        <w:t xml:space="preserve"> green </w:t>
-      </w:r>
-      <w:r>
-        <w:t xml:space="preserve">forest and stayed. Besides it was almost completely off the grid with none of the pervasive surveillance you got in most of America. </w:t>
+        <w:t xml:space="preserve">The grower dude who paid Jake for security had filed for his permits and no longer felt he needed the same level of security. He let Jake still live rent free in a cabin on his property, but no longer paid for his time. </w:t>
+      </w:r>
+      <w:r>
+        <w:t>Jake</w:t>
+      </w:r>
+      <w:r>
+        <w:t xml:space="preserve"> loved living in the misty green forest and stayed. Besides it was </w:t>
+      </w:r>
+      <w:r>
+        <w:t xml:space="preserve">cheap and </w:t>
+      </w:r>
+      <w:r>
+        <w:t xml:space="preserve">almost completely off the grid </w:t>
+      </w:r>
+      <w:r>
+        <w:t>-</w:t>
+      </w:r>
+      <w:r>
+        <w:t xml:space="preserve"> none of the pervasive surveillance you got in most of America. </w:t>
       </w:r>
       <w:r>
         <w:t>It was</w:t>
       </w:r>
       <w:r>
-        <w:t xml:space="preserve"> a good base of operations, but it meant he needed to do more jobs like this one to put cash in his pocket and food on the table.</w:t>
+        <w:t xml:space="preserve"> a good base of operations</w:t>
+      </w:r>
+      <w:r>
+        <w:t>. H</w:t>
+      </w:r>
+      <w:r>
+        <w:t>e</w:t>
+      </w:r>
+      <w:r>
+        <w:t xml:space="preserve"> started doing</w:t>
+      </w:r>
+      <w:r>
+        <w:t xml:space="preserve"> more jobs like this one to put cash in his pocket and food on the table.</w:t>
       </w:r>
     </w:p>
     <w:p>
@@ -4033,7 +4165,13 @@
         <w:t>Bartenders and waitresses remember repeat customers.</w:t>
       </w:r>
       <w:r>
-        <w:t xml:space="preserve"> He asked abruptly, </w:t>
+        <w:t xml:space="preserve"> </w:t>
+      </w:r>
+      <w:r>
+        <w:t>Instead h</w:t>
+      </w:r>
+      <w:r>
+        <w:t xml:space="preserve">e asked abruptly, </w:t>
       </w:r>
       <w:r>
         <w:t>“Did you get our money?”</w:t>
@@ -4066,7 +4204,13 @@
         <w:t xml:space="preserve"> “I have a couple of other ideas before I go to those guys. </w:t>
       </w:r>
       <w:r>
-        <w:t>Today is Thursday, g</w:t>
+        <w:t xml:space="preserve">Today is </w:t>
+      </w:r>
+      <w:r>
+        <w:t>Wednesday</w:t>
+      </w:r>
+      <w:r>
+        <w:t>, g</w:t>
       </w:r>
       <w:r>
         <w:t xml:space="preserve">ive me </w:t>
@@ -4107,21 +4251,36 @@
         <w:t xml:space="preserve">Austin pulled himself together. He said, “I guess I can. I will. </w:t>
       </w:r>
       <w:r>
+        <w:t>“</w:t>
+      </w:r>
+    </w:p>
+    <w:p>
+      <w:r>
+        <w:t>He sighed, “</w:t>
+      </w:r>
+      <w:r>
         <w:t>You know I’ve never done this before</w:t>
       </w:r>
       <w:r>
-        <w:t xml:space="preserve">. I don’t want to be walking around with a million in cash. </w:t>
-      </w:r>
-      <w:proofErr w:type="gramStart"/>
-      <w:r>
-        <w:t>But,</w:t>
-      </w:r>
-      <w:proofErr w:type="gramEnd"/>
-      <w:r>
-        <w:t xml:space="preserve"> y</w:t>
-      </w:r>
-      <w:r>
-        <w:t>ou want to see the money before you go. How does that work? Do we meet in a bar and I show you a duffle bag full of cash?”</w:t>
+        <w:t>.</w:t>
+      </w:r>
+      <w:r>
+        <w:t xml:space="preserve"> </w:t>
+      </w:r>
+      <w:r>
+        <w:t xml:space="preserve">I don’t want to be walking around with a million in cash. </w:t>
+      </w:r>
+      <w:r>
+        <w:t>But y</w:t>
+      </w:r>
+      <w:r>
+        <w:t xml:space="preserve">ou want to see the money. How </w:t>
+      </w:r>
+      <w:r>
+        <w:t>will</w:t>
+      </w:r>
+      <w:r>
+        <w:t xml:space="preserve"> that work? Do we meet in a bar and I show you a duffle bag full of cash?”</w:t>
       </w:r>
     </w:p>
     <w:p>
@@ -4132,7 +4291,13 @@
         <w:t>8</w:t>
       </w:r>
       <w:r>
-        <w:t xml:space="preserve">0s. We’ll use bitcoin. You get the money and convert it into bitcoin. Jake can help you with that if you need it. We make a bitcoin wallet and put it on an encrypted USB drive. We know the password to the USB </w:t>
+        <w:t xml:space="preserve">0s. We’ll use bitcoin. You get the money and convert it into bitcoin. Jake can help you with that if you need it. We make a bitcoin wallet and put it on an encrypted USB drive. </w:t>
+      </w:r>
+      <w:r>
+        <w:t>I’ll</w:t>
+      </w:r>
+      <w:r>
+        <w:t xml:space="preserve"> know the password to the USB </w:t>
       </w:r>
       <w:proofErr w:type="gramStart"/>
       <w:r>
@@ -4140,7 +4305,13 @@
       </w:r>
       <w:proofErr w:type="gramEnd"/>
       <w:r>
-        <w:t xml:space="preserve"> and you don’t. You’ll transfer the money to the bitcoin </w:t>
+        <w:t xml:space="preserve"> and you </w:t>
+      </w:r>
+      <w:r>
+        <w:t>won’t</w:t>
+      </w:r>
+      <w:r>
+        <w:t xml:space="preserve">. You’ll transfer the money to the bitcoin </w:t>
       </w:r>
       <w:proofErr w:type="gramStart"/>
       <w:r>
@@ -4175,7 +4346,13 @@
     </w:p>
     <w:p>
       <w:r>
-        <w:t>Jake smiled at Austin, “I think we’re done here. Good luck. Text me if you have questions. Saturday we’re out of here, one way or another. Ok? “</w:t>
+        <w:t xml:space="preserve">Jake smiled at Austin, “I think we’re done </w:t>
+      </w:r>
+      <w:r>
+        <w:t>for now</w:t>
+      </w:r>
+      <w:r>
+        <w:t>. Good luck. Text me if you have questions. Saturday we’re out of here, one way or another. Ok? “</w:t>
       </w:r>
     </w:p>
     <w:p>
@@ -4186,10 +4363,7 @@
     <w:p>
       <w:r>
         <w:lastRenderedPageBreak/>
-        <w:t>Martin said, “</w:t>
-      </w:r>
-      <w:r>
-        <w:t xml:space="preserve">We’re going to sit here for a couple of </w:t>
+        <w:t xml:space="preserve">Martin said, “We’re going to sit here for a couple of </w:t>
       </w:r>
       <w:proofErr w:type="gramStart"/>
       <w:r>
@@ -4197,25 +4371,562 @@
       </w:r>
       <w:proofErr w:type="gramEnd"/>
       <w:r>
+        <w:t xml:space="preserve"> so we’re not seen leaving together. You </w:t>
+      </w:r>
+      <w:r>
+        <w:t>should</w:t>
+      </w:r>
+      <w:r>
+        <w:t xml:space="preserve"> go </w:t>
+      </w:r>
+      <w:proofErr w:type="gramStart"/>
+      <w:r>
+        <w:t>now.“</w:t>
+      </w:r>
+      <w:proofErr w:type="gramEnd"/>
+    </w:p>
+    <w:p>
+      <w:r>
+        <w:t>Austin got up and went out past the dance floor and out the front door.</w:t>
+      </w:r>
+    </w:p>
+    <w:p>
+      <w:r>
+        <w:t>Jake and Martin finished their drinks and left together. Outside, the sun was blinding after sitting in the cool, dark bar. Martin gladly put on his hat and sunglasses.</w:t>
+      </w:r>
+      <w:r>
+        <w:t xml:space="preserve"> Jake started the truck and cranked the air conditioning on max cool. Jake remembered his Dad had an old car with a setting for “desert only”. He could use that about now.</w:t>
+      </w:r>
+    </w:p>
+    <w:p>
+      <w:pPr>
+        <w:pStyle w:val="Heading2"/>
+      </w:pPr>
+      <w:r>
+        <w:t>The Bikers</w:t>
+      </w:r>
+    </w:p>
+    <w:p>
+      <w:r>
+        <w:t>Austin picked up some lunch from a drive through on the way back to his store. He opened the store and ate his burger and fries at his desk in the office. He knew he was going to have to close it again and go and see if he could find his old biker friend and make a deal.</w:t>
+      </w:r>
+    </w:p>
+    <w:p>
+      <w:r>
+        <w:t>Austin knew that the Satans had a clubhouse in an old Quonset hut way out on East Vegas Valley Road. He also knew that showing up unannounced at the clubhouse would be bad news.</w:t>
+      </w:r>
+      <w:r>
         <w:t xml:space="preserve"> </w:t>
       </w:r>
       <w:r>
-        <w:t xml:space="preserve">so we’re not seen leaving together. You can go </w:t>
-      </w:r>
-      <w:proofErr w:type="gramStart"/>
-      <w:r>
-        <w:t>now.“</w:t>
-      </w:r>
-      <w:proofErr w:type="gramEnd"/>
-    </w:p>
-    <w:p>
-      <w:r>
-        <w:t>Austin got up and went out past the dance floor and out the front door.</w:t>
+        <w:t>He’d probably get beaten up, if not worse.</w:t>
+      </w:r>
+    </w:p>
+    <w:p>
+      <w:r>
+        <w:t xml:space="preserve">He no longer had a phone number for Guillermo, and he didn’t know where he lived anymore. He tried to look him up online. There were two people with his first and last name in the Las Vegas phone book. He called both </w:t>
+      </w:r>
+      <w:proofErr w:type="gramStart"/>
+      <w:r>
+        <w:t>numbers</w:t>
+      </w:r>
+      <w:proofErr w:type="gramEnd"/>
+      <w:r>
+        <w:t xml:space="preserve"> but neither were the right guy. </w:t>
+      </w:r>
+    </w:p>
+    <w:p>
+      <w:r>
+        <w:t xml:space="preserve">While he was digging, he remembered that Guillermo used to hang out with the members at a bar </w:t>
+      </w:r>
+      <w:r>
+        <w:t xml:space="preserve">not that far from </w:t>
+      </w:r>
+      <w:r>
+        <w:t xml:space="preserve">the clubhouse. </w:t>
+      </w:r>
+      <w:r>
+        <w:t>He’d been there once or twice after a ride.</w:t>
+      </w:r>
+      <w:r>
+        <w:t xml:space="preserve"> </w:t>
+      </w:r>
+      <w:r>
+        <w:t xml:space="preserve">He couldn’t remember the </w:t>
+      </w:r>
+      <w:proofErr w:type="gramStart"/>
+      <w:r>
+        <w:t>name</w:t>
+      </w:r>
+      <w:proofErr w:type="gramEnd"/>
+      <w:r>
+        <w:t xml:space="preserve"> but h</w:t>
+      </w:r>
+      <w:r>
+        <w:t xml:space="preserve">e recalled that it was in a frontier themed strip mall on Nellis or maybe Bonanza. </w:t>
+      </w:r>
+      <w:r>
+        <w:t xml:space="preserve">The mall had wooden statues of famous gunfighters and frontiersmen on the perimeter of a covered walkway. The Satans members would illegally park their Harleys haphazardly on the walkway in front of the bar and no one would ever think to complain. </w:t>
+      </w:r>
+    </w:p>
+    <w:p>
+      <w:r>
+        <w:t xml:space="preserve">It was years since he’d been out there. He wondered if it was still open. He checked online and found it. Yep, it was on Nellis. Now he remembered, the bar was called ‘The Round Up’. </w:t>
+      </w:r>
+      <w:r>
+        <w:t xml:space="preserve">After he </w:t>
+      </w:r>
+      <w:proofErr w:type="gramStart"/>
+      <w:r>
+        <w:t>closed up</w:t>
+      </w:r>
+      <w:proofErr w:type="gramEnd"/>
+      <w:r>
+        <w:t xml:space="preserve"> the shop</w:t>
+      </w:r>
+      <w:r>
+        <w:t xml:space="preserve"> for the day</w:t>
+      </w:r>
+      <w:r>
+        <w:t>, he’d go home, get his bike and ride over there. Maybe he could find Guillermo and talk him into lending the money.</w:t>
+      </w:r>
+    </w:p>
+    <w:p>
+      <w:r>
+        <w:t xml:space="preserve">Austin checked his email every few minutes during the rest of the afternoon. The third loan place never even got back to him. The afternoon dragged on. He had one customer looking for game worn Kobe </w:t>
+      </w:r>
+      <w:proofErr w:type="spellStart"/>
+      <w:r>
+        <w:t>Bryants</w:t>
+      </w:r>
+      <w:proofErr w:type="spellEnd"/>
+      <w:r>
+        <w:t xml:space="preserve">, which he didn’t stock. He </w:t>
+      </w:r>
+      <w:r>
+        <w:t>referred</w:t>
+      </w:r>
+      <w:r>
+        <w:t xml:space="preserve"> him to another local place that specialized in sports memorabilia. </w:t>
+      </w:r>
+    </w:p>
+    <w:p>
+      <w:r>
+        <w:t xml:space="preserve">Just in case he couldn’t get a loan though the Satans, he looked online to see if he could find the loan sharks. He found a couple of leads through craigslist. </w:t>
+      </w:r>
+      <w:r>
+        <w:t xml:space="preserve">At six, he </w:t>
+      </w:r>
+      <w:proofErr w:type="gramStart"/>
+      <w:r>
+        <w:t>closed up</w:t>
+      </w:r>
+      <w:proofErr w:type="gramEnd"/>
+      <w:r>
+        <w:t xml:space="preserve"> shop and drive home. </w:t>
+      </w:r>
+    </w:p>
+    <w:p>
+      <w:r>
+        <w:t>At home he carefully chose his outfit. He wanted to look like a biker</w:t>
+      </w:r>
+      <w:r>
+        <w:t xml:space="preserve"> but not like a club member</w:t>
+      </w:r>
+      <w:r>
+        <w:t>. The Satans members viscously guarded their image and territory. He had his old riding vest and decided not to wear it because it looked too much like a gang ‘cut’. Even without any patches, a leather vest could signify membership in a club and</w:t>
+      </w:r>
+      <w:r>
+        <w:t xml:space="preserve"> if</w:t>
+      </w:r>
+      <w:r>
+        <w:t xml:space="preserve"> worn by an outsider, deemed disrespectful. His best bet was to just wear jeans, boots, and a Harley branded</w:t>
+      </w:r>
+      <w:r>
+        <w:t xml:space="preserve"> shirt. </w:t>
+      </w:r>
+    </w:p>
+    <w:p>
+      <w:r>
+        <w:lastRenderedPageBreak/>
+        <w:t>He considered bringing his pistol</w:t>
+      </w:r>
+      <w:r>
+        <w:t xml:space="preserve"> with him. He wanted to, but didn’t have a good place to hide it on him when he rode. He didn’t feel safe about stuffing it into his pants while riding.  His bike didn’t have saddlebags or any other good </w:t>
+      </w:r>
+      <w:r>
+        <w:t xml:space="preserve">storage </w:t>
+      </w:r>
+      <w:r>
+        <w:t xml:space="preserve">options. </w:t>
+      </w:r>
+    </w:p>
+    <w:p>
+      <w:r>
+        <w:t xml:space="preserve">After getting dressed, he went out to the garage and took the cover off the bike. It was a 1993 </w:t>
+      </w:r>
+      <w:r>
+        <w:t xml:space="preserve">Sportster with a dent in the gas tank where the previous owner had dropped it. He bought it used seven or eight years ago and rode it on weekends. He didn’t ride it much anymore, but made sure to start it at least once a month to make sure it still ran. In fact, he had ridden it around the block last month so he was pretty sure it would be fine. </w:t>
+      </w:r>
+    </w:p>
+    <w:p>
+      <w:r>
+        <w:t>He started the bike, rolled it out of the garage, and</w:t>
+      </w:r>
+      <w:r>
+        <w:t xml:space="preserve"> put on his helmet and gloves. </w:t>
+      </w:r>
+      <w:r>
+        <w:t xml:space="preserve">The sun was starting to near tops of the hills west of </w:t>
+      </w:r>
+      <w:proofErr w:type="gramStart"/>
+      <w:r>
+        <w:t>town</w:t>
+      </w:r>
+      <w:proofErr w:type="gramEnd"/>
+      <w:r>
+        <w:t xml:space="preserve"> but it hadn’t started too cool down at all. It </w:t>
+      </w:r>
+      <w:r>
+        <w:t>was still 103 degrees. When he was moving, the breeze cooled him down and it wasn’t too bad. When stopped at traffic lights he felt like a steak in the broiler with the cars next to him dumping out even more heat.</w:t>
+      </w:r>
+      <w:r>
+        <w:t xml:space="preserve"> </w:t>
+      </w:r>
+    </w:p>
+    <w:p>
+      <w:r>
+        <w:t>He rode past a block that had used car lots on both sides of the street. He saw a shop that looked like it used to be a 7-11 but was now a payday loan place. As he remembered it, the bar was coming up on the right.</w:t>
+      </w:r>
+    </w:p>
+    <w:p>
+      <w:r>
+        <w:t xml:space="preserve"> </w:t>
+      </w:r>
+      <w:r>
+        <w:t xml:space="preserve">‘The Roundup’ looked worse than Austin remembered it. The frontiersman statues were mostly </w:t>
+      </w:r>
+      <w:proofErr w:type="gramStart"/>
+      <w:r>
+        <w:t>missing</w:t>
+      </w:r>
+      <w:proofErr w:type="gramEnd"/>
+      <w:r>
+        <w:t xml:space="preserve"> and the paint was peeling. There was now an empty storefront on one side of the bar and a barbershop on the other.  One thing that was the same was the bikes parked up on the walkway. There were two hogs parked on either side of the front door.</w:t>
+      </w:r>
+    </w:p>
+    <w:p>
+      <w:r>
+        <w:t xml:space="preserve">Austin parked his bike in a legal spot near the front of the bar. There were plenty of empty spaces. </w:t>
+      </w:r>
+      <w:r>
+        <w:t>The shops had mostly all closed for the day. He took off his helmet and locked it to his bike. He took a deep breath and went it.</w:t>
+      </w:r>
+    </w:p>
+    <w:p>
+      <w:r>
+        <w:t xml:space="preserve">Well, the insides hadn’t changed since he’d been there last. Typical dive bar décor. Beer signs on the walls, a small coin op pool table, a jukebox, a cheap tables and chairs in the middle </w:t>
+      </w:r>
+      <w:r>
+        <w:t>with</w:t>
+      </w:r>
+      <w:r>
+        <w:t xml:space="preserve"> </w:t>
+      </w:r>
+      <w:r>
+        <w:t xml:space="preserve">three </w:t>
+      </w:r>
+      <w:r>
+        <w:t xml:space="preserve">booths along </w:t>
+      </w:r>
+      <w:r>
+        <w:t>one</w:t>
+      </w:r>
+      <w:r>
+        <w:t xml:space="preserve"> wall. The place smelled like spilled beer and cigarette smoke. </w:t>
+      </w:r>
+    </w:p>
+    <w:p>
+      <w:r>
+        <w:t xml:space="preserve">Two guys in leather Satan cuts were playing pool while the bartended polished glasses. There was one other guy </w:t>
+      </w:r>
+      <w:r>
+        <w:t xml:space="preserve">with a long grey beard </w:t>
+      </w:r>
+      <w:r>
+        <w:t xml:space="preserve">sitting at the bar with a whisky glass in front of him. One of the pool players broke to start a new game with a </w:t>
+      </w:r>
+      <w:r>
+        <w:t xml:space="preserve">sudden </w:t>
+      </w:r>
+      <w:r>
+        <w:t>sharp clack</w:t>
+      </w:r>
+      <w:r>
+        <w:t xml:space="preserve">. </w:t>
+      </w:r>
+      <w:r>
+        <w:t>Austin jump</w:t>
+      </w:r>
+      <w:r>
+        <w:t xml:space="preserve">ed a little. </w:t>
+      </w:r>
+    </w:p>
+    <w:p>
+      <w:r>
+        <w:t xml:space="preserve">Austin ordered a draft beer from the bartender. He watched the pool players for a minute. They weren’t particularly good at pool. The guy who broke had a dagger tattoo on his forearm. He wasn’t particularly large, but he looked fit and muscular. The other guy was a big dude. Not tall, just wide. </w:t>
+      </w:r>
+    </w:p>
+    <w:p>
+      <w:r>
+        <w:t xml:space="preserve">The big dude was shooting so Austin walked over to the smaller guy with the tattoo. Austin said, “Hi, I’m looking for a friend of mine who rides with you guys. </w:t>
+      </w:r>
+      <w:r>
+        <w:t>His n</w:t>
+      </w:r>
+      <w:r>
+        <w:t>ame</w:t>
+      </w:r>
+      <w:r>
+        <w:t>’</w:t>
+      </w:r>
+      <w:r>
+        <w:t>s Guillermo. Do you know how I can get in touch with him?”</w:t>
+      </w:r>
+    </w:p>
+    <w:p>
+      <w:r>
+        <w:t xml:space="preserve">The Satan scowled at him, “I don’t know no one named Guillermo.  I’m </w:t>
+      </w:r>
+      <w:proofErr w:type="spellStart"/>
+      <w:r>
+        <w:t>kinda</w:t>
+      </w:r>
+      <w:proofErr w:type="spellEnd"/>
+      <w:r>
+        <w:t xml:space="preserve"> busy right now.”</w:t>
+      </w:r>
+    </w:p>
+    <w:p>
+      <w:r>
+        <w:t xml:space="preserve">The big Satan missed his shot and cursed, “You fuckin distracted me, asshole. Who you </w:t>
+      </w:r>
+      <w:proofErr w:type="spellStart"/>
+      <w:r>
+        <w:t>lookin</w:t>
+      </w:r>
+      <w:proofErr w:type="spellEnd"/>
+      <w:r>
+        <w:t xml:space="preserve"> for?”</w:t>
+      </w:r>
+    </w:p>
+    <w:p>
+      <w:r>
+        <w:t>Austin told him again, “A guy named Guillermo. I went to high school with him. Maybe he’s going by Bill now. I don’t know.”</w:t>
+      </w:r>
+    </w:p>
+    <w:p>
+      <w:r>
+        <w:lastRenderedPageBreak/>
+        <w:t xml:space="preserve">The Satan with the tattoo was </w:t>
+      </w:r>
+      <w:r>
+        <w:t xml:space="preserve">leaning over, </w:t>
+      </w:r>
+      <w:r>
+        <w:t xml:space="preserve">lining up his shot and </w:t>
+      </w:r>
+      <w:r>
+        <w:t>looked up</w:t>
+      </w:r>
+      <w:r>
+        <w:t xml:space="preserve">, “Crazy Billy?” He looked at the other Satan and said, “Do you know Crazy Billy’s last name? </w:t>
+      </w:r>
+      <w:r>
+        <w:t>Conan or something”</w:t>
+      </w:r>
+    </w:p>
+    <w:p>
+      <w:r>
+        <w:t>Austin said, “My high school friend’s last name is Cooney”</w:t>
+      </w:r>
+    </w:p>
+    <w:p>
+      <w:r>
+        <w:t>The big guy said, “Yeah. That’s Crazy Billy Cooney. I’ll give him a message. Who are you?”</w:t>
+      </w:r>
+    </w:p>
+    <w:p>
+      <w:r>
+        <w:t xml:space="preserve">Austin told him and gave him his number. The Satan pulled an </w:t>
+      </w:r>
+      <w:proofErr w:type="spellStart"/>
+      <w:r>
+        <w:t>iphone</w:t>
+      </w:r>
+      <w:proofErr w:type="spellEnd"/>
+      <w:r>
+        <w:t xml:space="preserve"> out of his back pocket and put in Austin’s number. Austin said, “Tell him I have a business proposition for him. It’s urgent.”</w:t>
+      </w:r>
+    </w:p>
+    <w:p>
+      <w:r>
+        <w:t>The big guy said, “I said I’d tell him. Now don’t</w:t>
+      </w:r>
+      <w:r>
+        <w:t xml:space="preserve"> fuckin</w:t>
+      </w:r>
+      <w:r>
+        <w:t xml:space="preserve"> bother us.”</w:t>
+      </w:r>
+    </w:p>
+    <w:p>
+      <w:r>
+        <w:t>Austin got the hint. He finished his beer</w:t>
+      </w:r>
+      <w:r>
+        <w:t xml:space="preserve"> and left.</w:t>
+      </w:r>
+    </w:p>
+    <w:p>
+      <w:r>
+        <w:t>Later that evening, Austin’s phone rang from an unknown number. He answered. Wow, it was his old friend Guillermo, or as he was called now, Bill. He told Bill about his shoe business and they chatted about people they used to know. After a few minutes they got to the point. Bill said, “So, you have a business proposition for me?”</w:t>
+      </w:r>
+    </w:p>
+    <w:p>
+      <w:r>
+        <w:t>Austin said, “Yeah, I have the chance to get a bargain on some inventory for my shop and I need financing”</w:t>
+      </w:r>
+    </w:p>
+    <w:p>
+      <w:r>
+        <w:t xml:space="preserve">Bill said, “Let’s not talk about it on the phone. It doesn’t sound like the type of thing that we do, but for old times sake, </w:t>
+      </w:r>
+      <w:r>
+        <w:t>I’ll hear you out. Can you meet me at the bar tomorrow afternoon around 4? The same place you met Jeff and Steve.”</w:t>
+      </w:r>
+    </w:p>
+    <w:p>
+      <w:r>
+        <w:t>Austin said he’d be there.</w:t>
+      </w:r>
+    </w:p>
+    <w:p>
+      <w:pPr>
+        <w:rPr>
+          <w:i/>
+          <w:sz w:val="20"/>
+          <w:szCs w:val="20"/>
+        </w:rPr>
+      </w:pPr>
+      <w:r>
+        <w:rPr>
+          <w:i/>
+          <w:sz w:val="20"/>
+          <w:szCs w:val="20"/>
+        </w:rPr>
+        <w:t>&lt;Thursday&gt;</w:t>
+      </w:r>
+    </w:p>
+    <w:p>
+      <w:r>
+        <w:t>Austin was a bundle of nerves in the shop on Thursday morning. He usually spent the quiet time in the shop doing marketing for his web site and browsing the sneaker forums looking for customers. He alternated with daydreams of what he’d do with the extra cash after the robbery and angst about all the things that could go wrong</w:t>
+      </w:r>
+      <w:r>
+        <w:t xml:space="preserve"> and lead to him going to jail.</w:t>
+      </w:r>
+    </w:p>
+    <w:p>
+      <w:r>
+        <w:t xml:space="preserve">In case Bill didn’t come through, Austin looked up </w:t>
+      </w:r>
+      <w:r>
+        <w:t>the Craigslist listings he was looking at yesterday. The most promising one was from a local company called Simone Capitol Partners. He checked out their web site. It looked like a legit place and they said they did loans up to $5 mil with no collateral. They had a local number too. If he struck out with the Satans he’d call them next.</w:t>
+      </w:r>
+    </w:p>
+    <w:p>
+      <w:r>
+        <w:t xml:space="preserve">He felt a lot more relaxed driving out to ‘The Round Up’ today than he did yesterday. This time he was invited and was meeting someone he knew. </w:t>
+      </w:r>
+      <w:r>
+        <w:t>He didn’t bother to go home to dress up or get his motorcycle</w:t>
+      </w:r>
+      <w:r>
+        <w:t>.</w:t>
+      </w:r>
+    </w:p>
+    <w:p>
+      <w:r>
+        <w:t xml:space="preserve">This afternoon there were four bikes on the walkway in front of the bar. There was a black Harley-Davidson branded F-150 </w:t>
+      </w:r>
+      <w:proofErr w:type="spellStart"/>
+      <w:r>
+        <w:t>crewcab</w:t>
+      </w:r>
+      <w:proofErr w:type="spellEnd"/>
+      <w:r>
+        <w:t xml:space="preserve"> in one of the car spots near the door.  </w:t>
+      </w:r>
+    </w:p>
+    <w:p>
+      <w:r>
+        <w:t xml:space="preserve">Austin parked a couple of spots away from the F-150, climbed out of his Yukon and went in. There were quite a few more people in the bar today than there were yesterday. There were three Satans in their gang cuts at the bar. Austin recognized the first guy as wiry </w:t>
+      </w:r>
+      <w:r>
+        <w:t>pool player from yesterday. The second guy he hadn’t seen before and the third guy was his old friend.</w:t>
+      </w:r>
+    </w:p>
+    <w:p>
+      <w:r>
+        <w:lastRenderedPageBreak/>
+        <w:t xml:space="preserve">Sitting in the first booth, there were two other guys. There was a </w:t>
+      </w:r>
+      <w:proofErr w:type="gramStart"/>
+      <w:r>
+        <w:t>middle aged</w:t>
+      </w:r>
+      <w:proofErr w:type="gramEnd"/>
+      <w:r>
+        <w:t xml:space="preserve"> guy wearing a logo work shirt that was sharply pressed. He was sitting next to a muscly guy wearing a black tee-shirt. They were both looking at a lap top computer screen. It looked to Austin that they were having a business meeting. </w:t>
+      </w:r>
+    </w:p>
+    <w:p>
+      <w:r>
+        <w:t xml:space="preserve">Bill looked up </w:t>
+      </w:r>
+      <w:r>
+        <w:t xml:space="preserve">when Austin came in and smiled at him. Austin hadn’t seen Bill for at least four years, maybe five. Bill had fine lines around his eyes from squinting in the bright desert sun. His hair was starting to recede too. Austin lied amiably, “Bill, you look just the same as you did last </w:t>
+      </w:r>
+      <w:proofErr w:type="gramStart"/>
+      <w:r>
+        <w:t>time</w:t>
+      </w:r>
+      <w:proofErr w:type="gramEnd"/>
+      <w:r>
+        <w:t xml:space="preserve"> I saw you.”</w:t>
+      </w:r>
+    </w:p>
+    <w:p>
+      <w:r>
+        <w:t>Bill said, “You look the same too. Great to see you again.” He didn’t bother to introduce the other two Satans. Bill continued, “Let’s get a booth and you can tell me about your opportunity”.</w:t>
       </w:r>
     </w:p>
     <w:p/>
     <w:p>
       <w:r>
+        <w:t xml:space="preserve">&lt;&lt;Bill, chapter president John, Steve wiry guy with </w:t>
+      </w:r>
+      <w:proofErr w:type="spellStart"/>
+      <w:r>
+        <w:t>tatoo</w:t>
+      </w:r>
+      <w:proofErr w:type="spellEnd"/>
+      <w:r>
+        <w:t xml:space="preserve"> (foot soldier), another important guy (unnamed), another foot soldier (unnamed)&gt;&gt;</w:t>
+      </w:r>
+    </w:p>
+    <w:p>
+      <w:r>
         <w:t xml:space="preserve">Satan’s clubhouse is a </w:t>
       </w:r>
       <w:proofErr w:type="spellStart"/>
@@ -4226,51 +4937,81 @@
       <w:r>
         <w:t xml:space="preserve"> hut in an industrial area way out on E Vegas Valley Road.  The bar they hang out is in an old frontier themed strip mall on N </w:t>
       </w:r>
+      <w:proofErr w:type="gramStart"/>
+      <w:r>
+        <w:t>Nellis</w:t>
+      </w:r>
+      <w:r>
+        <w:t xml:space="preserve"> </w:t>
+      </w:r>
+      <w:r>
+        <w:t>.</w:t>
+      </w:r>
+      <w:proofErr w:type="gramEnd"/>
+      <w:r>
+        <w:t xml:space="preserve"> </w:t>
+      </w:r>
       <w:proofErr w:type="spellStart"/>
-      <w:proofErr w:type="gramStart"/>
-      <w:r>
-        <w:t>Nellis</w:t>
+      <w:r>
+        <w:t>Motorycyles</w:t>
       </w:r>
       <w:proofErr w:type="spellEnd"/>
       <w:r>
+        <w:t xml:space="preserve"> parked on the sidewalk in front of the bar even though there are plenty of car parking spaces. It’s next to a barber shop and a tile store.  &lt;</w:t>
+      </w:r>
+      <w:r>
+        <w:t>&lt;</w:t>
+      </w:r>
+      <w:proofErr w:type="spellStart"/>
+      <w:r>
+        <w:t>Kracker</w:t>
+      </w:r>
+      <w:proofErr w:type="spellEnd"/>
+      <w:r>
         <w:t xml:space="preserve"> </w:t>
       </w:r>
-      <w:r>
-        <w:t>.</w:t>
-      </w:r>
-      <w:proofErr w:type="gramEnd"/>
+      <w:proofErr w:type="spellStart"/>
+      <w:r>
+        <w:t>Boxx</w:t>
+      </w:r>
+      <w:proofErr w:type="spellEnd"/>
+      <w:r>
+        <w:t xml:space="preserve"> Bar&gt;&gt;</w:t>
+      </w:r>
+      <w:r>
+        <w:t>. Down the street from used car lots and payday loan storefronts, past a depressing RV park.</w:t>
+      </w:r>
+    </w:p>
+    <w:p/>
+    <w:p>
+      <w:r>
+        <w:t xml:space="preserve">Loan </w:t>
+      </w:r>
+      <w:proofErr w:type="gramStart"/>
+      <w:r>
+        <w:t>sharks</w:t>
+      </w:r>
+      <w:proofErr w:type="gramEnd"/>
+      <w:r>
+        <w:t xml:space="preserve"> office building. Sahara Business Park. Next to a law office and a title company.  Simone Capitol Partners.</w:t>
+      </w:r>
       <w:r>
         <w:t xml:space="preserve"> </w:t>
       </w:r>
-      <w:proofErr w:type="spellStart"/>
-      <w:r>
-        <w:t>Motorycyles</w:t>
-      </w:r>
-      <w:proofErr w:type="spellEnd"/>
-      <w:r>
-        <w:t xml:space="preserve"> parked on the sidewalk in front of the bar even though there are plenty of car parking spaces. It’s next to a barber shop and a tile store.  &lt;</w:t>
-      </w:r>
-      <w:r>
-        <w:t>&lt;</w:t>
-      </w:r>
-      <w:proofErr w:type="spellStart"/>
-      <w:r>
-        <w:t>Kracker</w:t>
-      </w:r>
-      <w:proofErr w:type="spellEnd"/>
-      <w:r>
-        <w:t xml:space="preserve"> </w:t>
-      </w:r>
-      <w:proofErr w:type="spellStart"/>
-      <w:r>
-        <w:t>Boxx</w:t>
-      </w:r>
-      <w:proofErr w:type="spellEnd"/>
-      <w:r>
-        <w:t xml:space="preserve"> Bar&gt;&gt;</w:t>
-      </w:r>
-      <w:r>
-        <w:t>. Down the street from used car lots and payday loan storefronts, past a depressing RV park.</w:t>
+      <w:r>
+        <w:t>Three story California mission style building with d</w:t>
+      </w:r>
+      <w:r>
+        <w:t xml:space="preserve">ark tinted glass behind tall </w:t>
+      </w:r>
+      <w:r>
+        <w:t xml:space="preserve">stucco arches. Terra cotta tile roof. Looked like a taco bell on steroids. </w:t>
+      </w:r>
+      <w:r>
+        <w:t xml:space="preserve">Loan sharks know about his parents. Father is a retired civilian procurement officer. Mother is a school teacher. Estranged from Austin. One sister who went away to college and got a job in Utah then got married. Parents live in a retirement community in N. Las Vegas. </w:t>
+      </w:r>
+      <w:r>
+        <w:t xml:space="preserve">Austin is surprised to find out they have $8M in retirement savings and a no mortgage on their condo. The loan sharks will use their retirement savings as collateral. </w:t>
       </w:r>
     </w:p>
     <w:p/>
@@ -4375,7 +5116,7 @@
       <w:rPr>
         <w:noProof/>
       </w:rPr>
-      <w:t>2/15/2019</w:t>
+      <w:t>2/16/2019</w:t>
     </w:r>
     <w:r>
       <w:fldChar w:fldCharType="end"/>

</xml_diff>

<commit_message>
preparing for the handoff
</commit_message>
<xml_diff>
--- a/hotshoe_WIP_0.docx
+++ b/hotshoe_WIP_0.docx
@@ -33,7 +33,10 @@
               <w:t>2/</w:t>
             </w:r>
             <w:r>
-              <w:t>20</w:t>
+              <w:t>2</w:t>
+            </w:r>
+            <w:r>
+              <w:t>3</w:t>
             </w:r>
             <w:r>
               <w:t>/19</w:t>
@@ -55,7 +58,7 @@
               <w:t>1</w:t>
             </w:r>
             <w:r>
-              <w:t>5</w:t>
+              <w:t>7</w:t>
             </w:r>
             <w:r>
               <w:t>0</w:t>
@@ -272,7 +275,13 @@
     </w:p>
     <w:p>
       <w:r>
-        <w:t>Martin didn’t like making small talk, but sometimes it was necessary to be sociable. “So, who’s this guy we’re meeting?”</w:t>
+        <w:t xml:space="preserve">Martin </w:t>
+      </w:r>
+      <w:r>
+        <w:t>got straight to the point</w:t>
+      </w:r>
+      <w:r>
+        <w:t>, “So, who’s this guy we’re meeting?”</w:t>
       </w:r>
     </w:p>
     <w:p>
@@ -321,7 +330,13 @@
         <w:t xml:space="preserve">Jake </w:t>
       </w:r>
       <w:r>
-        <w:t xml:space="preserve">said, “Yeah, well. You know what they say. Trust, but verify. Let’s talk to him and see what he’s got. I wouldn’t have dragged you down here if I didn’t think he’s serious.” </w:t>
+        <w:t>said, “Yeah, well. You know what they say. Trust, but verify. Let’s talk to him and see what he’s got. I wouldn’t have dragged you down here if I didn’t think he</w:t>
+      </w:r>
+      <w:r>
+        <w:t xml:space="preserve"> wa</w:t>
+      </w:r>
+      <w:r>
+        <w:t xml:space="preserve">s serious.” </w:t>
       </w:r>
     </w:p>
     <w:p>
@@ -406,7 +421,13 @@
         <w:t xml:space="preserve">Jake </w:t>
       </w:r>
       <w:r>
-        <w:t>grabbed his hat, a straw cowboy hat with a blue paisley bandanna as a hatband and said “Yeah, it’s a locals bar not that far from here. My rig’s out front. I’ll drive.</w:t>
+        <w:t xml:space="preserve">grabbed a straw cowboy hat with a blue paisley bandanna </w:t>
+      </w:r>
+      <w:r>
+        <w:t>off the bed</w:t>
+      </w:r>
+      <w:r>
+        <w:t xml:space="preserve"> and said “Yeah, it’s a locals bar not that far from here. My rig’s out front. I’ll drive.</w:t>
       </w:r>
       <w:r>
         <w:t>”</w:t>
@@ -442,7 +463,7 @@
       </w:r>
       <w:r>
         <w:lastRenderedPageBreak/>
-        <w:t xml:space="preserve">highlights. This being Vegas, there were a </w:t>
+        <w:t xml:space="preserve">highlights. This being Vegas, there were </w:t>
       </w:r>
       <w:r>
         <w:t>three</w:t>
@@ -677,7 +698,25 @@
     </w:p>
     <w:p>
       <w:r>
-        <w:t xml:space="preserve">Austin sat there for a minute looking shocked. He said, “The collection is worth something like 2 million. I thinking I’d get 5-10 shoes worth 500 </w:t>
+        <w:t xml:space="preserve">Austin sat there for a minute looking shocked. He said, “The collection is worth something like 2 million. I thinking I’d get </w:t>
+      </w:r>
+      <w:r>
+        <w:t>10</w:t>
+      </w:r>
+      <w:r>
+        <w:t>-</w:t>
+      </w:r>
+      <w:r>
+        <w:t>2</w:t>
+      </w:r>
+      <w:r>
+        <w:t xml:space="preserve">0 </w:t>
+      </w:r>
+      <w:r>
+        <w:t>pairs</w:t>
+      </w:r>
+      <w:r>
+        <w:t xml:space="preserve"> worth 500 </w:t>
       </w:r>
       <w:r>
         <w:t>grand</w:t>
@@ -688,7 +727,13 @@
     </w:p>
     <w:p>
       <w:r>
-        <w:t>Martin said, “Give me some details</w:t>
+        <w:t xml:space="preserve">Martin said, “Give me </w:t>
+      </w:r>
+      <w:r>
+        <w:t>the</w:t>
+      </w:r>
+      <w:r>
+        <w:t xml:space="preserve"> details</w:t>
       </w:r>
       <w:r>
         <w:t xml:space="preserve">. </w:t>
@@ -996,7 +1041,19 @@
         <w:t xml:space="preserve"> off at the bell desk</w:t>
       </w:r>
       <w:r>
-        <w:t xml:space="preserve">. He travelled light. All he had in his backpack was a change of clothes, his Canadian smart phone, his laptop, and a cheap digital camera. The camera itself was just cover for the encrypted SD card where he stored his crypto keys, bitcoin wallet, account numbers, and other important data. </w:t>
+        <w:t>. He travelled light. All he had in his backpack was a change of clothes, his Canadian smart phone</w:t>
+      </w:r>
+      <w:r>
+        <w:t xml:space="preserve"> and</w:t>
+      </w:r>
+      <w:r>
+        <w:t xml:space="preserve"> his laptop</w:t>
+      </w:r>
+      <w:r>
+        <w:t>.</w:t>
+      </w:r>
+      <w:r>
+        <w:t xml:space="preserve"> </w:t>
       </w:r>
     </w:p>
     <w:p>
@@ -1324,15 +1381,7 @@
         <w:t>done. He</w:t>
       </w:r>
       <w:r>
-        <w:t xml:space="preserve"> opened one of the drawers of a rolling tool chest and pulled out a small pouch. The pouch contained a lock pick, rake and torsion tool. He wasn’t great at using them, but he could open most regular locks in a couple of minutes. Most residential locks were </w:t>
-      </w:r>
-      <w:proofErr w:type="gramStart"/>
-      <w:r>
-        <w:t>pretty trivial</w:t>
-      </w:r>
-      <w:proofErr w:type="gramEnd"/>
-      <w:r>
-        <w:t xml:space="preserve"> to open with these tools. </w:t>
+        <w:t xml:space="preserve"> opened one of the drawers of a rolling tool chest and pulled out a small pouch. The pouch contained a lock pick, rake and torsion tool. He wasn’t great at using them, but he could open most regular locks in a couple of minutes. Most residential locks were trivial to open with these tools. </w:t>
       </w:r>
       <w:r>
         <w:t>If necessary, t</w:t>
@@ -3885,358 +3934,339 @@
     </w:p>
     <w:p>
       <w:r>
-        <w:t>Jake got into his current business via the marijuana trade. When he dropped out of community college, he took a trip up to Humboldt County, California to help a friend out with his marijuana farm. Jake found out that he didn’t have the patience to be a farmer</w:t>
-      </w:r>
-      <w:r>
-        <w:t xml:space="preserve">. He </w:t>
-      </w:r>
-      <w:r>
-        <w:t xml:space="preserve">had the personality more suited for providing security. He never was much into the drug </w:t>
-      </w:r>
-      <w:r>
-        <w:t>itself, but he loved the lifestyle up in the hills</w:t>
-      </w:r>
-      <w:r>
-        <w:t xml:space="preserve">. </w:t>
-      </w:r>
-    </w:p>
-    <w:p>
-      <w:r>
-        <w:t>He made his living providing security for one of the illicit growers deep in the redwoods. After harvest, he provided security while the weed was in transit to out of town buyers. During one of these trips he took some side jobs that eventually ended up with him meeting Martin.</w:t>
-      </w:r>
-    </w:p>
-    <w:p>
-      <w:r>
-        <w:t>Now that weed was legal in California, the Humboldt growers were in decline. The former advantages of being way off the main roads, deep in the hills</w:t>
-      </w:r>
-      <w:r>
-        <w:t xml:space="preserve"> amongst the redwoods flipped to being disadvantages. They couldn’t compete </w:t>
-      </w:r>
-      <w:proofErr w:type="gramStart"/>
-      <w:r>
-        <w:t>on the basis of</w:t>
-      </w:r>
-      <w:proofErr w:type="gramEnd"/>
-      <w:r>
-        <w:t xml:space="preserve"> price with the larger operations in the flatlands near the highways and the big cities. Sure, there were boutique growers and some stubborn outlaws, but </w:t>
-      </w:r>
-      <w:r>
-        <w:t xml:space="preserve">the days of the big outlaw farms was </w:t>
-      </w:r>
-      <w:proofErr w:type="gramStart"/>
-      <w:r>
-        <w:t>coming to a close</w:t>
-      </w:r>
-      <w:proofErr w:type="gramEnd"/>
+        <w:t>Martin said, “You never told me, how did you meet Austin”</w:t>
+      </w:r>
+    </w:p>
+    <w:p>
+      <w:r>
+        <w:t>Jake said, “Kind of a long story. You know I live up in redwoods in Humboldt County. I live in a cabin on some land that’s owned by a big time weed grower.”</w:t>
+      </w:r>
+    </w:p>
+    <w:p>
+      <w:r>
+        <w:t>Martin said, “Yeah, you told me that. And you did security for him in exchange for rent”</w:t>
+      </w:r>
+    </w:p>
+    <w:p>
+      <w:r>
+        <w:t xml:space="preserve">Jake said, “Right. One time I came down here with him. He was meeting with buyers and stuff. When his work was </w:t>
+      </w:r>
+      <w:proofErr w:type="gramStart"/>
+      <w:r>
+        <w:t>done</w:t>
+      </w:r>
+      <w:proofErr w:type="gramEnd"/>
+      <w:r>
+        <w:t xml:space="preserve"> we went to a party at some rich guys house on a golf course. I don’t remember which one. That’s where I met him. That security gig was easy money. I didn’t have the patience to be a farmer. I would </w:t>
+      </w:r>
+      <w:proofErr w:type="gramStart"/>
+      <w:r>
+        <w:t>of</w:t>
+      </w:r>
+      <w:proofErr w:type="gramEnd"/>
+      <w:r>
+        <w:t xml:space="preserve"> killed off all the plants somehow. I’m better </w:t>
+      </w:r>
+      <w:r>
+        <w:t>suited for looking tough and carrying a gun.</w:t>
+      </w:r>
+    </w:p>
+    <w:p>
+      <w:r>
+        <w:t>Martin said, “I guess it’s over now with the legal weed.”</w:t>
+      </w:r>
+    </w:p>
+    <w:p>
+      <w:r>
+        <w:t>Jake said, “It’s over for most of the outlaws up in the hills. Used to be it was an advantage to being way off the main roads, deep in the hills under the redwoods. With legal weed, it’s an advantage to be in the flatlands, close to transportation and near the customers. My guy filed for his permits and is going legit. He’s trying to make a go at being a boutique brand. He can’t compete on price with the big flatland growers.”</w:t>
+      </w:r>
+    </w:p>
+    <w:p>
+      <w:r>
+        <w:t>Martin said, “So you’re going to stay there?”</w:t>
+      </w:r>
+    </w:p>
+    <w:p>
+      <w:r>
+        <w:t xml:space="preserve">Jake said, “Yeah, he’s letting me live there, though he’s not paying me anymore. I get cheap weed, but that’s not really my deal. I just love being up in the misty green woods. It’s an amazing place. Besides, it’s completely off the grid. No security cameras. Cell phone coverage is just about non-existent except on the main roads.  None of the usual shit you </w:t>
+      </w:r>
+      <w:proofErr w:type="gramStart"/>
+      <w:r>
+        <w:t>have to</w:t>
+      </w:r>
+      <w:proofErr w:type="gramEnd"/>
+      <w:r>
+        <w:t xml:space="preserve"> put up with in modern America. “</w:t>
+      </w:r>
+    </w:p>
+    <w:p>
+      <w:r>
+        <w:t xml:space="preserve">Jake turned onto Durango and then into the parking lot. </w:t>
+      </w:r>
+      <w:r>
+        <w:t>They got to the bar 20 minutes early by design. Martin liked a chance to scope out the place before a meet. Just in case. This place was a large country and western themed bar. They had three pool tables and a large dance floor</w:t>
+      </w:r>
+      <w:r>
+        <w:t xml:space="preserve"> with six or eight lunch tables around it. </w:t>
+      </w:r>
+      <w:r>
+        <w:t xml:space="preserve">There were booths along the wall. </w:t>
+      </w:r>
+    </w:p>
+    <w:p>
+      <w:r>
+        <w:lastRenderedPageBreak/>
+        <w:t>A</w:t>
+      </w:r>
+      <w:r>
+        <w:t xml:space="preserve"> sign hung on</w:t>
+      </w:r>
+      <w:r>
+        <w:t xml:space="preserve"> wall above the booths </w:t>
+      </w:r>
+      <w:r>
+        <w:t xml:space="preserve">that said Karaoke every Sunday night. </w:t>
+      </w:r>
+      <w:r>
+        <w:t>Behind the bar, t</w:t>
+      </w:r>
+      <w:r>
+        <w:t xml:space="preserve">he bartender was wearing a cowboy hat. Martin thought it was odd to wear a hat indoors. He had left his ball cap and sunglasses in Jakes truck. </w:t>
+      </w:r>
+    </w:p>
+    <w:p>
+      <w:r>
+        <w:t>They were the only people other than the bartender in the place. They picked out a booth in the back and this time Jake went to the bar. Martin asked Jake to get him a diet Coke</w:t>
+      </w:r>
+      <w:r>
+        <w:t xml:space="preserve">. Jake came back with a draft beer and Martin’s soft drink. Martin tasted it. Diet Pepsi, but at least it was cold. </w:t>
+      </w:r>
+    </w:p>
+    <w:p>
+      <w:r>
+        <w:t xml:space="preserve">While they were waiting for Austin, people started filtering in. Looks like they did </w:t>
+      </w:r>
+      <w:r>
+        <w:t>have</w:t>
+      </w:r>
+      <w:r>
+        <w:t xml:space="preserve"> a lunch crowd</w:t>
+      </w:r>
+      <w:r>
+        <w:t xml:space="preserve"> after all. Austin came in a couple of minutes after noon, and swiveled around looking for them.  He saw them in the back, gave a little wave and went to join them.</w:t>
+      </w:r>
+    </w:p>
+    <w:p>
+      <w:r>
+        <w:t xml:space="preserve">Jake had his back to the </w:t>
+      </w:r>
+      <w:r>
+        <w:t xml:space="preserve">front </w:t>
+      </w:r>
+      <w:r>
+        <w:t xml:space="preserve">door and didn’t see Austin come in. Martin said, </w:t>
+      </w:r>
+      <w:r>
+        <w:t>“</w:t>
+      </w:r>
+      <w:r>
+        <w:t>Here he is.</w:t>
+      </w:r>
+      <w:r>
+        <w:t xml:space="preserve"> Not too subtle.</w:t>
+      </w:r>
+      <w:r>
+        <w:t>”</w:t>
+      </w:r>
+    </w:p>
+    <w:p>
+      <w:r>
+        <w:t xml:space="preserve">Austin came over and squeezed in the booth next to Jake. </w:t>
+      </w:r>
+      <w:r>
+        <w:t xml:space="preserve">Austin didn’t bother to get himself a drink. </w:t>
+      </w:r>
+      <w:r>
+        <w:t>As he was sitting down, Austin said, “Hey guys. Why’d we have to meet all the way across town. We could have met at the same place as before.”</w:t>
+      </w:r>
+    </w:p>
+    <w:p>
+      <w:r>
+        <w:t xml:space="preserve">Martin didn’t bother explaining that they avoid going to the same place twice for a meeting. </w:t>
+      </w:r>
+      <w:r>
+        <w:t>Bartenders and waitresses remember repeat customers.</w:t>
+      </w:r>
+      <w:r>
+        <w:t xml:space="preserve"> </w:t>
+      </w:r>
+      <w:r>
+        <w:t>Instead h</w:t>
+      </w:r>
+      <w:r>
+        <w:t xml:space="preserve">e asked abruptly, </w:t>
+      </w:r>
+      <w:r>
+        <w:t>“Did you get our money?”</w:t>
+      </w:r>
+    </w:p>
+    <w:p>
+      <w:r>
+        <w:t>Austin shook his head, “Not yet. I was declined by two online lenders and I’m still waiting on the third.”</w:t>
+      </w:r>
+    </w:p>
+    <w:p>
+      <w:r>
+        <w:t>Martin said, “Forget the third one. We don’t</w:t>
+      </w:r>
+      <w:r>
+        <w:t xml:space="preserve"> have</w:t>
+      </w:r>
+      <w:r>
+        <w:t xml:space="preserve"> forever you know. Belkin will be moving his collection any day now and it will take us some time to put the rest of the job in motion. Go find the local loan sharks. They’ll lend it to you. The price will be steep, but they’ll do it with a minimum of fuss.”</w:t>
+      </w:r>
+    </w:p>
+    <w:p>
+      <w:r>
+        <w:t>Austin</w:t>
+      </w:r>
+      <w:r>
+        <w:t xml:space="preserve"> nervously fiddled with the cardboard PBR coaster in front of him. </w:t>
+      </w:r>
+      <w:r>
+        <w:t xml:space="preserve"> “I have a couple of other ideas before I go to those guys. </w:t>
+      </w:r>
+      <w:r>
+        <w:t xml:space="preserve">Today is </w:t>
+      </w:r>
+      <w:r>
+        <w:t>Wednesday</w:t>
+      </w:r>
+      <w:r>
+        <w:t>, g</w:t>
+      </w:r>
+      <w:r>
+        <w:t xml:space="preserve">ive me </w:t>
+      </w:r>
+      <w:r>
+        <w:t>until Sunday</w:t>
+      </w:r>
+      <w:r>
+        <w:t>.”</w:t>
+      </w:r>
+    </w:p>
+    <w:p>
+      <w:r>
+        <w:t>Martin gave Austin a hard stare, “</w:t>
+      </w:r>
+      <w:r>
+        <w:t>Saturday afternoon I’m leaving town. Either to do this job or to go home. You have until then.”</w:t>
+      </w:r>
+    </w:p>
+    <w:p>
+      <w:r>
+        <w:t>Austin complained, “But what if I can’t get it done by then? I won’t be able to pay the state and I’ll go to jail!”</w:t>
+      </w:r>
+    </w:p>
+    <w:p>
+      <w:r>
+        <w:t>Jake said smoothly, “Take it easy, Austin. It won’t come to that. You can get it done in 24 hours no problem. Just take care of it</w:t>
+      </w:r>
       <w:r>
         <w:t>.</w:t>
       </w:r>
-    </w:p>
-    <w:p>
-      <w:r>
-        <w:t xml:space="preserve">The grower dude who paid Jake for security had filed for his permits and no longer felt he needed the same level of security. He let Jake still live rent free in a cabin on his property, but no longer paid for his time. </w:t>
-      </w:r>
-      <w:r>
-        <w:t>Jake</w:t>
-      </w:r>
-      <w:r>
-        <w:t xml:space="preserve"> loved living in the misty green forest and stayed. Besides it was </w:t>
-      </w:r>
-      <w:r>
-        <w:t xml:space="preserve">cheap and </w:t>
-      </w:r>
-      <w:r>
-        <w:t xml:space="preserve">almost completely off the grid </w:t>
-      </w:r>
-      <w:r>
-        <w:t>-</w:t>
-      </w:r>
-      <w:r>
-        <w:t xml:space="preserve"> none of the pervasive surveillance you got in most of America. </w:t>
-      </w:r>
-      <w:r>
-        <w:t>It was</w:t>
-      </w:r>
-      <w:r>
-        <w:t xml:space="preserve"> a good base of operations</w:t>
-      </w:r>
-      <w:r>
-        <w:t>. H</w:t>
-      </w:r>
-      <w:r>
-        <w:t>e</w:t>
-      </w:r>
-      <w:r>
-        <w:t xml:space="preserve"> started doing</w:t>
-      </w:r>
-      <w:r>
-        <w:t xml:space="preserve"> more jobs like this one to put cash in his pocket and food on the table.</w:t>
-      </w:r>
-    </w:p>
-    <w:p>
-      <w:r>
-        <w:t>They got to the bar 20 minutes early by design. Martin liked a chance to scope out the place before a meet. Just in case. This place was a large country and western themed bar. They had three pool tables and a large dance floor</w:t>
-      </w:r>
-      <w:r>
-        <w:t xml:space="preserve"> with six or eight lunch tables around it. </w:t>
-      </w:r>
-      <w:r>
-        <w:t xml:space="preserve">There were booths along the wall. </w:t>
-      </w:r>
-    </w:p>
-    <w:p>
-      <w:r>
-        <w:t>A</w:t>
-      </w:r>
-      <w:r>
-        <w:t xml:space="preserve"> sign hung on</w:t>
-      </w:r>
-      <w:r>
-        <w:t xml:space="preserve"> wall above the booths </w:t>
-      </w:r>
-      <w:r>
-        <w:t xml:space="preserve">that said Karaoke every Sunday night. </w:t>
-      </w:r>
-      <w:r>
-        <w:t>Behind the bar, t</w:t>
-      </w:r>
-      <w:r>
-        <w:t xml:space="preserve">he bartender was wearing a cowboy hat. Martin thought it was odd to wear a hat indoors. He had left his ball cap and sunglasses in Jakes truck. </w:t>
-      </w:r>
-    </w:p>
-    <w:p>
-      <w:r>
-        <w:t>They were the only people other than the bartender in the place. They picked out a booth in the back and this time Jake went to the bar. Martin asked Jake to get him a diet Coke</w:t>
-      </w:r>
-      <w:r>
-        <w:t xml:space="preserve">. Jake came back with a draft beer and Martin’s soft drink. Martin tasted it. Diet Pepsi, but at least it was cold. </w:t>
+      <w:r>
+        <w:t>”</w:t>
+      </w:r>
+    </w:p>
+    <w:p>
+      <w:r>
+        <w:t xml:space="preserve">Austin pulled himself together. He said, “I guess I can. I will. </w:t>
+      </w:r>
+      <w:r>
+        <w:t>“</w:t>
+      </w:r>
+    </w:p>
+    <w:p>
+      <w:r>
+        <w:t>He sighed, “</w:t>
+      </w:r>
+      <w:r>
+        <w:t>You know I’ve never done this before</w:t>
+      </w:r>
+      <w:r>
+        <w:t>.</w:t>
+      </w:r>
+      <w:r>
+        <w:t xml:space="preserve"> </w:t>
+      </w:r>
+      <w:r>
+        <w:t xml:space="preserve">I don’t want to be walking around with a million in cash. </w:t>
+      </w:r>
+      <w:r>
+        <w:t>But y</w:t>
+      </w:r>
+      <w:r>
+        <w:t xml:space="preserve">ou want to see the money. How </w:t>
+      </w:r>
+      <w:r>
+        <w:t>will</w:t>
+      </w:r>
+      <w:r>
+        <w:t xml:space="preserve"> that work? Do we meet in a bar and I show you a duffle bag full of cash?”</w:t>
+      </w:r>
+    </w:p>
+    <w:p>
+      <w:r>
+        <w:t>Martin said, “No. This isn’t the 19</w:t>
+      </w:r>
+      <w:r>
+        <w:t>8</w:t>
+      </w:r>
+      <w:r>
+        <w:t xml:space="preserve">0s. We’ll use bitcoin. You get the money and convert it into bitcoin. Jake can help you with that if you need it. We make a bitcoin wallet and put it on an encrypted USB drive. </w:t>
+      </w:r>
+      <w:r>
+        <w:t>I’ll</w:t>
+      </w:r>
+      <w:r>
+        <w:t xml:space="preserve"> know the password to the USB </w:t>
+      </w:r>
+      <w:proofErr w:type="gramStart"/>
+      <w:r>
+        <w:t>drive</w:t>
+      </w:r>
+      <w:proofErr w:type="gramEnd"/>
+      <w:r>
+        <w:t xml:space="preserve"> and you </w:t>
+      </w:r>
+      <w:r>
+        <w:t>won’t</w:t>
+      </w:r>
+      <w:r>
+        <w:t xml:space="preserve">. You’ll transfer the money to the bitcoin </w:t>
+      </w:r>
+      <w:proofErr w:type="gramStart"/>
+      <w:r>
+        <w:t>wallet</w:t>
+      </w:r>
+      <w:proofErr w:type="gramEnd"/>
+      <w:r>
+        <w:t xml:space="preserve"> and w</w:t>
+      </w:r>
+      <w:r>
+        <w:t>e give you the USB drive</w:t>
+      </w:r>
+      <w:r>
+        <w:t xml:space="preserve"> to hold while we go off and do the job</w:t>
+      </w:r>
+      <w:r>
+        <w:t>. We exchange the sneakers for the USB drive and say goodbye.”</w:t>
       </w:r>
     </w:p>
     <w:p>
       <w:r>
         <w:lastRenderedPageBreak/>
-        <w:t xml:space="preserve">While they were waiting for Austin, people started filtering in. Looks like they did </w:t>
-      </w:r>
-      <w:r>
-        <w:t>have</w:t>
-      </w:r>
-      <w:r>
-        <w:t xml:space="preserve"> a lunch crowd</w:t>
-      </w:r>
-      <w:r>
-        <w:t xml:space="preserve"> after all. Austin came in a couple of minutes after noon, and swiveled around looking for them.  He saw them in the back, gave a little wave and went to join them.</w:t>
-      </w:r>
-    </w:p>
-    <w:p>
-      <w:r>
-        <w:t xml:space="preserve">Jake had his back to the </w:t>
-      </w:r>
-      <w:r>
-        <w:t xml:space="preserve">front </w:t>
-      </w:r>
-      <w:r>
-        <w:t xml:space="preserve">door and didn’t see Austin come in. Martin said, </w:t>
-      </w:r>
-      <w:r>
-        <w:t>“</w:t>
-      </w:r>
-      <w:r>
-        <w:t>Here he is.</w:t>
-      </w:r>
-      <w:r>
-        <w:t xml:space="preserve"> Not too subtle.</w:t>
-      </w:r>
-      <w:r>
-        <w:t>”</w:t>
-      </w:r>
-    </w:p>
-    <w:p>
-      <w:r>
-        <w:t xml:space="preserve">Austin came over and squeezed in the booth next to Jake. </w:t>
-      </w:r>
-      <w:r>
-        <w:t xml:space="preserve">Austin didn’t bother to get himself a drink. </w:t>
-      </w:r>
-      <w:r>
-        <w:t>As he was sitting down, Austin said, “Hey guys. Why’d we have to meet all the way across town. We could have met at the same place as before.”</w:t>
-      </w:r>
-    </w:p>
-    <w:p>
-      <w:r>
-        <w:t xml:space="preserve">Martin didn’t bother explaining that they avoid going to the same place twice for a meeting. </w:t>
-      </w:r>
-      <w:r>
-        <w:t>Bartenders and waitresses remember repeat customers.</w:t>
-      </w:r>
-      <w:r>
-        <w:t xml:space="preserve"> </w:t>
-      </w:r>
-      <w:r>
-        <w:t>Instead h</w:t>
-      </w:r>
-      <w:r>
-        <w:t xml:space="preserve">e asked abruptly, </w:t>
-      </w:r>
-      <w:r>
-        <w:t>“Did you get our money?”</w:t>
-      </w:r>
-    </w:p>
-    <w:p>
-      <w:r>
-        <w:t>Austin shook his head, “Not yet. I was declined by two online lenders and I’m still waiting on the third.”</w:t>
-      </w:r>
-    </w:p>
-    <w:p>
-      <w:r>
-        <w:t>Martin said, “Forget the third one. We don’t</w:t>
-      </w:r>
-      <w:r>
-        <w:t xml:space="preserve"> have</w:t>
-      </w:r>
-      <w:r>
-        <w:t xml:space="preserve"> forever you know. Belkin will be moving his collection any day now and it will take us some time to put the rest of the job in motion. Go find the local loan sharks. They’ll lend it to you. The price will be steep, but they’ll do it with a minimum of fuss.”</w:t>
-      </w:r>
-    </w:p>
-    <w:p>
-      <w:r>
-        <w:t>Austin</w:t>
-      </w:r>
-      <w:r>
-        <w:t xml:space="preserve"> nervously fiddled with the cardboard PBR coaster in front of him. </w:t>
-      </w:r>
-      <w:r>
-        <w:t xml:space="preserve"> “I have a couple of other ideas before I go to those guys. </w:t>
-      </w:r>
-      <w:r>
-        <w:t xml:space="preserve">Today is </w:t>
-      </w:r>
-      <w:r>
-        <w:t>Wednesday</w:t>
-      </w:r>
-      <w:r>
-        <w:t>, g</w:t>
-      </w:r>
-      <w:r>
-        <w:t xml:space="preserve">ive me </w:t>
-      </w:r>
-      <w:r>
-        <w:t>until Sunday</w:t>
-      </w:r>
-      <w:r>
-        <w:t>.”</w:t>
-      </w:r>
-    </w:p>
-    <w:p>
-      <w:r>
-        <w:t>Martin gave Austin a hard stare, “</w:t>
-      </w:r>
-      <w:r>
-        <w:t>Saturday afternoon I’m leaving town. Either to do this job or to go home. You have until then.”</w:t>
-      </w:r>
-    </w:p>
-    <w:p>
-      <w:r>
-        <w:t>Austin complained, “But what if I can’t get it done by then? I won’t be able to pay the state and I’ll go to jail!”</w:t>
-      </w:r>
-    </w:p>
-    <w:p>
-      <w:r>
-        <w:t>Jake said smoothly, “Take it easy, Austin. It won’t come to that. You can get it done in 24 hours no problem. Just take care of it</w:t>
-      </w:r>
-      <w:r>
-        <w:t>.</w:t>
-      </w:r>
-      <w:r>
-        <w:t>”</w:t>
-      </w:r>
-    </w:p>
-    <w:p>
-      <w:r>
-        <w:t xml:space="preserve">Austin pulled himself together. He said, “I guess I can. I will. </w:t>
-      </w:r>
-      <w:r>
-        <w:t>“</w:t>
-      </w:r>
-    </w:p>
-    <w:p>
-      <w:r>
-        <w:t>He sighed, “</w:t>
-      </w:r>
-      <w:r>
-        <w:t>You know I’ve never done this before</w:t>
-      </w:r>
-      <w:r>
-        <w:t>.</w:t>
-      </w:r>
-      <w:r>
-        <w:t xml:space="preserve"> </w:t>
-      </w:r>
-      <w:r>
-        <w:t xml:space="preserve">I don’t want to be walking around with a million in cash. </w:t>
-      </w:r>
-      <w:r>
-        <w:t>But y</w:t>
-      </w:r>
-      <w:r>
-        <w:t xml:space="preserve">ou want to see the money. How </w:t>
-      </w:r>
-      <w:r>
-        <w:t>will</w:t>
-      </w:r>
-      <w:r>
-        <w:t xml:space="preserve"> that work? Do we meet in a bar and I show you a duffle bag full of cash?”</w:t>
-      </w:r>
-    </w:p>
-    <w:p>
-      <w:r>
-        <w:t>Martin said, “No. This isn’t the 19</w:t>
-      </w:r>
-      <w:r>
-        <w:t>8</w:t>
-      </w:r>
-      <w:r>
-        <w:t xml:space="preserve">0s. We’ll use bitcoin. You get the money and convert it into bitcoin. Jake can help you with that if you need it. We make a bitcoin wallet and put it on an encrypted USB drive. </w:t>
-      </w:r>
-      <w:r>
-        <w:t>I’ll</w:t>
-      </w:r>
-      <w:r>
-        <w:t xml:space="preserve"> know the password to the USB </w:t>
-      </w:r>
-      <w:proofErr w:type="gramStart"/>
-      <w:r>
-        <w:t>drive</w:t>
-      </w:r>
-      <w:proofErr w:type="gramEnd"/>
-      <w:r>
-        <w:t xml:space="preserve"> and you </w:t>
-      </w:r>
-      <w:r>
-        <w:t>won’t</w:t>
-      </w:r>
-      <w:r>
-        <w:t xml:space="preserve">. You’ll transfer the money to the bitcoin </w:t>
-      </w:r>
-      <w:proofErr w:type="gramStart"/>
-      <w:r>
-        <w:t>wallet</w:t>
-      </w:r>
-      <w:proofErr w:type="gramEnd"/>
-      <w:r>
-        <w:t xml:space="preserve"> and w</w:t>
-      </w:r>
-      <w:r>
-        <w:t>e give you the USB drive</w:t>
-      </w:r>
-      <w:r>
-        <w:t xml:space="preserve"> to hold while we go off and do the job</w:t>
-      </w:r>
-      <w:r>
-        <w:t>. We exchange the sneakers for the USB drive and say goodbye.”</w:t>
-      </w:r>
-    </w:p>
-    <w:p>
-      <w:r>
         <w:t xml:space="preserve">Martin continued, “There are some technical details, but that’s the gist of it. When you get the </w:t>
       </w:r>
       <w:proofErr w:type="gramStart"/>
@@ -4266,7 +4296,6 @@
     </w:p>
     <w:p>
       <w:r>
-        <w:lastRenderedPageBreak/>
         <w:t xml:space="preserve">Martin said, “We’re going to sit here for a couple of </w:t>
       </w:r>
       <w:proofErr w:type="gramStart"/>
@@ -4407,6 +4436,7 @@
     </w:p>
     <w:p>
       <w:r>
+        <w:lastRenderedPageBreak/>
         <w:t xml:space="preserve">Just in case he couldn’t get a loan though the Satans, he looked online to see if he could find the loan sharks. He found a couple of leads through craigslist. </w:t>
       </w:r>
       <w:r>
@@ -4429,550 +4459,2327 @@
         <w:t xml:space="preserve"> but not like a club member</w:t>
       </w:r>
       <w:r>
-        <w:t xml:space="preserve">. The Satans members viscously guarded their image and territory. He had his old riding vest and decided not to wear it because it looked too much like a gang ‘cut’. Even without any patches, a leather vest could </w:t>
-      </w:r>
+        <w:t>. The Satans members viscously guarded their image and territory. He had his old riding vest and decided not to wear it because it looked too much like a gang ‘cut’. Even without any patches, a leather vest could signify membership in a club and</w:t>
+      </w:r>
+      <w:r>
+        <w:t xml:space="preserve"> if</w:t>
+      </w:r>
+      <w:r>
+        <w:t xml:space="preserve"> worn by an outsider, deemed disrespectful. His best bet was to just wear jeans, boots, and a Harley branded</w:t>
+      </w:r>
+      <w:r>
+        <w:t xml:space="preserve"> shirt. </w:t>
+      </w:r>
+    </w:p>
+    <w:p>
+      <w:r>
+        <w:t>He considered bringing his pistol</w:t>
+      </w:r>
+      <w:r>
+        <w:t xml:space="preserve"> with him. He wanted to, but didn’t have a good place to hide it on him when he rode. He didn’t feel safe about stuffing it into his pants while riding.  His bike didn’t have saddlebags or any other good </w:t>
+      </w:r>
+      <w:r>
+        <w:t xml:space="preserve">storage </w:t>
+      </w:r>
+      <w:r>
+        <w:t xml:space="preserve">options. </w:t>
+      </w:r>
+    </w:p>
+    <w:p>
+      <w:r>
+        <w:t xml:space="preserve">After getting dressed, he went out to the garage and took the cover off the bike. It was a 1993 </w:t>
+      </w:r>
+      <w:r>
+        <w:t xml:space="preserve">Sportster with a dent in the gas tank where the previous owner had dropped it. He bought it used seven or eight years ago and rode it on weekends. He didn’t ride it much anymore, but made sure to start it at least once a month to make sure it still ran. In fact, he had ridden it around the block last month so he was pretty sure it would be fine. </w:t>
+      </w:r>
+    </w:p>
+    <w:p>
+      <w:r>
+        <w:t>He started the bike, rolled it out of the garage, and</w:t>
+      </w:r>
+      <w:r>
+        <w:t xml:space="preserve"> put on his helmet and gloves. </w:t>
+      </w:r>
+      <w:r>
+        <w:t>The sun was starting to near</w:t>
+      </w:r>
+      <w:r>
+        <w:t xml:space="preserve"> the</w:t>
+      </w:r>
+      <w:r>
+        <w:t xml:space="preserve"> tops of the hi</w:t>
+      </w:r>
+      <w:r>
+        <w:t xml:space="preserve">lls near Red </w:t>
+      </w:r>
+      <w:proofErr w:type="gramStart"/>
+      <w:r>
+        <w:t>Rocks</w:t>
+      </w:r>
+      <w:proofErr w:type="gramEnd"/>
+      <w:r>
+        <w:t xml:space="preserve"> but it hadn’t started too cool down at all. It </w:t>
+      </w:r>
+      <w:r>
+        <w:t>was still 103 degrees. When he was moving, the breeze cooled him down and it wasn’t too bad. When stopped at traffic lights he felt like a steak in the broiler with the cars next to him dumping out even more heat.</w:t>
+      </w:r>
+      <w:r>
+        <w:t xml:space="preserve"> </w:t>
+      </w:r>
+    </w:p>
+    <w:p>
+      <w:r>
+        <w:t xml:space="preserve">He rode past a block that had used car lots on both sides of the street. He saw a shop that looked like it used to be a 7-11 but was now a payday loan place. </w:t>
+      </w:r>
+      <w:r>
+        <w:t xml:space="preserve">Across the street was a sad looking RV park. </w:t>
+      </w:r>
+      <w:r>
+        <w:t>As he remembered it, the bar was coming up on the right.</w:t>
+      </w:r>
+    </w:p>
+    <w:p>
+      <w:r>
+        <w:t xml:space="preserve"> </w:t>
+      </w:r>
+      <w:r>
+        <w:t xml:space="preserve">‘The Roundup’ looked worse than Austin remembered it. The frontiersman statues were mostly </w:t>
+      </w:r>
+      <w:proofErr w:type="gramStart"/>
+      <w:r>
+        <w:t>missing</w:t>
+      </w:r>
+      <w:proofErr w:type="gramEnd"/>
+      <w:r>
+        <w:t xml:space="preserve"> and the paint was peeling. There was now an empty storefront on one side of the bar and a barbershop on the other.  One thing that was the same was the bikes parked up on the walkway. There were two hogs parked on either side of the front door.</w:t>
+      </w:r>
+    </w:p>
+    <w:p>
+      <w:r>
+        <w:t xml:space="preserve">Austin parked his bike in a legal spot near the front of the bar. There were plenty of empty spaces. </w:t>
+      </w:r>
+      <w:r>
+        <w:t>The shops had mostly all closed for the day. He took off his helmet and locked it to his bike. He took a deep breath and went it.</w:t>
+      </w:r>
+    </w:p>
+    <w:p>
+      <w:r>
+        <w:t xml:space="preserve">Well, the insides hadn’t changed since he’d been there last. Typical dive bar décor. Beer signs on the walls, a small coin op pool table, a jukebox, a cheap tables and chairs in the middle </w:t>
+      </w:r>
+      <w:r>
+        <w:t>with</w:t>
+      </w:r>
+      <w:r>
+        <w:t xml:space="preserve"> </w:t>
+      </w:r>
+      <w:r>
+        <w:t xml:space="preserve">three </w:t>
+      </w:r>
+      <w:r>
+        <w:t xml:space="preserve">booths along </w:t>
+      </w:r>
+      <w:r>
+        <w:t>one</w:t>
+      </w:r>
+      <w:r>
+        <w:t xml:space="preserve"> wall. The place smelled like spilled beer and cigarette smoke. </w:t>
+      </w:r>
+    </w:p>
+    <w:p>
+      <w:r>
+        <w:t xml:space="preserve">Two guys in leather Satan cuts were playing pool while the bartended polished glasses. There was one other guy </w:t>
+      </w:r>
+      <w:r>
+        <w:t xml:space="preserve">with a long grey beard </w:t>
+      </w:r>
+      <w:r>
+        <w:t xml:space="preserve">sitting at the bar with a whisky glass in front of him. One of the pool players broke to start a new game with a </w:t>
+      </w:r>
+      <w:r>
+        <w:t xml:space="preserve">sudden </w:t>
+      </w:r>
+      <w:r>
+        <w:t>sharp clack</w:t>
+      </w:r>
+      <w:r>
+        <w:t xml:space="preserve">. </w:t>
+      </w:r>
+      <w:r>
+        <w:t>Austin jump</w:t>
+      </w:r>
+      <w:r>
+        <w:t xml:space="preserve">ed a little. </w:t>
+      </w:r>
+    </w:p>
+    <w:p>
+      <w:r>
+        <w:t xml:space="preserve">Austin ordered a draft beer from the bartender. He watched the pool players for a minute. They weren’t particularly good at pool. The guy who broke had a dagger tattoo on his forearm. He wasn’t particularly large, but he looked fit and muscular. The other guy was a big dude. Not tall, just wide. </w:t>
+      </w:r>
+    </w:p>
+    <w:p>
       <w:r>
         <w:lastRenderedPageBreak/>
-        <w:t>signify membership in a club and</w:t>
-      </w:r>
-      <w:r>
-        <w:t xml:space="preserve"> if</w:t>
-      </w:r>
-      <w:r>
-        <w:t xml:space="preserve"> worn by an outsider, deemed disrespectful. His best bet was to just wear jeans, boots, and a Harley branded</w:t>
-      </w:r>
-      <w:r>
-        <w:t xml:space="preserve"> shirt. </w:t>
-      </w:r>
-    </w:p>
-    <w:p>
-      <w:r>
-        <w:t>He considered bringing his pistol</w:t>
-      </w:r>
-      <w:r>
-        <w:t xml:space="preserve"> with him. He wanted to, but didn’t have a good place to hide it on him when he rode. He didn’t feel safe about stuffing it into his pants while riding.  His bike didn’t have saddlebags or any other good </w:t>
-      </w:r>
-      <w:r>
-        <w:t xml:space="preserve">storage </w:t>
-      </w:r>
-      <w:r>
-        <w:t xml:space="preserve">options. </w:t>
-      </w:r>
-    </w:p>
-    <w:p>
-      <w:r>
-        <w:t xml:space="preserve">After getting dressed, he went out to the garage and took the cover off the bike. It was a 1993 </w:t>
-      </w:r>
-      <w:r>
-        <w:t xml:space="preserve">Sportster with a dent in the gas tank where the previous owner had dropped it. He bought it used seven or eight years ago and rode it on weekends. He didn’t ride it much anymore, but made sure to start it at least once a month to make sure it still ran. In fact, he had ridden it around the block last month so he was pretty sure it would be fine. </w:t>
-      </w:r>
-    </w:p>
-    <w:p>
-      <w:r>
-        <w:t>He started the bike, rolled it out of the garage, and</w:t>
-      </w:r>
-      <w:r>
-        <w:t xml:space="preserve"> put on his helmet and gloves. </w:t>
-      </w:r>
-      <w:r>
-        <w:t xml:space="preserve">The sun was starting to near tops of the hills west of </w:t>
-      </w:r>
-      <w:proofErr w:type="gramStart"/>
-      <w:r>
-        <w:t>town</w:t>
-      </w:r>
-      <w:proofErr w:type="gramEnd"/>
-      <w:r>
-        <w:t xml:space="preserve"> but it hadn’t started too cool down at all. It </w:t>
-      </w:r>
-      <w:r>
-        <w:t>was still 103 degrees. When he was moving, the breeze cooled him down and it wasn’t too bad. When stopped at traffic lights he felt like a steak in the broiler with the cars next to him dumping out even more heat.</w:t>
+        <w:t xml:space="preserve">The big dude was shooting so Austin walked over to the smaller guy with the tattoo. Austin said, “Hi, I’m looking for a friend of mine who rides with you guys. </w:t>
+      </w:r>
+      <w:r>
+        <w:t>His n</w:t>
+      </w:r>
+      <w:r>
+        <w:t>ame</w:t>
+      </w:r>
+      <w:r>
+        <w:t>’</w:t>
+      </w:r>
+      <w:r>
+        <w:t>s Guillermo. Do you know how I can get in touch with him?”</w:t>
+      </w:r>
+    </w:p>
+    <w:p>
+      <w:r>
+        <w:t>The Satan scowled at him, “I don’t know no one named Guillermo.  I’m kinda busy right now.”</w:t>
+      </w:r>
+    </w:p>
+    <w:p>
+      <w:r>
+        <w:t>The big Satan missed his shot and cursed, “You fuckin distracted me, asshole. Who you lookin for?”</w:t>
+      </w:r>
+    </w:p>
+    <w:p>
+      <w:r>
+        <w:t>Austin told him again, “A guy named Guillermo. I went to high school with him. Maybe he’s going by Bill now. I don’t know.”</w:t>
+      </w:r>
+    </w:p>
+    <w:p>
+      <w:r>
+        <w:t xml:space="preserve">The Satan with the tattoo was </w:t>
+      </w:r>
+      <w:r>
+        <w:t xml:space="preserve">leaning over, </w:t>
+      </w:r>
+      <w:r>
+        <w:t xml:space="preserve">lining up his shot and </w:t>
+      </w:r>
+      <w:r>
+        <w:t>looked up</w:t>
+      </w:r>
+      <w:r>
+        <w:t xml:space="preserve">, “Crazy Billy?” He looked at the other Satan and said, “Do you know Crazy Billy’s last name? </w:t>
+      </w:r>
+      <w:r>
+        <w:t>Conan or something”</w:t>
+      </w:r>
+    </w:p>
+    <w:p>
+      <w:r>
+        <w:t>Austin said, “My high school friend’s last name is Cooney”</w:t>
+      </w:r>
+    </w:p>
+    <w:p>
+      <w:r>
+        <w:t>The big guy said, “Yeah. That’s Crazy Billy Cooney. I’ll give him a message. Who are you?”</w:t>
+      </w:r>
+    </w:p>
+    <w:p>
+      <w:r>
+        <w:t xml:space="preserve">Austin told him and gave him his number. The Satan pulled an </w:t>
+      </w:r>
+      <w:r>
+        <w:t>iPhone</w:t>
+      </w:r>
+      <w:r>
+        <w:t xml:space="preserve"> out of his back pocket and put in Austin’s number. Austin said, “Tell him I have a business proposition for him. It’s urgent.”</w:t>
+      </w:r>
+    </w:p>
+    <w:p>
+      <w:r>
+        <w:t>The big guy said, “I said I’d tell him. Now don’t</w:t>
+      </w:r>
+      <w:r>
+        <w:t xml:space="preserve"> fuckin</w:t>
+      </w:r>
+      <w:r>
+        <w:t xml:space="preserve"> bother us.”</w:t>
+      </w:r>
+    </w:p>
+    <w:p>
+      <w:r>
+        <w:t>Austin got the hint. He finished his beer</w:t>
+      </w:r>
+      <w:r>
+        <w:t xml:space="preserve"> and left.</w:t>
+      </w:r>
+    </w:p>
+    <w:p>
+      <w:r>
+        <w:t>Later that evening, Austin’s phone rang from an unknown number. He answered. Wow, it was his old friend Guillermo, or as he was called now, Bill</w:t>
+      </w:r>
+      <w:r>
+        <w:t>y</w:t>
+      </w:r>
+      <w:r>
+        <w:t>. He told Bill</w:t>
+      </w:r>
+      <w:r>
+        <w:t>y</w:t>
+      </w:r>
+      <w:r>
+        <w:t xml:space="preserve"> about his shoe business and they chatted about people they used to know. After a few minutes they got to the point. Bill said, “So, you have a business proposition for me?”</w:t>
+      </w:r>
+    </w:p>
+    <w:p>
+      <w:r>
+        <w:t>Austin said, “Yeah, I have the chance to get a bargain on some inventory for my shop and I need financing”</w:t>
+      </w:r>
+    </w:p>
+    <w:p>
+      <w:r>
+        <w:t>Bill</w:t>
+      </w:r>
+      <w:r>
+        <w:t>y</w:t>
+      </w:r>
+      <w:r>
+        <w:t xml:space="preserve"> said, “Let’s not talk about it on the phone. It doesn’t sound like the type of thing that we do, but for old times sake, </w:t>
+      </w:r>
+      <w:r>
+        <w:t>I’ll hear you out. Can you meet me at the bar tomorrow afternoon around 4? The same place you met Jeff and Steve.”</w:t>
+      </w:r>
+    </w:p>
+    <w:p>
+      <w:r>
+        <w:t>Austin said he’d be there.</w:t>
+      </w:r>
+    </w:p>
+    <w:p>
+      <w:r>
+        <w:t xml:space="preserve">Austin was a bundle of nerves in the shop on Thursday morning. </w:t>
+      </w:r>
+      <w:r>
+        <w:t xml:space="preserve">First thing in the morning he usually checked his online shop for any overnight sales or messages he needed to answer. One of his repeat online customers bought a pair of Answer DMXs and a pair of Curry 4 NBA Jams. He found them in his inventory and prepared to ship them out.  </w:t>
+      </w:r>
+      <w:r>
+        <w:t xml:space="preserve">He filled out the shipping form and printed out labels several times a day. Today he </w:t>
+      </w:r>
+      <w:r>
+        <w:t xml:space="preserve">kept </w:t>
+      </w:r>
+      <w:r>
+        <w:t>screw</w:t>
+      </w:r>
+      <w:r>
+        <w:t xml:space="preserve">ing </w:t>
+      </w:r>
+      <w:r>
+        <w:t>up putting the labels in the printer correctly.</w:t>
+      </w:r>
+    </w:p>
+    <w:p>
+      <w:r>
+        <w:t>When he was done with processing sales and online queries, h</w:t>
+      </w:r>
+      <w:r>
+        <w:t xml:space="preserve">e spent the quiet time in the shop doing marketing for his web site and browsing the sneaker forums looking for customers. </w:t>
+      </w:r>
+      <w:r>
+        <w:t>Today, h</w:t>
+      </w:r>
+      <w:r>
+        <w:t>e alternated with daydreams of what he’d do with the extra cash after the robbery and angst about all the things that could go wrong</w:t>
+      </w:r>
+      <w:r>
+        <w:t xml:space="preserve"> and lead to him going to jail.</w:t>
+      </w:r>
+    </w:p>
+    <w:p>
+      <w:r>
+        <w:lastRenderedPageBreak/>
+        <w:t>In case Bill</w:t>
+      </w:r>
+      <w:r>
+        <w:t>y</w:t>
+      </w:r>
+      <w:r>
+        <w:t xml:space="preserve"> didn’t come through, Austin looked up </w:t>
+      </w:r>
+      <w:r>
+        <w:t>the Craigslist listings he was looking at yesterday. The most promising one was from a local company called Simone Capitol Partners. He checked out their web site. It looked like a legit place and they said they did loans up to $5 mil with no collateral. They had a local number too. If he struck out with the Satans he’d call them next.</w:t>
+      </w:r>
+    </w:p>
+    <w:p>
+      <w:r>
+        <w:t xml:space="preserve">He felt a lot more relaxed driving out to ‘The Round Up’ today than he did yesterday. This time he was invited and was meeting someone he knew. </w:t>
+      </w:r>
+      <w:r>
+        <w:t>He didn’t bother to go home to dress up or get his motorcycle</w:t>
+      </w:r>
+      <w:r>
+        <w:t>.</w:t>
+      </w:r>
+    </w:p>
+    <w:p>
+      <w:r>
+        <w:t xml:space="preserve">This afternoon there were </w:t>
+      </w:r>
+      <w:r>
+        <w:t>four</w:t>
+      </w:r>
+      <w:r>
+        <w:t xml:space="preserve"> bikes on the walkway in front of the bar. There was a black Harley-Davidson branded F-150 crew</w:t>
       </w:r>
       <w:r>
         <w:t xml:space="preserve"> </w:t>
       </w:r>
-    </w:p>
-    <w:p>
-      <w:r>
-        <w:t xml:space="preserve">He rode past a block that had used car lots on both sides of the street. He saw a shop that looked like it used to be a 7-11 but was now a payday loan place. </w:t>
-      </w:r>
-      <w:r>
-        <w:t xml:space="preserve">Across the street was a sad looking RV park. </w:t>
-      </w:r>
-      <w:r>
-        <w:t>As he remembered it, the bar was coming up on the right.</w:t>
-      </w:r>
-    </w:p>
-    <w:p>
+      <w:r>
+        <w:t xml:space="preserve">cab in one of the car spots near the door.  </w:t>
+      </w:r>
+      <w:r>
+        <w:t xml:space="preserve">The truck had a </w:t>
+      </w:r>
+      <w:r>
+        <w:t xml:space="preserve">Nevada </w:t>
+      </w:r>
+      <w:r>
+        <w:t>Vietnam vet license plate</w:t>
+      </w:r>
+      <w:r>
+        <w:t xml:space="preserve"> and what looked to Austin like </w:t>
+      </w:r>
+      <w:r>
+        <w:t xml:space="preserve">a </w:t>
+      </w:r>
+      <w:r>
+        <w:t xml:space="preserve">military badge sticker on the back glass. The sticker was a yellow shield with a black slash. Above and to the right of the slash was a silhouette of a dog. </w:t>
+      </w:r>
+    </w:p>
+    <w:p>
+      <w:r>
+        <w:t xml:space="preserve">Austin parked a couple of spots away from the F-150, climbed out of his Yukon and went in. There were quite a few more people in the bar today than there were yesterday. There were three Satans in their gang cuts at the bar. Austin recognized the first guy as wiry </w:t>
+      </w:r>
+      <w:r>
+        <w:t>pool player from yesterday. The second guy he hadn’t seen before and the third guy was his old friend.</w:t>
+      </w:r>
+    </w:p>
+    <w:p>
+      <w:r>
+        <w:t>Sitting in the first booth</w:t>
+      </w:r>
       <w:r>
         <w:t xml:space="preserve"> </w:t>
       </w:r>
       <w:r>
-        <w:t xml:space="preserve">‘The Roundup’ looked worse than Austin remembered it. The frontiersman statues were mostly </w:t>
-      </w:r>
-      <w:proofErr w:type="gramStart"/>
-      <w:r>
-        <w:t>missing</w:t>
-      </w:r>
-      <w:proofErr w:type="gramEnd"/>
-      <w:r>
-        <w:t xml:space="preserve"> and the paint was peeling. There was now an empty storefront on one side of the bar and a barbershop on the other.  One thing that was the same was the bikes parked up on the walkway. There were two hogs parked on either side of the front door.</w:t>
-      </w:r>
-    </w:p>
-    <w:p>
-      <w:r>
-        <w:t xml:space="preserve">Austin parked his bike in a legal spot near the front of the bar. There were plenty of empty spaces. </w:t>
-      </w:r>
-      <w:r>
-        <w:t>The shops had mostly all closed for the day. He took off his helmet and locked it to his bike. He took a deep breath and went it.</w:t>
-      </w:r>
-    </w:p>
-    <w:p>
-      <w:r>
-        <w:t xml:space="preserve">Well, the insides hadn’t changed since he’d been there last. Typical dive bar décor. Beer signs on the walls, a small coin op pool table, a jukebox, a cheap tables and chairs in the middle </w:t>
-      </w:r>
-      <w:r>
-        <w:t>with</w:t>
+        <w:t>were two middle aged guy</w:t>
+      </w:r>
+      <w:r>
+        <w:t xml:space="preserve">s. The first </w:t>
+      </w:r>
+      <w:r>
+        <w:t xml:space="preserve">had a grey crew cut that was almost military short. He </w:t>
+      </w:r>
+      <w:r>
+        <w:t>was</w:t>
+      </w:r>
+      <w:r>
+        <w:t xml:space="preserve"> wearing a </w:t>
+      </w:r>
+      <w:r>
+        <w:t xml:space="preserve">sharply pressed </w:t>
+      </w:r>
+      <w:r>
+        <w:t>logo work shirt</w:t>
+      </w:r>
+      <w:r>
+        <w:t>, like he was the manager of an auto parts store or something</w:t>
+      </w:r>
+      <w:r>
+        <w:t xml:space="preserve">. He was sitting next to a muscly guy wearing a black tee-shirt. They were both looking at a lap top computer screen. It looked to Austin that they were having a business meeting. </w:t>
+      </w:r>
+    </w:p>
+    <w:p>
+      <w:r>
+        <w:t>Bill</w:t>
+      </w:r>
+      <w:r>
+        <w:t>y</w:t>
+      </w:r>
+      <w:r>
+        <w:t xml:space="preserve"> looked up </w:t>
+      </w:r>
+      <w:r>
+        <w:t>when Austin came in and smiled at him. Austin hadn’t seen Bill for at least four years, maybe five. Bill</w:t>
+      </w:r>
+      <w:r>
+        <w:t>y</w:t>
+      </w:r>
+      <w:r>
+        <w:t xml:space="preserve"> had fine lines around his eyes from squinting in the bright desert sun. His hair was starting to recede too. Austin lied amiably, “Bill, you look just the same as you did last </w:t>
+      </w:r>
+      <w:proofErr w:type="gramStart"/>
+      <w:r>
+        <w:t>time</w:t>
+      </w:r>
+      <w:proofErr w:type="gramEnd"/>
+      <w:r>
+        <w:t xml:space="preserve"> I saw you.”</w:t>
+      </w:r>
+    </w:p>
+    <w:p>
+      <w:r>
+        <w:t>Bill</w:t>
+      </w:r>
+      <w:r>
+        <w:t>y</w:t>
+      </w:r>
+      <w:r>
+        <w:t xml:space="preserve"> said, “You look the same too. Great to see you again.</w:t>
+      </w:r>
+      <w:r>
+        <w:t xml:space="preserve"> Do you want a beer?</w:t>
+      </w:r>
+      <w:r>
+        <w:t>”</w:t>
+      </w:r>
+      <w:r>
+        <w:t xml:space="preserve"> Austin shook his head. Billy</w:t>
+      </w:r>
+      <w:r>
+        <w:t xml:space="preserve"> didn’t bother to introduce the other two Satans. </w:t>
+      </w:r>
+    </w:p>
+    <w:p>
+      <w:r>
+        <w:t>Bill continued, “</w:t>
+      </w:r>
+      <w:r>
+        <w:t>No? Then l</w:t>
+      </w:r>
+      <w:r>
+        <w:t>et’s get a booth and you can tell me about your opportunity”.</w:t>
       </w:r>
       <w:r>
         <w:t xml:space="preserve"> </w:t>
       </w:r>
       <w:r>
-        <w:t xml:space="preserve">three </w:t>
-      </w:r>
-      <w:r>
-        <w:t xml:space="preserve">booths along </w:t>
-      </w:r>
-      <w:r>
-        <w:t>one</w:t>
-      </w:r>
-      <w:r>
-        <w:t xml:space="preserve"> wall. The place smelled like spilled beer and cigarette smoke. </w:t>
-      </w:r>
-    </w:p>
-    <w:p>
-      <w:r>
-        <w:t xml:space="preserve">Two guys in leather Satan cuts were playing pool while the bartended polished glasses. There was one other guy </w:t>
-      </w:r>
-      <w:r>
-        <w:t xml:space="preserve">with a long grey beard </w:t>
-      </w:r>
-      <w:r>
-        <w:t xml:space="preserve">sitting at the bar with a whisky glass in front of him. One of the pool players broke to start a new game with a </w:t>
-      </w:r>
-      <w:r>
-        <w:t xml:space="preserve">sudden </w:t>
-      </w:r>
-      <w:r>
-        <w:t>sharp clack</w:t>
+        <w:t>Billy lead Austin to the booth furthest to the back of the bar. “So, what do you have in mind?”, Billy said.</w:t>
+      </w:r>
+    </w:p>
+    <w:p>
+      <w:r>
+        <w:t xml:space="preserve">Austin told Billy that he knew about a multi-million-dollar shoe collection </w:t>
+      </w:r>
+      <w:r>
+        <w:t xml:space="preserve">in Silicon Valley </w:t>
+      </w:r>
+      <w:r>
+        <w:t>and was working with some heavy hitters to steal it. He was going fence it. The trouble was, he didn’t have the cash to buy the collection up front. He explained, “Jake and Frank, the guys I’m dealing with, want to see the money before they go and rob the place. I don’t have to pay until they deliver the goods. I</w:t>
+      </w:r>
+      <w:r>
+        <w:t xml:space="preserve">’m looking to borrow the </w:t>
+      </w:r>
+      <w:r>
+        <w:t>$1.3 million</w:t>
+      </w:r>
+      <w:r>
+        <w:t xml:space="preserve"> I need for the collection.  I can sell the cream of it quickly – within a couple of weeks – and pay you back. Can you help me out?”</w:t>
+      </w:r>
+    </w:p>
+    <w:p>
+      <w:r>
+        <w:t>Billy thought for a minute, ‘</w:t>
+      </w:r>
+      <w:r>
+        <w:t>You’re going to hang on to $1.3 mil in cash while they go do the robbery?’</w:t>
+      </w:r>
+    </w:p>
+    <w:p>
+      <w:r>
+        <w:t xml:space="preserve">Austin said, “No, not exactly. They want to do it with bitcoin. The $1.3 mil in bitcoin is going to go on a USB flash drive. I don’t know how it works exactly. They will put a password on the flash </w:t>
+      </w:r>
+      <w:proofErr w:type="gramStart"/>
+      <w:r>
+        <w:t>drive</w:t>
+      </w:r>
+      <w:proofErr w:type="gramEnd"/>
+      <w:r>
+        <w:t xml:space="preserve"> and I’ll hold onto it. I won’t be able to get at the money. When they deliver the shoes, I turn the flash drive over to them.”</w:t>
+      </w:r>
+    </w:p>
+    <w:p>
+      <w:r>
+        <w:lastRenderedPageBreak/>
+        <w:t xml:space="preserve">Billy said, “Ok. Interesting. It sounds like </w:t>
+      </w:r>
+      <w:r>
+        <w:t>there’s money in it for both of us. $1.3 million is a lot of dough</w:t>
+      </w:r>
+      <w:r>
+        <w:t>, though.</w:t>
+      </w:r>
+      <w:r>
+        <w:t xml:space="preserve"> I’ll have to talk to my boss. Hang on a minute.”</w:t>
+      </w:r>
+    </w:p>
+    <w:p>
+      <w:r>
+        <w:t xml:space="preserve">Billy got up and walked over to the first booth where the two older guys were meeting. He talked softly to the guy in black tee shirt. The guy in the black tee shirt must </w:t>
+      </w:r>
+      <w:r>
+        <w:t>have been</w:t>
+      </w:r>
+      <w:r>
+        <w:t xml:space="preserve"> Billy’s boss. </w:t>
+      </w:r>
+      <w:r>
+        <w:t xml:space="preserve">Billy’s boss looked quizzically at the </w:t>
+      </w:r>
+      <w:r>
+        <w:t>guy in the pressed shirt</w:t>
+      </w:r>
+      <w:r>
+        <w:t xml:space="preserve"> who then said a couple of words. Billy’s boss nodded and said a something more to Billy. Austin thought, too bad he couldn’t read lips. </w:t>
+      </w:r>
+    </w:p>
+    <w:p>
+      <w:r>
+        <w:t>Billy came back from the discussion and said, “Sorry, Austin. We’re interested but it’s too much money. I trust you, but my boss doesn’t know you</w:t>
+      </w:r>
+      <w:r>
+        <w:t>. He doesn’t want to risk that much cash.”</w:t>
+      </w:r>
+    </w:p>
+    <w:p>
+      <w:r>
+        <w:t xml:space="preserve">Austin took the news gloomily. He sighed, “Ok. I guess I can understand.”  He got up shuffled out the door. </w:t>
+      </w:r>
+    </w:p>
+    <w:p>
+      <w:pPr>
+        <w:pStyle w:val="Heading2"/>
+      </w:pPr>
+      <w:r>
+        <w:t>The Loan Sharks</w:t>
+      </w:r>
+    </w:p>
+    <w:p>
+      <w:r>
+        <w:t xml:space="preserve">Austin was depressed. He had pinned his hopes on Guillermo/Billy coming through for him. He moped around his shop for a couple of hours before </w:t>
+      </w:r>
+      <w:proofErr w:type="gramStart"/>
+      <w:r>
+        <w:t>closing up</w:t>
+      </w:r>
+      <w:proofErr w:type="gramEnd"/>
+      <w:r>
+        <w:t xml:space="preserve"> and going home. He knew he needed to try the loan </w:t>
+      </w:r>
+      <w:proofErr w:type="gramStart"/>
+      <w:r>
+        <w:t>sharks</w:t>
+      </w:r>
+      <w:proofErr w:type="gramEnd"/>
+      <w:r>
+        <w:t xml:space="preserve"> but he couldn’t bring himself to make the phone call. </w:t>
+      </w:r>
+    </w:p>
+    <w:p>
+      <w:r>
+        <w:t xml:space="preserve">When he got up on Friday morning, he had a new resolve to get the money. He’d call on the </w:t>
+      </w:r>
+      <w:r>
+        <w:t>moneylending</w:t>
+      </w:r>
+      <w:r>
+        <w:t xml:space="preserve"> company he found </w:t>
+      </w:r>
+      <w:r>
+        <w:t>online</w:t>
+      </w:r>
+      <w:r>
+        <w:t xml:space="preserve">. This was his last resort. It had to work. </w:t>
+      </w:r>
+    </w:p>
+    <w:p>
+      <w:r>
+        <w:t>First thing when he got to his store, he looked the place up again. He called their local number</w:t>
+      </w:r>
+      <w:r>
+        <w:t xml:space="preserve"> and talked to a receptionist. She told him that his best bet was to fill out the online form and they’d call him back. After he hung up, he opened his browser to their site, found the form, and filled it out. They wanted his name, contact info, social security number, driver’s license number, parents’ names, birthdate, as well as info on his business. How long had he been in business, what was his annual income, what debts did he </w:t>
+      </w:r>
+      <w:proofErr w:type="gramStart"/>
+      <w:r>
+        <w:t>have.</w:t>
+      </w:r>
+      <w:proofErr w:type="gramEnd"/>
+      <w:r>
+        <w:t xml:space="preserve"> If he wasn’t so desperate, he would never would have filled out so much personal info in an online form.</w:t>
+      </w:r>
+    </w:p>
+    <w:p>
+      <w:r>
+        <w:t>He got an email back immediately promising a call back within 24 hours. He only had around 24 hours before the whole project was sunk. He got on with his daily business of fulfilling online orders and then doing online promotion of his web site.</w:t>
+      </w:r>
+    </w:p>
+    <w:p>
+      <w:r>
+        <w:t>After lunch</w:t>
+      </w:r>
+      <w:r>
+        <w:t xml:space="preserve">, his phone rang. Caller ID said it was Simone Capital Partners. </w:t>
+      </w:r>
+      <w:r>
+        <w:t>He eagerly answered the phone. A male voice on the phone thanked him for applying for a loan. He said that he preliminarily qualified for a loan. They always wanted to meet with their borrowers in person before making a final decision. Would he like to make an appointment to finalize the loan?</w:t>
+      </w:r>
+    </w:p>
+    <w:p>
+      <w:r>
+        <w:t xml:space="preserve">Austin eagerly said yes. He agreed to meet </w:t>
+      </w:r>
+      <w:r>
+        <w:t xml:space="preserve">a Mr. Russo </w:t>
+      </w:r>
+      <w:r>
+        <w:t xml:space="preserve">at their office at </w:t>
+      </w:r>
+      <w:r>
+        <w:t>4</w:t>
+      </w:r>
+      <w:r>
+        <w:t>pm. The office was just on the other side of the 515 freeway, not far from his store.</w:t>
+      </w:r>
+      <w:r>
+        <w:t xml:space="preserve"> He thought about texting Jake with the good news. He decided to hold off until after he met with the lender. </w:t>
+      </w:r>
+    </w:p>
+    <w:p>
+      <w:r>
+        <w:t xml:space="preserve">At the appointed time, Austin </w:t>
+      </w:r>
+      <w:proofErr w:type="gramStart"/>
+      <w:r>
+        <w:t>closed up</w:t>
+      </w:r>
+      <w:proofErr w:type="gramEnd"/>
+      <w:r>
+        <w:t xml:space="preserve"> the store and drove over. The lending company was in an office park on Sahara. There were four buildings in the business park</w:t>
+      </w:r>
+      <w:r>
+        <w:t xml:space="preserve"> arranged around a central parking lot</w:t>
       </w:r>
       <w:r>
         <w:t xml:space="preserve">. </w:t>
       </w:r>
       <w:r>
-        <w:t>Austin jump</w:t>
-      </w:r>
-      <w:r>
-        <w:t xml:space="preserve">ed a little. </w:t>
-      </w:r>
-    </w:p>
-    <w:p>
-      <w:r>
-        <w:t xml:space="preserve">Austin ordered a draft beer from the bartender. He watched the pool players for a minute. They weren’t particularly good at pool. The guy who broke had a dagger tattoo on his forearm. He wasn’t particularly large, but he looked fit and muscular. The other guy was a big dude. Not tall, just wide. </w:t>
-      </w:r>
-    </w:p>
-    <w:p>
-      <w:r>
-        <w:t xml:space="preserve">The big dude was shooting so Austin walked over to the smaller guy with the tattoo. Austin said, “Hi, I’m looking for a friend of mine who rides with you guys. </w:t>
-      </w:r>
-      <w:r>
-        <w:t>His n</w:t>
-      </w:r>
-      <w:r>
-        <w:t>ame</w:t>
+        <w:t xml:space="preserve">They were identical oversized </w:t>
+      </w:r>
+      <w:r>
+        <w:t xml:space="preserve">California Mission style </w:t>
+      </w:r>
+      <w:proofErr w:type="gramStart"/>
+      <w:r>
+        <w:t>building</w:t>
+      </w:r>
+      <w:r>
+        <w:t>s</w:t>
+      </w:r>
+      <w:r>
+        <w:t xml:space="preserve"> </w:t>
+      </w:r>
+      <w:r>
+        <w:t>.</w:t>
+      </w:r>
+      <w:proofErr w:type="gramEnd"/>
+      <w:r>
+        <w:t xml:space="preserve"> Dark tinted glass windows sat behind three story tall pale stucco arches under a terra cotta roof. The overall effect was like a Taco Bell blown up on steroids. </w:t>
+      </w:r>
+    </w:p>
+    <w:p>
+      <w:r>
+        <w:lastRenderedPageBreak/>
+        <w:t>Of the four buildings, o</w:t>
+      </w:r>
+      <w:r>
+        <w:t xml:space="preserve">ne had </w:t>
+      </w:r>
+      <w:r>
+        <w:t>a sign on it for</w:t>
+      </w:r>
+      <w:r>
+        <w:t xml:space="preserve"> a law firm and another was for a title company. </w:t>
+      </w:r>
+      <w:r>
+        <w:t xml:space="preserve"> </w:t>
+      </w:r>
+      <w:r>
+        <w:t xml:space="preserve">The third was for Simone Capital Partners. Austin parked and went into the lobby. It turned out that the loan company was on the third floor with the other two floors occupied by other businesses. He took the elevator to the third floor and stopped at the receptionist. </w:t>
+      </w:r>
+      <w:r>
+        <w:t xml:space="preserve">He told the receptionist that he </w:t>
+      </w:r>
+      <w:r>
+        <w:t xml:space="preserve">had an appointment with Mr. Russo and was told to wait. He didn’t have to wait long. </w:t>
+      </w:r>
+    </w:p>
+    <w:p>
+      <w:r>
+        <w:t xml:space="preserve">A couple of minutes later the door into the main office opened and a guy in a light gray suit came out. He said, “Hi, my name is John Russo. You must be Austin. Why don’t you step into my </w:t>
+      </w:r>
+      <w:proofErr w:type="gramStart"/>
+      <w:r>
+        <w:t>office.</w:t>
+      </w:r>
+      <w:proofErr w:type="gramEnd"/>
+      <w:r>
+        <w:t xml:space="preserve">” </w:t>
+      </w:r>
+    </w:p>
+    <w:p>
+      <w:r>
+        <w:t>Russo held the door for Austin and ushered him into his office.</w:t>
+      </w:r>
+      <w:r>
+        <w:t xml:space="preserve"> </w:t>
+      </w:r>
+      <w:r>
+        <w:t xml:space="preserve">As a shoe guy, </w:t>
+      </w:r>
+      <w:r>
+        <w:t>Austin</w:t>
+      </w:r>
+      <w:r>
+        <w:t xml:space="preserve"> couldn’t help </w:t>
+      </w:r>
+      <w:proofErr w:type="gramStart"/>
+      <w:r>
+        <w:t>notice</w:t>
+      </w:r>
+      <w:proofErr w:type="gramEnd"/>
+      <w:r>
+        <w:t xml:space="preserve"> Russo’s fine Italian loafers.</w:t>
+      </w:r>
+      <w:r>
+        <w:t xml:space="preserve"> The office was a standard business office. A medium sized wooden desk sat facing away from the dark tinted window. </w:t>
+      </w:r>
+      <w:r>
+        <w:t xml:space="preserve">On the desk there was a computer keyboard and a flat screen monitor off to one side. </w:t>
+      </w:r>
+    </w:p>
+    <w:p>
+      <w:r>
+        <w:t>There was a book shelf with framed business awards and family pictures. Among the pictures was a photo of a teen aged boy in a baseball uniform who Austin figured was his son.</w:t>
+      </w:r>
+      <w:r>
+        <w:t xml:space="preserve"> There were two guest chairs on the near side of the desk facing it.</w:t>
+      </w:r>
+    </w:p>
+    <w:p>
+      <w:r>
+        <w:t>Russo sat at the desk and motioned for Austin to take one of the guest chairs. He said, “So you run a sneaker business. My teenage son always wants me to buy him the latest ones. They cost a fortune.  There’s obviously some money in it.”</w:t>
+      </w:r>
+    </w:p>
+    <w:p>
+      <w:r>
+        <w:t>Austin agreed, “Yes, some of classic</w:t>
+      </w:r>
+      <w:r>
+        <w:t xml:space="preserve">s </w:t>
+      </w:r>
+      <w:r>
+        <w:t xml:space="preserve">go for tens of thousands of dollars. </w:t>
+      </w:r>
+      <w:r>
+        <w:t>“</w:t>
+      </w:r>
+    </w:p>
+    <w:p>
+      <w:r>
+        <w:t>Russo continued, “I take it from your online application, you want to borrow a considerable sum of money</w:t>
+      </w:r>
+      <w:r>
+        <w:t xml:space="preserve">. What was </w:t>
+      </w:r>
+      <w:proofErr w:type="gramStart"/>
+      <w:r>
+        <w:t>it”.</w:t>
+      </w:r>
+      <w:proofErr w:type="gramEnd"/>
+      <w:r>
+        <w:t xml:space="preserve"> He glanced over at his computer screen, “Ah, 1.3 million dollars. What are you planning to do with the money?”</w:t>
+      </w:r>
+    </w:p>
+    <w:p>
+      <w:r>
+        <w:t>Austin said, “I have the opportunity to acquire some new inventory at, uh, a very attractive price. I figure I can sell off the inventory and pay back the loan within two or three weeks”</w:t>
+      </w:r>
+    </w:p>
+    <w:p>
+      <w:r>
+        <w:t xml:space="preserve">Russo </w:t>
+      </w:r>
+      <w:r>
+        <w:t xml:space="preserve">smiled and </w:t>
+      </w:r>
+      <w:r>
+        <w:t>winked at Austin, “I don’t need to know where</w:t>
+      </w:r>
+      <w:r>
+        <w:t xml:space="preserve"> you’re getting it from. Did anyone explain the terms of the loan?”</w:t>
+      </w:r>
+    </w:p>
+    <w:p>
+      <w:r>
+        <w:t>Austin shook his head and said no.</w:t>
+      </w:r>
+    </w:p>
+    <w:p>
+      <w:r>
+        <w:t xml:space="preserve">Russo said, “Ok, it’s simple really. We charge </w:t>
+      </w:r>
+      <w:r>
+        <w:t>10</w:t>
+      </w:r>
+      <w:r>
+        <w:t xml:space="preserve">% a week on unsecured loans. </w:t>
+      </w:r>
+      <w:proofErr w:type="gramStart"/>
+      <w:r>
+        <w:t>Three</w:t>
+      </w:r>
+      <w:r>
+        <w:t xml:space="preserve"> week</w:t>
+      </w:r>
+      <w:proofErr w:type="gramEnd"/>
+      <w:r>
+        <w:t xml:space="preserve"> minimum loan and you prepay the interest on the first </w:t>
+      </w:r>
+      <w:r>
+        <w:t>three</w:t>
+      </w:r>
+      <w:r>
+        <w:t xml:space="preserve"> weeks. After that the interest is payable weekly. You can pay the principal back at any time. </w:t>
+      </w:r>
+      <w:proofErr w:type="gramStart"/>
+      <w:r>
+        <w:t>As long as</w:t>
+      </w:r>
+      <w:proofErr w:type="gramEnd"/>
+      <w:r>
+        <w:t xml:space="preserve"> you’re making the weekly loan payments, we’re all good.</w:t>
+      </w:r>
+      <w:r>
+        <w:t xml:space="preserve"> </w:t>
+      </w:r>
+      <w:r>
+        <w:t>Great</w:t>
+      </w:r>
+      <w:r>
+        <w:t xml:space="preserve"> news for you. We’re running a special right now for new customers. It’s 5% for the first three weeks and then it goes back up to the regular 10% rate. It’s a smoking hot deal.</w:t>
+      </w:r>
+      <w:r>
+        <w:t>”</w:t>
+      </w:r>
+    </w:p>
+    <w:p>
+      <w:r>
+        <w:t xml:space="preserve">Austin knew it would be expensive, but not this expensive. This was his last option and he had to take it. He said, “Wait, </w:t>
+      </w:r>
+      <w:r>
+        <w:t>three</w:t>
+      </w:r>
+      <w:r>
+        <w:t xml:space="preserve"> </w:t>
+      </w:r>
+      <w:proofErr w:type="gramStart"/>
+      <w:r>
+        <w:t>week</w:t>
+      </w:r>
+      <w:proofErr w:type="gramEnd"/>
+      <w:r>
+        <w:t xml:space="preserve"> minimum, and I have to prepay? What’s that like </w:t>
+      </w:r>
+      <w:r>
+        <w:t>200</w:t>
+      </w:r>
+      <w:r>
+        <w:t xml:space="preserve"> </w:t>
+      </w:r>
+      <w:proofErr w:type="gramStart"/>
+      <w:r>
+        <w:t>grand</w:t>
+      </w:r>
+      <w:proofErr w:type="gramEnd"/>
+      <w:r>
+        <w:t>? If I had that, I wouldn’t need the loan.”</w:t>
+      </w:r>
+    </w:p>
+    <w:p>
+      <w:r>
+        <w:t xml:space="preserve">Russo smiled again, “Yes, typically people </w:t>
+      </w:r>
+      <w:r>
+        <w:t xml:space="preserve">in your situation </w:t>
+      </w:r>
+      <w:r>
+        <w:t xml:space="preserve">add </w:t>
+      </w:r>
+      <w:r>
+        <w:t xml:space="preserve">the </w:t>
+      </w:r>
+      <w:r>
+        <w:t xml:space="preserve">initial </w:t>
+      </w:r>
+      <w:r>
+        <w:t xml:space="preserve">interest </w:t>
+      </w:r>
+      <w:r>
+        <w:t>payments to the loan amount</w:t>
+      </w:r>
+      <w:r>
+        <w:t>. Do you want to do that?”</w:t>
+      </w:r>
+    </w:p>
+    <w:p>
+      <w:r>
+        <w:t>Austin swallowed hard and said yes.</w:t>
+      </w:r>
+    </w:p>
+    <w:p>
+      <w:r>
+        <w:lastRenderedPageBreak/>
+        <w:t xml:space="preserve">Russo said, “Ok. According to my figures, you’ll be borrowing </w:t>
+      </w:r>
+      <w:r>
+        <w:t xml:space="preserve">1 million, </w:t>
+      </w:r>
+      <w:r>
+        <w:t>5</w:t>
+      </w:r>
+      <w:r>
+        <w:t>29</w:t>
+      </w:r>
+      <w:r>
+        <w:t xml:space="preserve"> thousand. Prepaid interest </w:t>
+      </w:r>
+      <w:r>
+        <w:t>is for 3 weeks at 5% is $229,000. Y</w:t>
+      </w:r>
+      <w:r>
+        <w:t>our available funds would be 1.3 million</w:t>
+      </w:r>
+      <w:r>
+        <w:t xml:space="preserve"> exactly</w:t>
+      </w:r>
+      <w:r>
+        <w:t>.</w:t>
+      </w:r>
+      <w:r>
+        <w:t xml:space="preserve"> </w:t>
+      </w:r>
+      <w:r>
+        <w:t>When the teaser rate ends, w</w:t>
+      </w:r>
+      <w:r>
+        <w:t xml:space="preserve">eekly payments </w:t>
+      </w:r>
+      <w:r>
+        <w:t>will</w:t>
+      </w:r>
+      <w:r>
+        <w:t xml:space="preserve"> be 1</w:t>
+      </w:r>
+      <w:r>
+        <w:t>53</w:t>
+      </w:r>
+      <w:r>
+        <w:t xml:space="preserve"> </w:t>
+      </w:r>
+      <w:proofErr w:type="gramStart"/>
+      <w:r>
+        <w:t>grand</w:t>
+      </w:r>
+      <w:proofErr w:type="gramEnd"/>
+      <w:r>
+        <w:t>. Are you sure you want to do this?</w:t>
+      </w:r>
+      <w:r>
+        <w:t>”</w:t>
+      </w:r>
+    </w:p>
+    <w:p>
+      <w:r>
+        <w:t>Austin’s mind raced. This was better than going to jail for tax evasion, but it was going to be working his ass off if he was going to get out from under this loan. He sat there for a moment and then said meekly, “Ok</w:t>
+      </w:r>
+      <w:r>
+        <w:t>. Yes. I do.</w:t>
+      </w:r>
+      <w:r>
+        <w:t>”</w:t>
+      </w:r>
+    </w:p>
+    <w:p>
+      <w:pPr>
+        <w:rPr>
+          <w:i/>
+          <w:sz w:val="18"/>
+        </w:rPr>
+      </w:pPr>
+      <w:r>
+        <w:rPr>
+          <w:i/>
+          <w:sz w:val="18"/>
+        </w:rPr>
+        <w:t>&lt;&lt;for reference</w:t>
+      </w:r>
+    </w:p>
+    <w:p>
+      <w:pPr>
+        <w:rPr>
+          <w:i/>
+          <w:sz w:val="18"/>
+        </w:rPr>
+      </w:pPr>
+      <w:r>
+        <w:rPr>
+          <w:i/>
+          <w:sz w:val="18"/>
+        </w:rPr>
+        <w:tab/>
+      </w:r>
+      <w:r>
+        <w:rPr>
+          <w:i/>
+          <w:sz w:val="18"/>
+        </w:rPr>
+        <w:tab/>
+        <w:t>10%</w:t>
+      </w:r>
+      <w:r>
+        <w:rPr>
+          <w:i/>
+          <w:sz w:val="18"/>
+        </w:rPr>
+        <w:tab/>
+      </w:r>
+      <w:r>
+        <w:rPr>
+          <w:i/>
+          <w:sz w:val="18"/>
+        </w:rPr>
+        <w:tab/>
+        <w:t>5%</w:t>
+      </w:r>
+      <w:r>
+        <w:rPr>
+          <w:i/>
+          <w:sz w:val="18"/>
+        </w:rPr>
+        <w:tab/>
+      </w:r>
+      <w:r>
+        <w:rPr>
+          <w:i/>
+          <w:sz w:val="18"/>
+        </w:rPr>
+        <w:tab/>
+        <w:t>3x</w:t>
+      </w:r>
+      <w:r>
+        <w:rPr>
+          <w:i/>
+          <w:sz w:val="18"/>
+        </w:rPr>
+        <w:tab/>
+      </w:r>
+    </w:p>
+    <w:p>
+      <w:pPr>
+        <w:rPr>
+          <w:i/>
+          <w:sz w:val="18"/>
+        </w:rPr>
+      </w:pPr>
+      <w:r>
+        <w:rPr>
+          <w:i/>
+          <w:sz w:val="18"/>
+        </w:rPr>
+        <w:t>$1,300,000</w:t>
+      </w:r>
+      <w:r>
+        <w:rPr>
+          <w:i/>
+          <w:sz w:val="18"/>
+        </w:rPr>
+        <w:tab/>
+        <w:t>$130,000</w:t>
+      </w:r>
+      <w:r>
+        <w:rPr>
+          <w:i/>
+          <w:sz w:val="18"/>
+        </w:rPr>
+        <w:tab/>
+        <w:t>$65,000</w:t>
+      </w:r>
+      <w:r>
+        <w:rPr>
+          <w:i/>
+          <w:sz w:val="18"/>
+        </w:rPr>
+        <w:tab/>
+        <w:t>$195,000</w:t>
+      </w:r>
+      <w:r>
+        <w:rPr>
+          <w:i/>
+          <w:sz w:val="18"/>
+        </w:rPr>
+        <w:tab/>
+        <w:t>$1,105,000</w:t>
+      </w:r>
+    </w:p>
+    <w:p>
+      <w:pPr>
+        <w:rPr>
+          <w:i/>
+          <w:sz w:val="18"/>
+        </w:rPr>
+      </w:pPr>
+      <w:r>
+        <w:rPr>
+          <w:i/>
+          <w:sz w:val="18"/>
+        </w:rPr>
+        <w:t>$1,529,400</w:t>
+      </w:r>
+      <w:r>
+        <w:rPr>
+          <w:i/>
+          <w:sz w:val="18"/>
+        </w:rPr>
+        <w:tab/>
+        <w:t>$152,940</w:t>
+      </w:r>
+      <w:r>
+        <w:rPr>
+          <w:i/>
+          <w:sz w:val="18"/>
+        </w:rPr>
+        <w:tab/>
+        <w:t>$76,470</w:t>
+      </w:r>
+      <w:r>
+        <w:rPr>
+          <w:i/>
+          <w:sz w:val="18"/>
+        </w:rPr>
+        <w:tab/>
+        <w:t>$229,410</w:t>
+      </w:r>
+      <w:r>
+        <w:rPr>
+          <w:i/>
+          <w:sz w:val="18"/>
+        </w:rPr>
+        <w:tab/>
+        <w:t>$1,299,990&gt;&gt;</w:t>
+      </w:r>
+    </w:p>
+    <w:p>
+      <w:r>
+        <w:t>“There</w:t>
+      </w:r>
+      <w:r>
+        <w:t>. N</w:t>
+      </w:r>
+      <w:r>
+        <w:t>ow that we have that out of the way, let me tell you about our business</w:t>
+      </w:r>
+      <w:r>
+        <w:t xml:space="preserve">. We’re a family-oriented business”, Russo said, gesturing to his family photos. He continued, “Mr. Simone started this business lending money to family men who needed some </w:t>
+      </w:r>
+      <w:proofErr w:type="gramStart"/>
+      <w:r>
+        <w:t>short term</w:t>
+      </w:r>
+      <w:proofErr w:type="gramEnd"/>
+      <w:r>
+        <w:t xml:space="preserve"> help. We’ll have a legal contract and such for you to sign, but what really matters for us is that a man is a family man and part of the community. Like you. You’re a local guy. Your parents live in North Las Vegas in a nice retirement community. I’m sure that if you run into trouble making payments, they can help you out. “</w:t>
+      </w:r>
+    </w:p>
+    <w:p>
+      <w:r>
+        <w:t>Now Austin understood why they were willing to lend him the money. They figured they could suck his parent’s retirement accounts dry</w:t>
+      </w:r>
+      <w:r>
+        <w:t xml:space="preserve"> if he couldn’t repay. </w:t>
+      </w:r>
+      <w:r>
+        <w:t>Austin’s father had been a civilian employee at the nearby air force base before he retired. His mother was still working as a</w:t>
+      </w:r>
+      <w:r>
+        <w:t>n</w:t>
+      </w:r>
+      <w:r>
+        <w:t xml:space="preserve"> </w:t>
+      </w:r>
+      <w:r>
+        <w:t xml:space="preserve">elementary school teacher. </w:t>
+      </w:r>
+      <w:proofErr w:type="gramStart"/>
+      <w:r>
+        <w:t>Actually, Austin</w:t>
+      </w:r>
+      <w:proofErr w:type="gramEnd"/>
+      <w:r>
+        <w:t xml:space="preserve"> didn’t know if she was still working or not. He had a falling out with his folks when he had no interest in going to college. He hadn’t talked to them in several years. His father was a cheap bastard who probably could pay off the loan. He’d made a small fortune in real estate</w:t>
+      </w:r>
+      <w:r>
+        <w:t xml:space="preserve"> and was smart enough to get out before the last crash.</w:t>
+      </w:r>
+    </w:p>
+    <w:p>
+      <w:proofErr w:type="gramStart"/>
+      <w:r>
+        <w:t>Russo,</w:t>
+      </w:r>
+      <w:proofErr w:type="gramEnd"/>
+      <w:r>
+        <w:t xml:space="preserve"> picked up the phone and asked someone on the other end to bring in the paperwork for Austin to sign. A </w:t>
+      </w:r>
+      <w:r>
+        <w:t>leggy</w:t>
+      </w:r>
+      <w:r>
+        <w:t xml:space="preserve"> young woman in a </w:t>
+      </w:r>
+      <w:r>
+        <w:t>pencil</w:t>
+      </w:r>
+      <w:r>
+        <w:t xml:space="preserve"> skirt came in with a stack of papers. Russo said “Cheryl will walk you through the paperwork.</w:t>
+      </w:r>
+      <w:r>
+        <w:t xml:space="preserve"> </w:t>
+      </w:r>
+      <w:r>
+        <w:t xml:space="preserve"> I’ll be back in a few minutes to discuss how you want your funds and to talk about payment details. </w:t>
+      </w:r>
+    </w:p>
+    <w:p>
+      <w:r>
+        <w:t>Austin numbly went through the paperwork signing and initialing where he was asked. When he was done, Cheryl picked up the paperwork and as she left told him she would leave a copy for him at the front desk.</w:t>
+      </w:r>
+    </w:p>
+    <w:p>
+      <w:r>
+        <w:t xml:space="preserve">Russo came back in. “Now, for loans of your size we typically do wire transfers. It’s late in the day on a Friday, so we won’t be able to do it until Monday. Don’t worry, the clock doesn’t start ticking on your </w:t>
+      </w:r>
+      <w:r>
+        <w:t>repayment</w:t>
+      </w:r>
+      <w:r>
+        <w:t xml:space="preserve"> schedule until you receive the funds.”</w:t>
+      </w:r>
+    </w:p>
+    <w:p>
+      <w:r>
+        <w:t xml:space="preserve"> </w:t>
+      </w:r>
+      <w:r>
+        <w:t>Austin said, “Oh no. Monday will be too late. I need to put the funds in bitcoin for a meeting tomorrow. Is there anything you can do? “</w:t>
+      </w:r>
+    </w:p>
+    <w:p>
+      <w:r>
+        <w:t xml:space="preserve">Russo said, “Hmm. Maybe I can help you out personally. With bitcoin, I can do online transactions on the weekend. Call me on Saturday during the day and I’ll buy bitcoins for you.”  Russo was familiar with </w:t>
+      </w:r>
+      <w:r>
+        <w:lastRenderedPageBreak/>
+        <w:t xml:space="preserve">working with bitcoin. He told Austin that he needed the public key for the wallet he was using. Austin explained that he didn’t have the wallet </w:t>
+      </w:r>
+      <w:proofErr w:type="gramStart"/>
+      <w:r>
+        <w:t>yet</w:t>
+      </w:r>
+      <w:proofErr w:type="gramEnd"/>
+      <w:r>
+        <w:t xml:space="preserve"> but he’d have the details on Saturday.</w:t>
+      </w:r>
+    </w:p>
+    <w:p>
+      <w:r>
+        <w:t>Russo walked Austin out past the receptionist. Austin was now completely committed. He texted Jake to tell him he had the money.</w:t>
+      </w:r>
+    </w:p>
+    <w:p>
+      <w:pPr>
+        <w:pStyle w:val="Heading2"/>
+      </w:pPr>
+      <w:r>
+        <w:t>Leaving Las Vegas</w:t>
+      </w:r>
+    </w:p>
+    <w:p>
+      <w:r>
+        <w:t xml:space="preserve">Martin talked to Jake via </w:t>
+      </w:r>
+      <w:r>
+        <w:t>a</w:t>
+      </w:r>
+      <w:r>
+        <w:t xml:space="preserve"> secure </w:t>
+      </w:r>
+      <w:r>
+        <w:t>chat</w:t>
+      </w:r>
+      <w:r>
+        <w:t xml:space="preserve"> app</w:t>
+      </w:r>
+      <w:r>
+        <w:t xml:space="preserve"> on his laptop. Martin said, “Austin says he has the money?”</w:t>
+      </w:r>
+    </w:p>
+    <w:p>
+      <w:r>
+        <w:t>Jake said, “Yeah. He texted me a few minutes ago. How do you want to do this?”</w:t>
+      </w:r>
+    </w:p>
+    <w:p>
+      <w:r>
+        <w:t>Martin said, “I’d prefer to go someplace with a hardwired internet connection. I don’t want to be doing bitcoin transactions like this over some dodgy coffee shop Wi-Fi.  We could meet at one of our motel rooms, over at Austin’s house or at his store. What do you think?”</w:t>
+      </w:r>
+    </w:p>
+    <w:p>
+      <w:r>
+        <w:t xml:space="preserve">Jake said, “The store. It’s less likely that anyone would notice us going into a place of business. At his house there always could be a nosy neighbor. </w:t>
+      </w:r>
+      <w:r>
+        <w:t>My girl’s still here. I mean, she’s out right this second, but I don’t want to be doing business in front of her tomorrow. You want to do it at your motel?”</w:t>
+      </w:r>
+    </w:p>
+    <w:p>
+      <w:r>
+        <w:t>Martin said, “No. I’ll be checked out by then. You’re right the store is the best option. Tell Austin 10am, before the store opens.”</w:t>
+      </w:r>
+    </w:p>
+    <w:p>
+      <w:r>
+        <w:t>Jake said, “Will do. I’ll see you tomorrow.”</w:t>
+      </w:r>
+    </w:p>
+    <w:p>
+      <w:r>
+        <w:t xml:space="preserve">Martin </w:t>
+      </w:r>
+      <w:r>
+        <w:t xml:space="preserve">got a muffin and coffee at the motel’s free breakfast. He checked out of his motel at 9:30 and </w:t>
+      </w:r>
+      <w:r>
+        <w:t>arrived</w:t>
+      </w:r>
+      <w:r>
+        <w:t xml:space="preserve"> at Austin’s store</w:t>
+      </w:r>
+      <w:r>
+        <w:t xml:space="preserve"> first. He parked his Toyota at the back of the shop. He </w:t>
+      </w:r>
+      <w:r>
+        <w:t xml:space="preserve">was deliberately </w:t>
+      </w:r>
+      <w:r>
+        <w:t>1</w:t>
+      </w:r>
+      <w:r>
+        <w:t>5</w:t>
+      </w:r>
+      <w:r>
+        <w:t xml:space="preserve"> minut</w:t>
+      </w:r>
+      <w:r>
+        <w:t xml:space="preserve">es </w:t>
+      </w:r>
+      <w:r>
+        <w:t>early to</w:t>
+      </w:r>
+      <w:r>
+        <w:t xml:space="preserve"> scope it out</w:t>
+      </w:r>
+      <w:r>
+        <w:t xml:space="preserve">. If anything was out of the ordinary, he could bug out. </w:t>
+      </w:r>
+      <w:r>
+        <w:t xml:space="preserve">He didn’t expect any trouble. </w:t>
+      </w:r>
+    </w:p>
+    <w:p>
+      <w:r>
+        <w:t xml:space="preserve">There were no other cars in the front lot as he drove by, and none in the back lot. He sat in his truck and waited for Austin. He had checked out of his motel and had all his gear with him. He wasn’t going back to that motel. If everything went right, Jake and </w:t>
+      </w:r>
+      <w:proofErr w:type="gramStart"/>
+      <w:r>
+        <w:t>him</w:t>
+      </w:r>
+      <w:proofErr w:type="gramEnd"/>
+      <w:r>
+        <w:t xml:space="preserve"> would leave town immediately. Come to think of it, if everything went wrong, they’d be leaving town immediately too. </w:t>
+      </w:r>
+    </w:p>
+    <w:p>
+      <w:r>
+        <w:t>Jake arrived</w:t>
+      </w:r>
+      <w:r>
+        <w:t xml:space="preserve"> </w:t>
+      </w:r>
+      <w:r>
+        <w:t>five minutes</w:t>
+      </w:r>
+      <w:r>
+        <w:t xml:space="preserve"> before 10. He parked in the front lot and sat in his </w:t>
+      </w:r>
+      <w:r>
+        <w:t>truck</w:t>
+      </w:r>
+      <w:r>
+        <w:t xml:space="preserve">. He texted </w:t>
+      </w:r>
+      <w:r>
+        <w:t xml:space="preserve">Martin </w:t>
+      </w:r>
+      <w:r>
+        <w:t xml:space="preserve">that he was there and </w:t>
+      </w:r>
+      <w:proofErr w:type="gramStart"/>
+      <w:r>
+        <w:t>the</w:t>
+      </w:r>
+      <w:r>
+        <w:t>re</w:t>
+      </w:r>
+      <w:r>
+        <w:t xml:space="preserve"> </w:t>
+      </w:r>
+      <w:r>
+        <w:t xml:space="preserve"> were</w:t>
+      </w:r>
+      <w:proofErr w:type="gramEnd"/>
+      <w:r>
+        <w:t xml:space="preserve"> no obvious signs of surveillance. </w:t>
+      </w:r>
+    </w:p>
+    <w:p>
+      <w:r>
+        <w:t xml:space="preserve">Austin was right on time, carrying his usual go cup of coffee. He pulled into the back lot. Martin got out of his car and entered the shop with Austin. Martin asked Austin to let Jake in the front and to shut off the security cameras. </w:t>
+      </w:r>
+      <w:r>
+        <w:t>As Jake came in the door, a couple of loud motorcycles rode by.</w:t>
+      </w:r>
+    </w:p>
+    <w:p>
+      <w:r>
+        <w:t>When they were all there, they gathered in Austin’s small office</w:t>
+      </w:r>
+      <w:r>
+        <w:t>.</w:t>
+      </w:r>
+      <w:r>
+        <w:t xml:space="preserve"> </w:t>
+      </w:r>
+      <w:r>
+        <w:t>Martin said, “So you got the money. All of it?”</w:t>
+      </w:r>
+    </w:p>
+    <w:p>
+      <w:r>
+        <w:t>Austin replied, “Yes. $1.3 million. Well, the loan company has the money. I just need to give them the bitcoin wallet address.”</w:t>
+      </w:r>
+    </w:p>
+    <w:p>
+      <w:r>
+        <w:t>Martin said, “</w:t>
+      </w:r>
+      <w:r>
+        <w:t>They can do it on t</w:t>
+      </w:r>
+      <w:r>
+        <w:t>oday</w:t>
+      </w:r>
+      <w:proofErr w:type="gramStart"/>
+      <w:r>
+        <w:t>?</w:t>
+      </w:r>
+      <w:r>
+        <w:t xml:space="preserve"> </w:t>
+      </w:r>
+      <w:proofErr w:type="gramEnd"/>
+      <w:r>
+        <w:t>On a Saturday?</w:t>
+      </w:r>
+      <w:r>
+        <w:t>”</w:t>
+      </w:r>
+    </w:p>
+    <w:p>
+      <w:r>
+        <w:t>Austin said, “Yes. I call the guy and he’ll buy the bitcoins for me.”</w:t>
+      </w:r>
+    </w:p>
+    <w:p>
+      <w:r>
+        <w:lastRenderedPageBreak/>
+        <w:t>Martin said, “Ok then</w:t>
+      </w:r>
+      <w:r>
+        <w:t>. L</w:t>
+      </w:r>
+      <w:bookmarkStart w:id="0" w:name="_GoBack"/>
+      <w:bookmarkEnd w:id="0"/>
+      <w:r>
+        <w:t xml:space="preserve">et’s get started. I’m going to need a network connection for my laptop.”  He pulled his laptop out of his bag, put it on the table and booted up the secure partition. He also pulled out a </w:t>
+      </w:r>
+      <w:proofErr w:type="gramStart"/>
+      <w:r>
+        <w:t>brand new</w:t>
+      </w:r>
+      <w:proofErr w:type="gramEnd"/>
+      <w:r>
+        <w:t xml:space="preserve"> USB flash drive still in the packaging out of his bag. </w:t>
+      </w:r>
+      <w:r>
+        <w:t xml:space="preserve"> He typed in a few commands in a command line window and closed it. Then, he broke the flash drive out of the package and plugged it in. He formatted the new drive and then ran his encryption software and typed in a long pass phrase. </w:t>
+      </w:r>
+    </w:p>
+    <w:p>
+      <w:r>
+        <w:t>He explained, “I’m running some full disk encryption on the new flash drive. While it’s plugged in here, it’s accessible. As soon as I take it out, you’ll need to put in the password to be able to read it. It uses strong encryption with a long password that’s theoretically uncrackable. “</w:t>
+      </w:r>
+    </w:p>
+    <w:p>
+      <w:r>
+        <w:t>Martin continued, “Next, we make a bitcoin wallet and put it on it.” He ran the software to create the public and private keys directly on the flash drive. Austin was paying close attention. This was his life going onto that memory stick. Martin said, “Ok. It’s created. You can see the public key. Call your guy and give that string of letters and numbers to him.”</w:t>
+      </w:r>
+    </w:p>
+    <w:p>
+      <w:r>
+        <w:t xml:space="preserve">Austin called Russo. He told him he was ready. He read the key to him over the phone and then texted it to him to be sure he got it correctly. </w:t>
+      </w:r>
+      <w:r>
+        <w:t xml:space="preserve">They would need to wait for confirmation. It could take anywhere between 10 minutes and several hours. </w:t>
+      </w:r>
+    </w:p>
+    <w:p>
+      <w:r>
+        <w:t>Twenty minutes later and they were done. They had confirmation that the money was there. Martin shut down the laptop and handed the flash drive to Austin.</w:t>
+      </w:r>
+    </w:p>
+    <w:p>
+      <w:r>
+        <w:t xml:space="preserve">Martin, “So we have a deal. You have $1.3 million in bitcoin on the flash drive. Put it somewhere safe as if it was cash. We’ll be back </w:t>
+      </w:r>
+      <w:r>
+        <w:t xml:space="preserve">with the sneakers </w:t>
+      </w:r>
+      <w:r>
+        <w:t>in a week or less. Jake will contact you when we’re back in town with the goods. “</w:t>
+      </w:r>
+    </w:p>
+    <w:p>
+      <w:r>
+        <w:t>Martin said to Jake, “You know where my place is? Meet me there.”</w:t>
+      </w:r>
+    </w:p>
+    <w:p>
+      <w:pPr>
+        <w:pStyle w:val="Heading2"/>
+      </w:pPr>
+      <w:r>
+        <w:t>Road Trip</w:t>
+      </w:r>
+    </w:p>
+    <w:p>
+      <w:r>
+        <w:t xml:space="preserve">Jake didn’t remember exactly where Martin’s mine was. He knew it was </w:t>
+      </w:r>
+      <w:proofErr w:type="gramStart"/>
+      <w:r>
+        <w:t>off of</w:t>
+      </w:r>
+      <w:proofErr w:type="gramEnd"/>
+      <w:r>
+        <w:t xml:space="preserve"> I-15 but couldn’t remember exactly where. They agreed to meet at the gas station/truck stop near the town of Jean.</w:t>
+      </w:r>
+      <w:r>
+        <w:t xml:space="preserve"> Martin got there first and saw Jake pull into the gas station in his dark green F-150 pickup. It had a locking diamond plate bed cover that he previously used to securely transport marijuana for the growers. This time it would transport the stolen shoes.</w:t>
+      </w:r>
+    </w:p>
+    <w:p>
+      <w:pPr>
+        <w:rPr>
+          <w:i/>
+          <w:sz w:val="18"/>
+        </w:rPr>
+      </w:pPr>
+      <w:r>
+        <w:rPr>
+          <w:i/>
+          <w:sz w:val="18"/>
+        </w:rPr>
+        <w:t xml:space="preserve">&lt;at Jean, they tossed out their old </w:t>
+      </w:r>
+      <w:proofErr w:type="gramStart"/>
+      <w:r>
+        <w:rPr>
+          <w:i/>
+          <w:sz w:val="18"/>
+        </w:rPr>
+        <w:t>cell  phones</w:t>
+      </w:r>
+      <w:proofErr w:type="gramEnd"/>
+      <w:r>
+        <w:rPr>
+          <w:i/>
+          <w:sz w:val="18"/>
+        </w:rPr>
+        <w:t xml:space="preserve"> and switched to new burners, just in case</w:t>
+      </w:r>
+      <w:r>
+        <w:rPr>
+          <w:i/>
+          <w:sz w:val="18"/>
+        </w:rPr>
+        <w:t>. They talk about Jake getting tired of his girl and he was pretty sure she was getting tired of him. They left on good terms. She was going to take the bus to visit a cousin in New Mexico before heading back to CA</w:t>
+      </w:r>
+      <w:r>
+        <w:rPr>
+          <w:i/>
+          <w:sz w:val="18"/>
+        </w:rPr>
+        <w:t xml:space="preserve">. Maybe write about how the Satan’s tried to track Jake by getting Austin’s phone records and looking at the phone numbers. They had to buy 12 large duffle bags at an army surplus store. They figured that 10 would be enough, but bought 12 to be sure. </w:t>
+      </w:r>
+      <w:r>
+        <w:rPr>
+          <w:i/>
+          <w:sz w:val="18"/>
+        </w:rPr>
+        <w:t xml:space="preserve">They bought new jeans and new dark colored long sleeve shirts to do the job in. They would toss these clothes out at a gas station when the job was done so there would be less chance of fiber evidence being linked back to them. </w:t>
+      </w:r>
+      <w:r>
+        <w:rPr>
+          <w:i/>
+          <w:sz w:val="18"/>
+        </w:rPr>
+        <w:t>&gt;</w:t>
+      </w:r>
+    </w:p>
+    <w:p>
+      <w:pPr>
+        <w:pStyle w:val="Heading2"/>
+      </w:pPr>
+      <w:r>
+        <w:t>The Job</w:t>
+      </w:r>
+    </w:p>
+    <w:p/>
+    <w:p>
+      <w:pPr>
+        <w:pStyle w:val="Heading2"/>
+      </w:pPr>
+      <w:r>
+        <w:t>The Handoff</w:t>
+      </w:r>
+    </w:p>
+    <w:p>
+      <w:r>
+        <w:t xml:space="preserve">It was midafternoon by the time </w:t>
+      </w:r>
+      <w:r>
+        <w:t>Jake and</w:t>
+      </w:r>
+      <w:r>
+        <w:t xml:space="preserve"> Martin arrived back at the motel in Ontario after abandoning the </w:t>
+      </w:r>
+      <w:proofErr w:type="spellStart"/>
+      <w:r>
+        <w:t>Rav</w:t>
+      </w:r>
+      <w:proofErr w:type="spellEnd"/>
+      <w:r>
+        <w:t xml:space="preserve"> 4. They were exhausted after the excitement of the early morning and the long drive. They </w:t>
+      </w:r>
+      <w:r>
+        <w:lastRenderedPageBreak/>
+        <w:t xml:space="preserve">decided to have dinner and spend the night there rather than immediately get back on the road to Las Vegas. Martin took a shower and Jake texted Austin to let him know the job was done. He texted ‘Job done. No problems. Be ready to meet tomorrow evening.’ </w:t>
+      </w:r>
+    </w:p>
+    <w:p>
+      <w:r>
+        <w:t xml:space="preserve">Austin texted back that he was relieved and asked where and when. Jake texted, ‘I’ll let you know where tomorrow’. </w:t>
+      </w:r>
+    </w:p>
+    <w:p>
+      <w:r>
+        <w:t xml:space="preserve">After Martin was out of the shower and dressed, Jake asked him if he had a place in mind to trade the shoes for the flash drive. </w:t>
+      </w:r>
+    </w:p>
+    <w:p>
+      <w:r>
+        <w:t xml:space="preserve">Martin said, “I have some ideas. I want a place that’s out in the open where we can see who drives up. Preferably one that doesn’t have too many security cameras. Also, I’d like for it to have good freeway access in case </w:t>
+      </w:r>
+      <w:r>
+        <w:t xml:space="preserve">there’s trouble and </w:t>
+      </w:r>
+      <w:r>
+        <w:t xml:space="preserve">we </w:t>
+      </w:r>
+      <w:proofErr w:type="gramStart"/>
+      <w:r>
+        <w:t>have to</w:t>
+      </w:r>
+      <w:proofErr w:type="gramEnd"/>
+      <w:r>
+        <w:t xml:space="preserve"> get away. I was thinking about one of the big outdoor parking lots like at the Target or TJ Maxx on Flamingo.’</w:t>
+      </w:r>
+    </w:p>
+    <w:p>
+      <w:r>
+        <w:t>Jake said, ‘</w:t>
+      </w:r>
+      <w:r>
+        <w:t>Are you expecting trouble?”</w:t>
+      </w:r>
+    </w:p>
+    <w:p>
+      <w:r>
+        <w:t>Martin said, “Not really, but you never know. I don’t expect Austin to try anything, but he might have told someone.”</w:t>
+      </w:r>
+    </w:p>
+    <w:p>
+      <w:r>
+        <w:t xml:space="preserve">Jake said, “Yeah. Better to be safe. </w:t>
+      </w:r>
+      <w:r>
+        <w:t xml:space="preserve">Traffic can get bad around Flamingo. How about </w:t>
+      </w:r>
+      <w:r>
+        <w:t>the outlet mall south of the airport? It has good access to I-15 and 215. It also doesn’t get caught up in the strip traffic.</w:t>
       </w:r>
       <w:r>
         <w:t>’</w:t>
       </w:r>
-      <w:r>
-        <w:t>s Guillermo. Do you know how I can get in touch with him?”</w:t>
-      </w:r>
-    </w:p>
-    <w:p>
-      <w:r>
-        <w:t>The Satan scowled at him, “I don’t know no one named Guillermo.  I’m kinda busy right now.”</w:t>
-      </w:r>
-    </w:p>
-    <w:p>
-      <w:r>
-        <w:t>The big Satan missed his shot and cursed, “You fuckin distracted me, asshole. Who you lookin for?”</w:t>
+    </w:p>
+    <w:p>
+      <w:r>
+        <w:t>Martin said, “I haven’t been there. Let me look it up online. Sounds promising.”</w:t>
+      </w:r>
+    </w:p>
+    <w:p>
+      <w:r>
+        <w:t>Martin looked it up and agreed they’d tell Austin to meet them in the northwest corner. Martin said, “You can text him from the road tomorrow.”</w:t>
+      </w:r>
+    </w:p>
+    <w:p/>
+    <w:p>
+      <w:r>
+        <w:t>After getting the text from Jake, Austin felt relieved. It would all be over soon. He sent an email to a couple of his best customers letting them know he had some hot new inventory. He’d give them the details in a day or two.</w:t>
+      </w:r>
+    </w:p>
+    <w:p>
+      <w:r>
+        <w:t xml:space="preserve">He </w:t>
+      </w:r>
+      <w:proofErr w:type="gramStart"/>
+      <w:r>
+        <w:t>closed up</w:t>
+      </w:r>
+      <w:proofErr w:type="gramEnd"/>
+      <w:r>
+        <w:t xml:space="preserve"> the shop at 7pm and drove home. He was mentally spending the money that he was going to make selling the shoes. He noticed two motorcycles in his rearview mirrors. One of them </w:t>
+      </w:r>
+      <w:proofErr w:type="spellStart"/>
+      <w:r>
+        <w:t>kinda</w:t>
+      </w:r>
+      <w:proofErr w:type="spellEnd"/>
+      <w:r>
+        <w:t xml:space="preserve"> looked like Guillermo. </w:t>
+      </w:r>
+    </w:p>
+    <w:p>
+      <w:r>
+        <w:t xml:space="preserve">As he pulled his car into the garage, the two bikers pulled into his driveway. Austin got out of his car and walked to the bikers. It was Guillermo and one of the other </w:t>
+      </w:r>
+      <w:proofErr w:type="spellStart"/>
+      <w:r>
+        <w:t>Satans</w:t>
+      </w:r>
+      <w:proofErr w:type="spellEnd"/>
+      <w:r>
+        <w:t xml:space="preserve"> he had seen at the bar. The big guy. Austin said, “Hey guys, how are you doing?”</w:t>
+      </w:r>
+    </w:p>
+    <w:p>
+      <w:r>
+        <w:t>Billy said, “We’re ok. Why don’t you invite us in. We have some things to talk about.”</w:t>
+      </w:r>
+    </w:p>
+    <w:p>
+      <w:r>
+        <w:t xml:space="preserve">Austin said, “Well, I wasn’t expecting company, but come on in.” The three went through the garage and into Austin’s house. </w:t>
+      </w:r>
+      <w:r>
+        <w:t xml:space="preserve">Austin dropped his car keys on the built-in telephone desk. </w:t>
+      </w:r>
+      <w:r>
+        <w:t xml:space="preserve">There wasn’t any good place to sit except the folding chairs around the card table. </w:t>
+      </w:r>
+      <w:r>
+        <w:t xml:space="preserve">The card table and chairs hadn’t moved from where they were the week before. </w:t>
+      </w:r>
+      <w:r>
+        <w:t xml:space="preserve">Austin said, “Have a seat. Would you like something to drink? All I have is beer or water.” </w:t>
       </w:r>
     </w:p>
     <w:p>
       <w:r>
         <w:lastRenderedPageBreak/>
-        <w:t>Austin told him again, “A guy named Guillermo. I went to high school with him. Maybe he’s going by Bill now. I don’t know.”</w:t>
-      </w:r>
-    </w:p>
-    <w:p>
-      <w:r>
-        <w:t xml:space="preserve">The Satan with the tattoo was </w:t>
-      </w:r>
-      <w:r>
-        <w:t xml:space="preserve">leaning over, </w:t>
-      </w:r>
-      <w:r>
-        <w:t xml:space="preserve">lining up his shot and </w:t>
-      </w:r>
-      <w:r>
-        <w:t>looked up</w:t>
-      </w:r>
-      <w:r>
-        <w:t xml:space="preserve">, “Crazy Billy?” He looked at the other Satan and said, “Do you know Crazy Billy’s last name? </w:t>
-      </w:r>
-      <w:r>
-        <w:t>Conan or something”</w:t>
-      </w:r>
-    </w:p>
-    <w:p>
-      <w:r>
-        <w:t>Austin said, “My high school friend’s last name is Cooney”</w:t>
-      </w:r>
-    </w:p>
-    <w:p>
-      <w:r>
-        <w:t>The big guy said, “Yeah. That’s Crazy Billy Cooney. I’ll give him a message. Who are you?”</w:t>
-      </w:r>
-    </w:p>
-    <w:p>
-      <w:r>
-        <w:t xml:space="preserve">Austin told him and gave him his number. The Satan pulled an </w:t>
-      </w:r>
-      <w:r>
-        <w:t>iPhone</w:t>
-      </w:r>
-      <w:r>
-        <w:t xml:space="preserve"> out of his back pocket and put in Austin’s number. Austin said, “Tell him I have a business proposition for him. It’s urgent.”</w:t>
-      </w:r>
-    </w:p>
-    <w:p>
-      <w:r>
-        <w:t>The big guy said, “I said I’d tell him. Now don’t</w:t>
-      </w:r>
-      <w:r>
-        <w:t xml:space="preserve"> fuckin</w:t>
-      </w:r>
-      <w:r>
-        <w:t xml:space="preserve"> bother us.”</w:t>
-      </w:r>
-    </w:p>
-    <w:p>
-      <w:r>
-        <w:t>Austin got the hint. He finished his beer</w:t>
-      </w:r>
-      <w:r>
-        <w:t xml:space="preserve"> and left.</w:t>
-      </w:r>
-    </w:p>
-    <w:p>
-      <w:r>
-        <w:t>Later that evening, Austin’s phone rang from an unknown number. He answered. Wow, it was his old friend Guillermo, or as he was called now, Bill</w:t>
-      </w:r>
-      <w:r>
-        <w:t>y</w:t>
-      </w:r>
-      <w:r>
-        <w:t>. He told Bill</w:t>
-      </w:r>
-      <w:r>
-        <w:t>y</w:t>
-      </w:r>
-      <w:r>
-        <w:t xml:space="preserve"> about his shoe business and they chatted about people they used to know. After a few minutes they got to the point. Bill said, “So, you have a business proposition for me?”</w:t>
-      </w:r>
-    </w:p>
-    <w:p>
-      <w:r>
-        <w:t>Austin said, “Yeah, I have the chance to get a bargain on some inventory for my shop and I need financing”</w:t>
-      </w:r>
-    </w:p>
-    <w:p>
-      <w:r>
-        <w:t>Bill</w:t>
-      </w:r>
-      <w:r>
-        <w:t>y</w:t>
-      </w:r>
-      <w:r>
-        <w:t xml:space="preserve"> said, “Let’s not talk about it on the phone. It doesn’t sound like the type of thing that we do, but for old times sake, </w:t>
-      </w:r>
-      <w:r>
-        <w:t>I’ll hear you out. Can you meet me at the bar tomorrow afternoon around 4? The same place you met Jeff and Steve.”</w:t>
-      </w:r>
-    </w:p>
-    <w:p>
-      <w:r>
-        <w:t>Austin said he’d be there.</w:t>
-      </w:r>
-    </w:p>
-    <w:p>
-      <w:r>
-        <w:t xml:space="preserve">Austin was a bundle of nerves in the shop on Thursday morning. </w:t>
-      </w:r>
-      <w:r>
-        <w:t xml:space="preserve">First thing in the morning he usually checked his online shop for any overnight sales or messages he needed to answer. One of his repeat online customers bought a pair of Answer DMXs and a pair of Curry 4 NBA Jams. He found them in his inventory and prepared to ship them out.  </w:t>
-      </w:r>
-      <w:r>
-        <w:t xml:space="preserve">He filled out the shipping form and printed out labels several times a day. Today he </w:t>
-      </w:r>
-      <w:r>
-        <w:t xml:space="preserve">kept </w:t>
-      </w:r>
-      <w:r>
-        <w:t>screw</w:t>
-      </w:r>
-      <w:r>
-        <w:t xml:space="preserve">ing </w:t>
-      </w:r>
-      <w:r>
-        <w:t>up putting the labels in the printer correctly.</w:t>
-      </w:r>
-    </w:p>
-    <w:p>
-      <w:r>
-        <w:t>When he was done with processing sales and online queries, h</w:t>
-      </w:r>
-      <w:r>
-        <w:t xml:space="preserve">e spent the quiet time in the shop doing marketing for his web site and browsing the sneaker forums looking for customers. </w:t>
-      </w:r>
-      <w:r>
-        <w:t>Today, h</w:t>
-      </w:r>
-      <w:r>
-        <w:t>e alternated with daydreams of what he’d do with the extra cash after the robbery and angst about all the things that could go wrong</w:t>
-      </w:r>
-      <w:r>
-        <w:t xml:space="preserve"> and lead to him going to jail.</w:t>
-      </w:r>
-    </w:p>
-    <w:p>
-      <w:r>
-        <w:t>In case Bill</w:t>
-      </w:r>
-      <w:r>
-        <w:t>y</w:t>
-      </w:r>
-      <w:r>
-        <w:t xml:space="preserve"> didn’t come through, Austin looked up </w:t>
-      </w:r>
-      <w:r>
-        <w:t>the Craigslist listings he was looking at yesterday. The most promising one was from a local company called Simone Capitol Partners. He checked out their web site. It looked like a legit place and they said they did loans up to $5 mil with no collateral. They had a local number too. If he struck out with the Satans he’d call them next.</w:t>
-      </w:r>
-    </w:p>
-    <w:p>
-      <w:r>
-        <w:t xml:space="preserve">He felt a lot more relaxed driving out to ‘The Round Up’ today than he did yesterday. This time he was invited and was meeting someone he knew. </w:t>
-      </w:r>
-      <w:r>
-        <w:t>He didn’t bother to go home to dress up or get his motorcycle</w:t>
-      </w:r>
+        <w:t xml:space="preserve">Billy pulled out a folding chair and sat down. He said, “We’re good”. The big guy didn’t say anything and remained standing. </w:t>
+      </w:r>
+    </w:p>
+    <w:p>
+      <w:r>
+        <w:t>Austin took one of the other chairs and sat down.</w:t>
+      </w:r>
+    </w:p>
+    <w:p>
+      <w:r>
+        <w:t xml:space="preserve">Billy said, “We’ve been thinking over your business proposition and have another </w:t>
+      </w:r>
+      <w:r>
+        <w:t>idea. You help us out and everything will end up the same for you. If not, there could be trouble.”</w:t>
+      </w:r>
+    </w:p>
+    <w:p>
+      <w:r>
+        <w:t>Austin gulped, “Okay…”</w:t>
+      </w:r>
+    </w:p>
+    <w:p>
+      <w:r>
+        <w:t>Billy said, “You tell us how the transfer takes place and we’ll be there to take the memory stick and this guy Jake and his partner. They can’t be allowed to do business in our territory without paying us a tax. We’ll be reasonable with them.”</w:t>
+      </w:r>
+    </w:p>
+    <w:p>
+      <w:r>
+        <w:t>Austin said, “I don’t know how the transfer will go down. I just got a text from Jake that it would be sometime tomorrow”</w:t>
+      </w:r>
+    </w:p>
+    <w:p>
+      <w:r>
+        <w:t xml:space="preserve">Billy </w:t>
+      </w:r>
+      <w:r>
+        <w:t>smiled</w:t>
+      </w:r>
+      <w:r>
+        <w:t xml:space="preserve">, “They’ll tell you tomorrow and then you’ll call me. Don’t worry we’ll be watching you. If you rat us </w:t>
+      </w:r>
+      <w:proofErr w:type="gramStart"/>
+      <w:r>
+        <w:t>out</w:t>
+      </w:r>
+      <w:proofErr w:type="gramEnd"/>
+      <w:r>
+        <w:t xml:space="preserve"> we’ll know it. For insurance, we’ll take the flash drive with the bitcoin with us</w:t>
+      </w:r>
+      <w:proofErr w:type="gramStart"/>
       <w:r>
         <w:t>.</w:t>
       </w:r>
-    </w:p>
-    <w:p>
+      <w:r>
+        <w:t xml:space="preserve"> </w:t>
+      </w:r>
+      <w:r>
+        <w:t>”</w:t>
+      </w:r>
+      <w:proofErr w:type="gramEnd"/>
+    </w:p>
+    <w:p>
+      <w:r>
+        <w:t xml:space="preserve">Austin said, “The flash drive is in a </w:t>
+      </w:r>
+      <w:r>
+        <w:t xml:space="preserve">cash </w:t>
+      </w:r>
+      <w:r>
+        <w:t>box</w:t>
+      </w:r>
+      <w:r>
+        <w:t xml:space="preserve"> in my spare bedroom. I’ll get it. “</w:t>
+      </w:r>
+    </w:p>
+    <w:p>
+      <w:r>
+        <w:t xml:space="preserve">The big guy followed Austin as he went to retrieve it. Austin picked up his keys from the desk and went to the spare bedroom. </w:t>
+      </w:r>
+      <w:r>
+        <w:t xml:space="preserve">The flash drive was in a grey metal cashbox in the top cardboard </w:t>
+      </w:r>
+      <w:r>
+        <w:t xml:space="preserve">box in the first </w:t>
+      </w:r>
+      <w:r>
+        <w:t xml:space="preserve">stack of boxes. Austin took </w:t>
+      </w:r>
+      <w:r>
+        <w:t xml:space="preserve">the </w:t>
+      </w:r>
+      <w:r>
+        <w:t>cashbox</w:t>
+      </w:r>
+      <w:r>
+        <w:t xml:space="preserve"> out of the cardboard box so he could open it. He took his</w:t>
+      </w:r>
+      <w:r>
+        <w:t xml:space="preserve"> key and started to open the fireproof box. </w:t>
+      </w:r>
+      <w:r>
+        <w:t xml:space="preserve">He kept </w:t>
+      </w:r>
+      <w:r>
+        <w:t>some</w:t>
+      </w:r>
+      <w:r>
+        <w:t xml:space="preserve"> important papers and now the flash drive along with his 380 Smith and Wesson pistol in the </w:t>
+      </w:r>
+      <w:r>
+        <w:t>cashbox</w:t>
+      </w:r>
+      <w:r>
+        <w:t xml:space="preserve">. As he opened the lid, the big Satan saw the pistol and </w:t>
+      </w:r>
+      <w:r>
+        <w:t>clouted</w:t>
+      </w:r>
+      <w:r>
+        <w:t xml:space="preserve"> him across th</w:t>
+      </w:r>
+      <w:r>
+        <w:t>e side of his head</w:t>
+      </w:r>
+      <w:r>
+        <w:t xml:space="preserve">. Austin fell on top of the next stack of boxes. The Satan grabbed the gun in his big fist, put the </w:t>
+      </w:r>
+      <w:r>
+        <w:t>cashbox</w:t>
+      </w:r>
+      <w:r>
+        <w:t xml:space="preserve"> under his arm and dragged Austin by the arm back down the hallway to the dining room. </w:t>
+      </w:r>
+    </w:p>
+    <w:p>
+      <w:r>
+        <w:t>The big Satan finally spoke, “This asshole has a cute little gun” and handed it to Billy. He pu</w:t>
+      </w:r>
+      <w:r>
+        <w:t xml:space="preserve">shed the coffee can of chips out of the way and put the </w:t>
+      </w:r>
+      <w:r>
+        <w:t>cashbox</w:t>
+      </w:r>
+      <w:r>
+        <w:t xml:space="preserve"> down. </w:t>
+      </w:r>
+    </w:p>
+    <w:p>
+      <w:r>
+        <w:t xml:space="preserve"> </w:t>
+      </w:r>
+      <w:r>
+        <w:t xml:space="preserve">Billy chuckled, ejected the clip and cleared S&amp;Ws chamber. He put it down on the table. </w:t>
+      </w:r>
+      <w:r>
+        <w:t>Billy said, “What, you were going to shoot us?”</w:t>
+      </w:r>
+    </w:p>
+    <w:p>
+      <w:r>
+        <w:t xml:space="preserve">Austin </w:t>
+      </w:r>
+      <w:r>
+        <w:t>cried</w:t>
+      </w:r>
+      <w:r>
+        <w:t xml:space="preserve">, “You hurt me. I wasn’t getting the gun. I just where I </w:t>
+      </w:r>
+      <w:r>
+        <w:t>keep</w:t>
+      </w:r>
+      <w:r>
+        <w:t xml:space="preserve"> it </w:t>
+      </w:r>
+      <w:r>
+        <w:t>locked up</w:t>
+      </w:r>
+      <w:r>
+        <w:t xml:space="preserve">. </w:t>
+      </w:r>
+      <w:r>
+        <w:t>There. Take the flash drive. It won’t do you any good. It’s encrypted and I don’t know the password”</w:t>
+      </w:r>
+    </w:p>
+    <w:p>
+      <w:r>
+        <w:t>Billy said, “We’ll check on that. I prefer to hold it anyway</w:t>
+      </w:r>
+      <w:proofErr w:type="gramStart"/>
+      <w:r>
+        <w:t xml:space="preserve">. </w:t>
+      </w:r>
+      <w:proofErr w:type="gramEnd"/>
+      <w:r>
+        <w:t>Call me as soon as you know when and where you get the goods. I’ll give you back the flash drive before you meet with them. See you tomorrow.”</w:t>
+      </w:r>
+    </w:p>
+    <w:p>
+      <w:r>
+        <w:t>Austin said, “Guillermo, we used to be friends. Why are you doing this to me?”</w:t>
+      </w:r>
+    </w:p>
+    <w:p>
+      <w:r>
+        <w:t xml:space="preserve">Billy said, “We’re not in high school anymore. I have obligations to my new </w:t>
+      </w:r>
+      <w:r>
+        <w:t>family</w:t>
+      </w:r>
+      <w:r>
+        <w:t xml:space="preserve">. When you came to me asking for money, my boss had the idea to rip off the </w:t>
+      </w:r>
+      <w:r>
+        <w:t xml:space="preserve">thieves. He wanted me to kidnap you and torture you for the password. I told him that I believed you when you said you didn’t have it. If it wasn’t for </w:t>
+      </w:r>
+      <w:proofErr w:type="gramStart"/>
+      <w:r>
+        <w:t>me</w:t>
+      </w:r>
+      <w:proofErr w:type="gramEnd"/>
+      <w:r>
+        <w:t xml:space="preserve"> you’d be spending the time until the handoff locked up in our clubhouse. I stood up for you to make sure you didn’t get hurt. You’ll still get the sneakers and pay back whoever you borrowed from. </w:t>
+      </w:r>
       <w:r>
         <w:lastRenderedPageBreak/>
-        <w:t xml:space="preserve">This afternoon there were </w:t>
-      </w:r>
-      <w:r>
-        <w:t>four</w:t>
-      </w:r>
-      <w:r>
-        <w:t xml:space="preserve"> bikes on the walkway in front of the bar. There was a black Harley-Davidson branded F-150 crew</w:t>
-      </w:r>
-      <w:r>
-        <w:t xml:space="preserve"> </w:t>
-      </w:r>
-      <w:r>
-        <w:t xml:space="preserve">cab in one of the car spots near the door.  </w:t>
-      </w:r>
-    </w:p>
-    <w:p>
-      <w:r>
-        <w:t xml:space="preserve">Austin parked a couple of spots away from the F-150, climbed out of his Yukon and went in. There were quite a few more people in the bar today than there were yesterday. There were three Satans in their gang cuts at the bar. Austin recognized the first guy as wiry </w:t>
-      </w:r>
-      <w:r>
-        <w:t>pool player from yesterday. The second guy he hadn’t seen before and the third guy was his old friend.</w:t>
-      </w:r>
-    </w:p>
-    <w:p>
-      <w:r>
-        <w:t>Sitting in the first booth</w:t>
-      </w:r>
-      <w:r>
-        <w:t xml:space="preserve"> </w:t>
-      </w:r>
-      <w:r>
-        <w:t>were two middle aged guy</w:t>
-      </w:r>
-      <w:r>
-        <w:t>s. The first was</w:t>
-      </w:r>
-      <w:r>
-        <w:t xml:space="preserve"> wearing a logo work shirt that was sharply pressed. He was sitting next to a muscly guy wearing a black tee-shirt. They were both looking at a lap top computer screen. It looked to Austin that they were having a business meeting. </w:t>
-      </w:r>
-    </w:p>
-    <w:p>
-      <w:r>
-        <w:t>Bill</w:t>
-      </w:r>
-      <w:r>
-        <w:t>y</w:t>
-      </w:r>
-      <w:r>
-        <w:t xml:space="preserve"> looked up </w:t>
-      </w:r>
-      <w:r>
-        <w:t>when Austin came in and smiled at him. Austin hadn’t seen Bill for at least four years, maybe five. Bill</w:t>
-      </w:r>
-      <w:r>
-        <w:t>y</w:t>
-      </w:r>
-      <w:r>
-        <w:t xml:space="preserve"> had fine lines around his eyes from squinting in the bright desert sun. His hair was starting to recede too. Austin lied amiably, “Bill, you look just the same as you did last </w:t>
-      </w:r>
-      <w:proofErr w:type="gramStart"/>
-      <w:r>
-        <w:t>time</w:t>
-      </w:r>
-      <w:proofErr w:type="gramEnd"/>
-      <w:r>
-        <w:t xml:space="preserve"> I saw you.”</w:t>
-      </w:r>
-    </w:p>
-    <w:p>
-      <w:r>
-        <w:t>Bill</w:t>
-      </w:r>
-      <w:r>
-        <w:t>y</w:t>
-      </w:r>
-      <w:r>
-        <w:t xml:space="preserve"> said, “You look the same too. Great to see you again.</w:t>
-      </w:r>
-      <w:r>
-        <w:t xml:space="preserve"> Do you want a beer?</w:t>
-      </w:r>
-      <w:r>
-        <w:t>”</w:t>
-      </w:r>
-      <w:r>
-        <w:t xml:space="preserve"> Austin shook his head. Billy</w:t>
-      </w:r>
-      <w:r>
-        <w:t xml:space="preserve"> didn’t bother to introduce the other two Satans. </w:t>
-      </w:r>
-    </w:p>
-    <w:p>
-      <w:r>
-        <w:t>Bill continued, “</w:t>
-      </w:r>
-      <w:r>
-        <w:t>No? Then l</w:t>
-      </w:r>
-      <w:r>
-        <w:t>et’s get a booth and you can tell me about your opportunity”.</w:t>
-      </w:r>
-      <w:r>
-        <w:t xml:space="preserve"> </w:t>
-      </w:r>
-      <w:r>
-        <w:t>Billy lead Austin to the booth furthest to the back of the bar. “So, what do you have in mind?”, Billy said.</w:t>
-      </w:r>
-    </w:p>
-    <w:p>
-      <w:r>
-        <w:t xml:space="preserve">Austin told Billy that he knew about a multi-million-dollar shoe collection </w:t>
-      </w:r>
-      <w:r>
-        <w:t xml:space="preserve">in Silicon Valley </w:t>
-      </w:r>
-      <w:r>
-        <w:t>and was working with some heavy hitters to steal it. He was going fence it. The trouble was, he didn’t have the cash to buy the collection up front. He explained, “Jake and Frank, the guys I’m dealing with, want to see the money before they go and rob the place. I don’t have to pay until they deliver the goods. I</w:t>
-      </w:r>
-      <w:r>
-        <w:t xml:space="preserve">’m looking to borrow the </w:t>
-      </w:r>
-      <w:r>
-        <w:t>$1.3 million</w:t>
-      </w:r>
-      <w:r>
-        <w:t xml:space="preserve"> I need for the collection.  I can sell the cream of it quickly – within a couple of weeks – and pay you back. Can you help me out?”</w:t>
-      </w:r>
-    </w:p>
-    <w:p>
-      <w:r>
-        <w:t>Billy thought for a minute, ‘</w:t>
-      </w:r>
-      <w:r>
-        <w:t>You’re going to hang on to $1.3 mil in cash while they go do the robbery?’</w:t>
-      </w:r>
-    </w:p>
-    <w:p>
-      <w:r>
-        <w:t xml:space="preserve">Austin said, “No, not exactly. They want to do it with bitcoin. The $1.3 mil in bitcoin is going to go on a USB flash drive. I don’t know how it works exactly. They will put a password on the flash </w:t>
-      </w:r>
-      <w:proofErr w:type="gramStart"/>
-      <w:r>
-        <w:t>drive</w:t>
-      </w:r>
-      <w:proofErr w:type="gramEnd"/>
-      <w:r>
-        <w:t xml:space="preserve"> and I’ll hold onto it. I won’t be able to get at the money. When they deliver the shoes, I turn the flash drive over to them.”</w:t>
-      </w:r>
-    </w:p>
-    <w:p>
-      <w:r>
-        <w:t xml:space="preserve">Billy said, “Ok. Interesting. It sounds like </w:t>
-      </w:r>
-      <w:r>
-        <w:t>there’s money in it for both of us. $1.3 million is a lot of dough</w:t>
-      </w:r>
-      <w:r>
-        <w:t>, though.</w:t>
-      </w:r>
-      <w:r>
-        <w:t xml:space="preserve"> I’ll have to talk to my boss. Hang on a minute.”</w:t>
-      </w:r>
-    </w:p>
-    <w:p>
-      <w:r>
-        <w:t xml:space="preserve">Billy got up and walked over to the first booth where the two older guys were meeting. He talked softly to the guy in black tee shirt. The guy in the black tee shirt must be Billy’s boss. </w:t>
-      </w:r>
-      <w:r>
-        <w:t xml:space="preserve">Billy’s boss looked quizzically at the </w:t>
-      </w:r>
-      <w:r>
-        <w:t>guy in the pressed shirt</w:t>
-      </w:r>
-      <w:r>
-        <w:t xml:space="preserve"> who then said a couple of words. Billy’s boss nodded and said a something more to Billy. Austin thought, too bad he couldn’t read lips. </w:t>
-      </w:r>
-    </w:p>
-    <w:p>
-      <w:r>
-        <w:t>Billy came back from the discussion and said, “Sorry, Austin. We’re interested but it’s too much money. I trust you, but my boss doesn’t know you</w:t>
-      </w:r>
-      <w:r>
-        <w:t>. He doesn’t want to risk that much cash.”</w:t>
-      </w:r>
-    </w:p>
-    <w:p>
-      <w:r>
-        <w:t xml:space="preserve">Austin took the news gloomily. He sighed, “Ok. I guess I can understand.”  He got up shuffled out the door. </w:t>
-      </w:r>
-    </w:p>
+        <w:t>Jake and Frank will pay us our tax. If they refuse, they will be just two more holes in the desert. No matter what, it won’t come back to you. “</w:t>
+      </w:r>
+    </w:p>
+    <w:p>
+      <w:r>
+        <w:t>Billy and the big Satan left through the garage.</w:t>
+      </w:r>
+    </w:p>
+    <w:p/>
+    <w:p/>
+    <w:p>
+      <w:r>
+        <w:t xml:space="preserve">Jake and Martin checked out after a leisurely breakfast. They were in no hurry to sit in the car again for another </w:t>
+      </w:r>
+      <w:r>
+        <w:t>four-hour</w:t>
+      </w:r>
+      <w:r>
+        <w:t xml:space="preserve"> drive. </w:t>
+      </w:r>
+      <w:r>
+        <w:t xml:space="preserve">They lugged the ten large </w:t>
+      </w:r>
+      <w:proofErr w:type="spellStart"/>
+      <w:r>
+        <w:t>duffles</w:t>
+      </w:r>
+      <w:proofErr w:type="spellEnd"/>
+      <w:r>
+        <w:t xml:space="preserve"> full of shoe</w:t>
+      </w:r>
+      <w:r>
+        <w:t xml:space="preserve"> boxes</w:t>
+      </w:r>
+      <w:r>
+        <w:t xml:space="preserve"> into the back of </w:t>
+      </w:r>
+      <w:r>
+        <w:t>Jake’s truck</w:t>
+      </w:r>
+      <w:r>
+        <w:t xml:space="preserve"> and locked down the covers. Then they hit the road.</w:t>
+      </w:r>
+    </w:p>
+    <w:p>
+      <w:r>
+        <w:t xml:space="preserve"> They </w:t>
+      </w:r>
+      <w:r>
+        <w:t xml:space="preserve">drove up I-15 through Victorville and </w:t>
+      </w:r>
+      <w:r>
+        <w:t xml:space="preserve">hit some construction traffic around </w:t>
+      </w:r>
+      <w:r>
+        <w:t xml:space="preserve">Barstow. Miles and miles of dead straight desert freeway. </w:t>
+      </w:r>
+      <w:r>
+        <w:t xml:space="preserve">Martin mostly dozed while Jake drove. The hit a bump which woke Martin up for a minute. Next exit, Zzyzx Rd. If this wasn’t the middle of nowhere, nothing was. He went back to sleep. </w:t>
+      </w:r>
+    </w:p>
+    <w:p>
+      <w:r>
+        <w:t xml:space="preserve">Martin woke for good as Jake pulled off the highway at Jean on his way up to Martin’s place. </w:t>
+      </w:r>
+      <w:r>
+        <w:t xml:space="preserve"> He directed Jake off the highway to the gravel road that lead to Martin’s mine site. After bumping ar</w:t>
+      </w:r>
+      <w:r>
+        <w:t xml:space="preserve">ound up the gravel road, they got to Martin’s place. </w:t>
+      </w:r>
+    </w:p>
+    <w:p>
+      <w:r>
+        <w:t xml:space="preserve">Martin got out and stretched. He got his bag and car keys out of Jakes truck. He said to Jake, “You won’t have cell coverage until you get back to the interstate. When get coverage, text Austin and tell him to meet us at 6:30. </w:t>
+      </w:r>
+      <w:r>
+        <w:t>It will give me a chance to get</w:t>
+      </w:r>
+      <w:r>
+        <w:t xml:space="preserve"> there early to keep an eye on the place. </w:t>
+      </w:r>
+      <w:r>
+        <w:t xml:space="preserve"> You show up on time and I’ll appear when I see you and Austin. I’ll help you two lug the </w:t>
+      </w:r>
+      <w:proofErr w:type="spellStart"/>
+      <w:r>
+        <w:t>duffles</w:t>
+      </w:r>
+      <w:proofErr w:type="spellEnd"/>
+      <w:r>
+        <w:t xml:space="preserve"> into his Yukon.  Sound good?”</w:t>
+      </w:r>
+    </w:p>
+    <w:p>
+      <w:r>
+        <w:t xml:space="preserve">Jake agreed. He was tired of </w:t>
+      </w:r>
+      <w:proofErr w:type="gramStart"/>
+      <w:r>
+        <w:t>driving</w:t>
+      </w:r>
+      <w:proofErr w:type="gramEnd"/>
+      <w:r>
+        <w:t xml:space="preserve"> so he walked around and stretched his legs.</w:t>
+      </w:r>
+    </w:p>
+    <w:p>
+      <w:r>
+        <w:t xml:space="preserve">Martin went over to his truck and got his Glock 17 out of the tire </w:t>
+      </w:r>
+      <w:r>
+        <w:t xml:space="preserve">jack compartment. He double checked that the magazine was full and racked the slide. The Glock famously didn’t have a manual safety to bother with. </w:t>
+      </w:r>
+    </w:p>
+    <w:p>
+      <w:r>
+        <w:t>Jake said, “Is that really necessary? Austin isn’t going to rip us off.”</w:t>
+      </w:r>
+    </w:p>
+    <w:p>
+      <w:r>
+        <w:t>Martin said, “Agreed. He doesn’t have the balls. But you can’t be too careful. Someone else might try.”</w:t>
+      </w:r>
+    </w:p>
+    <w:p>
+      <w:r>
+        <w:t xml:space="preserve">&lt;&lt; </w:t>
+      </w:r>
+    </w:p>
+    <w:p>
+      <w:r>
+        <w:t xml:space="preserve">Frank texts Austin with the meeting location and time. Tells him to park his Yukon in the north west corner close to Warm Springs Blvd as far away from other cars as he can. The bikers plan to have two guys in car nearby and one hiding in the back of Austin’s Yukon. They guy in the back will surprise Martin and Jake and hold them at gun point while the other two come up from behind. </w:t>
+      </w:r>
+      <w:r>
+        <w:t xml:space="preserve">When Austin </w:t>
+      </w:r>
+      <w:proofErr w:type="gramStart"/>
+      <w:r>
+        <w:t>opens up</w:t>
+      </w:r>
+      <w:proofErr w:type="gramEnd"/>
+      <w:r>
+        <w:t xml:space="preserve"> the back of the SUV to start loading the shoes, the biker gets the drop on Jake but not Martin. Jake steps off to the side where the guy in the SUV can’t get a bead on him. He doesn’t see the biker come up from behind who hits him and knocks him out.</w:t>
+      </w:r>
+    </w:p>
+    <w:p>
+      <w:r>
+        <w:t xml:space="preserve">Next thing Martin knows is he’s tied up in a dark room. Jake’s </w:t>
+      </w:r>
+      <w:r>
+        <w:t xml:space="preserve">been shot in the leg and is still alive. He’s Can’t move so they didn’t bother to tie him up properly. </w:t>
+      </w:r>
+      <w:r>
+        <w:t xml:space="preserve">Austin is walking around free but is cowed by the </w:t>
+      </w:r>
+      <w:proofErr w:type="spellStart"/>
+      <w:r>
+        <w:t>Satans</w:t>
+      </w:r>
+      <w:proofErr w:type="spellEnd"/>
+      <w:r>
+        <w:t xml:space="preserve">. The head guy asks nicely for the password. Says that all he wants is his 20% tax for them </w:t>
+      </w:r>
+      <w:r>
+        <w:lastRenderedPageBreak/>
+        <w:t xml:space="preserve">operating in their territory. Martin refuses to give it up.  The head guys </w:t>
+      </w:r>
+      <w:proofErr w:type="gramStart"/>
+      <w:r>
+        <w:t>tells</w:t>
+      </w:r>
+      <w:proofErr w:type="gramEnd"/>
+      <w:r>
+        <w:t xml:space="preserve"> the them to torture him. They start by beating him up. They get board and tired and decide they should call in a specialist. The specialist is an Iraq war vet who knows how to waterboard and worse. The </w:t>
+      </w:r>
+      <w:proofErr w:type="spellStart"/>
+      <w:r>
+        <w:t>Satans</w:t>
+      </w:r>
+      <w:proofErr w:type="spellEnd"/>
+      <w:r>
+        <w:t xml:space="preserve"> go drink while they wait. Martin explains to Austin that they will probably kill him too. Austin waffles but eventually</w:t>
+      </w:r>
+      <w:r>
+        <w:t xml:space="preserve"> takes a knife and cuts one of Martin’s ropes. Martin lets himself out. Austin is too afraid to leave. They know where he lives and will come back later and kill him. Martin carries Jake out. Jake still has a phone and his car keys on him – the bikers didn’t search him carefully. They take an uber back to the outlet mall and get Jakes truck. They don’t have the flash drive. At the truck Martin gets his laptop and sends a message to a guy who SWATS the </w:t>
+      </w:r>
+      <w:proofErr w:type="spellStart"/>
+      <w:r>
+        <w:t>Satans</w:t>
+      </w:r>
+      <w:proofErr w:type="spellEnd"/>
+      <w:r>
+        <w:t xml:space="preserve">’ clubhouse. The </w:t>
+      </w:r>
+      <w:proofErr w:type="spellStart"/>
+      <w:r>
+        <w:t>Satans</w:t>
+      </w:r>
+      <w:proofErr w:type="spellEnd"/>
+      <w:r>
+        <w:t xml:space="preserve"> resist and there’s a firefight, many are shot. Austin doesn’t survive.</w:t>
+      </w:r>
+    </w:p>
+    <w:p>
+      <w:r>
+        <w:t xml:space="preserve">Martin drives back up to his mine and takes care of Jake. He tells Jake he has </w:t>
+      </w:r>
+      <w:r>
+        <w:t>money. The end.&gt;&gt;</w:t>
+      </w:r>
+    </w:p>
+    <w:p/>
     <w:p>
       <w:pPr>
         <w:rPr>
@@ -4987,7 +6794,6 @@
           <w:sz w:val="20"/>
           <w:szCs w:val="20"/>
         </w:rPr>
-        <w:lastRenderedPageBreak/>
         <w:t xml:space="preserve">&lt;&lt;What the bikers know – There might be a memory stick with $1.3M in bitcoin. There’s a shoe collection somewhere in SV worth millions. Two guys, Jake and Frank are going to steal it. </w:t>
       </w:r>
       <w:r>
@@ -5005,1123 +6811,17 @@
           <w:sz w:val="20"/>
           <w:szCs w:val="20"/>
         </w:rPr>
-        <w:t>Their plan</w:t>
-      </w:r>
+        <w:t>Their plan,</w:t>
+      </w:r>
+      <w:proofErr w:type="gramEnd"/>
       <w:r>
         <w:rPr>
           <w:i/>
           <w:sz w:val="20"/>
           <w:szCs w:val="20"/>
         </w:rPr>
-        <w:t>,</w:t>
-      </w:r>
-      <w:proofErr w:type="gramEnd"/>
-      <w:r>
-        <w:rPr>
-          <w:i/>
-          <w:sz w:val="20"/>
-          <w:szCs w:val="20"/>
-        </w:rPr>
-        <w:t xml:space="preserve"> take the encrypted flash drive from Austin. See if they can extract the bitcoin themselves. If not, invite themselves to the meet between Austin and Martin. Capture Jake and Frank and take them to their clubhouse to torture them for the password. Austin has no choice but to agree.  Satan’s clubhouse is a </w:t>
-      </w:r>
-      <w:r>
-        <w:rPr>
-          <w:i/>
-          <w:sz w:val="20"/>
-          <w:szCs w:val="20"/>
-        </w:rPr>
-        <w:t>Quonset</w:t>
-      </w:r>
-      <w:r>
-        <w:rPr>
-          <w:i/>
-          <w:sz w:val="20"/>
-          <w:szCs w:val="20"/>
-        </w:rPr>
-        <w:t xml:space="preserve"> hut in an industrial area way out on E Vegas Valley Road.  &gt;&gt;</w:t>
-      </w:r>
-    </w:p>
-    <w:p>
-      <w:pPr>
-        <w:pStyle w:val="Heading2"/>
-      </w:pPr>
-      <w:r>
-        <w:t>The Loan Sharks</w:t>
-      </w:r>
-    </w:p>
-    <w:p>
-      <w:r>
-        <w:t xml:space="preserve">Austin was depressed. He had pinned his hopes on Guillermo/Billy coming through for him. He moped around his shop for a couple of hours before </w:t>
-      </w:r>
-      <w:proofErr w:type="gramStart"/>
-      <w:r>
-        <w:t>closing up</w:t>
-      </w:r>
-      <w:proofErr w:type="gramEnd"/>
-      <w:r>
-        <w:t xml:space="preserve"> and going home. He knew he needed to try the loan </w:t>
-      </w:r>
-      <w:proofErr w:type="gramStart"/>
-      <w:r>
-        <w:t>sharks</w:t>
-      </w:r>
-      <w:proofErr w:type="gramEnd"/>
-      <w:r>
-        <w:t xml:space="preserve"> but he couldn’t bring himself to make the phone call. </w:t>
-      </w:r>
-    </w:p>
-    <w:p>
-      <w:r>
-        <w:t xml:space="preserve">When he got up on Friday morning, he had a new resolve to get the money. He’d call on the </w:t>
-      </w:r>
-      <w:r>
-        <w:t>moneylending</w:t>
-      </w:r>
-      <w:r>
-        <w:t xml:space="preserve"> company he found </w:t>
-      </w:r>
-      <w:r>
-        <w:t>online</w:t>
-      </w:r>
-      <w:r>
-        <w:t xml:space="preserve">. This was his last resort. It had to work. </w:t>
-      </w:r>
-    </w:p>
-    <w:p>
-      <w:r>
-        <w:t>First thing when he got to his store, he looked the place up again. He called their local number</w:t>
-      </w:r>
-      <w:r>
-        <w:t xml:space="preserve"> and talked to a receptionist. She told him that his best bet was to fill out the online form and they’d call him back. After he hung up, he opened his browser to their site, found the form, and filled it out. They wanted his name, contact info, social security number, driver’s license number, parents’ names, birthdate, as well as info on his business. How long had he been in business, what was his annual income, what debts did he </w:t>
-      </w:r>
-      <w:proofErr w:type="gramStart"/>
-      <w:r>
-        <w:t>have.</w:t>
-      </w:r>
-      <w:proofErr w:type="gramEnd"/>
-      <w:r>
-        <w:t xml:space="preserve"> If he wasn’t so desperate, he would never would have filled out so much personal info in an online form.</w:t>
-      </w:r>
-    </w:p>
-    <w:p>
-      <w:r>
-        <w:t>He got an email back immediately promising a call back within 24 hours. He only had around 24 hours before the whole project was sunk. He got on with his daily business of fulfilling online orders and then doing online promotion of his web site.</w:t>
-      </w:r>
-    </w:p>
-    <w:p>
-      <w:r>
-        <w:t>After lunch</w:t>
-      </w:r>
-      <w:r>
-        <w:t xml:space="preserve">, his phone rang. Caller ID said it was Simone Capital Partners. </w:t>
-      </w:r>
-      <w:r>
-        <w:t>He eagerly answered the phone. A male voice on the phone thanked him for applying for a loan. He said that he preliminarily qualified for a loan. They always wanted to meet with their borrowers in person before making a final decision. Would he like to make an appointment to finalize the loan?</w:t>
-      </w:r>
-    </w:p>
-    <w:p>
-      <w:r>
-        <w:t xml:space="preserve">Austin eagerly said yes. He agreed to meet </w:t>
-      </w:r>
-      <w:r>
-        <w:t xml:space="preserve">a Mr. Russo </w:t>
-      </w:r>
-      <w:r>
-        <w:t xml:space="preserve">at their office at </w:t>
-      </w:r>
-      <w:r>
-        <w:t>4</w:t>
-      </w:r>
-      <w:r>
-        <w:t>pm. The office was just on the other side of the 515 freeway, not far from his store.</w:t>
-      </w:r>
-      <w:r>
-        <w:t xml:space="preserve"> He thought about texting Jake with the good news. He decided to hold off until after he met with the lender. </w:t>
-      </w:r>
-    </w:p>
-    <w:p>
-      <w:r>
-        <w:t xml:space="preserve">At the appointed time, Austin </w:t>
-      </w:r>
-      <w:proofErr w:type="gramStart"/>
-      <w:r>
-        <w:t>closed up</w:t>
-      </w:r>
-      <w:proofErr w:type="gramEnd"/>
-      <w:r>
-        <w:t xml:space="preserve"> the store and drove over. The lending company was in an office park on Sahara. There were four buildings in the business park</w:t>
-      </w:r>
-      <w:r>
-        <w:t xml:space="preserve"> arranged around a central parking lot</w:t>
-      </w:r>
-      <w:r>
-        <w:t xml:space="preserve">. </w:t>
-      </w:r>
-      <w:r>
-        <w:t xml:space="preserve">They were identical oversized </w:t>
-      </w:r>
-      <w:r>
-        <w:t xml:space="preserve">California Mission style </w:t>
-      </w:r>
-      <w:proofErr w:type="gramStart"/>
-      <w:r>
-        <w:t>building</w:t>
-      </w:r>
-      <w:r>
-        <w:t>s</w:t>
-      </w:r>
-      <w:r>
-        <w:t xml:space="preserve"> </w:t>
-      </w:r>
-      <w:r>
-        <w:t>.</w:t>
-      </w:r>
-      <w:proofErr w:type="gramEnd"/>
-      <w:r>
-        <w:t xml:space="preserve"> Dark tinted glass windows sat behind three story tall pale stucco arches under a terra cotta roof. The overall effect was like a Taco Bell blown up on steroids. </w:t>
-      </w:r>
-    </w:p>
-    <w:p>
-      <w:r>
-        <w:t>Of the four buildings, o</w:t>
-      </w:r>
-      <w:r>
-        <w:t xml:space="preserve">ne had </w:t>
-      </w:r>
-      <w:r>
-        <w:t>a sign on it for</w:t>
-      </w:r>
-      <w:r>
-        <w:t xml:space="preserve"> a law firm and another was for a title company. </w:t>
-      </w:r>
-      <w:r>
-        <w:t xml:space="preserve"> </w:t>
-      </w:r>
-      <w:r>
-        <w:t xml:space="preserve">The third was for Simone Capital Partners. Austin parked and went into the lobby. It turned out that the loan company was on the third floor with the other two floors occupied by other businesses. He took the elevator to the third floor and stopped at the receptionist. </w:t>
-      </w:r>
-      <w:r>
-        <w:t xml:space="preserve">He told the receptionist that he </w:t>
-      </w:r>
-      <w:r>
-        <w:t xml:space="preserve">had an appointment with Mr. Russo and was told to wait. He didn’t have to wait long. </w:t>
-      </w:r>
-    </w:p>
-    <w:p>
-      <w:r>
-        <w:lastRenderedPageBreak/>
-        <w:t xml:space="preserve">A couple of minutes later the door into the main office opened and a guy in a light gray suit came out. He said, “Hi, my name is John Russo. You must be Austin. Why don’t you step into my </w:t>
-      </w:r>
-      <w:proofErr w:type="gramStart"/>
-      <w:r>
-        <w:t>office.</w:t>
-      </w:r>
-      <w:proofErr w:type="gramEnd"/>
-      <w:r>
-        <w:t xml:space="preserve">” </w:t>
-      </w:r>
-    </w:p>
-    <w:p>
-      <w:r>
-        <w:t>Russo held the door for Austin and ushered him into his office.</w:t>
-      </w:r>
-      <w:r>
-        <w:t xml:space="preserve"> </w:t>
-      </w:r>
-      <w:r>
-        <w:t xml:space="preserve">As a shoe guy, </w:t>
-      </w:r>
-      <w:r>
-        <w:t>Austin</w:t>
-      </w:r>
-      <w:r>
-        <w:t xml:space="preserve"> couldn’t help </w:t>
-      </w:r>
-      <w:proofErr w:type="gramStart"/>
-      <w:r>
-        <w:t>notice</w:t>
-      </w:r>
-      <w:proofErr w:type="gramEnd"/>
-      <w:r>
-        <w:t xml:space="preserve"> Russo’s fine Italian loafers.</w:t>
-      </w:r>
-      <w:r>
-        <w:t xml:space="preserve"> The office was a standard business office. A medium sized wooden desk sat facing away from the dark tinted window. </w:t>
-      </w:r>
-      <w:r>
-        <w:t xml:space="preserve">On the desk there was a computer keyboard and a flat screen monitor off to one side. </w:t>
-      </w:r>
-    </w:p>
-    <w:p>
-      <w:r>
-        <w:t>There was a book shelf with framed business awards and family pictures. Among the pictures was a photo of a teen aged boy in a baseball uniform who Austin figured was his son.</w:t>
-      </w:r>
-      <w:r>
-        <w:t xml:space="preserve"> There were two guest chairs on the near side of the desk facing it.</w:t>
-      </w:r>
-    </w:p>
-    <w:p>
-      <w:r>
-        <w:t>Russo sat at the desk and motioned for Austin to take one of the guest chairs. He said, “So you run a sneaker business. My teenage son always wants me to buy him the latest ones. They cost a fortune.  There’s obviously some money in it.”</w:t>
-      </w:r>
-    </w:p>
-    <w:p>
-      <w:r>
-        <w:t>Austin agreed, “Yes, some of classic</w:t>
-      </w:r>
-      <w:r>
-        <w:t xml:space="preserve">s </w:t>
-      </w:r>
-      <w:r>
-        <w:t xml:space="preserve">go for tens of thousands of dollars. </w:t>
-      </w:r>
-      <w:r>
-        <w:t>“</w:t>
-      </w:r>
-    </w:p>
-    <w:p>
-      <w:r>
-        <w:t>Russo continued, “I take it from your online application, you want to borrow a considerable sum of money</w:t>
-      </w:r>
-      <w:r>
-        <w:t xml:space="preserve">. What was </w:t>
-      </w:r>
-      <w:proofErr w:type="gramStart"/>
-      <w:r>
-        <w:t>it”.</w:t>
-      </w:r>
-      <w:proofErr w:type="gramEnd"/>
-      <w:r>
-        <w:t xml:space="preserve"> He glanced over at his computer screen, “Ah, 1.3 million dollars. What are you planning to do with the money?”</w:t>
-      </w:r>
-    </w:p>
-    <w:p>
-      <w:r>
-        <w:t>Austin said, “I have the opportunity to acquire some new inventory at, uh, a very attractive price. I figure I can sell off the inventory and pay back the loan within two or three weeks”</w:t>
-      </w:r>
-    </w:p>
-    <w:p>
-      <w:r>
-        <w:t xml:space="preserve">Russo </w:t>
-      </w:r>
-      <w:r>
-        <w:t xml:space="preserve">smiled and </w:t>
-      </w:r>
-      <w:r>
-        <w:t>winked at Austin, “I don’t need to know where</w:t>
-      </w:r>
-      <w:r>
-        <w:t xml:space="preserve"> you’re getting it from. Did anyone explain the terms of the loan?”</w:t>
-      </w:r>
-    </w:p>
-    <w:p>
-      <w:r>
-        <w:t>Austin shook his head and said no.</w:t>
-      </w:r>
-    </w:p>
-    <w:p>
-      <w:r>
-        <w:t xml:space="preserve">Russo said, “Ok, it’s simple really. We charge </w:t>
-      </w:r>
-      <w:r>
-        <w:t>10</w:t>
-      </w:r>
-      <w:r>
-        <w:t xml:space="preserve">% a week on unsecured loans. </w:t>
-      </w:r>
-      <w:proofErr w:type="gramStart"/>
-      <w:r>
-        <w:t>Three</w:t>
-      </w:r>
-      <w:r>
-        <w:t xml:space="preserve"> week</w:t>
-      </w:r>
-      <w:proofErr w:type="gramEnd"/>
-      <w:r>
-        <w:t xml:space="preserve"> minimum loan and you prepay the interest on the first </w:t>
-      </w:r>
-      <w:r>
-        <w:t>three</w:t>
-      </w:r>
-      <w:r>
-        <w:t xml:space="preserve"> weeks. After that the interest is payable weekly. You can pay the principal back at any time. </w:t>
-      </w:r>
-      <w:proofErr w:type="gramStart"/>
-      <w:r>
-        <w:t>As long as</w:t>
-      </w:r>
-      <w:proofErr w:type="gramEnd"/>
-      <w:r>
-        <w:t xml:space="preserve"> you’re making the weekly loan payments, we’re all good.</w:t>
-      </w:r>
-      <w:r>
-        <w:t xml:space="preserve"> </w:t>
-      </w:r>
-      <w:r>
-        <w:t>Great</w:t>
-      </w:r>
-      <w:r>
-        <w:t xml:space="preserve"> news for you. We’re running a special right now for new customers</w:t>
-      </w:r>
-      <w:proofErr w:type="gramStart"/>
-      <w:r>
-        <w:t xml:space="preserve">. </w:t>
-      </w:r>
-      <w:proofErr w:type="gramEnd"/>
-      <w:r>
-        <w:t>It’s 5% for the first three weeks and then it goes back up to the regular 10% rate</w:t>
-      </w:r>
-      <w:proofErr w:type="gramStart"/>
-      <w:r>
-        <w:t xml:space="preserve">. </w:t>
-      </w:r>
-      <w:proofErr w:type="gramEnd"/>
-      <w:r>
-        <w:t>It’s a smoking hot deal.</w:t>
-      </w:r>
-      <w:r>
-        <w:t>”</w:t>
-      </w:r>
-    </w:p>
-    <w:p>
-      <w:r>
-        <w:t xml:space="preserve">Austin knew it would be expensive, but not this expensive. This was his last option and he had to take it. He said, “Wait, </w:t>
-      </w:r>
-      <w:r>
-        <w:t>three</w:t>
-      </w:r>
-      <w:r>
-        <w:t xml:space="preserve"> </w:t>
-      </w:r>
-      <w:proofErr w:type="gramStart"/>
-      <w:r>
-        <w:t>week</w:t>
-      </w:r>
-      <w:proofErr w:type="gramEnd"/>
-      <w:r>
-        <w:t xml:space="preserve"> minimum, and I have to prepay? What’s that like </w:t>
-      </w:r>
-      <w:r>
-        <w:t>200</w:t>
-      </w:r>
-      <w:r>
-        <w:t xml:space="preserve"> </w:t>
-      </w:r>
-      <w:proofErr w:type="gramStart"/>
-      <w:r>
-        <w:t>grand</w:t>
-      </w:r>
-      <w:proofErr w:type="gramEnd"/>
-      <w:r>
-        <w:t>? If I had that, I wouldn’t need the loan.”</w:t>
-      </w:r>
-    </w:p>
-    <w:p>
-      <w:r>
-        <w:t xml:space="preserve">Russo smiled again, “Yes, typically people </w:t>
-      </w:r>
-      <w:r>
-        <w:t xml:space="preserve">in your situation </w:t>
-      </w:r>
-      <w:r>
-        <w:t xml:space="preserve">add </w:t>
-      </w:r>
-      <w:r>
-        <w:t xml:space="preserve">the </w:t>
-      </w:r>
-      <w:r>
-        <w:t xml:space="preserve">initial </w:t>
-      </w:r>
-      <w:r>
-        <w:t xml:space="preserve">interest </w:t>
-      </w:r>
-      <w:r>
-        <w:t>payments to the loan amount</w:t>
-      </w:r>
-      <w:r>
-        <w:t>. Do you want to do that?”</w:t>
-      </w:r>
-    </w:p>
-    <w:p>
-      <w:r>
-        <w:t>Austin swallowed hard and said yes.</w:t>
-      </w:r>
-    </w:p>
-    <w:p>
-      <w:r>
-        <w:t xml:space="preserve">Russo said, “Ok. According to my figures, you’ll be borrowing </w:t>
-      </w:r>
-      <w:r>
-        <w:t xml:space="preserve">1 million, </w:t>
-      </w:r>
-      <w:r>
-        <w:t>5</w:t>
-      </w:r>
-      <w:r>
-        <w:t>29</w:t>
-      </w:r>
-      <w:r>
-        <w:t xml:space="preserve"> thousand. Prepaid interest </w:t>
-      </w:r>
-      <w:r>
-        <w:t>is for 3 weeks at 5% is $229,000. Y</w:t>
-      </w:r>
-      <w:r>
-        <w:t>our available funds would be 1.3 million</w:t>
-      </w:r>
-      <w:r>
-        <w:t xml:space="preserve"> exactly</w:t>
-      </w:r>
-      <w:r>
-        <w:t>.</w:t>
-      </w:r>
-      <w:r>
-        <w:t xml:space="preserve"> </w:t>
-      </w:r>
-      <w:r>
-        <w:t>When the teaser rate ends, w</w:t>
-      </w:r>
-      <w:r>
-        <w:t xml:space="preserve">eekly payments </w:t>
-      </w:r>
-      <w:r>
-        <w:t>will</w:t>
-      </w:r>
-      <w:r>
-        <w:t xml:space="preserve"> be 1</w:t>
-      </w:r>
-      <w:r>
-        <w:t>53</w:t>
-      </w:r>
-      <w:r>
-        <w:t xml:space="preserve"> </w:t>
-      </w:r>
-      <w:proofErr w:type="gramStart"/>
-      <w:r>
-        <w:t>grand</w:t>
-      </w:r>
-      <w:proofErr w:type="gramEnd"/>
-      <w:r>
-        <w:t>. Are you sure you want to do this?</w:t>
-      </w:r>
-      <w:r>
-        <w:t>”</w:t>
-      </w:r>
-    </w:p>
-    <w:p>
-      <w:r>
-        <w:lastRenderedPageBreak/>
-        <w:t>Austin’s mind raced. This was better than going to jail for tax evasion, but it was going to be working his ass off if he was going to get out from under this loan. He sat there for a moment and then said meekly, “Ok</w:t>
-      </w:r>
-      <w:r>
-        <w:t>. Yes. I do.</w:t>
-      </w:r>
-      <w:r>
-        <w:t>”</w:t>
-      </w:r>
-    </w:p>
-    <w:p>
-      <w:pPr>
-        <w:rPr>
-          <w:i/>
-          <w:sz w:val="18"/>
-        </w:rPr>
-      </w:pPr>
-      <w:r>
-        <w:rPr>
-          <w:i/>
-          <w:sz w:val="18"/>
-        </w:rPr>
-        <w:t>&lt;&lt;for reference</w:t>
-      </w:r>
-    </w:p>
-    <w:p>
-      <w:pPr>
-        <w:rPr>
-          <w:i/>
-          <w:sz w:val="18"/>
-        </w:rPr>
-      </w:pPr>
-      <w:r>
-        <w:rPr>
-          <w:i/>
-          <w:sz w:val="18"/>
-        </w:rPr>
-        <w:tab/>
-      </w:r>
-      <w:r>
-        <w:rPr>
-          <w:i/>
-          <w:sz w:val="18"/>
-        </w:rPr>
-        <w:tab/>
-      </w:r>
-      <w:r>
-        <w:rPr>
-          <w:i/>
-          <w:sz w:val="18"/>
-        </w:rPr>
-        <w:t>10%</w:t>
-      </w:r>
-      <w:r>
-        <w:rPr>
-          <w:i/>
-          <w:sz w:val="18"/>
-        </w:rPr>
-        <w:tab/>
-      </w:r>
-      <w:r>
-        <w:rPr>
-          <w:i/>
-          <w:sz w:val="18"/>
-        </w:rPr>
-        <w:tab/>
-      </w:r>
-      <w:r>
-        <w:rPr>
-          <w:i/>
-          <w:sz w:val="18"/>
-        </w:rPr>
-        <w:t>5%</w:t>
-      </w:r>
-      <w:r>
-        <w:rPr>
-          <w:i/>
-          <w:sz w:val="18"/>
-        </w:rPr>
-        <w:tab/>
-      </w:r>
-      <w:r>
-        <w:rPr>
-          <w:i/>
-          <w:sz w:val="18"/>
-        </w:rPr>
-        <w:tab/>
-      </w:r>
-      <w:r>
-        <w:rPr>
-          <w:i/>
-          <w:sz w:val="18"/>
-        </w:rPr>
-        <w:t>3x</w:t>
-      </w:r>
-      <w:r>
-        <w:rPr>
-          <w:i/>
-          <w:sz w:val="18"/>
-        </w:rPr>
-        <w:tab/>
-      </w:r>
-    </w:p>
-    <w:p>
-      <w:pPr>
-        <w:rPr>
-          <w:i/>
-          <w:sz w:val="18"/>
-        </w:rPr>
-      </w:pPr>
-      <w:r>
-        <w:rPr>
-          <w:i/>
-          <w:sz w:val="18"/>
-        </w:rPr>
-        <w:t>$1,300,000</w:t>
-      </w:r>
-      <w:r>
-        <w:rPr>
-          <w:i/>
-          <w:sz w:val="18"/>
-        </w:rPr>
-        <w:tab/>
-        <w:t>$130,000</w:t>
-      </w:r>
-      <w:r>
-        <w:rPr>
-          <w:i/>
-          <w:sz w:val="18"/>
-        </w:rPr>
-        <w:tab/>
-        <w:t>$65,000</w:t>
-      </w:r>
-      <w:r>
-        <w:rPr>
-          <w:i/>
-          <w:sz w:val="18"/>
-        </w:rPr>
-        <w:tab/>
-        <w:t>$195,000</w:t>
-      </w:r>
-      <w:r>
-        <w:rPr>
-          <w:i/>
-          <w:sz w:val="18"/>
-        </w:rPr>
-        <w:tab/>
-        <w:t>$1,105,000</w:t>
-      </w:r>
-    </w:p>
-    <w:p>
-      <w:pPr>
-        <w:rPr>
-          <w:i/>
-          <w:sz w:val="18"/>
-        </w:rPr>
-      </w:pPr>
-      <w:r>
-        <w:rPr>
-          <w:i/>
-          <w:sz w:val="18"/>
-        </w:rPr>
-        <w:t>$1,529,400</w:t>
-      </w:r>
-      <w:r>
-        <w:rPr>
-          <w:i/>
-          <w:sz w:val="18"/>
-        </w:rPr>
-        <w:tab/>
-        <w:t>$152,940</w:t>
-      </w:r>
-      <w:r>
-        <w:rPr>
-          <w:i/>
-          <w:sz w:val="18"/>
-        </w:rPr>
-        <w:tab/>
-        <w:t>$76,470</w:t>
-      </w:r>
-      <w:r>
-        <w:rPr>
-          <w:i/>
-          <w:sz w:val="18"/>
-        </w:rPr>
-        <w:tab/>
-        <w:t>$229,410</w:t>
-      </w:r>
-      <w:r>
-        <w:rPr>
-          <w:i/>
-          <w:sz w:val="18"/>
-        </w:rPr>
-        <w:tab/>
-        <w:t>$1,299,990</w:t>
-      </w:r>
-      <w:r>
-        <w:rPr>
-          <w:i/>
-          <w:sz w:val="18"/>
-        </w:rPr>
-        <w:t>&gt;&gt;</w:t>
-      </w:r>
-    </w:p>
-    <w:p>
-      <w:r>
-        <w:t>“There</w:t>
-      </w:r>
-      <w:r>
-        <w:t>. N</w:t>
-      </w:r>
-      <w:r>
-        <w:t>ow that we have that out of the way, let me tell you about our business</w:t>
-      </w:r>
-      <w:r>
-        <w:t xml:space="preserve">. We’re a family-oriented business”, Russo said, gesturing to his family photos. He continued, “Mr. Simone started this business lending money to family men who needed some </w:t>
-      </w:r>
-      <w:proofErr w:type="gramStart"/>
-      <w:r>
-        <w:t>short term</w:t>
-      </w:r>
-      <w:proofErr w:type="gramEnd"/>
-      <w:r>
-        <w:t xml:space="preserve"> help. We’ll have a legal contract and such for you to sign, but what really matters for us is that a man is a family man and part of the community. Like you. You’re a local guy. Your parents live in North Las Vegas in a nice retirement community. I’m sure that if you run into trouble making payments, they can help you out. “</w:t>
-      </w:r>
-    </w:p>
-    <w:p>
-      <w:r>
-        <w:t>Now Austin understood why they were willing to lend him the money. They figured they could suck his parent’s retirement accounts dry</w:t>
-      </w:r>
-      <w:r>
-        <w:t xml:space="preserve"> if he couldn’t repay. </w:t>
-      </w:r>
-      <w:r>
-        <w:t>Austin’s father had been a civilian employee at the nearby air force base before he retired. His mother was still working as a</w:t>
-      </w:r>
-      <w:r>
-        <w:t>n</w:t>
-      </w:r>
-      <w:r>
-        <w:t xml:space="preserve"> </w:t>
-      </w:r>
-      <w:r>
-        <w:t xml:space="preserve">elementary school teacher. </w:t>
-      </w:r>
-      <w:proofErr w:type="gramStart"/>
-      <w:r>
-        <w:t>Actually, Austin</w:t>
-      </w:r>
-      <w:proofErr w:type="gramEnd"/>
-      <w:r>
-        <w:t xml:space="preserve"> didn’t know if she was still working or not. He had a falling out with his folks when he had no interest in going to college. He hadn’t talked to them in several years. His father was a cheap bastard who probably could pay off the loan. He’d made a small fortune in real estate</w:t>
-      </w:r>
-      <w:r>
-        <w:t xml:space="preserve"> and was smart enough to get out before the last crash.</w:t>
-      </w:r>
-    </w:p>
-    <w:p>
-      <w:proofErr w:type="gramStart"/>
-      <w:r>
-        <w:t>Russo,</w:t>
-      </w:r>
-      <w:proofErr w:type="gramEnd"/>
-      <w:r>
-        <w:t xml:space="preserve"> picked up the phone and asked someone on the other end to bring in the paperwork for Austin to sign. A </w:t>
-      </w:r>
-      <w:r>
-        <w:t>leggy</w:t>
-      </w:r>
-      <w:r>
-        <w:t xml:space="preserve"> young woman in a </w:t>
-      </w:r>
-      <w:r>
-        <w:t>pencil</w:t>
-      </w:r>
-      <w:r>
-        <w:t xml:space="preserve"> skirt came in with a stack of papers. Russo said “Cheryl will walk you through the paperwork.</w:t>
-      </w:r>
-      <w:r>
-        <w:t xml:space="preserve"> </w:t>
-      </w:r>
-      <w:r>
-        <w:t xml:space="preserve"> I’ll be back in a few minutes to discuss how you want your funds and to talk about payment details. </w:t>
-      </w:r>
-    </w:p>
-    <w:p>
-      <w:r>
-        <w:t>Austin numbly went through the paperwork signing and initialing where he was asked. When he was done, Cheryl picked up the paperwork and as she left told him she would leave a copy for him at the front desk.</w:t>
-      </w:r>
-    </w:p>
-    <w:p>
-      <w:r>
-        <w:t xml:space="preserve">Russo came back in. “Now, for loans of your size we typically do wire transfers. It’s late in the day on a Friday, so we won’t be able to do it until Monday. Don’t worry, the clock doesn’t start ticking on your </w:t>
-      </w:r>
-      <w:r>
-        <w:t>repayment</w:t>
-      </w:r>
-      <w:r>
-        <w:t xml:space="preserve"> schedule until you receive the funds.”</w:t>
-      </w:r>
-    </w:p>
-    <w:p>
-      <w:r>
-        <w:t xml:space="preserve"> </w:t>
-      </w:r>
-      <w:r>
-        <w:t>Austin said, “Oh no. Monday will be too late. I need to put the funds in bitcoin for a meeting tomorrow. Is there anything you can do? “</w:t>
-      </w:r>
-    </w:p>
-    <w:p>
-      <w:r>
-        <w:t xml:space="preserve">Russo said, “Hmm. Maybe I can help you out personally. With bitcoin, I can do online transactions on the weekend. Call me on Saturday during the day and I’ll buy bitcoins for you.”  Russo was familiar with working with bitcoin. He told Austin that he needed the public key for the wallet he was using. Austin explained that he didn’t have the wallet </w:t>
-      </w:r>
-      <w:proofErr w:type="gramStart"/>
-      <w:r>
-        <w:t>yet</w:t>
-      </w:r>
-      <w:proofErr w:type="gramEnd"/>
-      <w:r>
-        <w:t xml:space="preserve"> but he’d have the details on Saturday.</w:t>
-      </w:r>
-    </w:p>
-    <w:p>
-      <w:r>
-        <w:t>Russo walked Austin out past the receptionist. Austin was now completely committed. He texted Jake to tell him he had the money.</w:t>
-      </w:r>
-    </w:p>
-    <w:p>
-      <w:pPr>
-        <w:pStyle w:val="Heading2"/>
-      </w:pPr>
-      <w:r>
-        <w:lastRenderedPageBreak/>
-        <w:t>Leaving Las Vegas</w:t>
-      </w:r>
-    </w:p>
-    <w:p>
-      <w:r>
-        <w:t xml:space="preserve">Martin talked to Jake via their secure text app. They agreed for </w:t>
-      </w:r>
-      <w:r>
-        <w:t>Jake</w:t>
-      </w:r>
-      <w:r>
-        <w:t xml:space="preserve"> to</w:t>
-      </w:r>
-      <w:r>
-        <w:t xml:space="preserve"> set up the meeting to do the escrow transaction</w:t>
-      </w:r>
-      <w:r>
-        <w:t xml:space="preserve"> at Austin’s store</w:t>
-      </w:r>
-      <w:r>
-        <w:t xml:space="preserve">. </w:t>
-      </w:r>
-      <w:r>
-        <w:t>They</w:t>
-      </w:r>
-      <w:r>
-        <w:t xml:space="preserve"> wanted a place with landline internet access. </w:t>
-      </w:r>
-      <w:r>
-        <w:t>Neither</w:t>
-      </w:r>
-      <w:r>
-        <w:t xml:space="preserve"> want</w:t>
-      </w:r>
-      <w:r>
-        <w:t>ed</w:t>
-      </w:r>
-      <w:r>
-        <w:t xml:space="preserve"> to trust some dodgy public </w:t>
-      </w:r>
-      <w:r>
-        <w:t>Wi-Fi</w:t>
-      </w:r>
-      <w:r>
-        <w:t xml:space="preserve"> for a $1.3 million bitcoin transaction. It wasn’t like the bitcoin was going to travel down the wire, but still.</w:t>
-      </w:r>
-      <w:r>
-        <w:t xml:space="preserve"> There was some additional risk for them to be seen together which </w:t>
-      </w:r>
-      <w:r>
-        <w:t>they</w:t>
-      </w:r>
-      <w:r>
-        <w:t xml:space="preserve"> felt was offset by the additional security of using a wired connection.</w:t>
-      </w:r>
-    </w:p>
-    <w:p>
-      <w:r>
-        <w:t xml:space="preserve">Jake told Austin that they’d meet at </w:t>
-      </w:r>
-      <w:r>
-        <w:t xml:space="preserve">10am. They should be done before Austin opened the store for business. If not, he’d open late. </w:t>
-      </w:r>
-    </w:p>
-    <w:p>
-      <w:r>
-        <w:t xml:space="preserve">Martin arrived first. He parked his Toyota at the back of the shop. He got there 10 minutes early to be cautious. If anything was out of the ordinary, he could bug out. There were no other cars in the front lot as he drove by, and none in the back lot. He sat in his truck and waited for Austin. He had checked out of his motel and had all his gear with him. He wasn’t going back to that motel. If everything went right, Jake and </w:t>
-      </w:r>
-      <w:proofErr w:type="gramStart"/>
-      <w:r>
-        <w:t>him</w:t>
-      </w:r>
-      <w:proofErr w:type="gramEnd"/>
-      <w:r>
-        <w:t xml:space="preserve"> would leave town immediately. Come to think of it, if everything went wrong, they’d be leaving town immediately too. </w:t>
-      </w:r>
-    </w:p>
-    <w:p>
-      <w:r>
-        <w:t>Jake arrived</w:t>
-      </w:r>
-      <w:r>
-        <w:t xml:space="preserve"> just before 10. He parked in the front lot and sat in his car. He texted that he was </w:t>
-      </w:r>
-      <w:proofErr w:type="gramStart"/>
-      <w:r>
-        <w:t>there</w:t>
-      </w:r>
-      <w:proofErr w:type="gramEnd"/>
-      <w:r>
-        <w:t xml:space="preserve"> and the meet looked clean.</w:t>
-      </w:r>
-      <w:r>
-        <w:t xml:space="preserve"> </w:t>
-      </w:r>
-    </w:p>
-    <w:p>
-      <w:r>
-        <w:t xml:space="preserve">Austin was right on time, carrying his usual go cup of coffee. He pulled into the back lot. Martin got out of his car and entered the shop with Austin. Martin asked Austin to let Jake in the front and to shut off the security cameras. </w:t>
-      </w:r>
-      <w:r>
-        <w:t>As Jake came in the door, a couple of loud motorcycles rode by.</w:t>
-      </w:r>
-    </w:p>
-    <w:p>
-      <w:r>
-        <w:t>When they were all there, they gathered in Austin’s small office</w:t>
-      </w:r>
-      <w:r>
-        <w:t>.</w:t>
-      </w:r>
-      <w:r>
-        <w:t xml:space="preserve"> </w:t>
-      </w:r>
-      <w:r>
-        <w:t>Martin said, “So you got the money. All of it?”</w:t>
-      </w:r>
-    </w:p>
-    <w:p>
-      <w:r>
-        <w:t>Austin replied, “Yes. $1.3 million. Well, the loan company has the money. I just need to give them the bitcoin wallet address.”</w:t>
-      </w:r>
-    </w:p>
-    <w:p>
-      <w:r>
-        <w:t>Martin said, “Today?”</w:t>
-      </w:r>
-    </w:p>
-    <w:p>
-      <w:r>
-        <w:t>Austin said, “Yes. I call the guy and he’ll buy the bitcoins for me.”</w:t>
-      </w:r>
-    </w:p>
-    <w:p>
-      <w:r>
-        <w:t xml:space="preserve">Martin said, “Ok then, let’s get started. I’m going to need a network connection for my laptop.”  He pulled his laptop out of his bag, put it on the table and booted up the secure partition. He also pulled out a </w:t>
-      </w:r>
-      <w:proofErr w:type="gramStart"/>
-      <w:r>
-        <w:t>brand new</w:t>
-      </w:r>
-      <w:proofErr w:type="gramEnd"/>
-      <w:r>
-        <w:t xml:space="preserve"> USB flash drive still in the packaging out of his bag. </w:t>
-      </w:r>
-      <w:r>
-        <w:t xml:space="preserve"> He typed in a few commands in a command line window and closed it. Then, he broke the flash drive out of the package and plugged it in. He formatted the new drive and then ran his encryption software and typed in a long pass phrase. </w:t>
-      </w:r>
-    </w:p>
-    <w:p>
-      <w:r>
-        <w:t>He explained, “I’m running some full disk encryption on the new flash drive. While it’s plugged in here, it’s accessible. As soon as I take it out, you’ll need to put in the password to be able to read it. It uses strong encryption with a long password that’s theoretically uncrackable. “</w:t>
-      </w:r>
-    </w:p>
-    <w:p>
-      <w:r>
-        <w:t>Martin continued, “Next, we make a bitcoin wallet and put it on it.” He ran the software to create the public and private keys directly on the flash drive. Austin was paying close attention. This was his life going onto that memory stick. Martin said, “Ok. It’s created. You can see the public key. Call your guy and give that string of letters and numbers to him.”</w:t>
-      </w:r>
-    </w:p>
-    <w:p>
-      <w:r>
-        <w:lastRenderedPageBreak/>
-        <w:t xml:space="preserve">Austin called Russo. He told him he was ready. He read the key to him over the phone and then texted it to him to be sure he got it correctly. </w:t>
-      </w:r>
-      <w:r>
-        <w:t xml:space="preserve">They would need to wait for confirmation. It could take anywhere between 10 minutes and several hours. </w:t>
-      </w:r>
-    </w:p>
-    <w:p>
-      <w:r>
-        <w:t>Twenty minutes later and they were done. They had confirmation that the money was there. Martin shut down the laptop and handed the flash drive to Austin.</w:t>
-      </w:r>
-    </w:p>
-    <w:p>
-      <w:r>
-        <w:t xml:space="preserve">Martin, “So we have a deal. You have $1.3 million in bitcoin on the flash drive. Put it somewhere safe as if it was cash. We’ll be back </w:t>
-      </w:r>
-      <w:r>
-        <w:t xml:space="preserve">with the sneakers </w:t>
-      </w:r>
-      <w:r>
-        <w:t>in a week or less. Jake will contact you when we’re back in town with the goods. “</w:t>
-      </w:r>
-    </w:p>
-    <w:p>
-      <w:r>
-        <w:t>Martin said to Jake, “You know where my place is? Meet me there.”</w:t>
-      </w:r>
-    </w:p>
-    <w:p>
-      <w:pPr>
-        <w:pStyle w:val="Heading2"/>
-      </w:pPr>
-      <w:r>
-        <w:t>Road Trip</w:t>
-      </w:r>
-    </w:p>
-    <w:p>
-      <w:r>
-        <w:t xml:space="preserve">Jake didn’t remember exactly where Martin’s mine was. He knew it was </w:t>
-      </w:r>
-      <w:proofErr w:type="gramStart"/>
-      <w:r>
-        <w:t>off of</w:t>
-      </w:r>
-      <w:proofErr w:type="gramEnd"/>
-      <w:r>
-        <w:t xml:space="preserve"> I-15 but couldn’t remember exactly where. They agreed to meet at the gas station/truck stop near the town of Jean.</w:t>
-      </w:r>
-    </w:p>
-    <w:p>
-      <w:pPr>
-        <w:rPr>
-          <w:i/>
-          <w:sz w:val="18"/>
-        </w:rPr>
-      </w:pPr>
-      <w:r>
-        <w:rPr>
-          <w:i/>
-          <w:sz w:val="18"/>
-        </w:rPr>
-        <w:t xml:space="preserve">&lt;at Jean, they tossed out their old </w:t>
-      </w:r>
-      <w:proofErr w:type="gramStart"/>
-      <w:r>
-        <w:rPr>
-          <w:i/>
-          <w:sz w:val="18"/>
-        </w:rPr>
-        <w:t>cell  phones</w:t>
-      </w:r>
-      <w:proofErr w:type="gramEnd"/>
-      <w:r>
-        <w:rPr>
-          <w:i/>
-          <w:sz w:val="18"/>
-        </w:rPr>
-        <w:t xml:space="preserve"> and switched to new burners, just in case</w:t>
-      </w:r>
-      <w:r>
-        <w:rPr>
-          <w:i/>
-          <w:sz w:val="18"/>
-        </w:rPr>
-        <w:t>. They talk about Jake getting tired of his girl and he was pretty sure she was getting tired of him. They left on good terms. She was going to take the bus to visit a cousin in New Mexico before heading back to CA</w:t>
-      </w:r>
-      <w:r>
-        <w:rPr>
-          <w:i/>
-          <w:sz w:val="18"/>
-        </w:rPr>
-        <w:t>&gt;</w:t>
-      </w:r>
-    </w:p>
-    <w:p>
-      <w:pPr>
-        <w:pStyle w:val="Heading2"/>
-      </w:pPr>
-      <w:r>
-        <w:t>The Job</w:t>
-      </w:r>
-    </w:p>
-    <w:p>
-      <w:pPr>
-        <w:pStyle w:val="Heading2"/>
-      </w:pPr>
-    </w:p>
-    <w:p>
-      <w:pPr>
-        <w:pStyle w:val="Heading2"/>
-      </w:pPr>
-      <w:r>
-        <w:t>The Handoff</w:t>
-      </w:r>
-    </w:p>
-    <w:p>
-      <w:bookmarkStart w:id="0" w:name="_GoBack"/>
-      <w:bookmarkEnd w:id="0"/>
+        <w:t xml:space="preserve"> take the encrypted flash drive from Austin. See if they can extract the bitcoin themselves. If not, invite themselves to the meet between Austin and Martin. Capture Jake and Frank and take them to their clubhouse to torture them for the password. Austin has no choice but to agree.  Satan’s clubhouse is a Quonset hut in an industrial area way out on E Vegas Valley Road.  &gt;&gt;</w:t>
+      </w:r>
     </w:p>
     <w:p/>
     <w:sectPr>
@@ -6222,7 +6922,7 @@
       <w:rPr>
         <w:noProof/>
       </w:rPr>
-      <w:t>2/19/2019</w:t>
+      <w:t>2/21/2019</w:t>
     </w:r>
     <w:r>
       <w:fldChar w:fldCharType="end"/>

</xml_diff>

<commit_message>
wrote the ending. now need to do the middle
</commit_message>
<xml_diff>
--- a/hotshoe_WIP_0.docx
+++ b/hotshoe_WIP_0.docx
@@ -60,8 +60,6 @@
             <w:r>
               <w:t>87</w:t>
             </w:r>
-            <w:bookmarkStart w:id="0" w:name="_GoBack"/>
-            <w:bookmarkEnd w:id="0"/>
             <w:r>
               <w:t>0</w:t>
             </w:r>
@@ -4631,7 +4629,19 @@
     </w:p>
     <w:p>
       <w:r>
-        <w:t xml:space="preserve">Austin ordered a draft beer from the bartender. He watched the pool players for a minute. They weren’t particularly good at pool. The guy who broke had a dagger tattoo on his forearm. He wasn’t particularly large, but he looked fit and muscular. The other guy was a big dude. Not tall, just wide. </w:t>
+        <w:t xml:space="preserve">Austin ordered a draft beer from the bartender. He watched the pool players for a minute. They weren’t particularly good at pool. The guy who broke had a dagger tattoo on his forearm. He wasn’t particularly large, but he looked fit and muscular. The other guy was a big </w:t>
+      </w:r>
+      <w:r>
+        <w:t xml:space="preserve">bald </w:t>
+      </w:r>
+      <w:r>
+        <w:t>dude</w:t>
+      </w:r>
+      <w:r>
+        <w:t xml:space="preserve"> with a goatee</w:t>
+      </w:r>
+      <w:r>
+        <w:t xml:space="preserve">. Not tall, just wide. </w:t>
       </w:r>
     </w:p>
     <w:p>
@@ -4663,90 +4673,281 @@
     </w:p>
     <w:p>
       <w:r>
+        <w:lastRenderedPageBreak/>
         <w:t>Austin told him again, “A guy named Guillermo. I went to high school with him. Maybe he’s going by Bill now. I don’t know.”</w:t>
       </w:r>
     </w:p>
     <w:p>
       <w:r>
+        <w:t xml:space="preserve">The Satan with the tattoo was </w:t>
+      </w:r>
+      <w:r>
+        <w:t xml:space="preserve">leaning over, </w:t>
+      </w:r>
+      <w:r>
+        <w:t xml:space="preserve">lining up his shot and </w:t>
+      </w:r>
+      <w:r>
+        <w:t>looked up</w:t>
+      </w:r>
+      <w:r>
+        <w:t xml:space="preserve">, “Crazy Billy?” He looked at the other Satan and said, “Do you know Crazy Billy’s last name? </w:t>
+      </w:r>
+      <w:r>
+        <w:t>Conan or something”</w:t>
+      </w:r>
+    </w:p>
+    <w:p>
+      <w:r>
+        <w:t>Austin said, “My high school friend’s last name is Cooney”</w:t>
+      </w:r>
+    </w:p>
+    <w:p>
+      <w:r>
+        <w:t>The big guy said, “Yeah. That’s Crazy Billy Cooney. I’ll give him a message. Who are you?”</w:t>
+      </w:r>
+    </w:p>
+    <w:p>
+      <w:r>
+        <w:t xml:space="preserve">Austin told him and gave him his number. The Satan pulled an </w:t>
+      </w:r>
+      <w:r>
+        <w:t>iPhone</w:t>
+      </w:r>
+      <w:r>
+        <w:t xml:space="preserve"> out of his back pocket and put in Austin’s number. Austin said, “Tell him I have a business proposition for him. It’s urgent.”</w:t>
+      </w:r>
+    </w:p>
+    <w:p>
+      <w:r>
+        <w:t>The big guy said, “I said I’d tell him. Now don’t</w:t>
+      </w:r>
+      <w:r>
+        <w:t xml:space="preserve"> fuckin</w:t>
+      </w:r>
+      <w:r>
+        <w:t xml:space="preserve"> bother us.”</w:t>
+      </w:r>
+    </w:p>
+    <w:p>
+      <w:r>
+        <w:t>Austin got the hint. He finished his beer</w:t>
+      </w:r>
+      <w:r>
+        <w:t xml:space="preserve"> and left.</w:t>
+      </w:r>
+    </w:p>
+    <w:p>
+      <w:r>
+        <w:t>Later that evening, Austin’s phone rang from an unknown number. He answered. Wow, it was his old friend Guillermo, or as he was called now, Bill</w:t>
+      </w:r>
+      <w:r>
+        <w:t>y</w:t>
+      </w:r>
+      <w:r>
+        <w:t>. He told Bill</w:t>
+      </w:r>
+      <w:r>
+        <w:t>y</w:t>
+      </w:r>
+      <w:r>
+        <w:t xml:space="preserve"> about his shoe business and they chatted about people they used to know. After a few minutes they got to the point. Bill said, “So, you have a business proposition for me?”</w:t>
+      </w:r>
+    </w:p>
+    <w:p>
+      <w:r>
+        <w:t>Austin said, “Yeah, I have the chance to get a bargain on some inventory for my shop and I need financing”</w:t>
+      </w:r>
+    </w:p>
+    <w:p>
+      <w:r>
+        <w:t>Bill</w:t>
+      </w:r>
+      <w:r>
+        <w:t>y</w:t>
+      </w:r>
+      <w:r>
+        <w:t xml:space="preserve"> said, “Let’s not talk about it on the phone. It doesn’t sound like the type of thing that we do, but for old times sake, </w:t>
+      </w:r>
+      <w:r>
+        <w:t>I’ll hear you out. Can you meet me at the bar tomorrow afternoon around 4? The same place you met Jeff and Steve.”</w:t>
+      </w:r>
+    </w:p>
+    <w:p>
+      <w:r>
+        <w:t>Austin said he’d be there.</w:t>
+      </w:r>
+    </w:p>
+    <w:p>
+      <w:r>
+        <w:t xml:space="preserve">Austin was a bundle of nerves in the shop on Thursday morning. </w:t>
+      </w:r>
+      <w:r>
+        <w:t xml:space="preserve">First thing in the morning he usually checked his online shop for any overnight sales or messages he needed to answer. One of his repeat online customers bought a pair of Answer DMXs and a pair of Curry 4 NBA Jams. He found them in his inventory and prepared to ship them out.  </w:t>
+      </w:r>
+      <w:r>
+        <w:t xml:space="preserve">He filled out the shipping form and printed out labels several times a day. Today he </w:t>
+      </w:r>
+      <w:r>
+        <w:t xml:space="preserve">kept </w:t>
+      </w:r>
+      <w:r>
+        <w:t>screw</w:t>
+      </w:r>
+      <w:r>
+        <w:t xml:space="preserve">ing </w:t>
+      </w:r>
+      <w:r>
+        <w:t>up putting the labels in the printer correctly.</w:t>
+      </w:r>
+    </w:p>
+    <w:p>
+      <w:r>
+        <w:t>When he was done with processing sales and online queries, h</w:t>
+      </w:r>
+      <w:r>
+        <w:t xml:space="preserve">e spent the quiet time in the shop doing marketing for his web site and browsing the sneaker forums looking for customers. </w:t>
+      </w:r>
+      <w:r>
+        <w:t>Today, h</w:t>
+      </w:r>
+      <w:r>
+        <w:t>e alternated with daydreams of what he’d do with the extra cash after the robbery and angst about all the things that could go wrong</w:t>
+      </w:r>
+      <w:r>
+        <w:t xml:space="preserve"> and lead to him going to jail.</w:t>
+      </w:r>
+    </w:p>
+    <w:p>
+      <w:r>
+        <w:t>In case Bill</w:t>
+      </w:r>
+      <w:r>
+        <w:t>y</w:t>
+      </w:r>
+      <w:r>
+        <w:t xml:space="preserve"> didn’t come through, Austin looked up </w:t>
+      </w:r>
+      <w:r>
+        <w:t>the Craigslist listings he was looking at yesterday. The most promising one was from a local company called Simone Capitol Partners. He checked out their web site. It looked like a legit place and they said they did loans up to $5 mil with no collateral. They had a local number too. If he struck out with the Satans he’d call them next.</w:t>
+      </w:r>
+    </w:p>
+    <w:p>
+      <w:r>
+        <w:t xml:space="preserve">He felt a lot more relaxed driving out to ‘The Round Up’ today than he did yesterday. This time he was invited and was meeting someone he knew. </w:t>
+      </w:r>
+      <w:r>
+        <w:t>He didn’t bother to go home to dress up or get his motorcycle</w:t>
+      </w:r>
+      <w:r>
+        <w:t>.</w:t>
+      </w:r>
+    </w:p>
+    <w:p>
+      <w:r>
         <w:lastRenderedPageBreak/>
-        <w:t xml:space="preserve">The Satan with the tattoo was </w:t>
-      </w:r>
-      <w:r>
-        <w:t xml:space="preserve">leaning over, </w:t>
-      </w:r>
-      <w:r>
-        <w:t xml:space="preserve">lining up his shot and </w:t>
-      </w:r>
-      <w:r>
-        <w:t>looked up</w:t>
-      </w:r>
-      <w:r>
-        <w:t xml:space="preserve">, “Crazy Billy?” He looked at the other Satan and said, “Do you know Crazy Billy’s last name? </w:t>
-      </w:r>
-      <w:r>
-        <w:t>Conan or something”</w:t>
-      </w:r>
-    </w:p>
-    <w:p>
-      <w:r>
-        <w:t>Austin said, “My high school friend’s last name is Cooney”</w:t>
-      </w:r>
-    </w:p>
-    <w:p>
-      <w:r>
-        <w:t>The big guy said, “Yeah. That’s Crazy Billy Cooney. I’ll give him a message. Who are you?”</w:t>
-      </w:r>
-    </w:p>
-    <w:p>
-      <w:r>
-        <w:t xml:space="preserve">Austin told him and gave him his number. The Satan pulled an </w:t>
-      </w:r>
-      <w:r>
-        <w:t>iPhone</w:t>
-      </w:r>
-      <w:r>
-        <w:t xml:space="preserve"> out of his back pocket and put in Austin’s number. Austin said, “Tell him I have a business proposition for him. It’s urgent.”</w:t>
-      </w:r>
-    </w:p>
-    <w:p>
-      <w:r>
-        <w:t>The big guy said, “I said I’d tell him. Now don’t</w:t>
-      </w:r>
-      <w:r>
-        <w:t xml:space="preserve"> fuckin</w:t>
-      </w:r>
-      <w:r>
-        <w:t xml:space="preserve"> bother us.”</w:t>
-      </w:r>
-    </w:p>
-    <w:p>
-      <w:r>
-        <w:t>Austin got the hint. He finished his beer</w:t>
-      </w:r>
-      <w:r>
-        <w:t xml:space="preserve"> and left.</w:t>
-      </w:r>
-    </w:p>
-    <w:p>
-      <w:r>
-        <w:t>Later that evening, Austin’s phone rang from an unknown number. He answered. Wow, it was his old friend Guillermo, or as he was called now, Bill</w:t>
+        <w:t xml:space="preserve">This afternoon there were </w:t>
+      </w:r>
+      <w:r>
+        <w:t>four</w:t>
+      </w:r>
+      <w:r>
+        <w:t xml:space="preserve"> bikes on the walkway in front of the bar. There was a black Harley-Davidson branded F-150 crew</w:t>
+      </w:r>
+      <w:r>
+        <w:t xml:space="preserve"> </w:t>
+      </w:r>
+      <w:r>
+        <w:t xml:space="preserve">cab in one of the car spots near the door.  </w:t>
+      </w:r>
+      <w:r>
+        <w:t xml:space="preserve">The truck had a </w:t>
+      </w:r>
+      <w:r>
+        <w:t xml:space="preserve">Nevada </w:t>
+      </w:r>
+      <w:r>
+        <w:t>Vietnam vet license plate</w:t>
+      </w:r>
+      <w:r>
+        <w:t xml:space="preserve"> and what looked to Austin like </w:t>
+      </w:r>
+      <w:r>
+        <w:t xml:space="preserve">a </w:t>
+      </w:r>
+      <w:r>
+        <w:t xml:space="preserve">military badge sticker on the back glass. The sticker was a yellow shield with a black slash. Above and to the right of the slash was a silhouette of a dog. </w:t>
+      </w:r>
+    </w:p>
+    <w:p>
+      <w:r>
+        <w:t xml:space="preserve">Austin parked a couple of spots away from the F-150, climbed out of his Yukon and went in. There were quite a few more people in the bar today than there were yesterday. There were three Satans in their gang cuts at the bar. Austin recognized the first guy as wiry </w:t>
+      </w:r>
+      <w:r>
+        <w:t>pool player from yesterday. The second guy he hadn’t seen before and the third guy was his old friend.</w:t>
+      </w:r>
+    </w:p>
+    <w:p>
+      <w:r>
+        <w:t>Sitting in the first booth</w:t>
+      </w:r>
+      <w:r>
+        <w:t xml:space="preserve"> </w:t>
+      </w:r>
+      <w:r>
+        <w:t>were two middle aged guy</w:t>
+      </w:r>
+      <w:r>
+        <w:t xml:space="preserve">s. The first </w:t>
+      </w:r>
+      <w:r>
+        <w:t xml:space="preserve">had a grey crew cut that was almost military short. He </w:t>
+      </w:r>
+      <w:r>
+        <w:t>was</w:t>
+      </w:r>
+      <w:r>
+        <w:t xml:space="preserve"> wearing a </w:t>
+      </w:r>
+      <w:r>
+        <w:t xml:space="preserve">sharply pressed </w:t>
+      </w:r>
+      <w:r>
+        <w:t>logo work shirt</w:t>
+      </w:r>
+      <w:r>
+        <w:t>, like he was the manager of an auto parts store or something</w:t>
+      </w:r>
+      <w:r>
+        <w:t xml:space="preserve">. He was sitting next to a muscly guy wearing a black tee-shirt. They were both looking at a lap top computer screen. It looked to Austin that they were having a business meeting. </w:t>
+      </w:r>
+    </w:p>
+    <w:p>
+      <w:r>
+        <w:t>Bill</w:t>
       </w:r>
       <w:r>
         <w:t>y</w:t>
       </w:r>
       <w:r>
-        <w:t>. He told Bill</w:t>
+        <w:t xml:space="preserve"> looked up </w:t>
+      </w:r>
+      <w:r>
+        <w:t>when Austin came in and smiled at him. Austin hadn’t seen Bill for at least four years, maybe five. Bill</w:t>
       </w:r>
       <w:r>
         <w:t>y</w:t>
       </w:r>
       <w:r>
-        <w:t xml:space="preserve"> about his shoe business and they chatted about people they used to know. After a few minutes they got to the point. Bill said, “So, you have a business proposition for me?”</w:t>
-      </w:r>
-    </w:p>
-    <w:p>
-      <w:r>
-        <w:t>Austin said, “Yeah, I have the chance to get a bargain on some inventory for my shop and I need financing”</w:t>
+        <w:t xml:space="preserve"> had fine lines around his eyes from squinting in the bright desert sun. His hair was starting to recede too. Austin lied amiably, “Bill, you look just the same as you did last </w:t>
+      </w:r>
+      <w:proofErr w:type="gramStart"/>
+      <w:r>
+        <w:t>time</w:t>
+      </w:r>
+      <w:proofErr w:type="gramEnd"/>
+      <w:r>
+        <w:t xml:space="preserve"> I saw you.”</w:t>
       </w:r>
     </w:p>
     <w:p>
@@ -4757,312 +4958,119 @@
         <w:t>y</w:t>
       </w:r>
       <w:r>
-        <w:t xml:space="preserve"> said, “Let’s not talk about it on the phone. It doesn’t sound like the type of thing that we do, but for old times sake, </w:t>
-      </w:r>
-      <w:r>
-        <w:t>I’ll hear you out. Can you meet me at the bar tomorrow afternoon around 4? The same place you met Jeff and Steve.”</w:t>
-      </w:r>
-    </w:p>
-    <w:p>
-      <w:r>
-        <w:t>Austin said he’d be there.</w:t>
-      </w:r>
-    </w:p>
-    <w:p>
-      <w:r>
-        <w:t xml:space="preserve">Austin was a bundle of nerves in the shop on Thursday morning. </w:t>
-      </w:r>
-      <w:r>
-        <w:t xml:space="preserve">First thing in the morning he usually checked his online shop for any overnight sales or messages he needed to answer. One of his repeat online customers bought a pair of Answer DMXs and a pair of Curry 4 NBA Jams. He found them in his inventory and prepared to ship them out.  </w:t>
-      </w:r>
-      <w:r>
-        <w:t xml:space="preserve">He filled out the shipping form and printed out labels several times a day. Today he </w:t>
-      </w:r>
-      <w:r>
-        <w:t xml:space="preserve">kept </w:t>
-      </w:r>
-      <w:r>
-        <w:t>screw</w:t>
-      </w:r>
-      <w:r>
-        <w:t xml:space="preserve">ing </w:t>
-      </w:r>
-      <w:r>
-        <w:t>up putting the labels in the printer correctly.</w:t>
-      </w:r>
-    </w:p>
-    <w:p>
-      <w:r>
-        <w:t>When he was done with processing sales and online queries, h</w:t>
-      </w:r>
-      <w:r>
-        <w:t xml:space="preserve">e spent the quiet time in the shop doing marketing for his web site and browsing the sneaker forums looking for customers. </w:t>
-      </w:r>
-      <w:r>
-        <w:t>Today, h</w:t>
-      </w:r>
-      <w:r>
-        <w:t>e alternated with daydreams of what he’d do with the extra cash after the robbery and angst about all the things that could go wrong</w:t>
-      </w:r>
-      <w:r>
-        <w:t xml:space="preserve"> and lead to him going to jail.</w:t>
-      </w:r>
-    </w:p>
-    <w:p>
-      <w:r>
-        <w:t>In case Bill</w:t>
-      </w:r>
-      <w:r>
-        <w:t>y</w:t>
-      </w:r>
-      <w:r>
-        <w:t xml:space="preserve"> didn’t come through, Austin looked up </w:t>
-      </w:r>
-      <w:r>
-        <w:t>the Craigslist listings he was looking at yesterday. The most promising one was from a local company called Simone Capitol Partners. He checked out their web site. It looked like a legit place and they said they did loans up to $5 mil with no collateral. They had a local number too. If he struck out with the Satans he’d call them next.</w:t>
-      </w:r>
-    </w:p>
-    <w:p>
-      <w:r>
-        <w:t xml:space="preserve">He felt a lot more relaxed driving out to ‘The Round Up’ today than he did yesterday. This time he was invited and was meeting someone he knew. </w:t>
-      </w:r>
-      <w:r>
-        <w:t>He didn’t bother to go home to dress up or get his motorcycle</w:t>
-      </w:r>
-      <w:r>
-        <w:t>.</w:t>
-      </w:r>
-    </w:p>
-    <w:p>
-      <w:r>
-        <w:t xml:space="preserve">This afternoon there were </w:t>
-      </w:r>
-      <w:r>
-        <w:t>four</w:t>
-      </w:r>
-      <w:r>
-        <w:t xml:space="preserve"> bikes on the walkway in front of the bar. There was a black Harley-Davidson branded F-150 crew</w:t>
+        <w:t xml:space="preserve"> said, “You look the same too. Great to see you again.</w:t>
+      </w:r>
+      <w:r>
+        <w:t xml:space="preserve"> Do you want a beer?</w:t>
+      </w:r>
+      <w:r>
+        <w:t>”</w:t>
+      </w:r>
+      <w:r>
+        <w:t xml:space="preserve"> Austin shook his head. Billy</w:t>
+      </w:r>
+      <w:r>
+        <w:t xml:space="preserve"> didn’t bother to introduce the other two Satans. </w:t>
+      </w:r>
+    </w:p>
+    <w:p>
+      <w:r>
+        <w:t>Bill continued, “</w:t>
+      </w:r>
+      <w:r>
+        <w:t>No? Then l</w:t>
+      </w:r>
+      <w:r>
+        <w:t>et’s get a booth and you can tell me about your opportunity”.</w:t>
       </w:r>
       <w:r>
         <w:t xml:space="preserve"> </w:t>
       </w:r>
       <w:r>
-        <w:t xml:space="preserve">cab in one of the car spots near the door.  </w:t>
-      </w:r>
-      <w:r>
-        <w:t xml:space="preserve">The truck had a </w:t>
-      </w:r>
-      <w:r>
-        <w:t xml:space="preserve">Nevada </w:t>
-      </w:r>
-      <w:r>
-        <w:t>Vietnam vet license plate</w:t>
-      </w:r>
-      <w:r>
-        <w:t xml:space="preserve"> and what looked to Austin like </w:t>
-      </w:r>
-      <w:r>
-        <w:t xml:space="preserve">a </w:t>
-      </w:r>
-      <w:r>
-        <w:t xml:space="preserve">military badge sticker on the back glass. The </w:t>
-      </w:r>
+        <w:t>Billy lead Austin to the booth furthest to the back of the bar. “So, what do you have in mind?”, Billy said.</w:t>
+      </w:r>
+    </w:p>
+    <w:p>
+      <w:r>
+        <w:t xml:space="preserve">Austin told Billy that he knew about a multi-million-dollar shoe collection </w:t>
+      </w:r>
+      <w:r>
+        <w:t xml:space="preserve">in Silicon Valley </w:t>
+      </w:r>
+      <w:r>
+        <w:t>and was working with some heavy hitters to steal it. He was going fence it. The trouble was, he didn’t have the cash to buy the collection up front. He explained, “Jake and Frank, the guys I’m dealing with, want to see the money before they go and rob the place. I don’t have to pay until they deliver the goods. I</w:t>
+      </w:r>
+      <w:r>
+        <w:t xml:space="preserve">’m looking to borrow the </w:t>
+      </w:r>
+      <w:r>
+        <w:t>$1.3 million</w:t>
+      </w:r>
+      <w:r>
+        <w:t xml:space="preserve"> I need for the collection.  I can sell the cream of it quickly – within a couple of weeks – and pay you back. Can you help me out?”</w:t>
+      </w:r>
+    </w:p>
+    <w:p>
+      <w:r>
+        <w:t>Billy thought for a minute, ‘</w:t>
+      </w:r>
+      <w:r>
+        <w:t>You’re going to hang on to $1.3 mil in cash while they go do the robbery?’</w:t>
+      </w:r>
+    </w:p>
+    <w:p>
+      <w:r>
+        <w:t xml:space="preserve">Austin said, “No, not exactly. They want to do it with bitcoin. The $1.3 mil in bitcoin is going to go on a USB flash drive. I don’t know how it works exactly. They will put a password on the flash </w:t>
+      </w:r>
+      <w:proofErr w:type="gramStart"/>
+      <w:r>
+        <w:t>drive</w:t>
+      </w:r>
+      <w:proofErr w:type="gramEnd"/>
+      <w:r>
+        <w:t xml:space="preserve"> and I’ll hold onto it. I won’t be able to get at the money. When they deliver the shoes, I turn the flash drive over to them.”</w:t>
+      </w:r>
+    </w:p>
+    <w:p>
+      <w:r>
+        <w:t xml:space="preserve">Billy said, “Ok. Interesting. It sounds like </w:t>
+      </w:r>
+      <w:r>
+        <w:t xml:space="preserve">there’s money in it for both of us. $1.3 million is a lot of </w:t>
+      </w:r>
+      <w:r>
+        <w:t>scratch</w:t>
+      </w:r>
+      <w:r>
+        <w:t>, though.</w:t>
+      </w:r>
+      <w:r>
+        <w:t xml:space="preserve"> I’ll have to talk to my boss. Hang on a minute.”</w:t>
+      </w:r>
+    </w:p>
+    <w:p>
+      <w:r>
+        <w:t xml:space="preserve">Billy got up and walked over to the first booth where the two older guys were meeting. He talked softly to the guy in black tee shirt. The guy in the black tee shirt must </w:t>
+      </w:r>
+      <w:r>
+        <w:t>have been</w:t>
+      </w:r>
+      <w:r>
+        <w:t xml:space="preserve"> Billy’s boss. </w:t>
+      </w:r>
+      <w:r>
+        <w:t xml:space="preserve">Billy’s boss looked quizzically at the </w:t>
+      </w:r>
+      <w:r>
+        <w:t>guy in the pressed shirt</w:t>
+      </w:r>
+      <w:r>
+        <w:t xml:space="preserve"> who then said a couple of words. Billy’s boss nodded and said a something more to Billy. Austin thought, too bad he couldn’t read lips. </w:t>
+      </w:r>
+    </w:p>
+    <w:p>
       <w:r>
         <w:lastRenderedPageBreak/>
-        <w:t xml:space="preserve">sticker was a yellow shield with a black slash. Above and to the right of the slash was a silhouette of a dog. </w:t>
-      </w:r>
-    </w:p>
-    <w:p>
-      <w:r>
-        <w:t xml:space="preserve">Austin parked a couple of spots away from the F-150, climbed out of his Yukon and went in. There were quite a few more people in the bar today than there were yesterday. There were three Satans in their gang cuts at the bar. Austin recognized the first guy as wiry </w:t>
-      </w:r>
-      <w:r>
-        <w:t>pool player from yesterday. The second guy he hadn’t seen before and the third guy was his old friend.</w:t>
-      </w:r>
-    </w:p>
-    <w:p>
-      <w:r>
-        <w:t>Sitting in the first booth</w:t>
-      </w:r>
-      <w:r>
-        <w:t xml:space="preserve"> </w:t>
-      </w:r>
-      <w:r>
-        <w:t>were two middle aged guy</w:t>
-      </w:r>
-      <w:r>
-        <w:t xml:space="preserve">s. The first </w:t>
-      </w:r>
-      <w:r>
-        <w:t xml:space="preserve">had a grey crew cut that was almost military short. He </w:t>
-      </w:r>
-      <w:r>
-        <w:t>was</w:t>
-      </w:r>
-      <w:r>
-        <w:t xml:space="preserve"> wearing a </w:t>
-      </w:r>
-      <w:r>
-        <w:t xml:space="preserve">sharply pressed </w:t>
-      </w:r>
-      <w:r>
-        <w:t>logo work shirt</w:t>
-      </w:r>
-      <w:r>
-        <w:t>, like he was the manager of an auto parts store or something</w:t>
-      </w:r>
-      <w:r>
-        <w:t xml:space="preserve">. He was sitting next to a muscly guy wearing a black tee-shirt. They were both looking at a lap top computer screen. It looked to Austin that they were having a business meeting. </w:t>
-      </w:r>
-    </w:p>
-    <w:p>
-      <w:r>
-        <w:t>Bill</w:t>
-      </w:r>
-      <w:r>
-        <w:t>y</w:t>
-      </w:r>
-      <w:r>
-        <w:t xml:space="preserve"> looked up </w:t>
-      </w:r>
-      <w:r>
-        <w:t>when Austin came in and smiled at him. Austin hadn’t seen Bill for at least four years, maybe five. Bill</w:t>
-      </w:r>
-      <w:r>
-        <w:t>y</w:t>
-      </w:r>
-      <w:r>
-        <w:t xml:space="preserve"> had fine lines around his eyes from squinting in the bright desert sun. His hair was starting to recede too. Austin lied amiably, “Bill, you look just the same as you did last </w:t>
-      </w:r>
-      <w:proofErr w:type="gramStart"/>
-      <w:r>
-        <w:t>time</w:t>
-      </w:r>
-      <w:proofErr w:type="gramEnd"/>
-      <w:r>
-        <w:t xml:space="preserve"> I saw you.”</w:t>
-      </w:r>
-    </w:p>
-    <w:p>
-      <w:r>
-        <w:t>Bill</w:t>
-      </w:r>
-      <w:r>
-        <w:t>y</w:t>
-      </w:r>
-      <w:r>
-        <w:t xml:space="preserve"> said, “You look the same too. Great to see you again.</w:t>
-      </w:r>
-      <w:r>
-        <w:t xml:space="preserve"> Do you want a beer?</w:t>
-      </w:r>
-      <w:r>
-        <w:t>”</w:t>
-      </w:r>
-      <w:r>
-        <w:t xml:space="preserve"> Austin shook his head. Billy</w:t>
-      </w:r>
-      <w:r>
-        <w:t xml:space="preserve"> didn’t bother to introduce the other two Satans. </w:t>
-      </w:r>
-    </w:p>
-    <w:p>
-      <w:r>
-        <w:t>Bill continued, “</w:t>
-      </w:r>
-      <w:r>
-        <w:t>No? Then l</w:t>
-      </w:r>
-      <w:r>
-        <w:t>et’s get a booth and you can tell me about your opportunity”.</w:t>
-      </w:r>
-      <w:r>
-        <w:t xml:space="preserve"> </w:t>
-      </w:r>
-      <w:r>
-        <w:t>Billy lead Austin to the booth furthest to the back of the bar. “So, what do you have in mind?”, Billy said.</w:t>
-      </w:r>
-    </w:p>
-    <w:p>
-      <w:r>
-        <w:t xml:space="preserve">Austin told Billy that he knew about a multi-million-dollar shoe collection </w:t>
-      </w:r>
-      <w:r>
-        <w:t xml:space="preserve">in Silicon Valley </w:t>
-      </w:r>
-      <w:r>
-        <w:t>and was working with some heavy hitters to steal it. He was going fence it. The trouble was, he didn’t have the cash to buy the collection up front. He explained, “Jake and Frank, the guys I’m dealing with, want to see the money before they go and rob the place. I don’t have to pay until they deliver the goods. I</w:t>
-      </w:r>
-      <w:r>
-        <w:t xml:space="preserve">’m looking to borrow the </w:t>
-      </w:r>
-      <w:r>
-        <w:t>$1.3 million</w:t>
-      </w:r>
-      <w:r>
-        <w:t xml:space="preserve"> I need for the collection.  I can sell the cream of it quickly – within a couple of weeks – and pay you back. Can you help me out?”</w:t>
-      </w:r>
-    </w:p>
-    <w:p>
-      <w:r>
-        <w:t>Billy thought for a minute, ‘</w:t>
-      </w:r>
-      <w:r>
-        <w:t>You’re going to hang on to $1.3 mil in cash while they go do the robbery?’</w:t>
-      </w:r>
-    </w:p>
-    <w:p>
-      <w:r>
-        <w:t xml:space="preserve">Austin said, “No, not exactly. They want to do it with bitcoin. The $1.3 mil in bitcoin is going to go on a USB flash drive. I don’t know how it works exactly. They will put a password on the flash </w:t>
-      </w:r>
-      <w:proofErr w:type="gramStart"/>
-      <w:r>
-        <w:t>drive</w:t>
-      </w:r>
-      <w:proofErr w:type="gramEnd"/>
-      <w:r>
-        <w:t xml:space="preserve"> and I’ll hold onto it. I won’t be able to get at the money. When they deliver the shoes, I turn the flash drive over to them.”</w:t>
-      </w:r>
-    </w:p>
-    <w:p>
-      <w:r>
-        <w:t xml:space="preserve">Billy said, “Ok. Interesting. It sounds like </w:t>
-      </w:r>
-      <w:r>
-        <w:t xml:space="preserve">there’s money in it for both of us. $1.3 million is a lot of </w:t>
-      </w:r>
-      <w:r>
-        <w:t>scratch</w:t>
-      </w:r>
-      <w:r>
-        <w:t>, though.</w:t>
-      </w:r>
-      <w:r>
-        <w:t xml:space="preserve"> I’ll have to talk to my boss. Hang on a minute.”</w:t>
-      </w:r>
-    </w:p>
-    <w:p>
-      <w:r>
-        <w:t xml:space="preserve">Billy got up and walked over to the first booth where the two older guys were meeting. He talked softly to the guy in black tee shirt. The guy in the black tee shirt must </w:t>
-      </w:r>
-      <w:r>
-        <w:t>have been</w:t>
-      </w:r>
-      <w:r>
-        <w:t xml:space="preserve"> Billy’s boss. </w:t>
-      </w:r>
-      <w:r>
-        <w:t xml:space="preserve">Billy’s boss looked quizzically at the </w:t>
-      </w:r>
-      <w:r>
-        <w:t>guy in the pressed shirt</w:t>
-      </w:r>
-      <w:r>
-        <w:t xml:space="preserve"> who then said a couple of words. Billy’s boss nodded and said a something more to Billy. Austin thought, too bad he couldn’t read lips. </w:t>
-      </w:r>
-    </w:p>
-    <w:p>
-      <w:r>
         <w:t>Billy came back from the discussion and said, “Sorry, Austin. We’re interested but it’s too much money. I trust you, but my boss doesn’t know you</w:t>
       </w:r>
       <w:r>
@@ -5079,189 +5087,189 @@
         <w:pStyle w:val="Heading2"/>
       </w:pPr>
       <w:r>
+        <w:t>The Loan Sharks</w:t>
+      </w:r>
+    </w:p>
+    <w:p>
+      <w:r>
+        <w:t xml:space="preserve">Austin was depressed. He had pinned his hopes on Guillermo/Billy coming through for him. He moped around his shop for a couple of hours before </w:t>
+      </w:r>
+      <w:proofErr w:type="gramStart"/>
+      <w:r>
+        <w:t>closing up</w:t>
+      </w:r>
+      <w:proofErr w:type="gramEnd"/>
+      <w:r>
+        <w:t xml:space="preserve"> and going home. He knew he needed to try the loan </w:t>
+      </w:r>
+      <w:proofErr w:type="gramStart"/>
+      <w:r>
+        <w:t>sharks</w:t>
+      </w:r>
+      <w:proofErr w:type="gramEnd"/>
+      <w:r>
+        <w:t xml:space="preserve"> but he couldn’t bring himself to make the phone call. </w:t>
+      </w:r>
+    </w:p>
+    <w:p>
+      <w:r>
+        <w:t xml:space="preserve">When he got up on Friday morning, he had a new resolve to get the money. He’d call on the </w:t>
+      </w:r>
+      <w:r>
+        <w:t>moneylending</w:t>
+      </w:r>
+      <w:r>
+        <w:t xml:space="preserve"> company he found </w:t>
+      </w:r>
+      <w:r>
+        <w:t>online</w:t>
+      </w:r>
+      <w:r>
+        <w:t xml:space="preserve">. This was his last resort. It had to work. </w:t>
+      </w:r>
+    </w:p>
+    <w:p>
+      <w:r>
+        <w:t>First thing when he got to his store, he looked the place up again. He called their local number</w:t>
+      </w:r>
+      <w:r>
+        <w:t xml:space="preserve"> and talked to a receptionist. She told him that his best bet was to fill out the online form and they’d call him back. After he hung up, he opened his browser to their site, found the form, and filled it out. They wanted his name, contact info, social security number, driver’s license number, parents’ names, birthdate, as well as info on his business. How long had he been in business, what was his annual income, what debts did he </w:t>
+      </w:r>
+      <w:proofErr w:type="gramStart"/>
+      <w:r>
+        <w:t>have.</w:t>
+      </w:r>
+      <w:proofErr w:type="gramEnd"/>
+      <w:r>
+        <w:t xml:space="preserve"> If he wasn’t so desperate, he would never would have filled out so much personal info in an online form.</w:t>
+      </w:r>
+    </w:p>
+    <w:p>
+      <w:r>
+        <w:t>He got an email back immediately promising a call back within 24 hours. He only had around 24 hours before the whole project was sunk. He got on with his daily business of fulfilling online orders and then doing online promotion of his web site.</w:t>
+      </w:r>
+    </w:p>
+    <w:p>
+      <w:r>
+        <w:t>After lunch</w:t>
+      </w:r>
+      <w:r>
+        <w:t xml:space="preserve">, his phone rang. Caller ID said it was Simone Capital Partners. </w:t>
+      </w:r>
+      <w:r>
+        <w:t>He eagerly answered the phone. A male voice on the phone thanked him for applying for a loan. He said that he preliminarily qualified for a loan. They always wanted to meet with their borrowers in person before making a final decision. Would he like to make an appointment to finalize the loan?</w:t>
+      </w:r>
+    </w:p>
+    <w:p>
+      <w:r>
+        <w:t xml:space="preserve">Austin eagerly said yes. He agreed to meet </w:t>
+      </w:r>
+      <w:r>
+        <w:t xml:space="preserve">a Mr. Russo </w:t>
+      </w:r>
+      <w:r>
+        <w:t xml:space="preserve">at their office at </w:t>
+      </w:r>
+      <w:r>
+        <w:t>4</w:t>
+      </w:r>
+      <w:r>
+        <w:t>pm. The office was just on the other side of the 515 freeway, not far from his store.</w:t>
+      </w:r>
+      <w:r>
+        <w:t xml:space="preserve"> He thought about texting Jake with the good news. He decided to hold off until after he met with the lender. </w:t>
+      </w:r>
+    </w:p>
+    <w:p>
+      <w:r>
+        <w:t xml:space="preserve">At the appointed time, Austin </w:t>
+      </w:r>
+      <w:proofErr w:type="gramStart"/>
+      <w:r>
+        <w:t>closed up</w:t>
+      </w:r>
+      <w:proofErr w:type="gramEnd"/>
+      <w:r>
+        <w:t xml:space="preserve"> the store and drove over. The lending company was in an office park on Sahara. There were four buildings in the business park</w:t>
+      </w:r>
+      <w:r>
+        <w:t xml:space="preserve"> arranged around a central parking lot</w:t>
+      </w:r>
+      <w:r>
+        <w:t xml:space="preserve">. </w:t>
+      </w:r>
+      <w:r>
+        <w:t xml:space="preserve">They were identical oversized </w:t>
+      </w:r>
+      <w:r>
+        <w:t xml:space="preserve">California Mission style </w:t>
+      </w:r>
+      <w:proofErr w:type="gramStart"/>
+      <w:r>
+        <w:t>building</w:t>
+      </w:r>
+      <w:r>
+        <w:t>s</w:t>
+      </w:r>
+      <w:r>
+        <w:t xml:space="preserve"> </w:t>
+      </w:r>
+      <w:r>
+        <w:t>.</w:t>
+      </w:r>
+      <w:proofErr w:type="gramEnd"/>
+      <w:r>
+        <w:t xml:space="preserve"> Dark tinted glass windows sat behind three story tall pale stucco arches under a terra cotta roof. The overall effect was like a Taco Bell blown up on steroids. </w:t>
+      </w:r>
+    </w:p>
+    <w:p>
+      <w:r>
+        <w:t>Of the four buildings, o</w:t>
+      </w:r>
+      <w:r>
+        <w:t xml:space="preserve">ne had </w:t>
+      </w:r>
+      <w:r>
+        <w:t>a sign on it for</w:t>
+      </w:r>
+      <w:r>
+        <w:t xml:space="preserve"> a law firm and another was for a title company. </w:t>
+      </w:r>
+      <w:r>
+        <w:t xml:space="preserve"> </w:t>
+      </w:r>
+      <w:r>
+        <w:t xml:space="preserve">The third was for Simone Capital Partners. Austin parked and went into the lobby. It turned out that the loan company was on the third floor with the other two floors occupied by other businesses. He took the elevator to the third floor and stopped at the receptionist. </w:t>
+      </w:r>
+      <w:r>
+        <w:t xml:space="preserve">He told the receptionist that he </w:t>
+      </w:r>
+      <w:r>
+        <w:t xml:space="preserve">had an appointment with Mr. Russo and was told to wait. He didn’t have to wait long. </w:t>
+      </w:r>
+    </w:p>
+    <w:p>
+      <w:r>
+        <w:t xml:space="preserve">A couple of minutes later the door into the main office opened and a guy in a light gray suit came out. He said, “Hi, my name is John Russo. You must be Austin. Why don’t you step into my </w:t>
+      </w:r>
+      <w:proofErr w:type="gramStart"/>
+      <w:r>
+        <w:t>office.</w:t>
+      </w:r>
+      <w:proofErr w:type="gramEnd"/>
+      <w:r>
+        <w:t xml:space="preserve">” </w:t>
+      </w:r>
+    </w:p>
+    <w:p>
+      <w:r>
         <w:lastRenderedPageBreak/>
-        <w:t>The Loan Sharks</w:t>
-      </w:r>
-    </w:p>
-    <w:p>
-      <w:r>
-        <w:t xml:space="preserve">Austin was depressed. He had pinned his hopes on Guillermo/Billy coming through for him. He moped around his shop for a couple of hours before </w:t>
-      </w:r>
-      <w:proofErr w:type="gramStart"/>
-      <w:r>
-        <w:t>closing up</w:t>
-      </w:r>
-      <w:proofErr w:type="gramEnd"/>
-      <w:r>
-        <w:t xml:space="preserve"> and going home. He knew he needed to try the loan </w:t>
-      </w:r>
-      <w:proofErr w:type="gramStart"/>
-      <w:r>
-        <w:t>sharks</w:t>
-      </w:r>
-      <w:proofErr w:type="gramEnd"/>
-      <w:r>
-        <w:t xml:space="preserve"> but he couldn’t bring himself to make the phone call. </w:t>
-      </w:r>
-    </w:p>
-    <w:p>
-      <w:r>
-        <w:t xml:space="preserve">When he got up on Friday morning, he had a new resolve to get the money. He’d call on the </w:t>
-      </w:r>
-      <w:r>
-        <w:t>moneylending</w:t>
-      </w:r>
-      <w:r>
-        <w:t xml:space="preserve"> company he found </w:t>
-      </w:r>
-      <w:r>
-        <w:t>online</w:t>
-      </w:r>
-      <w:r>
-        <w:t xml:space="preserve">. This was his last resort. It had to work. </w:t>
-      </w:r>
-    </w:p>
-    <w:p>
-      <w:r>
-        <w:t>First thing when he got to his store, he looked the place up again. He called their local number</w:t>
-      </w:r>
-      <w:r>
-        <w:t xml:space="preserve"> and talked to a receptionist. She told him that his best bet was to fill out the online form and they’d call him back. After he hung up, he opened his browser to their site, found the form, and filled it out. They wanted his name, contact info, social security number, driver’s license number, parents’ names, birthdate, as well as info on his business. How long had he been in business, what was his annual income, what debts did he </w:t>
-      </w:r>
-      <w:proofErr w:type="gramStart"/>
-      <w:r>
-        <w:t>have.</w:t>
-      </w:r>
-      <w:proofErr w:type="gramEnd"/>
-      <w:r>
-        <w:t xml:space="preserve"> If he wasn’t so desperate, he would never would have filled out so much personal info in an online form.</w:t>
-      </w:r>
-    </w:p>
-    <w:p>
-      <w:r>
-        <w:t>He got an email back immediately promising a call back within 24 hours. He only had around 24 hours before the whole project was sunk. He got on with his daily business of fulfilling online orders and then doing online promotion of his web site.</w:t>
-      </w:r>
-    </w:p>
-    <w:p>
-      <w:r>
-        <w:t>After lunch</w:t>
-      </w:r>
-      <w:r>
-        <w:t xml:space="preserve">, his phone rang. Caller ID said it was Simone Capital Partners. </w:t>
-      </w:r>
-      <w:r>
-        <w:t>He eagerly answered the phone. A male voice on the phone thanked him for applying for a loan. He said that he preliminarily qualified for a loan. They always wanted to meet with their borrowers in person before making a final decision. Would he like to make an appointment to finalize the loan?</w:t>
-      </w:r>
-    </w:p>
-    <w:p>
-      <w:r>
-        <w:t xml:space="preserve">Austin eagerly said yes. He agreed to meet </w:t>
-      </w:r>
-      <w:r>
-        <w:t xml:space="preserve">a Mr. Russo </w:t>
-      </w:r>
-      <w:r>
-        <w:t xml:space="preserve">at their office at </w:t>
-      </w:r>
-      <w:r>
-        <w:t>4</w:t>
-      </w:r>
-      <w:r>
-        <w:t>pm. The office was just on the other side of the 515 freeway, not far from his store.</w:t>
-      </w:r>
-      <w:r>
-        <w:t xml:space="preserve"> He thought about texting Jake with the good news. He decided to hold off until after he met with the lender. </w:t>
-      </w:r>
-    </w:p>
-    <w:p>
-      <w:r>
-        <w:t xml:space="preserve">At the appointed time, Austin </w:t>
-      </w:r>
-      <w:proofErr w:type="gramStart"/>
-      <w:r>
-        <w:t>closed up</w:t>
-      </w:r>
-      <w:proofErr w:type="gramEnd"/>
-      <w:r>
-        <w:t xml:space="preserve"> the store and drove over. The lending company was in an office park on Sahara. There were four buildings in the business park</w:t>
-      </w:r>
-      <w:r>
-        <w:t xml:space="preserve"> arranged around a central parking lot</w:t>
-      </w:r>
-      <w:r>
-        <w:t xml:space="preserve">. </w:t>
-      </w:r>
-      <w:r>
-        <w:t xml:space="preserve">They were identical oversized </w:t>
-      </w:r>
-      <w:r>
-        <w:t xml:space="preserve">California Mission style </w:t>
-      </w:r>
-      <w:proofErr w:type="gramStart"/>
-      <w:r>
-        <w:t>building</w:t>
-      </w:r>
-      <w:r>
-        <w:t>s</w:t>
+        <w:t>Russo held the door for Austin and ushered him into his office.</w:t>
       </w:r>
       <w:r>
         <w:t xml:space="preserve"> </w:t>
       </w:r>
       <w:r>
-        <w:t>.</w:t>
-      </w:r>
-      <w:proofErr w:type="gramEnd"/>
-      <w:r>
-        <w:t xml:space="preserve"> Dark tinted glass windows sat behind three story tall pale stucco arches under a terra cotta roof. The overall effect was like a Taco Bell blown up on steroids. </w:t>
-      </w:r>
-    </w:p>
-    <w:p>
-      <w:r>
-        <w:t>Of the four buildings, o</w:t>
-      </w:r>
-      <w:r>
-        <w:t xml:space="preserve">ne had </w:t>
-      </w:r>
-      <w:r>
-        <w:t>a sign on it for</w:t>
-      </w:r>
-      <w:r>
-        <w:t xml:space="preserve"> a law firm and another was for a title company. </w:t>
-      </w:r>
-      <w:r>
-        <w:t xml:space="preserve"> </w:t>
-      </w:r>
-      <w:r>
-        <w:t xml:space="preserve">The third was for Simone Capital Partners. Austin parked and went into the lobby. It turned out that the loan company was on the third floor with the other two floors occupied by other businesses. He took the elevator to the third floor and stopped at the receptionist. </w:t>
-      </w:r>
-      <w:r>
-        <w:t xml:space="preserve">He told the receptionist that he </w:t>
-      </w:r>
-      <w:r>
-        <w:t xml:space="preserve">had an appointment with Mr. Russo and was told to wait. He didn’t have to wait long. </w:t>
-      </w:r>
-    </w:p>
-    <w:p>
-      <w:r>
-        <w:t xml:space="preserve">A couple of minutes later the door into the main office opened and a guy in a light gray suit came out. He said, “Hi, my name is John Russo. You must be Austin. Why don’t you step into my </w:t>
-      </w:r>
-      <w:proofErr w:type="gramStart"/>
-      <w:r>
-        <w:t>office.</w:t>
-      </w:r>
-      <w:proofErr w:type="gramEnd"/>
-      <w:r>
-        <w:t xml:space="preserve">” </w:t>
-      </w:r>
-    </w:p>
-    <w:p>
-      <w:r>
-        <w:t>Russo held the door for Austin and ushered him into his office.</w:t>
-      </w:r>
-      <w:r>
-        <w:t xml:space="preserve"> </w:t>
-      </w:r>
-      <w:r>
         <w:t xml:space="preserve">As a shoe guy, </w:t>
       </w:r>
       <w:r>
@@ -5287,7 +5295,6 @@
     </w:p>
     <w:p>
       <w:r>
-        <w:lastRenderedPageBreak/>
         <w:t>There was a book shelf with framed business awards and family pictures. Among the pictures was a photo of a teen aged boy in a baseball uniform who Austin figured was his son.</w:t>
       </w:r>
       <w:r>
@@ -5555,6 +5562,7 @@
           <w:i/>
           <w:sz w:val="18"/>
         </w:rPr>
+        <w:lastRenderedPageBreak/>
         <w:t>&lt;&lt;for reference</w:t>
       </w:r>
     </w:p>
@@ -5677,7 +5685,6 @@
           <w:i/>
           <w:sz w:val="18"/>
         </w:rPr>
-        <w:lastRenderedPageBreak/>
         <w:t>$1,529,400</w:t>
       </w:r>
       <w:r>
@@ -5871,215 +5878,215 @@
     </w:p>
     <w:p>
       <w:r>
+        <w:lastRenderedPageBreak/>
         <w:t>Martin said, “I’d prefer to go someplace with a hardwired internet connection. I don’t want to be doing bitcoin transactions like this over some dodgy coffee shop Wi-Fi.  We could meet at one of our motel rooms, over at Austin’s house or at his store. What do you think?”</w:t>
       </w:r>
     </w:p>
     <w:p>
       <w:r>
+        <w:t xml:space="preserve">Jake said, “The store. It’s less likely that anyone would notice us going into a place of business. At his house there always could be a nosy neighbor. </w:t>
+      </w:r>
+      <w:r>
+        <w:t>My girl’s still here. I mean, she’s out right this second, but I don’t want to be doing business in front of her tomorrow. You want to do it at your motel?”</w:t>
+      </w:r>
+    </w:p>
+    <w:p>
+      <w:r>
+        <w:t>Martin said, “No. I’ll be checked out by then. You’re right the store is the best option. Tell Austin 10am, before the store opens.”</w:t>
+      </w:r>
+    </w:p>
+    <w:p>
+      <w:r>
+        <w:t>Jake said, “Will do. I’ll see you tomorrow.”</w:t>
+      </w:r>
+    </w:p>
+    <w:p>
+      <w:r>
+        <w:t xml:space="preserve">Martin </w:t>
+      </w:r>
+      <w:r>
+        <w:t xml:space="preserve">got a muffin and coffee at the motel’s free breakfast. He checked out of his motel at 9:30 and </w:t>
+      </w:r>
+      <w:r>
+        <w:t>arrived</w:t>
+      </w:r>
+      <w:r>
+        <w:t xml:space="preserve"> at Austin’s store</w:t>
+      </w:r>
+      <w:r>
+        <w:t xml:space="preserve"> first. He parked his Toyota at the back of the shop. He </w:t>
+      </w:r>
+      <w:r>
+        <w:t xml:space="preserve">was deliberately </w:t>
+      </w:r>
+      <w:r>
+        <w:t>1</w:t>
+      </w:r>
+      <w:r>
+        <w:t>5</w:t>
+      </w:r>
+      <w:r>
+        <w:t xml:space="preserve"> minut</w:t>
+      </w:r>
+      <w:r>
+        <w:t xml:space="preserve">es </w:t>
+      </w:r>
+      <w:r>
+        <w:t>early to</w:t>
+      </w:r>
+      <w:r>
+        <w:t xml:space="preserve"> scope it out</w:t>
+      </w:r>
+      <w:r>
+        <w:t xml:space="preserve">. If anything was out of the ordinary, he could bug out. </w:t>
+      </w:r>
+      <w:r>
+        <w:t xml:space="preserve">He didn’t expect any trouble. </w:t>
+      </w:r>
+    </w:p>
+    <w:p>
+      <w:r>
+        <w:t xml:space="preserve">There were no other cars in the front lot as he drove by, and none in the back lot. He sat in his truck and waited for Austin. He had checked out of his motel and had all his gear with him. He wasn’t going back to that motel. If everything went right, Jake and </w:t>
+      </w:r>
+      <w:proofErr w:type="gramStart"/>
+      <w:r>
+        <w:t>him</w:t>
+      </w:r>
+      <w:proofErr w:type="gramEnd"/>
+      <w:r>
+        <w:t xml:space="preserve"> would leave town immediately. Come to think of it, if everything went wrong, they’d be leaving town immediately too. </w:t>
+      </w:r>
+    </w:p>
+    <w:p>
+      <w:r>
+        <w:t>Jake arrived</w:t>
+      </w:r>
+      <w:r>
+        <w:t xml:space="preserve"> </w:t>
+      </w:r>
+      <w:r>
+        <w:t>five minutes</w:t>
+      </w:r>
+      <w:r>
+        <w:t xml:space="preserve"> before 10. He parked in the front lot and sat in his </w:t>
+      </w:r>
+      <w:r>
+        <w:t>truck</w:t>
+      </w:r>
+      <w:r>
+        <w:t xml:space="preserve">. He texted </w:t>
+      </w:r>
+      <w:r>
+        <w:t xml:space="preserve">Martin </w:t>
+      </w:r>
+      <w:r>
+        <w:t xml:space="preserve">that he was there and </w:t>
+      </w:r>
+      <w:proofErr w:type="gramStart"/>
+      <w:r>
+        <w:t>the</w:t>
+      </w:r>
+      <w:r>
+        <w:t>re</w:t>
+      </w:r>
+      <w:r>
+        <w:t xml:space="preserve"> </w:t>
+      </w:r>
+      <w:r>
+        <w:t xml:space="preserve"> were</w:t>
+      </w:r>
+      <w:proofErr w:type="gramEnd"/>
+      <w:r>
+        <w:t xml:space="preserve"> no obvious signs of surveillance. </w:t>
+      </w:r>
+    </w:p>
+    <w:p>
+      <w:r>
+        <w:t xml:space="preserve">Austin was right on time, carrying his usual go cup of coffee. He pulled into the back lot. Martin got out of his car and entered the shop with Austin. Martin asked Austin to let Jake in the front and to shut off the security cameras. </w:t>
+      </w:r>
+      <w:r>
+        <w:t>As Jake came in the door, a couple of loud motorcycles rode by.</w:t>
+      </w:r>
+      <w:r>
+        <w:t xml:space="preserve"> </w:t>
+      </w:r>
+    </w:p>
+    <w:p>
+      <w:r>
+        <w:t>When they were all there, they gathered in Austin’s small office</w:t>
+      </w:r>
+      <w:r>
+        <w:t>.</w:t>
+      </w:r>
+      <w:r>
+        <w:t xml:space="preserve"> </w:t>
+      </w:r>
+      <w:r>
+        <w:t>Martin said, “So you got the money. All of it?”</w:t>
+      </w:r>
+    </w:p>
+    <w:p>
+      <w:r>
+        <w:t>Austin replied, “Yes. $1.3 million. Well, the loan company has the money. I just need to give them the bitcoin wallet address.”</w:t>
+      </w:r>
+    </w:p>
+    <w:p>
+      <w:r>
+        <w:t>Martin said, “</w:t>
+      </w:r>
+      <w:r>
+        <w:t>They can do it on t</w:t>
+      </w:r>
+      <w:r>
+        <w:t>oday?</w:t>
+      </w:r>
+      <w:r>
+        <w:t xml:space="preserve"> On a Saturday?</w:t>
+      </w:r>
+      <w:r>
+        <w:t>”</w:t>
+      </w:r>
+    </w:p>
+    <w:p>
+      <w:r>
+        <w:t>Austin said, “Yes. I call the guy and he’ll buy the bitcoins for me.”</w:t>
+      </w:r>
+    </w:p>
+    <w:p>
+      <w:r>
+        <w:t>Martin said, “Ok then</w:t>
+      </w:r>
+      <w:r>
+        <w:t>. L</w:t>
+      </w:r>
+      <w:r>
+        <w:t xml:space="preserve">et’s get started. I’m going to need a network connection for my laptop.”  He pulled his laptop out of his bag, put it on the table and booted up the secure partition. He also pulled out a </w:t>
+      </w:r>
+      <w:proofErr w:type="gramStart"/>
+      <w:r>
+        <w:t>brand new</w:t>
+      </w:r>
+      <w:proofErr w:type="gramEnd"/>
+      <w:r>
+        <w:t xml:space="preserve"> USB flash drive still in the packaging out of his bag. </w:t>
+      </w:r>
+      <w:r>
+        <w:t xml:space="preserve"> He typed in a few commands in a command line window and closed it. Then, he broke the flash drive out of the package and plugged it in. He formatted the new drive and then ran his encryption software and typed in a long pass phrase. </w:t>
+      </w:r>
+    </w:p>
+    <w:p>
+      <w:r>
+        <w:t>He explained, “I’m running some full disk encryption on the new flash drive. While it’s plugged in here, it’s accessible. As soon as I take it out, you’ll need to put in the password to be able to read it. It uses strong encryption with a long password that’s theoretically uncrackable. “</w:t>
+      </w:r>
+    </w:p>
+    <w:p>
+      <w:r>
         <w:lastRenderedPageBreak/>
-        <w:t xml:space="preserve">Jake said, “The store. It’s less likely that anyone would notice us going into a place of business. At his house there always could be a nosy neighbor. </w:t>
-      </w:r>
-      <w:r>
-        <w:t>My girl’s still here. I mean, she’s out right this second, but I don’t want to be doing business in front of her tomorrow. You want to do it at your motel?”</w:t>
-      </w:r>
-    </w:p>
-    <w:p>
-      <w:r>
-        <w:t>Martin said, “No. I’ll be checked out by then. You’re right the store is the best option. Tell Austin 10am, before the store opens.”</w:t>
-      </w:r>
-    </w:p>
-    <w:p>
-      <w:r>
-        <w:t>Jake said, “Will do. I’ll see you tomorrow.”</w:t>
-      </w:r>
-    </w:p>
-    <w:p>
-      <w:r>
-        <w:t xml:space="preserve">Martin </w:t>
-      </w:r>
-      <w:r>
-        <w:t xml:space="preserve">got a muffin and coffee at the motel’s free breakfast. He checked out of his motel at 9:30 and </w:t>
-      </w:r>
-      <w:r>
-        <w:t>arrived</w:t>
-      </w:r>
-      <w:r>
-        <w:t xml:space="preserve"> at Austin’s store</w:t>
-      </w:r>
-      <w:r>
-        <w:t xml:space="preserve"> first. He parked his Toyota at the back of the shop. He </w:t>
-      </w:r>
-      <w:r>
-        <w:t xml:space="preserve">was deliberately </w:t>
-      </w:r>
-      <w:r>
-        <w:t>1</w:t>
-      </w:r>
-      <w:r>
-        <w:t>5</w:t>
-      </w:r>
-      <w:r>
-        <w:t xml:space="preserve"> minut</w:t>
-      </w:r>
-      <w:r>
-        <w:t xml:space="preserve">es </w:t>
-      </w:r>
-      <w:r>
-        <w:t>early to</w:t>
-      </w:r>
-      <w:r>
-        <w:t xml:space="preserve"> scope it out</w:t>
-      </w:r>
-      <w:r>
-        <w:t xml:space="preserve">. If anything was out of the ordinary, he could bug out. </w:t>
-      </w:r>
-      <w:r>
-        <w:t xml:space="preserve">He didn’t expect any trouble. </w:t>
-      </w:r>
-    </w:p>
-    <w:p>
-      <w:r>
-        <w:t xml:space="preserve">There were no other cars in the front lot as he drove by, and none in the back lot. He sat in his truck and waited for Austin. He had checked out of his motel and had all his gear with him. He wasn’t going back to that motel. If everything went right, Jake and </w:t>
-      </w:r>
-      <w:proofErr w:type="gramStart"/>
-      <w:r>
-        <w:t>him</w:t>
-      </w:r>
-      <w:proofErr w:type="gramEnd"/>
-      <w:r>
-        <w:t xml:space="preserve"> would leave town immediately. Come to think of it, if everything went wrong, they’d be leaving town immediately too. </w:t>
-      </w:r>
-    </w:p>
-    <w:p>
-      <w:r>
-        <w:t>Jake arrived</w:t>
-      </w:r>
-      <w:r>
-        <w:t xml:space="preserve"> </w:t>
-      </w:r>
-      <w:r>
-        <w:t>five minutes</w:t>
-      </w:r>
-      <w:r>
-        <w:t xml:space="preserve"> before 10. He parked in the front lot and sat in his </w:t>
-      </w:r>
-      <w:r>
-        <w:t>truck</w:t>
-      </w:r>
-      <w:r>
-        <w:t xml:space="preserve">. He texted </w:t>
-      </w:r>
-      <w:r>
-        <w:t xml:space="preserve">Martin </w:t>
-      </w:r>
-      <w:r>
-        <w:t xml:space="preserve">that he was there and </w:t>
-      </w:r>
-      <w:proofErr w:type="gramStart"/>
-      <w:r>
-        <w:t>the</w:t>
-      </w:r>
-      <w:r>
-        <w:t>re</w:t>
-      </w:r>
-      <w:r>
-        <w:t xml:space="preserve"> </w:t>
-      </w:r>
-      <w:r>
-        <w:t xml:space="preserve"> were</w:t>
-      </w:r>
-      <w:proofErr w:type="gramEnd"/>
-      <w:r>
-        <w:t xml:space="preserve"> no obvious signs of surveillance. </w:t>
-      </w:r>
-    </w:p>
-    <w:p>
-      <w:r>
-        <w:t xml:space="preserve">Austin was right on time, carrying his usual go cup of coffee. He pulled into the back lot. Martin got out of his car and entered the shop with Austin. Martin asked Austin to let Jake in the front and to shut off the security cameras. </w:t>
-      </w:r>
-      <w:r>
-        <w:t>As Jake came in the door, a couple of loud motorcycles rode by.</w:t>
-      </w:r>
-      <w:r>
-        <w:t xml:space="preserve"> </w:t>
-      </w:r>
-    </w:p>
-    <w:p>
-      <w:r>
-        <w:t>When they were all there, they gathered in Austin’s small office</w:t>
-      </w:r>
-      <w:r>
-        <w:t>.</w:t>
-      </w:r>
-      <w:r>
-        <w:t xml:space="preserve"> </w:t>
-      </w:r>
-      <w:r>
-        <w:t>Martin said, “So you got the money. All of it?”</w:t>
-      </w:r>
-    </w:p>
-    <w:p>
-      <w:r>
-        <w:t>Austin replied, “Yes. $1.3 million. Well, the loan company has the money. I just need to give them the bitcoin wallet address.”</w:t>
-      </w:r>
-    </w:p>
-    <w:p>
-      <w:r>
-        <w:t>Martin said, “</w:t>
-      </w:r>
-      <w:r>
-        <w:t>They can do it on t</w:t>
-      </w:r>
-      <w:r>
-        <w:t>oday?</w:t>
-      </w:r>
-      <w:r>
-        <w:t xml:space="preserve"> On a Saturday?</w:t>
-      </w:r>
-      <w:r>
-        <w:t>”</w:t>
-      </w:r>
-    </w:p>
-    <w:p>
-      <w:r>
-        <w:t>Austin said, “Yes. I call the guy and he’ll buy the bitcoins for me.”</w:t>
-      </w:r>
-    </w:p>
-    <w:p>
-      <w:r>
-        <w:t>Martin said, “Ok then</w:t>
-      </w:r>
-      <w:r>
-        <w:t>. L</w:t>
-      </w:r>
-      <w:r>
-        <w:t xml:space="preserve">et’s get started. I’m going to need a network connection for my laptop.”  He pulled his laptop out of his bag, put it on the table and booted up the secure partition. He also pulled out a </w:t>
-      </w:r>
-      <w:proofErr w:type="gramStart"/>
-      <w:r>
-        <w:t>brand new</w:t>
-      </w:r>
-      <w:proofErr w:type="gramEnd"/>
-      <w:r>
-        <w:t xml:space="preserve"> USB flash drive still in the packaging out of his bag. </w:t>
-      </w:r>
-      <w:r>
-        <w:t xml:space="preserve"> He typed in a few commands in a command line window and closed it. Then, he broke the flash drive out of the package and plugged it in. He formatted the new drive and then ran his encryption software and typed in a long pass phrase. </w:t>
-      </w:r>
-    </w:p>
-    <w:p>
-      <w:r>
-        <w:t>He explained, “I’m running some full disk encryption on the new flash drive. While it’s plugged in here, it’s accessible. As soon as I take it out, you’ll need to put in the password to be able to read it. It uses strong encryption with a long password that’s theoretically uncrackable. “</w:t>
-      </w:r>
-    </w:p>
-    <w:p>
-      <w:r>
         <w:t>Martin continued, “Next, we make a bitcoin wallet and put it on it.” He ran the software to create the public and private keys directly on the flash drive. Austin was paying close attention. This was his life going onto that memory stick. Martin said, “Ok. It’s created. You can see the public key. Call your guy and give that string of letters and numbers to him.”</w:t>
       </w:r>
     </w:p>
     <w:p>
       <w:r>
-        <w:lastRenderedPageBreak/>
         <w:t xml:space="preserve">Austin called Russo. He told him he was ready. He read the key to him over the phone and then texted it to him to be sure he got it correctly. </w:t>
       </w:r>
       <w:r>
@@ -6321,6 +6328,7 @@
     </w:p>
     <w:p>
       <w:r>
+        <w:lastRenderedPageBreak/>
         <w:t xml:space="preserve">After Martin was out of the shower and dressed, Jake asked him if he had a place in mind to trade the shoes for the flash drive. </w:t>
       </w:r>
     </w:p>
@@ -6340,22 +6348,10 @@
       </w:r>
       <w:proofErr w:type="gramEnd"/>
       <w:r>
-        <w:t xml:space="preserve"> get away. I was thinking about one of the big outdoor </w:t>
-      </w:r>
-      <w:r>
-        <w:lastRenderedPageBreak/>
-        <w:t>parking lots like at the Target or TJ Maxx on Flamingo</w:t>
-      </w:r>
-      <w:proofErr w:type="gramStart"/>
-      <w:r>
-        <w:t>.</w:t>
-      </w:r>
-      <w:r>
-        <w:t xml:space="preserve"> </w:t>
-      </w:r>
-      <w:proofErr w:type="gramEnd"/>
-      <w:r>
-        <w:t>At the edge of the lot where there will be fewer cars.</w:t>
+        <w:t xml:space="preserve"> get away. I was thinking about one of the big outdoor parking lots like at the Target or TJ Maxx on Flamingo.</w:t>
+      </w:r>
+      <w:r>
+        <w:t xml:space="preserve"> At the edge of the lot where there will be fewer cars.</w:t>
       </w:r>
       <w:r>
         <w:t>’</w:t>
@@ -6442,7 +6438,13 @@
       </w:r>
       <w:proofErr w:type="spellEnd"/>
       <w:r>
-        <w:t xml:space="preserve"> he had seen at the bar. The big guy. Austin said, “Hey guys, how are you doing?”</w:t>
+        <w:t xml:space="preserve"> he had seen at the bar. The </w:t>
+      </w:r>
+      <w:r>
+        <w:t>big bald</w:t>
+      </w:r>
+      <w:r>
+        <w:t xml:space="preserve"> guy. Austin said, “Hey guys, how are you doing?”</w:t>
       </w:r>
     </w:p>
     <w:p>
@@ -6487,6 +6489,7 @@
     </w:p>
     <w:p>
       <w:r>
+        <w:lastRenderedPageBreak/>
         <w:t>Austin gulped, “Okay…”</w:t>
       </w:r>
     </w:p>
@@ -6497,259 +6500,274 @@
     </w:p>
     <w:p>
       <w:r>
+        <w:t>Austin said, “I don’t know how the transfer will go down. I just got a text from Jake that it would be sometime tomorrow”</w:t>
+      </w:r>
+    </w:p>
+    <w:p>
+      <w:r>
+        <w:t xml:space="preserve">Billy </w:t>
+      </w:r>
+      <w:r>
+        <w:t>smiled</w:t>
+      </w:r>
+      <w:r>
+        <w:t xml:space="preserve">, “They’ll tell you tomorrow and then you’ll call me. Don’t worry we’ll be watching you. If you rat us </w:t>
+      </w:r>
+      <w:proofErr w:type="gramStart"/>
+      <w:r>
+        <w:t>out</w:t>
+      </w:r>
+      <w:proofErr w:type="gramEnd"/>
+      <w:r>
+        <w:t xml:space="preserve"> we’ll know it. For insurance, we’ll take the flash drive with the bitcoin with us</w:t>
+      </w:r>
+      <w:proofErr w:type="gramStart"/>
+      <w:r>
+        <w:t>.</w:t>
+      </w:r>
+      <w:r>
+        <w:t xml:space="preserve"> </w:t>
+      </w:r>
+      <w:r>
+        <w:t>”</w:t>
+      </w:r>
+      <w:proofErr w:type="gramEnd"/>
+    </w:p>
+    <w:p>
+      <w:r>
+        <w:t xml:space="preserve">Austin said, “The flash drive is in a </w:t>
+      </w:r>
+      <w:r>
+        <w:t xml:space="preserve">cash </w:t>
+      </w:r>
+      <w:r>
+        <w:t>box</w:t>
+      </w:r>
+      <w:r>
+        <w:t xml:space="preserve"> in my spare bedroom. I’ll get it. “</w:t>
+      </w:r>
+    </w:p>
+    <w:p>
+      <w:r>
+        <w:t xml:space="preserve">Billy said, “In a minute. Why don’t you tell me you know about these two </w:t>
+      </w:r>
+      <w:proofErr w:type="gramStart"/>
+      <w:r>
+        <w:t>guys.</w:t>
+      </w:r>
+      <w:proofErr w:type="gramEnd"/>
+      <w:r>
+        <w:t xml:space="preserve"> What was </w:t>
+      </w:r>
+      <w:proofErr w:type="gramStart"/>
+      <w:r>
+        <w:t>it</w:t>
+      </w:r>
+      <w:proofErr w:type="gramEnd"/>
+      <w:r>
+        <w:t xml:space="preserve"> Jake and Frank?”</w:t>
+      </w:r>
+    </w:p>
+    <w:p>
+      <w:r>
+        <w:t xml:space="preserve">Austin said, “Yeah. That’s their names. I don’t know their last names. I met Jake a </w:t>
+      </w:r>
+      <w:r>
+        <w:t xml:space="preserve">year or so </w:t>
+      </w:r>
+      <w:r>
+        <w:t xml:space="preserve">ago at a party. He was working for a weed grower in Northern California. He kind of looks like a young Willie Nelson, with long braids and a cowboy hat. The other guy, Frank, I don’t know at all. He doesn’t say </w:t>
+      </w:r>
+      <w:proofErr w:type="gramStart"/>
+      <w:r>
+        <w:t>much</w:t>
+      </w:r>
+      <w:proofErr w:type="gramEnd"/>
+      <w:r>
+        <w:t xml:space="preserve"> and he’s mean. He’s about 6 ft tall and medium build. Brown hair</w:t>
+      </w:r>
+      <w:r>
+        <w:t xml:space="preserve"> and maybe 30 years old.</w:t>
+      </w:r>
+      <w:r>
+        <w:t xml:space="preserve"> I don’t know how else to describe him.”</w:t>
+      </w:r>
+    </w:p>
+    <w:p>
+      <w:r>
+        <w:t>Billy said, “Ok. Go get the flash drive now.”</w:t>
+      </w:r>
+    </w:p>
+    <w:p>
+      <w:r>
+        <w:t xml:space="preserve">The big guy followed Austin as he went to retrieve it. Austin picked up his keys from the desk and went to the spare bedroom. </w:t>
+      </w:r>
+      <w:r>
+        <w:t xml:space="preserve">The flash drive was in a grey metal cashbox in the top cardboard </w:t>
+      </w:r>
+      <w:r>
+        <w:t xml:space="preserve">box in the first </w:t>
+      </w:r>
+      <w:r>
+        <w:t xml:space="preserve">stack of boxes. Austin took </w:t>
+      </w:r>
+      <w:r>
+        <w:t xml:space="preserve">the </w:t>
+      </w:r>
+      <w:r>
+        <w:t>cashbox</w:t>
+      </w:r>
+      <w:r>
+        <w:t xml:space="preserve"> out of the cardboard box so he could open it. He took his</w:t>
+      </w:r>
+      <w:r>
+        <w:t xml:space="preserve"> key and started to open the fireproof box. </w:t>
+      </w:r>
+      <w:r>
+        <w:t xml:space="preserve">He kept </w:t>
+      </w:r>
+      <w:r>
+        <w:t>some</w:t>
+      </w:r>
+      <w:r>
+        <w:t xml:space="preserve"> important papers and now the flash drive along with his 380 Smith and Wesson pistol in the </w:t>
+      </w:r>
+      <w:r>
+        <w:t>cashbox</w:t>
+      </w:r>
+      <w:r>
+        <w:t xml:space="preserve">. As he opened the lid, the big Satan saw the pistol and </w:t>
+      </w:r>
+      <w:r>
+        <w:t>clouted</w:t>
+      </w:r>
+      <w:r>
+        <w:t xml:space="preserve"> him across th</w:t>
+      </w:r>
+      <w:r>
+        <w:t>e side of his head</w:t>
+      </w:r>
+      <w:r>
+        <w:t xml:space="preserve">. Austin fell on top of the next stack of boxes. The Satan </w:t>
+      </w:r>
+      <w:r>
+        <w:t>palmed</w:t>
+      </w:r>
+      <w:r>
+        <w:t xml:space="preserve"> the gun, put the </w:t>
+      </w:r>
+      <w:r>
+        <w:t>cashbox</w:t>
+      </w:r>
+      <w:r>
+        <w:t xml:space="preserve"> under his arm and dragged Austin by the arm back down the hallway to the dining room. </w:t>
+      </w:r>
+    </w:p>
+    <w:p>
+      <w:r>
+        <w:t>The big Satan finally spoke, “This asshole has a cute little gun” and handed it to Billy. He pu</w:t>
+      </w:r>
+      <w:r>
+        <w:t xml:space="preserve">shed the coffee can of chips out of the way and put the </w:t>
+      </w:r>
+      <w:r>
+        <w:t>cashbox</w:t>
+      </w:r>
+      <w:r>
+        <w:t xml:space="preserve"> down. </w:t>
+      </w:r>
+    </w:p>
+    <w:p>
+      <w:r>
+        <w:t xml:space="preserve"> </w:t>
+      </w:r>
+      <w:r>
+        <w:t xml:space="preserve">Billy chuckled, ejected the clip and cleared S&amp;Ws chamber. He put it down on the table. </w:t>
+      </w:r>
+      <w:r>
+        <w:t xml:space="preserve">Billy said, “What, you were going to </w:t>
+      </w:r>
+      <w:r>
+        <w:t>plink</w:t>
+      </w:r>
+      <w:r>
+        <w:t xml:space="preserve"> us?”</w:t>
+      </w:r>
+    </w:p>
+    <w:p>
+      <w:r>
+        <w:t xml:space="preserve">Austin </w:t>
+      </w:r>
+      <w:r>
+        <w:t>cried</w:t>
+      </w:r>
+      <w:r>
+        <w:t>, “You hurt me. I wasn’t getting the gun.</w:t>
+      </w:r>
+      <w:r>
+        <w:t xml:space="preserve"> Honest!</w:t>
+      </w:r>
+      <w:r>
+        <w:t xml:space="preserve"> </w:t>
+      </w:r>
+      <w:proofErr w:type="spellStart"/>
+      <w:r>
+        <w:t>I</w:t>
+      </w:r>
+      <w:r>
+        <w:t>ts</w:t>
+      </w:r>
+      <w:proofErr w:type="spellEnd"/>
+      <w:r>
+        <w:t xml:space="preserve"> just where I </w:t>
+      </w:r>
+      <w:r>
+        <w:t>keep</w:t>
+      </w:r>
+      <w:r>
+        <w:t xml:space="preserve"> it </w:t>
+      </w:r>
+      <w:r>
+        <w:t>locked up</w:t>
+      </w:r>
+      <w:r>
+        <w:t xml:space="preserve">. </w:t>
+      </w:r>
+      <w:r>
+        <w:t>There. Take the flash drive. It won’t do you any good. It’s encrypted and I don’t know the password”</w:t>
+      </w:r>
+    </w:p>
+    <w:p>
+      <w:r>
+        <w:t>Billy said, “We’ll check on that. I prefer to hold it anyway. Call me as soon as you know when and where you get the goods. I’ll give you back the flash drive before you meet with them. See you tomorrow.”</w:t>
+      </w:r>
+    </w:p>
+    <w:p>
+      <w:r>
+        <w:t>Austin said, “Guillermo, we used to be friends. Why are you doing this to me?”</w:t>
+      </w:r>
+    </w:p>
+    <w:p>
+      <w:r>
+        <w:t xml:space="preserve">Billy said, “We’re not in high school anymore. I have obligations to my </w:t>
+      </w:r>
+      <w:r>
+        <w:t xml:space="preserve">brothers in the </w:t>
+      </w:r>
+      <w:proofErr w:type="spellStart"/>
+      <w:r>
+        <w:t>Satans</w:t>
+      </w:r>
+      <w:proofErr w:type="spellEnd"/>
+      <w:r>
+        <w:t xml:space="preserve">. When you came to me asking for money, my boss had the idea to rip off the </w:t>
+      </w:r>
+      <w:r>
+        <w:t xml:space="preserve">thieves. He wanted me to kidnap you and torture you for the password. I told him that I believed you when you said you didn’t have it. If it </w:t>
+      </w:r>
+      <w:r>
         <w:lastRenderedPageBreak/>
-        <w:t>Austin said, “I don’t know how the transfer will go down. I just got a text from Jake that it would be sometime tomorrow”</w:t>
-      </w:r>
-    </w:p>
-    <w:p>
-      <w:r>
-        <w:t xml:space="preserve">Billy </w:t>
-      </w:r>
-      <w:r>
-        <w:t>smiled</w:t>
-      </w:r>
-      <w:r>
-        <w:t xml:space="preserve">, “They’ll tell you tomorrow and then you’ll call me. Don’t worry we’ll be watching you. If you rat us </w:t>
-      </w:r>
-      <w:proofErr w:type="gramStart"/>
-      <w:r>
-        <w:t>out</w:t>
-      </w:r>
-      <w:proofErr w:type="gramEnd"/>
-      <w:r>
-        <w:t xml:space="preserve"> we’ll know it. For insurance, we’ll take the flash drive with the bitcoin with us</w:t>
-      </w:r>
-      <w:proofErr w:type="gramStart"/>
-      <w:r>
-        <w:t>.</w:t>
-      </w:r>
-      <w:r>
-        <w:t xml:space="preserve"> </w:t>
-      </w:r>
-      <w:r>
-        <w:t>”</w:t>
-      </w:r>
-      <w:proofErr w:type="gramEnd"/>
-    </w:p>
-    <w:p>
-      <w:r>
-        <w:t xml:space="preserve">Austin said, “The flash drive is in a </w:t>
-      </w:r>
-      <w:r>
-        <w:t xml:space="preserve">cash </w:t>
-      </w:r>
-      <w:r>
-        <w:t>box</w:t>
-      </w:r>
-      <w:r>
-        <w:t xml:space="preserve"> in my spare bedroom. I’ll get it. “</w:t>
-      </w:r>
-    </w:p>
-    <w:p>
-      <w:r>
-        <w:t xml:space="preserve">Billy said, “In a minute. Why don’t you tell me you know about these two </w:t>
-      </w:r>
-      <w:proofErr w:type="gramStart"/>
-      <w:r>
-        <w:t>guys.</w:t>
-      </w:r>
-      <w:proofErr w:type="gramEnd"/>
-      <w:r>
-        <w:t xml:space="preserve"> What was </w:t>
-      </w:r>
-      <w:proofErr w:type="gramStart"/>
-      <w:r>
-        <w:t>it</w:t>
-      </w:r>
-      <w:proofErr w:type="gramEnd"/>
-      <w:r>
-        <w:t xml:space="preserve"> Jake and Frank?”</w:t>
-      </w:r>
-    </w:p>
-    <w:p>
-      <w:r>
-        <w:t xml:space="preserve">Austin said, “Yeah. That’s their names. I don’t know their last names. I met Jake a </w:t>
-      </w:r>
-      <w:r>
-        <w:t xml:space="preserve">year or so </w:t>
-      </w:r>
-      <w:r>
-        <w:t xml:space="preserve">ago at a party. He was working for a weed grower in Northern California. He kind of looks like a young Willie Nelson, with long braids and a cowboy hat. The other guy, Frank, I don’t know at all. He doesn’t say </w:t>
-      </w:r>
-      <w:proofErr w:type="gramStart"/>
-      <w:r>
-        <w:t>much</w:t>
-      </w:r>
-      <w:proofErr w:type="gramEnd"/>
-      <w:r>
-        <w:t xml:space="preserve"> and he’s mean. He’s about 6 ft tall and medium build. Brown hair</w:t>
-      </w:r>
-      <w:r>
-        <w:t xml:space="preserve"> and maybe 30 years old.</w:t>
-      </w:r>
-      <w:r>
-        <w:t xml:space="preserve"> I don’t know how else to describe him.”</w:t>
-      </w:r>
-    </w:p>
-    <w:p>
-      <w:r>
-        <w:t>Billy said, “Ok. Go get the flash drive now.”</w:t>
-      </w:r>
-    </w:p>
-    <w:p>
-      <w:r>
-        <w:t xml:space="preserve">The big guy followed Austin as he went to retrieve it. Austin picked up his keys from the desk and went to the spare bedroom. </w:t>
-      </w:r>
-      <w:r>
-        <w:t xml:space="preserve">The flash drive was in a grey metal cashbox in the top cardboard </w:t>
-      </w:r>
-      <w:r>
-        <w:t xml:space="preserve">box in the first </w:t>
-      </w:r>
-      <w:r>
-        <w:t xml:space="preserve">stack of boxes. Austin took </w:t>
-      </w:r>
-      <w:r>
-        <w:t xml:space="preserve">the </w:t>
-      </w:r>
-      <w:r>
-        <w:t>cashbox</w:t>
-      </w:r>
-      <w:r>
-        <w:t xml:space="preserve"> out of the cardboard box so he could open it. He took his</w:t>
-      </w:r>
-      <w:r>
-        <w:t xml:space="preserve"> key and started to open the fireproof box. </w:t>
-      </w:r>
-      <w:r>
-        <w:t xml:space="preserve">He kept </w:t>
-      </w:r>
-      <w:r>
-        <w:t>some</w:t>
-      </w:r>
-      <w:r>
-        <w:t xml:space="preserve"> important papers and now the flash drive along with his 380 Smith and Wesson pistol in the </w:t>
-      </w:r>
-      <w:r>
-        <w:t>cashbox</w:t>
-      </w:r>
-      <w:r>
-        <w:t xml:space="preserve">. As he opened the lid, the big Satan saw the pistol and </w:t>
-      </w:r>
-      <w:r>
-        <w:t>clouted</w:t>
-      </w:r>
-      <w:r>
-        <w:t xml:space="preserve"> him across th</w:t>
-      </w:r>
-      <w:r>
-        <w:t>e side of his head</w:t>
-      </w:r>
-      <w:r>
-        <w:t xml:space="preserve">. Austin fell on top of the next stack of boxes. The Satan grabbed the gun in his big fist, put the </w:t>
-      </w:r>
-      <w:r>
-        <w:t>cashbox</w:t>
-      </w:r>
-      <w:r>
-        <w:t xml:space="preserve"> under his arm and dragged Austin by the arm back down the hallway to the dining room. </w:t>
-      </w:r>
-    </w:p>
-    <w:p>
-      <w:r>
-        <w:t>The big Satan finally spoke, “This asshole has a cute little gun” and handed it to Billy. He pu</w:t>
-      </w:r>
-      <w:r>
-        <w:t xml:space="preserve">shed the coffee can of chips out of the way and put the </w:t>
-      </w:r>
-      <w:r>
-        <w:t>cashbox</w:t>
-      </w:r>
-      <w:r>
-        <w:t xml:space="preserve"> down. </w:t>
-      </w:r>
-    </w:p>
-    <w:p>
-      <w:r>
-        <w:t xml:space="preserve"> </w:t>
-      </w:r>
-      <w:r>
-        <w:t xml:space="preserve">Billy chuckled, ejected the clip and cleared S&amp;Ws chamber. He put it down on the table. </w:t>
-      </w:r>
-      <w:r>
-        <w:t>Billy said, “What, you were going to shoot us?”</w:t>
-      </w:r>
-    </w:p>
-    <w:p>
-      <w:r>
-        <w:t xml:space="preserve">Austin </w:t>
-      </w:r>
-      <w:r>
-        <w:t>cried</w:t>
-      </w:r>
-      <w:r>
-        <w:t>, “You hurt me. I wasn’t getting the gun.</w:t>
-      </w:r>
-      <w:r>
-        <w:t xml:space="preserve"> Honest!</w:t>
-      </w:r>
-      <w:r>
-        <w:t xml:space="preserve"> </w:t>
-      </w:r>
-      <w:proofErr w:type="spellStart"/>
-      <w:r>
-        <w:t>I</w:t>
-      </w:r>
-      <w:r>
-        <w:t>ts</w:t>
-      </w:r>
-      <w:proofErr w:type="spellEnd"/>
-      <w:r>
-        <w:t xml:space="preserve"> just where I </w:t>
-      </w:r>
-      <w:r>
-        <w:t>keep</w:t>
-      </w:r>
-      <w:r>
-        <w:t xml:space="preserve"> it </w:t>
-      </w:r>
-      <w:r>
-        <w:t>locked up</w:t>
-      </w:r>
-      <w:r>
-        <w:t xml:space="preserve">. </w:t>
-      </w:r>
-      <w:r>
-        <w:t>There. Take the flash drive. It won’t do you any good. It’s encrypted and I don’t know the password”</w:t>
-      </w:r>
-    </w:p>
-    <w:p>
-      <w:r>
-        <w:t>Billy said, “We’ll check on that. I prefer to hold it anyway. Call me as soon as you know when and where you get the goods. I’ll give you back the flash drive before you meet with them. See you tomorrow.”</w:t>
-      </w:r>
-    </w:p>
-    <w:p>
-      <w:r>
-        <w:t>Austin said, “Guillermo, we used to be friends. Why are you doing this to me?”</w:t>
-      </w:r>
-    </w:p>
-    <w:p>
-      <w:r>
-        <w:t xml:space="preserve">Billy said, “We’re not in high school anymore. I have obligations to my </w:t>
-      </w:r>
-      <w:r>
-        <w:t xml:space="preserve">brothers in the </w:t>
-      </w:r>
-      <w:proofErr w:type="spellStart"/>
-      <w:r>
-        <w:t>Satans</w:t>
-      </w:r>
-      <w:proofErr w:type="spellEnd"/>
-      <w:r>
-        <w:t xml:space="preserve">. When you came to me asking for money, my boss had the idea to rip off the </w:t>
-      </w:r>
-      <w:r>
-        <w:t xml:space="preserve">thieves. He wanted me to kidnap you and torture you for the password. I told him that I believed you when you said you didn’t have it. If it wasn’t for </w:t>
+        <w:t xml:space="preserve">wasn’t for </w:t>
       </w:r>
       <w:proofErr w:type="gramStart"/>
       <w:r>
@@ -6774,7 +6792,6 @@
     </w:p>
     <w:p>
       <w:r>
-        <w:lastRenderedPageBreak/>
         <w:t>Billy and the big Satan left through the garage.</w:t>
       </w:r>
     </w:p>
@@ -6969,19 +6986,12 @@
     </w:p>
     <w:p>
       <w:r>
-        <w:t>Martin said, “No problem. I’ll see you at outlet mall parking lot</w:t>
-      </w:r>
-      <w:proofErr w:type="gramStart"/>
-      <w:r>
-        <w:t xml:space="preserve">. </w:t>
-      </w:r>
-      <w:proofErr w:type="gramEnd"/>
-      <w:r>
-        <w:t>6:15 work for you?”</w:t>
-      </w:r>
-    </w:p>
-    <w:p>
-      <w:r>
+        <w:t>Martin said, “No problem. I’ll see you at outlet mall parking lot. 6:15 work for you?”</w:t>
+      </w:r>
+    </w:p>
+    <w:p>
+      <w:r>
+        <w:lastRenderedPageBreak/>
         <w:t>Jake said, “Yep, I’ll text Austin from the gas station before I get on I-15. See you.” At that, Jake got back in his truck and drove down the gravel road away from Martin’s mine. He stopped at the truck stop/gas station at the interstate and texted Austin with the time and place to swap the shoes for the memory stick.</w:t>
       </w:r>
     </w:p>
@@ -6990,7 +7000,6 @@
         <w:jc w:val="center"/>
       </w:pPr>
       <w:r>
-        <w:lastRenderedPageBreak/>
         <w:t>+++</w:t>
       </w:r>
     </w:p>
@@ -7081,42 +7090,18 @@
     </w:p>
     <w:p>
       <w:r>
-        <w:t>Billy said, “It will be easy. You’ll be fine</w:t>
-      </w:r>
-      <w:proofErr w:type="gramStart"/>
-      <w:r>
-        <w:t xml:space="preserve">. </w:t>
-      </w:r>
-      <w:proofErr w:type="gramEnd"/>
-      <w:r>
-        <w:t xml:space="preserve">I have to run and take care of something </w:t>
-      </w:r>
-      <w:proofErr w:type="gramStart"/>
-      <w:r>
-        <w:t xml:space="preserve">else.  </w:t>
-      </w:r>
-      <w:proofErr w:type="gramEnd"/>
-      <w:r>
-        <w:t>Steve will stay here with you</w:t>
-      </w:r>
-      <w:proofErr w:type="gramStart"/>
-      <w:r>
-        <w:t>.</w:t>
-      </w:r>
-      <w:r>
-        <w:t xml:space="preserve"> </w:t>
-      </w:r>
-      <w:proofErr w:type="gramEnd"/>
-      <w:r>
-        <w:t>Oh</w:t>
-      </w:r>
-      <w:proofErr w:type="gramStart"/>
-      <w:r>
-        <w:t xml:space="preserve">. </w:t>
-      </w:r>
-      <w:proofErr w:type="gramEnd"/>
-      <w:r>
-        <w:t>You’ll need this.</w:t>
+        <w:t xml:space="preserve">Billy said, “It will be easy. You’ll be fine. I </w:t>
+      </w:r>
+      <w:proofErr w:type="gramStart"/>
+      <w:r>
+        <w:t>have to</w:t>
+      </w:r>
+      <w:proofErr w:type="gramEnd"/>
+      <w:r>
+        <w:t xml:space="preserve"> run and take care of something else.  Steve will stay here with you.</w:t>
+      </w:r>
+      <w:r>
+        <w:t xml:space="preserve"> Oh. You’ll need this.</w:t>
       </w:r>
       <w:r>
         <w:t>”</w:t>
@@ -7202,7 +7187,11 @@
       </w:r>
       <w:proofErr w:type="spellEnd"/>
       <w:r>
-        <w:t xml:space="preserve"> 4 and riding in Jakes. He got to the outlet mall an hour early. He drove through the parking lot where the exchange was due to take place. Looked clean. There were acres of empty parking this time of day.  He drove his car over to the next lot and parked it close to the shops where there were plenty of other cars. </w:t>
+        <w:t xml:space="preserve"> 4 and riding in Jakes. He got to the outlet mall an hour early. He drove through the parking lot where the exchange was due to take </w:t>
+      </w:r>
+      <w:r>
+        <w:lastRenderedPageBreak/>
+        <w:t xml:space="preserve">place. Looked clean. There were acres of empty parking this time of day.  He drove his car over to the next lot and parked it close to the shops where there were plenty of other cars. </w:t>
       </w:r>
       <w:r>
         <w:t>He took his Glock out of the truck’s console and clipped it inside his waistband at the small of his back. His untucked t-shirt was long enough to hide it from a casual observer. He was even legal. He had a concealed carry permit under his Frank Wallace identity.</w:t>
@@ -7210,206 +7199,1344 @@
     </w:p>
     <w:p>
       <w:r>
+        <w:t xml:space="preserve">He walked over to the shops and then out across the lot where the exchange would take place. Nothing but empty spots and little scrawny trees </w:t>
+      </w:r>
+      <w:r>
+        <w:t>in the way of landscaping. On the far corner, there was a gas station and a Starbucks. He could sit in the Starbucks and see who came in. He got a coffee and sat where he could see the lot.</w:t>
+      </w:r>
+    </w:p>
+    <w:p>
+      <w:r>
+        <w:t xml:space="preserve">Jake drove up and parked at 6:10. He sat in his truck waiting for Austin. He parked out not that far from the edge of the lot where there were no other cars. His F-150 stuck out and Austin wouldn’t be able to miss it. </w:t>
+      </w:r>
+    </w:p>
+    <w:p>
+      <w:r>
+        <w:t xml:space="preserve">Austin was right on time too. He saw Jake’s truck and parked next to it, a couple of spaces further from the shops. There were no other people in the lot. They were facing away from the coffee shop so Martin could approach from behind. With 50 yards of empty space between the Starbucks and their spot, he couldn’t exactly be stealthy, but at least he’d be approaching from behind. </w:t>
+      </w:r>
+    </w:p>
+    <w:p>
+      <w:r>
+        <w:t xml:space="preserve">Jake got out of his truck and so did Austin. Martin left the Starbucks and headed to where they parked. Martin could see Jake and Austin chatting and walked over to them. They </w:t>
+      </w:r>
+      <w:r>
+        <w:t>moved over to the bed of Jake’s truck to start unloading the shoes. Austin saw Martin coming and gave him a wave.</w:t>
+      </w:r>
+    </w:p>
+    <w:p>
+      <w:r>
+        <w:t xml:space="preserve">Austin said, “Hi, </w:t>
+      </w:r>
+      <w:r>
+        <w:t>Frank</w:t>
+      </w:r>
+      <w:r>
+        <w:t>. I guess it went well?”</w:t>
+      </w:r>
+    </w:p>
+    <w:p>
+      <w:r>
+        <w:t xml:space="preserve">Martin said, “Let’s get this done. The flash </w:t>
+      </w:r>
+      <w:proofErr w:type="gramStart"/>
+      <w:r>
+        <w:t>drive</w:t>
+      </w:r>
+      <w:proofErr w:type="gramEnd"/>
+      <w:r>
+        <w:t>?”</w:t>
+      </w:r>
+    </w:p>
+    <w:p>
+      <w:r>
+        <w:t>Austin handed the flash drive to Martin. Martin nodded to Jake.  Jake unlocked the bed of his truck and popped open the cover. He reached up into the bed and took out two duffle bags and handed them to Austin. He took out two more and handed them to Martin and finally took out two more for himself. The bags weren’t heavy, but they were awkward to carry.</w:t>
+      </w:r>
+    </w:p>
+    <w:p>
+      <w:r>
+        <w:t>Austin chattered excitedly, “I’m going to make so much money with these sneaks. It’s going to be awesome.”</w:t>
+      </w:r>
+    </w:p>
+    <w:p>
+      <w:r>
+        <w:t>The three of them walked the few steps to Austin’s Yukon with Martin trailing and off to the side. In the bright sun you couldn’t see anything inside behind the tinted windows. Jake stood next to Austin as he put down one of the duffels and opened the lift gate.</w:t>
+      </w:r>
+    </w:p>
+    <w:p>
+      <w:r>
+        <w:t xml:space="preserve">Steve sitting in the floor of the cargo area with a pistol. He said, “Freeze </w:t>
+      </w:r>
+      <w:proofErr w:type="gramStart"/>
+      <w:r>
+        <w:t>you</w:t>
+      </w:r>
+      <w:proofErr w:type="gramEnd"/>
+      <w:r>
+        <w:t xml:space="preserve"> assholes.” Jake was directly in front of him. Martin could see into the back from his spot behand and to the right. He was clear of the gun from that angle. He dropped the duffels he was carrying and moved away. </w:t>
+      </w:r>
+    </w:p>
+    <w:p>
+      <w:r>
+        <w:t xml:space="preserve">He pulled his Glock from his holster. He didn’t have a shot on the dude in the </w:t>
+      </w:r>
+      <w:r>
+        <w:t>SUV</w:t>
+      </w:r>
+      <w:r>
+        <w:t xml:space="preserve">. </w:t>
+      </w:r>
+      <w:r>
+        <w:t>Now t</w:t>
+      </w:r>
+      <w:r>
+        <w:t xml:space="preserve">here was </w:t>
+      </w:r>
+      <w:r>
+        <w:t xml:space="preserve">a </w:t>
+      </w:r>
+      <w:r>
+        <w:t>biker on a Harley riding in across the lot. No good. He stepped behind one of the scrawny trees. Not much in the way of cover. He took aim at the guy on the bike.</w:t>
+      </w:r>
+      <w:r>
+        <w:t xml:space="preserve"> He heard one shot</w:t>
+      </w:r>
+      <w:r>
+        <w:t xml:space="preserve">, slightly muffled, from coming inside the SUV. Jake was hit. </w:t>
+      </w:r>
+      <w:r>
+        <w:t>Before he could get off</w:t>
+      </w:r>
+      <w:r>
+        <w:t xml:space="preserve"> his own</w:t>
+      </w:r>
+      <w:r>
+        <w:t xml:space="preserve"> shot, he felt movement from behind him and the lights went out.</w:t>
+      </w:r>
+    </w:p>
+    <w:p>
+      <w:pPr>
+        <w:jc w:val="center"/>
+      </w:pPr>
+      <w:r>
         <w:lastRenderedPageBreak/>
-        <w:t xml:space="preserve">He walked over to the shops and then out across the lot where the exchange would take place. Nothing but empty spots and little scrawny trees </w:t>
-      </w:r>
-      <w:r>
-        <w:t>in the way of landscaping. On the far corner, there was a gas station and a Starbucks. He could sit in the Starbucks and see who came in. He got a coffee and sat where he could see the lot.</w:t>
-      </w:r>
-    </w:p>
-    <w:p>
-      <w:r>
-        <w:t xml:space="preserve">Jake drove up and parked at 6:10. He sat in his truck waiting for Austin. He parked out not that far from the edge of the lot where there were no other cars. His F-150 stuck out and Austin wouldn’t be able to miss it. </w:t>
-      </w:r>
-    </w:p>
-    <w:p>
-      <w:r>
-        <w:t xml:space="preserve">Austin was right on time too. He saw Jake’s truck and parked next to it, a couple of spaces further from the shops. There were no other people in the lot. They were facing away from the coffee shop so Martin could approach from behind. With 50 yards of empty space between the Starbucks and their spot, he couldn’t exactly be stealthy, but at least he’d be approaching from behind. </w:t>
-      </w:r>
-    </w:p>
-    <w:p>
-      <w:r>
-        <w:t xml:space="preserve">Jake got out of his truck and so did Austin. Martin left the Starbucks and headed to where they parked. Martin could see Jake and Austin chatting and walked over to them. They </w:t>
-      </w:r>
-      <w:r>
-        <w:t>moved over to the bed of Jake’s truck to start unloading the shoes. Austin saw Martin coming and gave him a wave.</w:t>
-      </w:r>
-    </w:p>
-    <w:p>
-      <w:r>
-        <w:t>Austin said, “Hi, Martin. I guess it went well?”</w:t>
-      </w:r>
-    </w:p>
-    <w:p>
-      <w:r>
-        <w:t xml:space="preserve">Martin said, “Let’s get this done. The flash </w:t>
-      </w:r>
-      <w:proofErr w:type="gramStart"/>
-      <w:r>
-        <w:t>drive</w:t>
-      </w:r>
-      <w:proofErr w:type="gramEnd"/>
-      <w:r>
-        <w:t>?”</w:t>
-      </w:r>
-    </w:p>
-    <w:p>
-      <w:r>
-        <w:t>Austin handed the flash drive to Martin. Martin nodded to Jake.  Jake unlocked the bed of his truck and popped open the cover. He reached up into the bed and took out two duffle bags and handed them to Austin. He took out two more and handed them to Martin and finally took out two more for himself. The bags weren’t heavy, but they were awkward to carry.</w:t>
-      </w:r>
-    </w:p>
-    <w:p>
-      <w:r>
-        <w:t>Austin chattered excitedly, “I’m going to make so much money with these sneaks. It’s going to be awesome.”</w:t>
-      </w:r>
-    </w:p>
-    <w:p>
-      <w:r>
-        <w:t>The three of them walked the few steps to Austin’s Yukon with Martin trailing and off to the side. In the bright sun you couldn’t see anything inside behind the tinted windows. Jake stood next to Austin as he put down one of the duffels and opened the lift gate.</w:t>
-      </w:r>
-    </w:p>
-    <w:p>
-      <w:r>
-        <w:t xml:space="preserve">Steve sitting in the floor of the cargo area with a pistol. He said, “Freeze </w:t>
-      </w:r>
-      <w:proofErr w:type="gramStart"/>
-      <w:r>
-        <w:t>you</w:t>
-      </w:r>
-      <w:proofErr w:type="gramEnd"/>
-      <w:r>
-        <w:t xml:space="preserve"> assholes.” Jake was directly in front of him. Martin could see into the back from his spot behand and to the right. He was clear of the gun from that angle. He dropped the duffels he was carrying and moved away. </w:t>
-      </w:r>
-    </w:p>
-    <w:p>
-      <w:r>
-        <w:t xml:space="preserve">He pulled his Glock from his holster. He didn’t have a shot on the dude in the back. There was </w:t>
-      </w:r>
-      <w:r>
-        <w:t xml:space="preserve">a </w:t>
-      </w:r>
-      <w:r>
-        <w:t>biker on a Harley riding in across the lot. No good. He stepped behind one of the scrawny trees. Not much in the way of cover. He took aim at the guy on the bike.</w:t>
-      </w:r>
-      <w:r>
-        <w:t xml:space="preserve"> He heard one shot from inside the Yukon. Before he could get off a shot, he felt movement from behind him and the lights went out.</w:t>
-      </w:r>
-    </w:p>
-    <w:p/>
-    <w:p>
-      <w:r>
-        <w:t xml:space="preserve">&lt;&lt; </w:t>
-      </w:r>
-    </w:p>
-    <w:p>
-      <w:r>
-        <w:t xml:space="preserve">Next thing Martin knows is he’s tied up in a dark room. Jake’s </w:t>
-      </w:r>
-      <w:r>
-        <w:t xml:space="preserve">been shot in the leg and is still alive. He’s Can’t move so they didn’t bother to tie him up properly. </w:t>
-      </w:r>
-      <w:r>
-        <w:t xml:space="preserve">Austin is walking around free but is cowed by the </w:t>
+        <w:t>+++</w:t>
+      </w:r>
+    </w:p>
+    <w:p>
+      <w:r>
+        <w:t>Water splashed on Martin’s face. He groggily opened his eyes. He had a splitting headache. And was tied to a chair. There was a biker standing in front of him with a plastic bucket. The biker yelled to someone, “Hey, he’s coming around.”</w:t>
+      </w:r>
+    </w:p>
+    <w:p>
+      <w:r>
+        <w:t xml:space="preserve">Martin was in </w:t>
+      </w:r>
+      <w:proofErr w:type="gramStart"/>
+      <w:r>
+        <w:t>some kind of garage</w:t>
+      </w:r>
+      <w:proofErr w:type="gramEnd"/>
+      <w:r>
+        <w:t xml:space="preserve"> space. It had a concrete floor with oil stains on it. At least it looked like oil. There was a workbench along the wall with a large vise </w:t>
+      </w:r>
+      <w:r>
+        <w:t xml:space="preserve">bolted to </w:t>
+      </w:r>
+      <w:r>
+        <w:t xml:space="preserve">it and various </w:t>
+      </w:r>
+      <w:r>
+        <w:t>wrenches</w:t>
+      </w:r>
+      <w:r>
+        <w:t xml:space="preserve"> hanging on</w:t>
+      </w:r>
+      <w:r>
+        <w:t xml:space="preserve"> a</w:t>
+      </w:r>
+      <w:r>
+        <w:t xml:space="preserve"> pegboard</w:t>
+      </w:r>
+      <w:r>
+        <w:t xml:space="preserve">.  </w:t>
+      </w:r>
+      <w:r>
+        <w:t xml:space="preserve">Otherwise the space in front of him was empty. </w:t>
+      </w:r>
+      <w:r>
+        <w:t xml:space="preserve">Martin looked up. The garage was a cylindrical shape like one of those World War 2 surplus buildings. </w:t>
+      </w:r>
+      <w:r>
+        <w:t xml:space="preserve"> He couldn’t turn around to see what was behind him.</w:t>
+      </w:r>
+    </w:p>
+    <w:p>
+      <w:r>
+        <w:t xml:space="preserve">The </w:t>
+      </w:r>
+      <w:r>
+        <w:t>garage</w:t>
+      </w:r>
+      <w:r>
+        <w:t xml:space="preserve"> wasn’t air conditioned. </w:t>
+      </w:r>
+      <w:r>
+        <w:t>Martin</w:t>
+      </w:r>
+      <w:r>
+        <w:t xml:space="preserve"> didn’t know what time it was, </w:t>
+      </w:r>
+      <w:r>
+        <w:t>it was probably after dark by now.</w:t>
+      </w:r>
+      <w:r>
+        <w:t xml:space="preserve"> It was still very hot and stuffy in here. </w:t>
+      </w:r>
+      <w:r>
+        <w:t>There was a wall fifteen or twenty feet in front of him</w:t>
+      </w:r>
+      <w:r>
+        <w:t xml:space="preserve"> that went up to the ceiling. </w:t>
+      </w:r>
+      <w:r>
+        <w:t>The wall had a window</w:t>
+      </w:r>
+      <w:r>
+        <w:t>, sloppily painted over with a brush,</w:t>
+      </w:r>
+      <w:r>
+        <w:t xml:space="preserve"> and a door to the side. </w:t>
+      </w:r>
+      <w:r>
+        <w:t>A</w:t>
+      </w:r>
+      <w:r>
+        <w:t xml:space="preserve"> biker went through the door. A few minutes later two guys came out.</w:t>
+      </w:r>
+    </w:p>
+    <w:p>
+      <w:r>
+        <w:t xml:space="preserve">The first guy was evidently the boss. He was an older guy with a grey crewcut. He walked with a limp and carried a </w:t>
+      </w:r>
+      <w:r>
+        <w:t xml:space="preserve">sliver topped walking stick. </w:t>
+      </w:r>
+      <w:r>
+        <w:t xml:space="preserve"> </w:t>
+      </w:r>
+      <w:r>
+        <w:t xml:space="preserve">The second guy was a bruiser. Bald, with a goatee. Not tall, but stout with </w:t>
+      </w:r>
+      <w:r>
+        <w:t>gorilla</w:t>
+      </w:r>
+      <w:r>
+        <w:t xml:space="preserve"> arms. </w:t>
+      </w:r>
+    </w:p>
+    <w:p>
+      <w:r>
+        <w:t>The boss-man biker said, “Hi there</w:t>
+      </w:r>
+      <w:r>
+        <w:t>,</w:t>
+      </w:r>
+      <w:r>
+        <w:t xml:space="preserve"> Frank. We have some business to take care of and then I can let you go. Southern Nevada is our territory. We provide protection for small businesses, legal or illegal. The fee is twenty percent for a </w:t>
+      </w:r>
+      <w:r>
+        <w:t>one-time</w:t>
+      </w:r>
+      <w:r>
+        <w:t xml:space="preserve"> job like yours. We came to an agreement with your man Austin.”</w:t>
+      </w:r>
+    </w:p>
+    <w:p>
+      <w:r>
+        <w:t>Martin said, “Fine. You have an agreement with Austin. You can take your twenty percent out of his end.”</w:t>
+      </w:r>
+    </w:p>
+    <w:p>
+      <w:r>
+        <w:t xml:space="preserve">The boss said, “Well, that’s the problem. </w:t>
+      </w:r>
+      <w:r>
+        <w:t>I can’t exactly take 20% of a bunch of shoes. It would make more sense to take 20% out of the $1.3 million in bitcoin on this flash drive.” He showed Martin the flash drive.</w:t>
+      </w:r>
+    </w:p>
+    <w:p>
+      <w:r>
+        <w:t>The boss biker continued, “Why don’t you tell me the password and I’ll take my two hundred and sixty grand and you can be out of here.”</w:t>
+      </w:r>
+    </w:p>
+    <w:p>
+      <w:r>
+        <w:t>Martin said, “What happened to Jake. I saw h</w:t>
+      </w:r>
+      <w:r>
+        <w:t>im</w:t>
+      </w:r>
+      <w:r>
+        <w:t xml:space="preserve"> g</w:t>
+      </w:r>
+      <w:r>
+        <w:t>e</w:t>
+      </w:r>
+      <w:r>
+        <w:t>t shot.”</w:t>
+      </w:r>
+    </w:p>
+    <w:p>
+      <w:r>
+        <w:t>The boss biker smiled, “Yes, Steve was a little impatient. Jake’s still alive</w:t>
+      </w:r>
+      <w:r>
+        <w:t xml:space="preserve"> but unconscious</w:t>
+      </w:r>
+      <w:r>
+        <w:t>. The bullet went through him. He</w:t>
+      </w:r>
+      <w:r>
+        <w:t>’s stopped b</w:t>
+      </w:r>
+      <w:r>
+        <w:t>leeding</w:t>
+      </w:r>
+      <w:r>
+        <w:t xml:space="preserve">, mostly. You </w:t>
+      </w:r>
+      <w:r>
+        <w:t>need</w:t>
+      </w:r>
+      <w:r>
+        <w:t xml:space="preserve"> to get him</w:t>
+      </w:r>
+      <w:r>
+        <w:t xml:space="preserve"> </w:t>
+      </w:r>
+      <w:r>
+        <w:t>to a medic</w:t>
+      </w:r>
+      <w:r>
+        <w:t>. When you give me the password, you can take him</w:t>
+      </w:r>
+      <w:r>
+        <w:t>.</w:t>
+      </w:r>
+      <w:r>
+        <w:t xml:space="preserve"> </w:t>
+      </w:r>
+      <w:r>
+        <w:t>“</w:t>
+      </w:r>
+    </w:p>
+    <w:p>
+      <w:r>
+        <w:t>He paused for a second and then continued. “</w:t>
+      </w:r>
+      <w:r>
+        <w:t xml:space="preserve">We had to get you two out of there. I don’t think anyone heard the </w:t>
+      </w:r>
+      <w:proofErr w:type="gramStart"/>
+      <w:r>
+        <w:t>shot</w:t>
+      </w:r>
+      <w:proofErr w:type="gramEnd"/>
+      <w:r>
+        <w:t xml:space="preserve"> but we didn’t want to hang around. Austin’s here. He has his sneakers. The only thing left is for you to give me the password, I’ll take our cut and you can be on your way.”</w:t>
+      </w:r>
+    </w:p>
+    <w:p>
+      <w:r>
+        <w:t>Martin knew that the password was the only thing leaving him alive. The bikers wanted the money. Once they had it, they’d take all of it and he’d be dead.</w:t>
+      </w:r>
+    </w:p>
+    <w:p>
+      <w:r>
+        <w:t>Martin said nothing. He couldn’t think of anything to say that would make the situation better.</w:t>
+      </w:r>
+    </w:p>
+    <w:p>
+      <w:r>
+        <w:lastRenderedPageBreak/>
+        <w:t>The boss</w:t>
+      </w:r>
+      <w:r>
+        <w:t xml:space="preserve"> biker said, “I was afraid you’d want to do it the hard way. I could have Steve here beat it out of you. He’d like that. But have a better option. I have a specialist coming in. He’s an ex MP who served in Iraq. He knows how to get information out of people.  You can save yourself a lot of pain if you just tell me now.</w:t>
+      </w:r>
+      <w:r>
+        <w:t>”</w:t>
+      </w:r>
+    </w:p>
+    <w:p>
+      <w:r>
+        <w:t xml:space="preserve">The boss said to Steve, “Keep an eye on him. I’ll be </w:t>
+      </w:r>
+      <w:r>
+        <w:t>in</w:t>
+      </w:r>
+      <w:r>
+        <w:t xml:space="preserve"> the club u</w:t>
+      </w:r>
+      <w:r>
+        <w:t xml:space="preserve">ntil </w:t>
+      </w:r>
+      <w:r>
+        <w:t>Jason gets here.</w:t>
+      </w:r>
+      <w:r>
+        <w:t xml:space="preserve"> It’s too hot out here.</w:t>
+      </w:r>
+      <w:r>
+        <w:t xml:space="preserve">” Then, he walked </w:t>
+      </w:r>
+      <w:r>
+        <w:t xml:space="preserve">through the door, </w:t>
+      </w:r>
+      <w:r>
+        <w:t>back into the main part of the clubhouse.</w:t>
+      </w:r>
+      <w:r>
+        <w:t xml:space="preserve"> </w:t>
+      </w:r>
+    </w:p>
+    <w:p>
+      <w:r>
+        <w:t xml:space="preserve">A few minutes later the door opened again. This time two bikers came out, carrying Jake. One had his arms and shoulders and the other his feet.  They laid him down next to the workbench. Martin could see that he was still breathing. He had a bloody wound in his mid-section. The boss man told the truth, he was still alive and mostly stopped bleeding. He could still be bleeding internally. </w:t>
+      </w:r>
+      <w:r>
+        <w:t xml:space="preserve">Whatever the situation, Jake </w:t>
+      </w:r>
+      <w:r>
+        <w:t xml:space="preserve">needed a doctor. He wasn’t going to last long without attention. </w:t>
+      </w:r>
+    </w:p>
+    <w:p>
+      <w:r>
+        <w:t xml:space="preserve">Martin didn’t know how long it was going to be until the specialist got there. He had no illusions that he’d be able to stand up to torture. Especially, by an expert. He had to find a way out before the torturer got there. </w:t>
+      </w:r>
+    </w:p>
+    <w:p>
+      <w:pPr>
+        <w:rPr>
+          <w:sz w:val="20"/>
+        </w:rPr>
+      </w:pPr>
+      <w:r>
+        <w:t xml:space="preserve">His hands were securely tied together. His </w:t>
+      </w:r>
+      <w:r>
+        <w:t>legs</w:t>
+      </w:r>
+      <w:r>
+        <w:t xml:space="preserve"> were tied to the chair legs. </w:t>
+      </w:r>
+      <w:r>
+        <w:t xml:space="preserve">It was a sturdy </w:t>
+      </w:r>
+      <w:r>
+        <w:t>aluminum</w:t>
+      </w:r>
+      <w:r>
+        <w:t xml:space="preserve"> chair, probably military surplus.</w:t>
+      </w:r>
+      <w:r>
+        <w:t xml:space="preserve"> </w:t>
+      </w:r>
+      <w:r>
+        <w:rPr>
+          <w:sz w:val="20"/>
+        </w:rPr>
+        <w:t>There was</w:t>
+      </w:r>
+      <w:r>
+        <w:rPr>
+          <w:sz w:val="20"/>
+        </w:rPr>
+        <w:t xml:space="preserve"> no way he was getting out without help. </w:t>
+      </w:r>
+      <w:r>
+        <w:rPr>
+          <w:sz w:val="20"/>
+        </w:rPr>
+        <w:t>Especially with Steve watching him.</w:t>
+      </w:r>
+    </w:p>
+    <w:p>
+      <w:pPr>
+        <w:rPr>
+          <w:sz w:val="20"/>
+        </w:rPr>
+      </w:pPr>
+      <w:r>
+        <w:rPr>
+          <w:sz w:val="20"/>
+        </w:rPr>
+        <w:t xml:space="preserve">There was nothing that he could do but wait. He thought about what resources he had. He </w:t>
+      </w:r>
+      <w:r>
+        <w:rPr>
+          <w:sz w:val="20"/>
+        </w:rPr>
+        <w:t xml:space="preserve">lost the Glock in the parking lot before he was </w:t>
+      </w:r>
+      <w:r>
+        <w:rPr>
+          <w:sz w:val="20"/>
+        </w:rPr>
+        <w:t xml:space="preserve">brought here. He could see his </w:t>
+      </w:r>
+      <w:r>
+        <w:rPr>
+          <w:sz w:val="20"/>
+        </w:rPr>
+        <w:t xml:space="preserve">wallet, </w:t>
+      </w:r>
+      <w:r>
+        <w:rPr>
+          <w:sz w:val="20"/>
+        </w:rPr>
+        <w:t xml:space="preserve">cell phone and car keys sitting on the workbench. His pocket knife was probably there too. He </w:t>
+      </w:r>
+      <w:r>
+        <w:rPr>
+          <w:sz w:val="20"/>
+        </w:rPr>
+        <w:t xml:space="preserve">could feel that </w:t>
+      </w:r>
+      <w:r>
+        <w:rPr>
+          <w:sz w:val="20"/>
+        </w:rPr>
+        <w:t>it wasn’t in his pocket anymore.  His truck was probably still back at the outlet mall. There would be no reason that anyone would have moved it.</w:t>
+      </w:r>
+      <w:r>
+        <w:rPr>
+          <w:sz w:val="20"/>
+        </w:rPr>
+        <w:t xml:space="preserve"> His laptop and other stuff in his travel bag were in his truck.</w:t>
+      </w:r>
+    </w:p>
+    <w:p>
+      <w:pPr>
+        <w:rPr>
+          <w:sz w:val="20"/>
+        </w:rPr>
+      </w:pPr>
+      <w:r>
+        <w:rPr>
+          <w:sz w:val="20"/>
+        </w:rPr>
+        <w:t xml:space="preserve">If they got out of there fast, </w:t>
+      </w:r>
+      <w:r>
+        <w:rPr>
+          <w:sz w:val="20"/>
+        </w:rPr>
+        <w:t>that meant they</w:t>
+      </w:r>
+      <w:r>
+        <w:rPr>
+          <w:sz w:val="20"/>
+        </w:rPr>
+        <w:t xml:space="preserve"> probably put </w:t>
+      </w:r>
+      <w:r>
+        <w:rPr>
+          <w:sz w:val="20"/>
+        </w:rPr>
+        <w:t xml:space="preserve">him </w:t>
+      </w:r>
+      <w:r>
+        <w:rPr>
+          <w:sz w:val="20"/>
+        </w:rPr>
+        <w:t xml:space="preserve">and Jake in the back of </w:t>
+      </w:r>
+      <w:r>
+        <w:rPr>
+          <w:sz w:val="20"/>
+        </w:rPr>
+        <w:t>Austin’s SUV and drove him here. If Austin has his shoes, they probably drove Jake’s truck over here to complete the transfer. It would have been faster and safer than doing it right in the parking lot after shots were fired.</w:t>
+      </w:r>
+    </w:p>
+    <w:p>
+      <w:pPr>
+        <w:rPr>
+          <w:sz w:val="20"/>
+        </w:rPr>
+      </w:pPr>
+      <w:r>
+        <w:rPr>
+          <w:sz w:val="20"/>
+        </w:rPr>
+        <w:t xml:space="preserve">After what seemed like an hour, Steve left the garage through the door in the wall in front of Martin. </w:t>
+      </w:r>
+    </w:p>
+    <w:p>
+      <w:pPr>
+        <w:rPr>
+          <w:sz w:val="20"/>
+        </w:rPr>
+      </w:pPr>
+      <w:r>
+        <w:rPr>
+          <w:sz w:val="20"/>
+        </w:rPr>
+        <w:t>Shortly after Steve left, the door to the clubhouse opened tentatively. Austin stuck his head out and furtively came through the door. He had a beer bottle in his hand. He said, “You’re ok! I was worried”</w:t>
+      </w:r>
+    </w:p>
+    <w:p>
+      <w:pPr>
+        <w:rPr>
+          <w:sz w:val="20"/>
+        </w:rPr>
+      </w:pPr>
+      <w:r>
+        <w:rPr>
+          <w:sz w:val="20"/>
+        </w:rPr>
+        <w:t>Martin said, “Keep it down, they’ll hear you.”</w:t>
+      </w:r>
+    </w:p>
+    <w:p>
+      <w:pPr>
+        <w:rPr>
+          <w:sz w:val="20"/>
+        </w:rPr>
+      </w:pPr>
+      <w:r>
+        <w:rPr>
+          <w:sz w:val="20"/>
+        </w:rPr>
+        <w:t>Austin said, “Na</w:t>
+      </w:r>
+      <w:r>
+        <w:rPr>
+          <w:sz w:val="20"/>
+        </w:rPr>
+        <w:t>h</w:t>
+      </w:r>
+      <w:r>
+        <w:rPr>
+          <w:sz w:val="20"/>
+        </w:rPr>
+        <w:t xml:space="preserve">, </w:t>
+      </w:r>
+      <w:proofErr w:type="gramStart"/>
+      <w:r>
+        <w:rPr>
+          <w:sz w:val="20"/>
+        </w:rPr>
+        <w:t>It’s</w:t>
+      </w:r>
+      <w:proofErr w:type="gramEnd"/>
+      <w:r>
+        <w:rPr>
+          <w:sz w:val="20"/>
+        </w:rPr>
+        <w:t xml:space="preserve"> too loud in there, with the AC cranked up and the music playing</w:t>
+      </w:r>
+      <w:r>
+        <w:rPr>
+          <w:sz w:val="20"/>
+        </w:rPr>
+        <w:t xml:space="preserve"> they can’t hear anything</w:t>
+      </w:r>
+      <w:r>
+        <w:rPr>
+          <w:sz w:val="20"/>
+        </w:rPr>
+        <w:t>.”</w:t>
+      </w:r>
+    </w:p>
+    <w:p>
+      <w:pPr>
+        <w:rPr>
+          <w:sz w:val="20"/>
+        </w:rPr>
+      </w:pPr>
+      <w:r>
+        <w:rPr>
+          <w:sz w:val="20"/>
+        </w:rPr>
+        <w:t>Martin said, “</w:t>
+      </w:r>
+      <w:r>
+        <w:rPr>
+          <w:sz w:val="20"/>
+        </w:rPr>
+        <w:t>They’re going to kill me and Jake just as soon as they torture me for the password”</w:t>
+      </w:r>
+    </w:p>
+    <w:p>
+      <w:pPr>
+        <w:rPr>
+          <w:sz w:val="20"/>
+        </w:rPr>
+      </w:pPr>
+      <w:r>
+        <w:rPr>
+          <w:sz w:val="20"/>
+        </w:rPr>
+        <w:t xml:space="preserve">Austin was shocked, “They told me they were going to let you go as soon as you paid their </w:t>
+      </w:r>
+      <w:r>
+        <w:rPr>
+          <w:sz w:val="20"/>
+        </w:rPr>
+        <w:t>tax</w:t>
+      </w:r>
+      <w:r>
+        <w:rPr>
+          <w:sz w:val="20"/>
+        </w:rPr>
+        <w:t>! I would have never gone along with them if they were going to kill you.”</w:t>
+      </w:r>
+    </w:p>
+    <w:p>
+      <w:pPr>
+        <w:rPr>
+          <w:sz w:val="20"/>
+        </w:rPr>
+      </w:pPr>
+      <w:r>
+        <w:rPr>
+          <w:sz w:val="20"/>
+        </w:rPr>
+        <w:t>In the background, Jake stirred and moaned softly.</w:t>
+      </w:r>
+    </w:p>
+    <w:p>
+      <w:pPr>
+        <w:rPr>
+          <w:sz w:val="20"/>
+        </w:rPr>
+      </w:pPr>
+      <w:r>
+        <w:rPr>
+          <w:sz w:val="20"/>
+        </w:rPr>
+        <w:t>Martin shook his head, “Don’t be naïve. What benefit would they have leaving me and Jake alive and angry. They’ll take all the money</w:t>
+      </w:r>
+      <w:r>
+        <w:rPr>
+          <w:sz w:val="20"/>
+        </w:rPr>
+        <w:t xml:space="preserve"> dump us somewhere.”</w:t>
+      </w:r>
+    </w:p>
+    <w:p>
+      <w:pPr>
+        <w:rPr>
+          <w:sz w:val="20"/>
+        </w:rPr>
+      </w:pPr>
+      <w:r>
+        <w:rPr>
+          <w:sz w:val="20"/>
+        </w:rPr>
+        <w:t>Austin dropped his head, “I’m so sorry. I never should have talked to Guillermo. He’s not guy I used to know.’</w:t>
+      </w:r>
+    </w:p>
+    <w:p>
+      <w:pPr>
+        <w:rPr>
+          <w:sz w:val="20"/>
+        </w:rPr>
+      </w:pPr>
+      <w:r>
+        <w:rPr>
+          <w:sz w:val="20"/>
+        </w:rPr>
+        <w:lastRenderedPageBreak/>
+        <w:t>Martin said, “Stop being sorry. You can help us get out of here.”</w:t>
+      </w:r>
+    </w:p>
+    <w:p>
+      <w:pPr>
+        <w:rPr>
+          <w:sz w:val="20"/>
+        </w:rPr>
+      </w:pPr>
+      <w:r>
+        <w:rPr>
+          <w:sz w:val="20"/>
+        </w:rPr>
+        <w:t>Austin said, “I’m scared they’ll kill me too!”</w:t>
+      </w:r>
+    </w:p>
+    <w:p>
+      <w:pPr>
+        <w:rPr>
+          <w:sz w:val="20"/>
+        </w:rPr>
+      </w:pPr>
+      <w:r>
+        <w:rPr>
+          <w:sz w:val="20"/>
+        </w:rPr>
+        <w:t>Martin said, “</w:t>
+      </w:r>
+      <w:r>
+        <w:rPr>
+          <w:sz w:val="20"/>
+        </w:rPr>
+        <w:t>Suck it up. You got yourself into this mess.”</w:t>
+      </w:r>
+    </w:p>
+    <w:p>
+      <w:pPr>
+        <w:rPr>
+          <w:sz w:val="20"/>
+        </w:rPr>
+      </w:pPr>
+      <w:r>
+        <w:rPr>
+          <w:sz w:val="20"/>
+        </w:rPr>
+        <w:t>Austin said, “Ok. What do you need?”</w:t>
+      </w:r>
+    </w:p>
+    <w:p>
+      <w:pPr>
+        <w:rPr>
+          <w:sz w:val="20"/>
+        </w:rPr>
+      </w:pPr>
+      <w:r>
+        <w:rPr>
+          <w:sz w:val="20"/>
+        </w:rPr>
+        <w:t xml:space="preserve">Martin said, “First, I need information. Where are we? Other than the door you came through, is there another way out of here? How many guys are here? </w:t>
+      </w:r>
+      <w:proofErr w:type="gramStart"/>
+      <w:r>
+        <w:rPr>
+          <w:sz w:val="20"/>
+        </w:rPr>
+        <w:t>Make</w:t>
+      </w:r>
+      <w:proofErr w:type="gramEnd"/>
+      <w:r>
+        <w:rPr>
+          <w:sz w:val="20"/>
+        </w:rPr>
+        <w:t xml:space="preserve"> it quick, we don’t have much time.”</w:t>
+      </w:r>
+    </w:p>
+    <w:p>
+      <w:pPr>
+        <w:rPr>
+          <w:sz w:val="20"/>
+        </w:rPr>
+      </w:pPr>
+      <w:r>
+        <w:rPr>
+          <w:sz w:val="20"/>
+        </w:rPr>
+        <w:t xml:space="preserve">Austin said, “We’re in the Satan’s clubhouse way out on East Vegas Valley Drive. There’s a roll up garage door behind you. The door in front goes to the main clubhouse bar area. There are maybe a dozen </w:t>
       </w:r>
       <w:proofErr w:type="spellStart"/>
       <w:r>
+        <w:rPr>
+          <w:sz w:val="20"/>
+        </w:rPr>
         <w:t>Satans</w:t>
       </w:r>
       <w:proofErr w:type="spellEnd"/>
       <w:r>
-        <w:t xml:space="preserve">. The head guy asks nicely for the password. Says that all he wants is his 20% tax for them </w:t>
-      </w:r>
-      <w:r>
+        <w:rPr>
+          <w:sz w:val="20"/>
+        </w:rPr>
+        <w:t xml:space="preserve"> in the bar right now. The </w:t>
+      </w:r>
+      <w:r>
+        <w:rPr>
+          <w:sz w:val="20"/>
+        </w:rPr>
+        <w:t>boss</w:t>
+      </w:r>
+      <w:r>
+        <w:rPr>
+          <w:sz w:val="20"/>
+        </w:rPr>
+        <w:t xml:space="preserve"> guy – I think he’s the chapter president – is in his office further back. </w:t>
+      </w:r>
+      <w:r>
+        <w:rPr>
+          <w:sz w:val="20"/>
+        </w:rPr>
+        <w:t>“</w:t>
+      </w:r>
+    </w:p>
+    <w:p>
+      <w:pPr>
+        <w:rPr>
+          <w:sz w:val="20"/>
+        </w:rPr>
+      </w:pPr>
+      <w:r>
+        <w:rPr>
+          <w:sz w:val="20"/>
+        </w:rPr>
+        <w:t>Martin said, “I’m not going to get far by walking, especially carrying Jake. I need wheels.”</w:t>
+      </w:r>
+    </w:p>
+    <w:p>
+      <w:pPr>
+        <w:rPr>
+          <w:sz w:val="20"/>
+        </w:rPr>
+      </w:pPr>
+      <w:r>
+        <w:rPr>
+          <w:sz w:val="20"/>
+        </w:rPr>
+        <w:t>Austin said, “Jake’s truck is parked out front. The keys are sitting on the bar inside. I might be able to get them without anyone paying attention.”</w:t>
+      </w:r>
+    </w:p>
+    <w:p>
+      <w:pPr>
+        <w:rPr>
+          <w:sz w:val="20"/>
+        </w:rPr>
+      </w:pPr>
+      <w:r>
+        <w:rPr>
+          <w:sz w:val="20"/>
+        </w:rPr>
+        <w:t>Martin said, “Forget that, we’ll take your SUV. It’s here, right?”</w:t>
+      </w:r>
+    </w:p>
+    <w:p>
+      <w:pPr>
+        <w:rPr>
+          <w:sz w:val="20"/>
+        </w:rPr>
+      </w:pPr>
+      <w:r>
+        <w:rPr>
+          <w:sz w:val="20"/>
+        </w:rPr>
+        <w:t>Austin said, “Yes, but I need it when I leave.</w:t>
+      </w:r>
+      <w:r>
+        <w:rPr>
+          <w:sz w:val="20"/>
+        </w:rPr>
+        <w:t>”</w:t>
+      </w:r>
+    </w:p>
+    <w:p>
+      <w:pPr>
+        <w:rPr>
+          <w:sz w:val="20"/>
+        </w:rPr>
+      </w:pPr>
+      <w:r>
+        <w:rPr>
+          <w:sz w:val="20"/>
+        </w:rPr>
+        <w:t xml:space="preserve">Martin said incredulously, “You’re staying after I </w:t>
+      </w:r>
+      <w:r>
+        <w:rPr>
+          <w:sz w:val="20"/>
+        </w:rPr>
+        <w:t>escape</w:t>
+      </w:r>
+      <w:r>
+        <w:rPr>
+          <w:sz w:val="20"/>
+        </w:rPr>
+        <w:t>? You’re nuts</w:t>
+      </w:r>
+      <w:r>
+        <w:rPr>
+          <w:sz w:val="20"/>
+        </w:rPr>
+        <w:t>.”</w:t>
+      </w:r>
+    </w:p>
+    <w:p>
+      <w:pPr>
+        <w:rPr>
+          <w:sz w:val="20"/>
+        </w:rPr>
+      </w:pPr>
+      <w:r>
+        <w:rPr>
+          <w:sz w:val="20"/>
+        </w:rPr>
+        <w:t xml:space="preserve">Austin, “I live here. My parents live here. I </w:t>
+      </w:r>
+      <w:proofErr w:type="gramStart"/>
+      <w:r>
+        <w:rPr>
+          <w:sz w:val="20"/>
+        </w:rPr>
+        <w:t>have to</w:t>
+      </w:r>
+      <w:proofErr w:type="gramEnd"/>
+      <w:r>
+        <w:rPr>
+          <w:sz w:val="20"/>
+        </w:rPr>
+        <w:t xml:space="preserve"> pretend I’m still with them. I’ll get Jake</w:t>
+      </w:r>
+      <w:r>
+        <w:rPr>
+          <w:sz w:val="20"/>
+        </w:rPr>
+        <w:t>’</w:t>
+      </w:r>
+      <w:r>
+        <w:rPr>
+          <w:sz w:val="20"/>
+        </w:rPr>
+        <w:t>s keys. I can’t get the memory stick though.”</w:t>
+      </w:r>
+    </w:p>
+    <w:p>
+      <w:pPr>
+        <w:rPr>
+          <w:sz w:val="20"/>
+        </w:rPr>
+      </w:pPr>
+      <w:r>
+        <w:rPr>
+          <w:sz w:val="20"/>
+        </w:rPr>
+        <w:t>Martin said, “Fuck the money. I just want out of here. Go get the keys. There’s a knife on the bench. Cut the rope before you go.”</w:t>
+      </w:r>
+    </w:p>
+    <w:p>
+      <w:pPr>
+        <w:rPr>
+          <w:sz w:val="20"/>
+        </w:rPr>
+      </w:pPr>
+      <w:r>
+        <w:rPr>
+          <w:sz w:val="20"/>
+        </w:rPr>
+        <w:t>Austin got Martin’s pocket knife and sawed through the rope binding his hands</w:t>
+      </w:r>
+      <w:r>
+        <w:rPr>
+          <w:sz w:val="20"/>
+        </w:rPr>
+        <w:t xml:space="preserve"> and left Martin to cut the rest off himself. Austin went back inside the main part of the club. </w:t>
+      </w:r>
+    </w:p>
+    <w:p>
+      <w:pPr>
+        <w:rPr>
+          <w:sz w:val="20"/>
+        </w:rPr>
+      </w:pPr>
+      <w:r>
+        <w:rPr>
+          <w:sz w:val="20"/>
+        </w:rPr>
+        <w:t xml:space="preserve">Martin quickly cut his legs free. He looked at the roll up door at the front of the Quonset hut. It wasn’t locked. He pushed it up until it was open about five feet. Jake’s truck was outside, along with Austin’s SUV, another dark F-150 and six or seven bikes. It was fully dark now, and cooler outside than in the hot garage. </w:t>
+      </w:r>
+    </w:p>
+    <w:p>
+      <w:pPr>
+        <w:rPr>
+          <w:sz w:val="20"/>
+        </w:rPr>
+      </w:pPr>
+      <w:r>
+        <w:rPr>
+          <w:sz w:val="20"/>
+        </w:rPr>
+        <w:t xml:space="preserve">He went back </w:t>
+      </w:r>
+      <w:r>
+        <w:rPr>
+          <w:sz w:val="20"/>
+        </w:rPr>
+        <w:t xml:space="preserve">and put his wallet and car keys in his pocket. He didn’t really need the Frank Wallace ID, but all things being equal didn’t want to leave it either. He </w:t>
+      </w:r>
+      <w:r>
+        <w:rPr>
+          <w:sz w:val="20"/>
+        </w:rPr>
+        <w:t xml:space="preserve">picked up Jake in a fireman’s carry. Jake groaned. He half carried, half dragged him to Jake’s truck. He sat him up against the front wheel on the passenger’s side. Jake was breathing normally, if a little fast. Maybe he’d be ok. </w:t>
+      </w:r>
+    </w:p>
+    <w:p>
+      <w:pPr>
+        <w:rPr>
+          <w:sz w:val="20"/>
+        </w:rPr>
+      </w:pPr>
+      <w:r>
+        <w:rPr>
+          <w:sz w:val="20"/>
+        </w:rPr>
+        <w:t>As</w:t>
+      </w:r>
+      <w:r>
+        <w:rPr>
+          <w:sz w:val="20"/>
+        </w:rPr>
+        <w:t xml:space="preserve"> he </w:t>
+      </w:r>
+      <w:r>
+        <w:rPr>
+          <w:sz w:val="20"/>
+        </w:rPr>
+        <w:t>came</w:t>
+      </w:r>
+      <w:r>
+        <w:rPr>
+          <w:sz w:val="20"/>
+        </w:rPr>
+        <w:t xml:space="preserve"> back inside</w:t>
+      </w:r>
+      <w:r>
+        <w:rPr>
+          <w:sz w:val="20"/>
+        </w:rPr>
+        <w:t xml:space="preserve"> the door in the garage opened again</w:t>
+      </w:r>
+      <w:r>
+        <w:rPr>
+          <w:sz w:val="20"/>
+        </w:rPr>
+        <w:t xml:space="preserve"> and Austin came out. He handed him the keys. Austin said, “Go. I heard the guys saying the torture dude is going to be here in a minute. Steve will be coming out to check on you.” </w:t>
+      </w:r>
+    </w:p>
+    <w:p>
+      <w:pPr>
+        <w:rPr>
+          <w:sz w:val="20"/>
+        </w:rPr>
+      </w:pPr>
+      <w:r>
+        <w:rPr>
+          <w:sz w:val="20"/>
+        </w:rPr>
+        <w:t>Austin scurried back inside.</w:t>
+      </w:r>
+    </w:p>
+    <w:p>
+      <w:pPr>
+        <w:rPr>
+          <w:sz w:val="20"/>
+        </w:rPr>
+      </w:pPr>
+      <w:r>
+        <w:rPr>
+          <w:sz w:val="20"/>
+        </w:rPr>
+        <w:t xml:space="preserve">Martin didn’t need a second invitation. He went out, pulled down the rolling door and went out to Jake. He got Jake </w:t>
+      </w:r>
+      <w:proofErr w:type="gramStart"/>
+      <w:r>
+        <w:rPr>
+          <w:sz w:val="20"/>
+        </w:rPr>
+        <w:t>more or less sitting</w:t>
+      </w:r>
+      <w:proofErr w:type="gramEnd"/>
+      <w:r>
+        <w:rPr>
+          <w:sz w:val="20"/>
+        </w:rPr>
+        <w:t xml:space="preserve"> in the passenger seat, climbed in the driver’s side and started the truck. The bikers were going to be totally pissed when they found out he was gone. They’d take it out on Austin. Not much he could do about it.</w:t>
+      </w:r>
+    </w:p>
+    <w:p>
+      <w:pPr>
+        <w:rPr>
+          <w:sz w:val="20"/>
+        </w:rPr>
+      </w:pPr>
+      <w:r>
+        <w:rPr>
+          <w:sz w:val="20"/>
+        </w:rPr>
+        <w:t xml:space="preserve">He dropped the truck in gear and got the hell out of there. </w:t>
+      </w:r>
+    </w:p>
+    <w:p>
+      <w:pPr>
+        <w:jc w:val="center"/>
+        <w:rPr>
+          <w:sz w:val="20"/>
+        </w:rPr>
+      </w:pPr>
+      <w:r>
+        <w:rPr>
+          <w:sz w:val="20"/>
+        </w:rPr>
         <w:lastRenderedPageBreak/>
-        <w:t xml:space="preserve">operating in their territory. Martin refuses to give it up.  The head guys </w:t>
-      </w:r>
-      <w:proofErr w:type="gramStart"/>
-      <w:r>
-        <w:t>tells</w:t>
-      </w:r>
-      <w:proofErr w:type="gramEnd"/>
-      <w:r>
-        <w:t xml:space="preserve"> the them to torture him. They start by beating him up. They get board and tired and decide they should call in a specialist. The specialist is an Iraq war vet who knows how to waterboard and worse. The </w:t>
+        <w:t>+++</w:t>
+      </w:r>
+    </w:p>
+    <w:p>
+      <w:pPr>
+        <w:rPr>
+          <w:sz w:val="20"/>
+        </w:rPr>
+      </w:pPr>
+      <w:r>
+        <w:rPr>
+          <w:sz w:val="20"/>
+        </w:rPr>
+        <w:t>As Martin drove back towards town Jake’s eyes fluttered open. “Where the hell am I?”, he said.</w:t>
+      </w:r>
+    </w:p>
+    <w:p>
+      <w:pPr>
+        <w:rPr>
+          <w:sz w:val="20"/>
+        </w:rPr>
+      </w:pPr>
+      <w:r>
+        <w:rPr>
+          <w:sz w:val="20"/>
+        </w:rPr>
+        <w:t xml:space="preserve">Martin told him, “Austin’s buddies, the </w:t>
       </w:r>
       <w:proofErr w:type="spellStart"/>
       <w:r>
+        <w:rPr>
+          <w:sz w:val="20"/>
+        </w:rPr>
         <w:t>Satans</w:t>
       </w:r>
       <w:proofErr w:type="spellEnd"/>
       <w:r>
-        <w:t xml:space="preserve"> go drink while they wait. Martin explains to Austin that they will probably kill him too. Austin waffles but eventually</w:t>
-      </w:r>
-      <w:r>
-        <w:t xml:space="preserve"> takes a knife and cuts one of Martin’s ropes. Martin lets himself out. Austin is too afraid to leave. They know where he lives and will come back later and kill him. Martin carries Jake out. Jake still has a phone and his car keys on him – the bikers didn’t search him carefully. They take an uber back to the outlet mall and get Jakes truck. They don’t have the flash drive. At the truck Martin gets his laptop and sends a message to a guy who SWATS the </w:t>
-      </w:r>
-      <w:proofErr w:type="spellStart"/>
-      <w:r>
-        <w:t>Satans</w:t>
-      </w:r>
-      <w:proofErr w:type="spellEnd"/>
-      <w:r>
-        <w:t xml:space="preserve">’ clubhouse. The </w:t>
-      </w:r>
-      <w:proofErr w:type="spellStart"/>
-      <w:r>
-        <w:t>Satans</w:t>
-      </w:r>
-      <w:proofErr w:type="spellEnd"/>
-      <w:r>
-        <w:t xml:space="preserve"> resist and there’s a firefight, many are shot. Austin doesn’t survive.</w:t>
-      </w:r>
-    </w:p>
-    <w:p>
-      <w:r>
-        <w:t xml:space="preserve">Martin drives back up to his mine and takes care of Jake. He tells Jake he has </w:t>
-      </w:r>
-      <w:r>
-        <w:t>money. The end.&gt;&gt;</w:t>
-      </w:r>
-    </w:p>
-    <w:p/>
+        <w:rPr>
+          <w:sz w:val="20"/>
+        </w:rPr>
+        <w:t xml:space="preserve"> motorcycle gang, jumped us. I just barely got away</w:t>
+      </w:r>
+      <w:proofErr w:type="gramStart"/>
+      <w:r>
+        <w:rPr>
+          <w:sz w:val="20"/>
+        </w:rPr>
+        <w:t xml:space="preserve">. </w:t>
+      </w:r>
+      <w:proofErr w:type="gramEnd"/>
+      <w:r>
+        <w:rPr>
+          <w:sz w:val="20"/>
+        </w:rPr>
+        <w:t>You got shot.</w:t>
+      </w:r>
+      <w:r>
+        <w:rPr>
+          <w:sz w:val="20"/>
+        </w:rPr>
+        <w:t>”</w:t>
+      </w:r>
+    </w:p>
     <w:p>
       <w:pPr>
         <w:rPr>
-          <w:i/>
-          <w:sz w:val="20"/>
-          <w:szCs w:val="20"/>
+          <w:sz w:val="20"/>
         </w:rPr>
       </w:pPr>
       <w:r>
         <w:rPr>
-          <w:i/>
-          <w:sz w:val="20"/>
-          <w:szCs w:val="20"/>
-        </w:rPr>
-        <w:t xml:space="preserve">&lt;&lt;What the bikers know – There might be a memory stick with $1.3M in bitcoin. There’s a shoe collection somewhere in SV worth millions. Two guys, Jake and Frank are going to steal it. </w:t>
-      </w:r>
-      <w:r>
-        <w:rPr>
-          <w:i/>
-          <w:sz w:val="20"/>
-          <w:szCs w:val="20"/>
-        </w:rPr>
-        <w:t xml:space="preserve">They know that one guy has long braids. </w:t>
-      </w:r>
-      <w:proofErr w:type="gramStart"/>
-      <w:r>
-        <w:rPr>
-          <w:i/>
-          <w:sz w:val="20"/>
-          <w:szCs w:val="20"/>
-        </w:rPr>
-        <w:t>Their plan,</w:t>
-      </w:r>
-      <w:proofErr w:type="gramEnd"/>
-      <w:r>
-        <w:rPr>
-          <w:i/>
-          <w:sz w:val="20"/>
-          <w:szCs w:val="20"/>
-        </w:rPr>
-        <w:t xml:space="preserve"> take the encrypted flash drive from Austin. See if they can extract the bitcoin themselves. If not, invite themselves to the meet between Austin and Martin. Capture Jake and Frank and take them to their clubhouse to torture them for the password. Austin has no choice but to agree.  Satan’s clubhouse is a Quonset hut in an industrial area way out on E Vegas Valley Road.  &gt;&gt;</w:t>
-      </w:r>
+          <w:sz w:val="20"/>
+        </w:rPr>
+        <w:t>Jake said, “I noticed that part. What about the money? It would suck to go through all of that for nothing”</w:t>
+      </w:r>
+    </w:p>
+    <w:p>
+      <w:pPr>
+        <w:rPr>
+          <w:sz w:val="20"/>
+        </w:rPr>
+      </w:pPr>
+      <w:r>
+        <w:rPr>
+          <w:sz w:val="20"/>
+        </w:rPr>
+        <w:t>Martin said, “I didn’t get the memory stick back, but I took your advice and had some insurance”</w:t>
+      </w:r>
+    </w:p>
+    <w:p>
+      <w:pPr>
+        <w:rPr>
+          <w:sz w:val="20"/>
+        </w:rPr>
+      </w:pPr>
+      <w:r>
+        <w:rPr>
+          <w:sz w:val="20"/>
+        </w:rPr>
+        <w:t>Jake said, “Insurance?”</w:t>
+      </w:r>
+    </w:p>
+    <w:p>
+      <w:pPr>
+        <w:rPr>
+          <w:sz w:val="20"/>
+        </w:rPr>
+      </w:pPr>
+      <w:r>
+        <w:rPr>
+          <w:sz w:val="20"/>
+        </w:rPr>
+        <w:t>Martin smiled, “Remember when made the bitcoin wallet on the flash drive? We did it on my laptop. I made a secret copy. We could have taken that fool Austin’s money from him</w:t>
+      </w:r>
+      <w:r>
+        <w:rPr>
+          <w:sz w:val="20"/>
+        </w:rPr>
+        <w:t xml:space="preserve"> and split without going through with the job.”</w:t>
+      </w:r>
+    </w:p>
+    <w:p>
+      <w:pPr>
+        <w:rPr>
+          <w:sz w:val="20"/>
+        </w:rPr>
+      </w:pPr>
+      <w:r>
+        <w:rPr>
+          <w:sz w:val="20"/>
+        </w:rPr>
+        <w:t>Jake said, “Damn. An honest thief”</w:t>
+      </w:r>
+    </w:p>
+    <w:p>
+      <w:pPr>
+        <w:rPr>
+          <w:sz w:val="20"/>
+        </w:rPr>
+      </w:pPr>
+      <w:r>
+        <w:rPr>
+          <w:sz w:val="20"/>
+        </w:rPr>
+        <w:t>&lt;&lt;</w:t>
+      </w:r>
+      <w:bookmarkStart w:id="0" w:name="_GoBack"/>
+      <w:bookmarkEnd w:id="0"/>
+      <w:r>
+        <w:rPr>
+          <w:sz w:val="20"/>
+        </w:rPr>
+        <w:t>I could have Martin SWAT the Satan’s clubhouse, but I think I’ll just end it here.&gt;&gt;</w:t>
+      </w:r>
+    </w:p>
+    <w:p>
+      <w:pPr>
+        <w:rPr>
+          <w:sz w:val="20"/>
+        </w:rPr>
+      </w:pPr>
     </w:p>
     <w:p/>
     <w:sectPr>
@@ -7510,7 +8637,7 @@
       <w:rPr>
         <w:noProof/>
       </w:rPr>
-      <w:t>2/23/2019</w:t>
+      <w:t>2/25/2019</w:t>
     </w:r>
     <w:r>
       <w:fldChar w:fldCharType="end"/>

</xml_diff>